<commit_message>
added paragraph in docx
</commit_message>
<xml_diff>
--- a/engeener_docx/engeneer_project.docx
+++ b/engeener_docx/engeneer_project.docx
@@ -7,6 +7,8 @@
       <w:pPr>
         <w:pStyle w:val="Strtytgrnyprawyrg"/>
       </w:pPr>
+      <w:bookmarkStart w:id="0" w:name="_GoBack"/>
+      <w:bookmarkEnd w:id="0"/>
       <w:r>
         <w:t>POLITECHNIKA ŚLĄSKA</w:t>
       </w:r>
@@ -398,7 +400,7 @@
             <w:rPr>
               <w:noProof/>
             </w:rPr>
-            <w:instrText xml:space="preserve"> PAGEREF _Toc73207946 \h </w:instrText>
+            <w:instrText xml:space="preserve"> PAGEREF _Toc73211996 \h </w:instrText>
           </w:r>
           <w:r>
             <w:rPr>
@@ -479,7 +481,7 @@
             <w:rPr>
               <w:noProof/>
             </w:rPr>
-            <w:instrText xml:space="preserve"> PAGEREF _Toc73207947 \h </w:instrText>
+            <w:instrText xml:space="preserve"> PAGEREF _Toc73211997 \h </w:instrText>
           </w:r>
           <w:r>
             <w:rPr>
@@ -560,7 +562,7 @@
             <w:rPr>
               <w:noProof/>
             </w:rPr>
-            <w:instrText xml:space="preserve"> PAGEREF _Toc73207948 \h </w:instrText>
+            <w:instrText xml:space="preserve"> PAGEREF _Toc73211998 \h </w:instrText>
           </w:r>
           <w:r>
             <w:rPr>
@@ -639,7 +641,7 @@
             <w:rPr>
               <w:noProof/>
             </w:rPr>
-            <w:instrText xml:space="preserve"> PAGEREF _Toc73207949 \h </w:instrText>
+            <w:instrText xml:space="preserve"> PAGEREF _Toc73211999 \h </w:instrText>
           </w:r>
           <w:r>
             <w:rPr>
@@ -720,7 +722,7 @@
             <w:rPr>
               <w:noProof/>
             </w:rPr>
-            <w:instrText xml:space="preserve"> PAGEREF _Toc73207950 \h </w:instrText>
+            <w:instrText xml:space="preserve"> PAGEREF _Toc73212000 \h </w:instrText>
           </w:r>
           <w:r>
             <w:rPr>
@@ -797,7 +799,7 @@
             <w:rPr>
               <w:noProof/>
             </w:rPr>
-            <w:instrText xml:space="preserve"> PAGEREF _Toc73207951 \h </w:instrText>
+            <w:instrText xml:space="preserve"> PAGEREF _Toc73212001 \h </w:instrText>
           </w:r>
           <w:r>
             <w:rPr>
@@ -874,7 +876,7 @@
             <w:rPr>
               <w:noProof/>
             </w:rPr>
-            <w:instrText xml:space="preserve"> PAGEREF _Toc73207952 \h </w:instrText>
+            <w:instrText xml:space="preserve"> PAGEREF _Toc73212002 \h </w:instrText>
           </w:r>
           <w:r>
             <w:rPr>
@@ -951,7 +953,7 @@
             <w:rPr>
               <w:noProof/>
             </w:rPr>
-            <w:instrText xml:space="preserve"> PAGEREF _Toc73207953 \h </w:instrText>
+            <w:instrText xml:space="preserve"> PAGEREF _Toc73212003 \h </w:instrText>
           </w:r>
           <w:r>
             <w:rPr>
@@ -969,6 +971,241 @@
               <w:noProof/>
             </w:rPr>
             <w:t>7</w:t>
+          </w:r>
+          <w:r>
+            <w:rPr>
+              <w:noProof/>
+            </w:rPr>
+            <w:fldChar w:fldCharType="end"/>
+          </w:r>
+        </w:p>
+        <w:p>
+          <w:pPr>
+            <w:pStyle w:val="Spistreci2"/>
+            <w:tabs>
+              <w:tab w:val="left" w:pos="1540"/>
+              <w:tab w:val="right" w:leader="dot" w:pos="9061"/>
+            </w:tabs>
+            <w:rPr>
+              <w:rFonts w:asciiTheme="minorHAnsi" w:eastAsiaTheme="minorEastAsia" w:hAnsiTheme="minorHAnsi"/>
+              <w:b w:val="0"/>
+              <w:i w:val="0"/>
+              <w:noProof/>
+              <w:sz w:val="22"/>
+              <w:lang w:eastAsia="pl-PL"/>
+            </w:rPr>
+          </w:pPr>
+          <w:r>
+            <w:rPr>
+              <w:noProof/>
+            </w:rPr>
+            <w:t>2.2.</w:t>
+          </w:r>
+          <w:r>
+            <w:rPr>
+              <w:rFonts w:asciiTheme="minorHAnsi" w:eastAsiaTheme="minorEastAsia" w:hAnsiTheme="minorHAnsi"/>
+              <w:b w:val="0"/>
+              <w:i w:val="0"/>
+              <w:noProof/>
+              <w:sz w:val="22"/>
+              <w:lang w:eastAsia="pl-PL"/>
+            </w:rPr>
+            <w:tab/>
+          </w:r>
+          <w:r>
+            <w:rPr>
+              <w:noProof/>
+            </w:rPr>
+            <w:t>Przegląd wybranych technologii</w:t>
+          </w:r>
+          <w:r>
+            <w:rPr>
+              <w:noProof/>
+            </w:rPr>
+            <w:tab/>
+          </w:r>
+          <w:r>
+            <w:rPr>
+              <w:noProof/>
+            </w:rPr>
+            <w:fldChar w:fldCharType="begin"/>
+          </w:r>
+          <w:r>
+            <w:rPr>
+              <w:noProof/>
+            </w:rPr>
+            <w:instrText xml:space="preserve"> PAGEREF _Toc73212004 \h </w:instrText>
+          </w:r>
+          <w:r>
+            <w:rPr>
+              <w:noProof/>
+            </w:rPr>
+          </w:r>
+          <w:r>
+            <w:rPr>
+              <w:noProof/>
+            </w:rPr>
+            <w:fldChar w:fldCharType="separate"/>
+          </w:r>
+          <w:r>
+            <w:rPr>
+              <w:noProof/>
+            </w:rPr>
+            <w:t>10</w:t>
+          </w:r>
+          <w:r>
+            <w:rPr>
+              <w:noProof/>
+            </w:rPr>
+            <w:fldChar w:fldCharType="end"/>
+          </w:r>
+        </w:p>
+        <w:p>
+          <w:pPr>
+            <w:pStyle w:val="Spistreci3"/>
+            <w:tabs>
+              <w:tab w:val="left" w:pos="1894"/>
+              <w:tab w:val="right" w:leader="dot" w:pos="9061"/>
+            </w:tabs>
+            <w:rPr>
+              <w:rFonts w:asciiTheme="minorHAnsi" w:eastAsiaTheme="minorEastAsia" w:hAnsiTheme="minorHAnsi"/>
+              <w:noProof/>
+              <w:sz w:val="22"/>
+              <w:lang w:eastAsia="pl-PL"/>
+            </w:rPr>
+          </w:pPr>
+          <w:r>
+            <w:rPr>
+              <w:noProof/>
+            </w:rPr>
+            <w:t>2.2.1.</w:t>
+          </w:r>
+          <w:r>
+            <w:rPr>
+              <w:rFonts w:asciiTheme="minorHAnsi" w:eastAsiaTheme="minorEastAsia" w:hAnsiTheme="minorHAnsi"/>
+              <w:noProof/>
+              <w:sz w:val="22"/>
+              <w:lang w:eastAsia="pl-PL"/>
+            </w:rPr>
+            <w:tab/>
+          </w:r>
+          <w:r>
+            <w:rPr>
+              <w:noProof/>
+            </w:rPr>
+            <w:t>System operacyjny</w:t>
+          </w:r>
+          <w:r>
+            <w:rPr>
+              <w:noProof/>
+            </w:rPr>
+            <w:tab/>
+          </w:r>
+          <w:r>
+            <w:rPr>
+              <w:noProof/>
+            </w:rPr>
+            <w:fldChar w:fldCharType="begin"/>
+          </w:r>
+          <w:r>
+            <w:rPr>
+              <w:noProof/>
+            </w:rPr>
+            <w:instrText xml:space="preserve"> PAGEREF _Toc73212005 \h </w:instrText>
+          </w:r>
+          <w:r>
+            <w:rPr>
+              <w:noProof/>
+            </w:rPr>
+          </w:r>
+          <w:r>
+            <w:rPr>
+              <w:noProof/>
+            </w:rPr>
+            <w:fldChar w:fldCharType="separate"/>
+          </w:r>
+          <w:r>
+            <w:rPr>
+              <w:noProof/>
+            </w:rPr>
+            <w:t>10</w:t>
+          </w:r>
+          <w:r>
+            <w:rPr>
+              <w:noProof/>
+            </w:rPr>
+            <w:fldChar w:fldCharType="end"/>
+          </w:r>
+        </w:p>
+        <w:p>
+          <w:pPr>
+            <w:pStyle w:val="Spistreci3"/>
+            <w:tabs>
+              <w:tab w:val="left" w:pos="1894"/>
+              <w:tab w:val="right" w:leader="dot" w:pos="9061"/>
+            </w:tabs>
+            <w:rPr>
+              <w:rFonts w:asciiTheme="minorHAnsi" w:eastAsiaTheme="minorEastAsia" w:hAnsiTheme="minorHAnsi"/>
+              <w:noProof/>
+              <w:sz w:val="22"/>
+              <w:lang w:eastAsia="pl-PL"/>
+            </w:rPr>
+          </w:pPr>
+          <w:r>
+            <w:rPr>
+              <w:noProof/>
+            </w:rPr>
+            <w:t>2.2.2.</w:t>
+          </w:r>
+          <w:r>
+            <w:rPr>
+              <w:rFonts w:asciiTheme="minorHAnsi" w:eastAsiaTheme="minorEastAsia" w:hAnsiTheme="minorHAnsi"/>
+              <w:noProof/>
+              <w:sz w:val="22"/>
+              <w:lang w:eastAsia="pl-PL"/>
+            </w:rPr>
+            <w:tab/>
+          </w:r>
+          <w:r>
+            <w:rPr>
+              <w:noProof/>
+            </w:rPr>
+            <w:t>Język programowania</w:t>
+          </w:r>
+          <w:r>
+            <w:rPr>
+              <w:noProof/>
+            </w:rPr>
+            <w:tab/>
+          </w:r>
+          <w:r>
+            <w:rPr>
+              <w:noProof/>
+            </w:rPr>
+            <w:fldChar w:fldCharType="begin"/>
+          </w:r>
+          <w:r>
+            <w:rPr>
+              <w:noProof/>
+            </w:rPr>
+            <w:instrText xml:space="preserve"> PAGEREF _Toc73212006 \h </w:instrText>
+          </w:r>
+          <w:r>
+            <w:rPr>
+              <w:noProof/>
+            </w:rPr>
+          </w:r>
+          <w:r>
+            <w:rPr>
+              <w:noProof/>
+            </w:rPr>
+            <w:fldChar w:fldCharType="separate"/>
+          </w:r>
+          <w:r>
+            <w:rPr>
+              <w:noProof/>
+            </w:rPr>
+            <w:t>10</w:t>
           </w:r>
           <w:r>
             <w:rPr>
@@ -1003,22 +1240,22 @@
       <w:pPr>
         <w:pStyle w:val="Nagwek1"/>
       </w:pPr>
-      <w:bookmarkStart w:id="0" w:name="_Toc73207946"/>
+      <w:bookmarkStart w:id="1" w:name="_Toc73211996"/>
       <w:r>
         <w:lastRenderedPageBreak/>
         <w:t>Wstęp</w:t>
       </w:r>
-      <w:bookmarkEnd w:id="0"/>
+      <w:bookmarkEnd w:id="1"/>
     </w:p>
     <w:p>
       <w:pPr>
         <w:pStyle w:val="Nagwek2"/>
       </w:pPr>
-      <w:bookmarkStart w:id="1" w:name="_Toc73207947"/>
+      <w:bookmarkStart w:id="2" w:name="_Toc73211997"/>
       <w:r>
         <w:t>Inspiracja</w:t>
       </w:r>
-      <w:bookmarkEnd w:id="1"/>
+      <w:bookmarkEnd w:id="2"/>
     </w:p>
     <w:p>
       <w:r>
@@ -1059,11 +1296,11 @@
       <w:pPr>
         <w:pStyle w:val="Nagwek2"/>
       </w:pPr>
-      <w:bookmarkStart w:id="2" w:name="_Toc73207948"/>
+      <w:bookmarkStart w:id="3" w:name="_Toc73211998"/>
       <w:r>
         <w:t>Cel</w:t>
       </w:r>
-      <w:bookmarkEnd w:id="2"/>
+      <w:bookmarkEnd w:id="3"/>
     </w:p>
     <w:p>
       <w:r>
@@ -1354,18 +1591,18 @@
       <w:pPr>
         <w:pStyle w:val="Nagwek1"/>
       </w:pPr>
-      <w:bookmarkStart w:id="3" w:name="_Toc73207949"/>
+      <w:bookmarkStart w:id="4" w:name="_Toc73211999"/>
       <w:r>
         <w:lastRenderedPageBreak/>
         <w:t>Zakres Pracy</w:t>
       </w:r>
-      <w:bookmarkEnd w:id="3"/>
+      <w:bookmarkEnd w:id="4"/>
     </w:p>
     <w:p>
       <w:pPr>
         <w:pStyle w:val="Nagwek2"/>
       </w:pPr>
-      <w:bookmarkStart w:id="4" w:name="_Toc73207950"/>
+      <w:bookmarkStart w:id="5" w:name="_Toc73212000"/>
       <w:r>
         <w:t xml:space="preserve">Przegląd </w:t>
       </w:r>
@@ -1375,13 +1612,13 @@
       <w:r>
         <w:t>iteraturowo - Technologiczny</w:t>
       </w:r>
-      <w:bookmarkEnd w:id="4"/>
+      <w:bookmarkEnd w:id="5"/>
     </w:p>
     <w:p>
       <w:pPr>
         <w:pStyle w:val="Nagwek3"/>
       </w:pPr>
-      <w:bookmarkStart w:id="5" w:name="_Toc73207951"/>
+      <w:bookmarkStart w:id="6" w:name="_Toc73212001"/>
       <w:r>
         <w:t xml:space="preserve">Podobne </w:t>
       </w:r>
@@ -1391,7 +1628,7 @@
       <w:r>
         <w:t>ozwiązania</w:t>
       </w:r>
-      <w:bookmarkEnd w:id="5"/>
+      <w:bookmarkEnd w:id="6"/>
     </w:p>
     <w:p>
       <w:r>
@@ -1431,14 +1668,14 @@
       <w:pPr>
         <w:pStyle w:val="Nagwek3"/>
       </w:pPr>
-      <w:bookmarkStart w:id="6" w:name="_Toc73207952"/>
+      <w:bookmarkStart w:id="7" w:name="_Toc73212002"/>
       <w:r>
         <w:t>Aktualny Model S</w:t>
       </w:r>
       <w:r>
         <w:t>ynchronizacji</w:t>
       </w:r>
-      <w:bookmarkEnd w:id="6"/>
+      <w:bookmarkEnd w:id="7"/>
     </w:p>
     <w:p>
       <w:r>
@@ -1726,10 +1963,7 @@
         <w:fldChar w:fldCharType="begin"/>
       </w:r>
       <w:r>
-        <w:instrText xml:space="preserve"> REF  Rysunek 1 \* </w:instrText>
-      </w:r>
-      <w:r>
-        <w:instrText xml:space="preserve">ARABIC </w:instrText>
+        <w:instrText xml:space="preserve"> REF  Rysunek 1 \* ARABIC </w:instrText>
       </w:r>
       <w:r>
         <w:fldChar w:fldCharType="separate"/>
@@ -1904,14 +2138,27 @@
                               <w:r>
                                 <w:t xml:space="preserve">Rysunek </w:t>
                               </w:r>
-                              <w:fldSimple w:instr=" SEQ Rysunek \* ARABIC ">
-                                <w:r>
-                                  <w:rPr>
-                                    <w:noProof/>
-                                  </w:rPr>
-                                  <w:t>1</w:t>
-                                </w:r>
-                              </w:fldSimple>
+                              <w:r>
+                                <w:fldChar w:fldCharType="begin"/>
+                              </w:r>
+                              <w:r>
+                                <w:instrText xml:space="preserve"> SEQ Rysunek \* ARABIC </w:instrText>
+                              </w:r>
+                              <w:r>
+                                <w:fldChar w:fldCharType="separate"/>
+                              </w:r>
+                              <w:r>
+                                <w:rPr>
+                                  <w:noProof/>
+                                </w:rPr>
+                                <w:t>1</w:t>
+                              </w:r>
+                              <w:r>
+                                <w:rPr>
+                                  <w:noProof/>
+                                </w:rPr>
+                                <w:fldChar w:fldCharType="end"/>
+                              </w:r>
                               <w:r>
                                 <w:t xml:space="preserve"> </w:t>
                               </w:r>
@@ -1984,14 +2231,27 @@
                         <w:r>
                           <w:t xml:space="preserve">Rysunek </w:t>
                         </w:r>
-                        <w:fldSimple w:instr=" SEQ Rysunek \* ARABIC ">
-                          <w:r>
-                            <w:rPr>
-                              <w:noProof/>
-                            </w:rPr>
-                            <w:t>1</w:t>
-                          </w:r>
-                        </w:fldSimple>
+                        <w:r>
+                          <w:fldChar w:fldCharType="begin"/>
+                        </w:r>
+                        <w:r>
+                          <w:instrText xml:space="preserve"> SEQ Rysunek \* ARABIC </w:instrText>
+                        </w:r>
+                        <w:r>
+                          <w:fldChar w:fldCharType="separate"/>
+                        </w:r>
+                        <w:r>
+                          <w:rPr>
+                            <w:noProof/>
+                          </w:rPr>
+                          <w:t>1</w:t>
+                        </w:r>
+                        <w:r>
+                          <w:rPr>
+                            <w:noProof/>
+                          </w:rPr>
+                          <w:fldChar w:fldCharType="end"/>
+                        </w:r>
                         <w:r>
                           <w:t xml:space="preserve"> </w:t>
                         </w:r>
@@ -2034,11 +2294,11 @@
       <w:pPr>
         <w:pStyle w:val="Nagwek3"/>
       </w:pPr>
-      <w:bookmarkStart w:id="7" w:name="_Toc73207953"/>
+      <w:bookmarkStart w:id="8" w:name="_Toc73212003"/>
       <w:r>
         <w:t>Dostępne źródła wiedzy w alternatywnych serwisach</w:t>
       </w:r>
-      <w:bookmarkEnd w:id="7"/>
+      <w:bookmarkEnd w:id="8"/>
     </w:p>
     <w:p>
       <w:pPr>
@@ -2060,13 +2320,25 @@
       </w:r>
       <w:r>
         <w:br/>
-        <w:t xml:space="preserve">a następnie przechodząc do zakładki narzędzie deweloperskich (ang. ‘Developer Tools’), która znajduje się w poręcznym miejscu przy ikonie użytkownika w prawym górnym rogu. Po przejściu na witrynę deweloperską, strona od razu przedstawia przydatne hiperłącza, kierujące zainteresowanego do obszernej dokumentacji wystawionego interfejsu sieciowego. Istnieje możliwość, zarejestrowania swojej aplikacji. Daje to możliwość korzystania z jednego </w:t>
+        <w:t>a następnie przechodząc do zakładki narzędzie deweloperskich (ang. ‘Developer Tools’), która znajduje się w poręcznym miejscu przy ikonie użytkownika w prawym górnym rogu. Po przejściu na witrynę deweloperską, strona od razu przedstawia przydatne hiperłącza, kierujące zainteresowanego do obszernej dokumentacji wystawionego interfejsu sieciowego. Istnieje możliwość, zarejestrowania swojej aplikacji. Daje to możliwość</w:t>
+      </w:r>
+      <w:r>
+        <w:t xml:space="preserve"> wy</w:t>
+      </w:r>
+      <w:r>
+        <w:t xml:space="preserve">korzystania z jednego </w:t>
       </w:r>
       <w:r>
         <w:br/>
       </w:r>
       <w:r>
-        <w:t xml:space="preserve">z dostępnych protokołów podwyższających bezpieczeństwo: </w:t>
+        <w:t>z dostępnych protokołów podwyższających bezpieczeństwo</w:t>
+      </w:r>
+      <w:r>
+        <w:t xml:space="preserve"> komunikacji:</w:t>
+      </w:r>
+      <w:r>
+        <w:t xml:space="preserve"> </w:t>
       </w:r>
       <w:proofErr w:type="spellStart"/>
       <w:r>
@@ -2107,8 +2379,6 @@
       <w:r>
         <w:br w:type="page"/>
       </w:r>
-    </w:p>
-    <w:p>
       <w:r>
         <w:rPr>
           <w:noProof/>
@@ -2202,35 +2472,41 @@
                               <w:pPr>
                                 <w:pStyle w:val="Legenda"/>
                                 <w:rPr>
+                                  <w:noProof/>
                                   <w:sz w:val="24"/>
                                 </w:rPr>
                               </w:pPr>
                               <w:r>
                                 <w:t xml:space="preserve">Rysunek </w:t>
                               </w:r>
+                              <w:fldSimple w:instr=" SEQ Rysunek \* ARABIC ">
+                                <w:r>
+                                  <w:rPr>
+                                    <w:noProof/>
+                                  </w:rPr>
+                                  <w:t>2</w:t>
+                                </w:r>
+                              </w:fldSimple>
                               <w:r>
-                                <w:fldChar w:fldCharType="begin"/>
+                                <w:t xml:space="preserve"> podgląd specyfikacji technicznej</w:t>
                               </w:r>
                               <w:r>
-                                <w:instrText xml:space="preserve"> SEQ Rysunek \* ARABIC </w:instrText>
+                                <w:t xml:space="preserve"> </w:t>
                               </w:r>
                               <w:r>
-                                <w:fldChar w:fldCharType="separate"/>
+                                <w:t>dostarczonej</w:t>
                               </w:r>
                               <w:r>
-                                <w:rPr>
-                                  <w:noProof/>
-                                </w:rPr>
-                                <w:t>2</w:t>
-                              </w:r>
-                              <w:r>
-                                <w:fldChar w:fldCharType="end"/>
-                              </w:r>
-                              <w:r>
-                                <w:t xml:space="preserve"> podgląd udostępnionej specyfikacji technicznej przez serwis </w:t>
+                                <w:t xml:space="preserve"> przez serwis </w:t>
                               </w:r>
                               <w:r>
                                 <w:t>ORCID</w:t>
+                              </w:r>
+                              <w:r>
+                                <w:t xml:space="preserve"> </w:t>
+                              </w:r>
+                              <w:r>
+                                <w:t>(skala szarości)</w:t>
                               </w:r>
                             </w:p>
                           </w:txbxContent>
@@ -2268,35 +2544,41 @@
                         <w:pPr>
                           <w:pStyle w:val="Legenda"/>
                           <w:rPr>
+                            <w:noProof/>
                             <w:sz w:val="24"/>
                           </w:rPr>
                         </w:pPr>
                         <w:r>
                           <w:t xml:space="preserve">Rysunek </w:t>
                         </w:r>
+                        <w:fldSimple w:instr=" SEQ Rysunek \* ARABIC ">
+                          <w:r>
+                            <w:rPr>
+                              <w:noProof/>
+                            </w:rPr>
+                            <w:t>2</w:t>
+                          </w:r>
+                        </w:fldSimple>
                         <w:r>
-                          <w:fldChar w:fldCharType="begin"/>
+                          <w:t xml:space="preserve"> podgląd specyfikacji technicznej</w:t>
                         </w:r>
                         <w:r>
-                          <w:instrText xml:space="preserve"> SEQ Rysunek \* ARABIC </w:instrText>
+                          <w:t xml:space="preserve"> </w:t>
                         </w:r>
                         <w:r>
-                          <w:fldChar w:fldCharType="separate"/>
+                          <w:t>dostarczonej</w:t>
                         </w:r>
                         <w:r>
-                          <w:rPr>
-                            <w:noProof/>
-                          </w:rPr>
-                          <w:t>2</w:t>
-                        </w:r>
-                        <w:r>
-                          <w:fldChar w:fldCharType="end"/>
-                        </w:r>
-                        <w:r>
-                          <w:t xml:space="preserve"> podgląd udostępnionej specyfikacji technicznej przez serwis </w:t>
+                          <w:t xml:space="preserve"> przez serwis </w:t>
                         </w:r>
                         <w:r>
                           <w:t>ORCID</w:t>
+                        </w:r>
+                        <w:r>
+                          <w:t xml:space="preserve"> </w:t>
+                        </w:r>
+                        <w:r>
+                          <w:t>(skala szarości)</w:t>
                         </w:r>
                       </w:p>
                     </w:txbxContent>
@@ -2323,18 +2605,389 @@
         <w:t xml:space="preserve">, (Rysunek 2) dokumentacja interfejsu sieciowego jest w znanej formie. Dodatkowo twórcy umożliwili przetestowanie punktów końcowych interfejsu, co umożliwia programiście zaplanowanie sposobu przetwarzania przychodzących danych. Kolejną istotną rzeczą jest wersjonowanie </w:t>
       </w:r>
       <w:r>
-        <w:t xml:space="preserve">punktów końcowych. Daje to programiście spore poczucie bezpieczeństwa, że model przychodzących danych lub wygląd zapytania, </w:t>
-      </w:r>
-      <w:bookmarkStart w:id="8" w:name="_GoBack"/>
-      <w:bookmarkEnd w:id="8"/>
-      <w:r>
-        <w:t xml:space="preserve">nie zostanie nagle zmieniony. </w:t>
+        <w:t xml:space="preserve">punktów końcowych. Daje to programiście spore poczucie bezpieczeństwa, że model przychodzących danych lub wygląd zapytania, nie zostanie nagle zmieniony. </w:t>
+      </w:r>
+      <w:r>
+        <w:t>Polityka serwisu polega na dodaniu kolejnej wersji API w przypadku zmiany czegokolwiek w budowie zapytań lub w modelu przychodzących danych.</w:t>
+      </w:r>
+    </w:p>
+    <w:p>
+      <w:pPr>
+        <w:spacing w:before="0" w:line="276" w:lineRule="auto"/>
+        <w:ind w:firstLine="0"/>
+        <w:jc w:val="left"/>
+      </w:pPr>
+      <w:r>
+        <w:br w:type="page"/>
+      </w:r>
+    </w:p>
+    <w:p>
+      <w:pPr>
+        <w:pStyle w:val="Nagwek4"/>
+      </w:pPr>
+      <w:r>
+        <w:rPr>
+          <w:lang w:eastAsia="pl-PL"/>
+        </w:rPr>
+        <w:lastRenderedPageBreak/>
+        <mc:AlternateContent>
+          <mc:Choice Requires="wpg">
+            <w:drawing>
+              <wp:anchor distT="0" distB="180340" distL="114300" distR="114300" simplePos="0" relativeHeight="251667456" behindDoc="0" locked="0" layoutInCell="1" allowOverlap="1">
+                <wp:simplePos x="0" y="0"/>
+                <wp:positionH relativeFrom="margin">
+                  <wp:align>center</wp:align>
+                </wp:positionH>
+                <wp:positionV relativeFrom="paragraph">
+                  <wp:posOffset>325120</wp:posOffset>
+                </wp:positionV>
+                <wp:extent cx="5943600" cy="6429600"/>
+                <wp:effectExtent l="19050" t="19050" r="19050" b="9525"/>
+                <wp:wrapTopAndBottom/>
+                <wp:docPr id="4" name="Grupa 4"/>
+                <wp:cNvGraphicFramePr/>
+                <a:graphic xmlns:a="http://schemas.openxmlformats.org/drawingml/2006/main">
+                  <a:graphicData uri="http://schemas.microsoft.com/office/word/2010/wordprocessingGroup">
+                    <wpg:wgp>
+                      <wpg:cNvGrpSpPr/>
+                      <wpg:grpSpPr>
+                        <a:xfrm>
+                          <a:off x="0" y="0"/>
+                          <a:ext cx="5943600" cy="6429600"/>
+                          <a:chOff x="0" y="0"/>
+                          <a:chExt cx="5943600" cy="6428740"/>
+                        </a:xfrm>
+                      </wpg:grpSpPr>
+                      <pic:pic xmlns:pic="http://schemas.openxmlformats.org/drawingml/2006/picture">
+                        <pic:nvPicPr>
+                          <pic:cNvPr id="2" name="Obraz 2"/>
+                          <pic:cNvPicPr>
+                            <a:picLocks noChangeAspect="1"/>
+                          </pic:cNvPicPr>
+                        </pic:nvPicPr>
+                        <pic:blipFill>
+                          <a:blip r:embed="rId14"/>
+                          <a:stretch>
+                            <a:fillRect/>
+                          </a:stretch>
+                        </pic:blipFill>
+                        <pic:spPr>
+                          <a:xfrm>
+                            <a:off x="0" y="0"/>
+                            <a:ext cx="5943600" cy="6109252"/>
+                          </a:xfrm>
+                          <a:prstGeom prst="rect">
+                            <a:avLst/>
+                          </a:prstGeom>
+                          <a:ln>
+                            <a:solidFill>
+                              <a:schemeClr val="tx1"/>
+                            </a:solidFill>
+                          </a:ln>
+                        </pic:spPr>
+                      </pic:pic>
+                      <wps:wsp>
+                        <wps:cNvPr id="3" name="Pole tekstowe 3"/>
+                        <wps:cNvSpPr txBox="1"/>
+                        <wps:spPr>
+                          <a:xfrm>
+                            <a:off x="0" y="6168390"/>
+                            <a:ext cx="5943600" cy="260350"/>
+                          </a:xfrm>
+                          <a:prstGeom prst="rect">
+                            <a:avLst/>
+                          </a:prstGeom>
+                          <a:solidFill>
+                            <a:prstClr val="white"/>
+                          </a:solidFill>
+                          <a:ln>
+                            <a:noFill/>
+                          </a:ln>
+                          <a:effectLst/>
+                        </wps:spPr>
+                        <wps:txbx>
+                          <w:txbxContent>
+                            <w:p>
+                              <w:pPr>
+                                <w:pStyle w:val="Legenda"/>
+                                <w:rPr>
+                                  <w:sz w:val="24"/>
+                                </w:rPr>
+                              </w:pPr>
+                              <w:r>
+                                <w:t xml:space="preserve">Rysunek </w:t>
+                              </w:r>
+                              <w:fldSimple w:instr=" SEQ Rysunek \* ARABIC ">
+                                <w:r>
+                                  <w:rPr>
+                                    <w:noProof/>
+                                  </w:rPr>
+                                  <w:t>3</w:t>
+                                </w:r>
+                              </w:fldSimple>
+                              <w:r>
+                                <w:t xml:space="preserve"> podgląd specyfikacji technicznej dostarczonej przez serwis SCOPUS </w:t>
+                              </w:r>
+                              <w:r>
+                                <w:t>(skala szarości)</w:t>
+                              </w:r>
+                            </w:p>
+                          </w:txbxContent>
+                        </wps:txbx>
+                        <wps:bodyPr rot="0" spcFirstLastPara="0" vertOverflow="overflow" horzOverflow="overflow" vert="horz" wrap="square" lIns="0" tIns="0" rIns="0" bIns="0" numCol="1" spcCol="0" rtlCol="0" fromWordArt="0" anchor="t" anchorCtr="0" forceAA="0" compatLnSpc="1">
+                          <a:prstTxWarp prst="textNoShape">
+                            <a:avLst/>
+                          </a:prstTxWarp>
+                          <a:spAutoFit/>
+                        </wps:bodyPr>
+                      </wps:wsp>
+                    </wpg:wgp>
+                  </a:graphicData>
+                </a:graphic>
+                <wp14:sizeRelV relativeFrom="margin">
+                  <wp14:pctHeight>0</wp14:pctHeight>
+                </wp14:sizeRelV>
+              </wp:anchor>
+            </w:drawing>
+          </mc:Choice>
+          <mc:Fallback>
+            <w:pict>
+              <v:group id="Grupa 4" o:spid="_x0000_s1032" style="position:absolute;left:0;text-align:left;margin-left:0;margin-top:25.6pt;width:468pt;height:506.25pt;z-index:251667456;mso-wrap-distance-bottom:14.2pt;mso-position-horizontal:center;mso-position-horizontal-relative:margin;mso-height-relative:margin" coordsize="59436,64287" o:gfxdata="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">
+                <v:shape id="Obraz 2" o:spid="_x0000_s1033" type="#_x0000_t75" style="position:absolute;width:59436;height:61092;visibility:visible;mso-wrap-style:square" o:gfxdata="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" stroked="t" strokecolor="black [3213]">
+                  <v:imagedata r:id="rId15" o:title=""/>
+                  <v:path arrowok="t"/>
+                </v:shape>
+                <v:shape id="Pole tekstowe 3" o:spid="_x0000_s1034" type="#_x0000_t202" style="position:absolute;top:61683;width:59436;height:2604;visibility:visible;mso-wrap-style:square;v-text-anchor:top" o:gfxdata="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" stroked="f">
+                  <v:textbox style="mso-fit-shape-to-text:t" inset="0,0,0,0">
+                    <w:txbxContent>
+                      <w:p>
+                        <w:pPr>
+                          <w:pStyle w:val="Legenda"/>
+                          <w:rPr>
+                            <w:sz w:val="24"/>
+                          </w:rPr>
+                        </w:pPr>
+                        <w:r>
+                          <w:t xml:space="preserve">Rysunek </w:t>
+                        </w:r>
+                        <w:fldSimple w:instr=" SEQ Rysunek \* ARABIC ">
+                          <w:r>
+                            <w:rPr>
+                              <w:noProof/>
+                            </w:rPr>
+                            <w:t>3</w:t>
+                          </w:r>
+                        </w:fldSimple>
+                        <w:r>
+                          <w:t xml:space="preserve"> podgląd specyfikacji technicznej dostarczonej przez serwis SCOPUS </w:t>
+                        </w:r>
+                        <w:r>
+                          <w:t>(skala szarości)</w:t>
+                        </w:r>
+                      </w:p>
+                    </w:txbxContent>
+                  </v:textbox>
+                </v:shape>
+                <w10:wrap type="topAndBottom" anchorx="margin"/>
+              </v:group>
+            </w:pict>
+          </mc:Fallback>
+        </mc:AlternateContent>
+      </w:r>
+      <w:r>
+        <w:t>SCOPUS</w:t>
+      </w:r>
+    </w:p>
+    <w:p>
+      <w:r>
+        <w:t>Serwis SCOPUS za wyjątkiem wersjonowania dostarcza te same równie przyjemną interaktywną dokumentację, co serwis ORCID. Jednakże w porównaniu do poprzedniego zapewnia konkretne przypadki użycia swojego interfejsu z wykorzystaniem różnych języków, między innymi</w:t>
+      </w:r>
+      <w:r>
+        <w:rPr>
+          <w:i/>
+        </w:rPr>
+        <w:t xml:space="preserve"> </w:t>
+      </w:r>
+      <w:proofErr w:type="spellStart"/>
+      <w:r>
+        <w:rPr>
+          <w:i/>
+        </w:rPr>
+        <w:t>Python</w:t>
+      </w:r>
+      <w:proofErr w:type="spellEnd"/>
+      <w:r>
+        <w:t xml:space="preserve">, czy </w:t>
+      </w:r>
+      <w:r>
+        <w:rPr>
+          <w:i/>
+        </w:rPr>
+        <w:t>JavaScript</w:t>
+      </w:r>
+      <w:r>
+        <w:t xml:space="preserve">. Ponadto interaktywna dokumentacja generuje od razu polecenia </w:t>
+      </w:r>
+      <w:proofErr w:type="spellStart"/>
+      <w:r>
+        <w:rPr>
+          <w:i/>
+        </w:rPr>
+        <w:t>cURL</w:t>
+      </w:r>
+      <w:proofErr w:type="spellEnd"/>
+      <w:r>
+        <w:t>, które można wkleić do terminala w systemie Linux i szybko sprawdzić sposób działania wystawionych punktów końcowych.</w:t>
+      </w:r>
+    </w:p>
+    <w:p>
+      <w:pPr>
+        <w:pStyle w:val="Nagwek2"/>
+      </w:pPr>
+      <w:r>
+        <w:br w:type="page"/>
+      </w:r>
+      <w:bookmarkStart w:id="9" w:name="_Toc73212004"/>
+      <w:r>
+        <w:lastRenderedPageBreak/>
+        <w:t>Przegląd wybranych technologii</w:t>
+      </w:r>
+      <w:bookmarkEnd w:id="9"/>
+    </w:p>
+    <w:p>
+      <w:pPr>
+        <w:pStyle w:val="Nagwek3"/>
+      </w:pPr>
+      <w:bookmarkStart w:id="10" w:name="_Toc73212005"/>
+      <w:r>
+        <w:t>System operacyjny</w:t>
+      </w:r>
+      <w:bookmarkEnd w:id="10"/>
+    </w:p>
+    <w:p>
+      <w:r>
+        <w:rPr>
+          <w:u w:val="single"/>
+        </w:rPr>
+        <w:t>Manjaro</w:t>
+      </w:r>
+      <w:r>
+        <w:t xml:space="preserve"> – dystrybucja systemu operacyjnego GNU/Linux bazująca na dystrybucji </w:t>
+      </w:r>
+      <w:proofErr w:type="spellStart"/>
+      <w:r>
+        <w:t>Arch</w:t>
+      </w:r>
+      <w:proofErr w:type="spellEnd"/>
+      <w:r>
+        <w:t xml:space="preserve"> Linux, który słynie z</w:t>
+      </w:r>
+      <w:r>
+        <w:t>e</w:t>
+      </w:r>
+      <w:r>
+        <w:t xml:space="preserve"> ścisłego trzymania się reguły KISS (</w:t>
+      </w:r>
+      <w:proofErr w:type="spellStart"/>
+      <w:r>
+        <w:t>ang</w:t>
+      </w:r>
+      <w:proofErr w:type="spellEnd"/>
+      <w:r>
+        <w:t>.</w:t>
+      </w:r>
+      <w:r>
+        <w:t>”</w:t>
+      </w:r>
+      <w:proofErr w:type="spellStart"/>
+      <w:r>
+        <w:t>Keep</w:t>
+      </w:r>
+      <w:proofErr w:type="spellEnd"/>
+      <w:r>
+        <w:t xml:space="preserve"> It Simple, </w:t>
+      </w:r>
+      <w:proofErr w:type="spellStart"/>
+      <w:r>
+        <w:t>Stupid</w:t>
+      </w:r>
+      <w:proofErr w:type="spellEnd"/>
+      <w:r>
+        <w:t>”). Pośrednio wynika z tej zasady</w:t>
+      </w:r>
+      <w:r>
+        <w:t>, jak</w:t>
+      </w:r>
+      <w:r>
+        <w:t xml:space="preserve"> wygląda zarządzanie pakietami w tej dystrybucji. Mimo istnienia menadżera pakietów </w:t>
+      </w:r>
+      <w:proofErr w:type="spellStart"/>
+      <w:r>
+        <w:rPr>
+          <w:i/>
+        </w:rPr>
+        <w:t>pacman</w:t>
+      </w:r>
+      <w:proofErr w:type="spellEnd"/>
+      <w:r>
+        <w:t>, spora część oprogramowania wymaga ręcznego budowania przez użytkownika na swoim urządzeniu. Wymóg ten miał spory wpływ na wybór zależności do samego programu, ponieważ wybór bibliotek dedykowanych pod akt</w:t>
+      </w:r>
+      <w:r>
+        <w:t>ualny system jest bardzo mały. W</w:t>
+      </w:r>
+      <w:r>
+        <w:t xml:space="preserve">ymusza </w:t>
+      </w:r>
+      <w:r>
+        <w:t xml:space="preserve">to </w:t>
+      </w:r>
+      <w:r>
+        <w:t>na programiście wybór bibliotek</w:t>
+      </w:r>
+      <w:r>
+        <w:t xml:space="preserve"> i technologii</w:t>
+      </w:r>
+      <w:r>
+        <w:t xml:space="preserve">, które są możliwe do </w:t>
+      </w:r>
+      <w:r>
+        <w:t xml:space="preserve">zastosowania </w:t>
+      </w:r>
+      <w:r>
+        <w:t>również na nietypowych systemach i cechujące się wysoką przenaszalnością. Implikuje to poprawienie przenaszalności całego projektu na różne platformy.</w:t>
+      </w:r>
+    </w:p>
+    <w:p>
+      <w:pPr>
+        <w:pStyle w:val="Nagwek3"/>
+      </w:pPr>
+      <w:bookmarkStart w:id="11" w:name="_Toc73212006"/>
+      <w:r>
+        <w:t>Język programowania</w:t>
+      </w:r>
+      <w:bookmarkEnd w:id="11"/>
+    </w:p>
+    <w:p>
+      <w:r>
+        <w:rPr>
+          <w:u w:val="single"/>
+        </w:rPr>
+        <w:t>C++</w:t>
+      </w:r>
+      <w:r>
+        <w:t xml:space="preserve"> </w:t>
+      </w:r>
+      <w:r>
+        <w:t>–</w:t>
+      </w:r>
+      <w:r>
+        <w:t xml:space="preserve"> </w:t>
       </w:r>
     </w:p>
     <w:sectPr>
-      <w:headerReference w:type="even" r:id="rId14"/>
-      <w:footerReference w:type="even" r:id="rId15"/>
-      <w:footerReference w:type="default" r:id="rId16"/>
+      <w:headerReference w:type="even" r:id="rId16"/>
+      <w:footerReference w:type="even" r:id="rId17"/>
+      <w:footerReference w:type="default" r:id="rId18"/>
       <w:pgSz w:w="11906" w:h="16838" w:code="9"/>
       <w:pgMar w:top="1418" w:right="1134" w:bottom="1418" w:left="1134" w:header="709" w:footer="765" w:gutter="567"/>
       <w:cols w:space="708"/>
@@ -2484,7 +3137,7 @@
       <w:rPr>
         <w:noProof/>
       </w:rPr>
-      <w:t>8</w:t>
+      <w:t>10</w:t>
     </w:r>
     <w:r>
       <w:fldChar w:fldCharType="end"/>
@@ -4938,7 +5591,7 @@
 </file>
 
 <file path=customXml/itemProps1.xml><?xml version="1.0" encoding="utf-8"?>
-<ds:datastoreItem xmlns:ds="http://schemas.openxmlformats.org/officeDocument/2006/customXml" ds:itemID="{A983F2A8-2265-41D0-B3C4-0CF022035C3B}">
+<ds:datastoreItem xmlns:ds="http://schemas.openxmlformats.org/officeDocument/2006/customXml" ds:itemID="{18F2BB80-BF9A-4B37-BAD8-9DFEAE2A886A}">
   <ds:schemaRefs>
     <ds:schemaRef ds:uri="http://schemas.openxmlformats.org/officeDocument/2006/bibliography"/>
   </ds:schemaRefs>

</xml_diff>

<commit_message>
changed page color to black to save eyes
</commit_message>
<xml_diff>
--- a/engeener_docx/engeneer_project.docx
+++ b/engeener_docx/engeneer_project.docx
@@ -1,7 +1,7 @@
 
 <file path=word/document.xml><?xml version="1.0" encoding="utf-8"?>
 <w:document xmlns:wpc="http://schemas.microsoft.com/office/word/2010/wordprocessingCanvas" xmlns:mc="http://schemas.openxmlformats.org/markup-compatibility/2006" xmlns:o="urn:schemas-microsoft-com:office:office" xmlns:r="http://schemas.openxmlformats.org/officeDocument/2006/relationships" xmlns:m="http://schemas.openxmlformats.org/officeDocument/2006/math" xmlns:v="urn:schemas-microsoft-com:vml" xmlns:wp14="http://schemas.microsoft.com/office/word/2010/wordprocessingDrawing" xmlns:wp="http://schemas.openxmlformats.org/drawingml/2006/wordprocessingDrawing" xmlns:w10="urn:schemas-microsoft-com:office:word" xmlns:w="http://schemas.openxmlformats.org/wordprocessingml/2006/main" xmlns:w14="http://schemas.microsoft.com/office/word/2010/wordml" xmlns:wpg="http://schemas.microsoft.com/office/word/2010/wordprocessingGroup" xmlns:wpi="http://schemas.microsoft.com/office/word/2010/wordprocessingInk" xmlns:wne="http://schemas.microsoft.com/office/word/2006/wordml" xmlns:wps="http://schemas.microsoft.com/office/word/2010/wordprocessingShape" mc:Ignorable="w14 wp14">
-  <w:background w:color="FFFFFF" w:themeColor="background1"/>
+  <w:background w:color="272727" w:themeColor="text1" w:themeTint="D8"/>
   <w:body>
     <w:p>
       <w:pPr>
@@ -354,7 +354,7 @@
             <w:rPr>
               <w:noProof/>
             </w:rPr>
-            <w:instrText xml:space="preserve"> PAGEREF _Toc73213248 \h </w:instrText>
+            <w:instrText xml:space="preserve"> PAGEREF _Toc73213274 \h </w:instrText>
           </w:r>
           <w:r>
             <w:rPr>
@@ -435,7 +435,7 @@
             <w:rPr>
               <w:noProof/>
             </w:rPr>
-            <w:instrText xml:space="preserve"> PAGEREF _Toc73213249 \h </w:instrText>
+            <w:instrText xml:space="preserve"> PAGEREF _Toc73213275 \h </w:instrText>
           </w:r>
           <w:r>
             <w:rPr>
@@ -516,7 +516,7 @@
             <w:rPr>
               <w:noProof/>
             </w:rPr>
-            <w:instrText xml:space="preserve"> PAGEREF _Toc73213250 \h </w:instrText>
+            <w:instrText xml:space="preserve"> PAGEREF _Toc73213276 \h </w:instrText>
           </w:r>
           <w:r>
             <w:rPr>
@@ -595,7 +595,7 @@
             <w:rPr>
               <w:noProof/>
             </w:rPr>
-            <w:instrText xml:space="preserve"> PAGEREF _Toc73213251 \h </w:instrText>
+            <w:instrText xml:space="preserve"> PAGEREF _Toc73213277 \h </w:instrText>
           </w:r>
           <w:r>
             <w:rPr>
@@ -676,7 +676,7 @@
             <w:rPr>
               <w:noProof/>
             </w:rPr>
-            <w:instrText xml:space="preserve"> PAGEREF _Toc73213252 \h </w:instrText>
+            <w:instrText xml:space="preserve"> PAGEREF _Toc73213278 \h </w:instrText>
           </w:r>
           <w:r>
             <w:rPr>
@@ -753,7 +753,7 @@
             <w:rPr>
               <w:noProof/>
             </w:rPr>
-            <w:instrText xml:space="preserve"> PAGEREF _Toc73213253 \h </w:instrText>
+            <w:instrText xml:space="preserve"> PAGEREF _Toc73213279 \h </w:instrText>
           </w:r>
           <w:r>
             <w:rPr>
@@ -830,7 +830,7 @@
             <w:rPr>
               <w:noProof/>
             </w:rPr>
-            <w:instrText xml:space="preserve"> PAGEREF _Toc73213254 \h </w:instrText>
+            <w:instrText xml:space="preserve"> PAGEREF _Toc73213280 \h </w:instrText>
           </w:r>
           <w:r>
             <w:rPr>
@@ -907,7 +907,7 @@
             <w:rPr>
               <w:noProof/>
             </w:rPr>
-            <w:instrText xml:space="preserve"> PAGEREF _Toc73213255 \h </w:instrText>
+            <w:instrText xml:space="preserve"> PAGEREF _Toc73213281 \h </w:instrText>
           </w:r>
           <w:r>
             <w:rPr>
@@ -988,7 +988,7 @@
             <w:rPr>
               <w:noProof/>
             </w:rPr>
-            <w:instrText xml:space="preserve"> PAGEREF _Toc73213256 \h </w:instrText>
+            <w:instrText xml:space="preserve"> PAGEREF _Toc73213282 \h </w:instrText>
           </w:r>
           <w:r>
             <w:rPr>
@@ -1065,7 +1065,7 @@
             <w:rPr>
               <w:noProof/>
             </w:rPr>
-            <w:instrText xml:space="preserve"> PAGEREF _Toc73213257 \h </w:instrText>
+            <w:instrText xml:space="preserve"> PAGEREF _Toc73213283 \h </w:instrText>
           </w:r>
           <w:r>
             <w:rPr>
@@ -1142,7 +1142,7 @@
             <w:rPr>
               <w:noProof/>
             </w:rPr>
-            <w:instrText xml:space="preserve"> PAGEREF _Toc73213258 \h </w:instrText>
+            <w:instrText xml:space="preserve"> PAGEREF _Toc73213284 \h </w:instrText>
           </w:r>
           <w:r>
             <w:rPr>
@@ -1194,7 +1194,7 @@
       <w:pPr>
         <w:pStyle w:val="Nagwek1"/>
       </w:pPr>
-      <w:bookmarkStart w:id="0" w:name="_Toc73213248"/>
+      <w:bookmarkStart w:id="0" w:name="_Toc73213274"/>
       <w:r>
         <w:lastRenderedPageBreak/>
         <w:t>Wstęp</w:t>
@@ -1205,7 +1205,7 @@
       <w:pPr>
         <w:pStyle w:val="Nagwek2"/>
       </w:pPr>
-      <w:bookmarkStart w:id="1" w:name="_Toc73213249"/>
+      <w:bookmarkStart w:id="1" w:name="_Toc73213275"/>
       <w:r>
         <w:t>Inspiracja</w:t>
       </w:r>
@@ -1250,7 +1250,7 @@
       <w:pPr>
         <w:pStyle w:val="Nagwek2"/>
       </w:pPr>
-      <w:bookmarkStart w:id="2" w:name="_Toc73213250"/>
+      <w:bookmarkStart w:id="2" w:name="_Toc73213276"/>
       <w:r>
         <w:t>Cel</w:t>
       </w:r>
@@ -1395,7 +1395,7 @@
       <w:pPr>
         <w:pStyle w:val="Nagwek1"/>
       </w:pPr>
-      <w:bookmarkStart w:id="3" w:name="_Toc73213251"/>
+      <w:bookmarkStart w:id="3" w:name="_Toc73213277"/>
       <w:r>
         <w:lastRenderedPageBreak/>
         <w:t>Zakres Pracy</w:t>
@@ -1406,7 +1406,7 @@
       <w:pPr>
         <w:pStyle w:val="Nagwek2"/>
       </w:pPr>
-      <w:bookmarkStart w:id="4" w:name="_Toc73213252"/>
+      <w:bookmarkStart w:id="4" w:name="_Toc73213278"/>
       <w:r>
         <w:t xml:space="preserve">Przegląd </w:t>
       </w:r>
@@ -1422,7 +1422,7 @@
       <w:pPr>
         <w:pStyle w:val="Nagwek3"/>
       </w:pPr>
-      <w:bookmarkStart w:id="5" w:name="_Toc73213253"/>
+      <w:bookmarkStart w:id="5" w:name="_Toc73213279"/>
       <w:r>
         <w:t xml:space="preserve">Podobne </w:t>
       </w:r>
@@ -1472,7 +1472,7 @@
       <w:pPr>
         <w:pStyle w:val="Nagwek3"/>
       </w:pPr>
-      <w:bookmarkStart w:id="6" w:name="_Toc73213254"/>
+      <w:bookmarkStart w:id="6" w:name="_Toc73213280"/>
       <w:r>
         <w:t>Aktualny Model S</w:t>
       </w:r>
@@ -2090,7 +2090,7 @@
       <w:pPr>
         <w:pStyle w:val="Nagwek3"/>
       </w:pPr>
-      <w:bookmarkStart w:id="7" w:name="_Toc73213255"/>
+      <w:bookmarkStart w:id="7" w:name="_Toc73213281"/>
       <w:r>
         <w:t>Dostępne źródła wiedzy w alternatywnych serwisach</w:t>
       </w:r>
@@ -2621,7 +2621,7 @@
       <w:r>
         <w:br w:type="page"/>
       </w:r>
-      <w:bookmarkStart w:id="8" w:name="_Toc73213256"/>
+      <w:bookmarkStart w:id="8" w:name="_Toc73213282"/>
       <w:r>
         <w:lastRenderedPageBreak/>
         <w:t>Przegląd wybranych technologii</w:t>
@@ -2632,7 +2632,7 @@
       <w:pPr>
         <w:pStyle w:val="Nagwek3"/>
       </w:pPr>
-      <w:bookmarkStart w:id="9" w:name="_Toc73213257"/>
+      <w:bookmarkStart w:id="9" w:name="_Toc73213283"/>
       <w:r>
         <w:t>System operacyjny</w:t>
       </w:r>
@@ -2701,7 +2701,7 @@
       <w:pPr>
         <w:pStyle w:val="Nagwek3"/>
       </w:pPr>
-      <w:bookmarkStart w:id="10" w:name="_Toc73213258"/>
+      <w:bookmarkStart w:id="10" w:name="_Toc73213284"/>
       <w:r>
         <w:t>Język programowania</w:t>
       </w:r>
@@ -5589,7 +5589,7 @@
 </file>
 
 <file path=customXml/itemProps1.xml><?xml version="1.0" encoding="utf-8"?>
-<ds:datastoreItem xmlns:ds="http://schemas.openxmlformats.org/officeDocument/2006/customXml" ds:itemID="{E0E72419-09C2-49A9-88A6-50A6DE4C240B}">
+<ds:datastoreItem xmlns:ds="http://schemas.openxmlformats.org/officeDocument/2006/customXml" ds:itemID="{BE7BE8E7-4222-4C1D-BC55-749A6CB7D5D2}">
   <ds:schemaRefs>
     <ds:schemaRef ds:uri="http://schemas.openxmlformats.org/officeDocument/2006/bibliography"/>
   </ds:schemaRefs>

</xml_diff>

<commit_message>
added few paragraphs and image
</commit_message>
<xml_diff>
--- a/engeener_docx/engeneer_project.docx
+++ b/engeener_docx/engeneer_project.docx
@@ -270,7 +270,7 @@
         </w:rPr>
       </w:pPr>
       <w:bookmarkStart w:id="0" w:name="_Toc73396467"/>
-      <w:bookmarkStart w:id="1" w:name="_Toc73419872"/>
+      <w:bookmarkStart w:id="1" w:name="_Toc73483466"/>
       <w:r>
         <w:rPr>
           <w:rFonts w:eastAsiaTheme="minorHAnsi"/>
@@ -305,7 +305,7 @@
       <w:r>
         <w:fldChar w:fldCharType="separate"/>
       </w:r>
-      <w:hyperlink w:anchor="_Toc73419872" w:history="1">
+      <w:hyperlink w:anchor="_Toc73483466" w:history="1">
         <w:r>
           <w:rPr>
             <w:rStyle w:val="Hipercze"/>
@@ -349,7 +349,7 @@
             <w:noProof/>
             <w:webHidden/>
           </w:rPr>
-          <w:instrText xml:space="preserve"> PAGEREF _Toc73419872 \h </w:instrText>
+          <w:instrText xml:space="preserve"> PAGEREF _Toc73483466 \h </w:instrText>
         </w:r>
         <w:r>
           <w:rPr>
@@ -395,7 +395,7 @@
           <w:lang w:eastAsia="pl-PL"/>
         </w:rPr>
       </w:pPr>
-      <w:hyperlink w:anchor="_Toc73419873" w:history="1">
+      <w:hyperlink w:anchor="_Toc73483467" w:history="1">
         <w:r>
           <w:rPr>
             <w:rStyle w:val="Hipercze"/>
@@ -439,7 +439,7 @@
             <w:noProof/>
             <w:webHidden/>
           </w:rPr>
-          <w:instrText xml:space="preserve"> PAGEREF _Toc73419873 \h </w:instrText>
+          <w:instrText xml:space="preserve"> PAGEREF _Toc73483467 \h </w:instrText>
         </w:r>
         <w:r>
           <w:rPr>
@@ -485,7 +485,7 @@
           <w:lang w:eastAsia="pl-PL"/>
         </w:rPr>
       </w:pPr>
-      <w:hyperlink w:anchor="_Toc73419874" w:history="1">
+      <w:hyperlink w:anchor="_Toc73483468" w:history="1">
         <w:r>
           <w:rPr>
             <w:rStyle w:val="Hipercze"/>
@@ -529,7 +529,7 @@
             <w:noProof/>
             <w:webHidden/>
           </w:rPr>
-          <w:instrText xml:space="preserve"> PAGEREF _Toc73419874 \h </w:instrText>
+          <w:instrText xml:space="preserve"> PAGEREF _Toc73483468 \h </w:instrText>
         </w:r>
         <w:r>
           <w:rPr>
@@ -575,7 +575,7 @@
           <w:lang w:eastAsia="pl-PL"/>
         </w:rPr>
       </w:pPr>
-      <w:hyperlink w:anchor="_Toc73419875" w:history="1">
+      <w:hyperlink w:anchor="_Toc73483469" w:history="1">
         <w:r>
           <w:rPr>
             <w:rStyle w:val="Hipercze"/>
@@ -619,7 +619,7 @@
             <w:noProof/>
             <w:webHidden/>
           </w:rPr>
-          <w:instrText xml:space="preserve"> PAGEREF _Toc73419875 \h </w:instrText>
+          <w:instrText xml:space="preserve"> PAGEREF _Toc73483469 \h </w:instrText>
         </w:r>
         <w:r>
           <w:rPr>
@@ -665,7 +665,7 @@
           <w:lang w:eastAsia="pl-PL"/>
         </w:rPr>
       </w:pPr>
-      <w:hyperlink w:anchor="_Toc73419876" w:history="1">
+      <w:hyperlink w:anchor="_Toc73483470" w:history="1">
         <w:r>
           <w:rPr>
             <w:rStyle w:val="Hipercze"/>
@@ -709,7 +709,7 @@
             <w:noProof/>
             <w:webHidden/>
           </w:rPr>
-          <w:instrText xml:space="preserve"> PAGEREF _Toc73419876 \h </w:instrText>
+          <w:instrText xml:space="preserve"> PAGEREF _Toc73483470 \h </w:instrText>
         </w:r>
         <w:r>
           <w:rPr>
@@ -755,7 +755,7 @@
           <w:lang w:eastAsia="pl-PL"/>
         </w:rPr>
       </w:pPr>
-      <w:hyperlink w:anchor="_Toc73419877" w:history="1">
+      <w:hyperlink w:anchor="_Toc73483471" w:history="1">
         <w:r>
           <w:rPr>
             <w:rStyle w:val="Hipercze"/>
@@ -799,7 +799,7 @@
             <w:noProof/>
             <w:webHidden/>
           </w:rPr>
-          <w:instrText xml:space="preserve"> PAGEREF _Toc73419877 \h </w:instrText>
+          <w:instrText xml:space="preserve"> PAGEREF _Toc73483471 \h </w:instrText>
         </w:r>
         <w:r>
           <w:rPr>
@@ -845,7 +845,7 @@
           <w:lang w:eastAsia="pl-PL"/>
         </w:rPr>
       </w:pPr>
-      <w:hyperlink w:anchor="_Toc73419878" w:history="1">
+      <w:hyperlink w:anchor="_Toc73483472" w:history="1">
         <w:r>
           <w:rPr>
             <w:rStyle w:val="Hipercze"/>
@@ -889,7 +889,7 @@
             <w:noProof/>
             <w:webHidden/>
           </w:rPr>
-          <w:instrText xml:space="preserve"> PAGEREF _Toc73419878 \h </w:instrText>
+          <w:instrText xml:space="preserve"> PAGEREF _Toc73483472 \h </w:instrText>
         </w:r>
         <w:r>
           <w:rPr>
@@ -935,7 +935,7 @@
           <w:lang w:eastAsia="pl-PL"/>
         </w:rPr>
       </w:pPr>
-      <w:hyperlink w:anchor="_Toc73419879" w:history="1">
+      <w:hyperlink w:anchor="_Toc73483473" w:history="1">
         <w:r>
           <w:rPr>
             <w:rStyle w:val="Hipercze"/>
@@ -979,7 +979,7 @@
             <w:noProof/>
             <w:webHidden/>
           </w:rPr>
-          <w:instrText xml:space="preserve"> PAGEREF _Toc73419879 \h </w:instrText>
+          <w:instrText xml:space="preserve"> PAGEREF _Toc73483473 \h </w:instrText>
         </w:r>
         <w:r>
           <w:rPr>
@@ -1025,7 +1025,7 @@
           <w:lang w:eastAsia="pl-PL"/>
         </w:rPr>
       </w:pPr>
-      <w:hyperlink w:anchor="_Toc73419880" w:history="1">
+      <w:hyperlink w:anchor="_Toc73483474" w:history="1">
         <w:r>
           <w:rPr>
             <w:rStyle w:val="Hipercze"/>
@@ -1069,7 +1069,7 @@
             <w:noProof/>
             <w:webHidden/>
           </w:rPr>
-          <w:instrText xml:space="preserve"> PAGEREF _Toc73419880 \h </w:instrText>
+          <w:instrText xml:space="preserve"> PAGEREF _Toc73483474 \h </w:instrText>
         </w:r>
         <w:r>
           <w:rPr>
@@ -1115,7 +1115,7 @@
           <w:lang w:eastAsia="pl-PL"/>
         </w:rPr>
       </w:pPr>
-      <w:hyperlink w:anchor="_Toc73419881" w:history="1">
+      <w:hyperlink w:anchor="_Toc73483475" w:history="1">
         <w:r>
           <w:rPr>
             <w:rStyle w:val="Hipercze"/>
@@ -1159,7 +1159,7 @@
             <w:noProof/>
             <w:webHidden/>
           </w:rPr>
-          <w:instrText xml:space="preserve"> PAGEREF _Toc73419881 \h </w:instrText>
+          <w:instrText xml:space="preserve"> PAGEREF _Toc73483475 \h </w:instrText>
         </w:r>
         <w:r>
           <w:rPr>
@@ -1205,7 +1205,7 @@
           <w:lang w:eastAsia="pl-PL"/>
         </w:rPr>
       </w:pPr>
-      <w:hyperlink w:anchor="_Toc73419882" w:history="1">
+      <w:hyperlink w:anchor="_Toc73483476" w:history="1">
         <w:r>
           <w:rPr>
             <w:rStyle w:val="Hipercze"/>
@@ -1249,7 +1249,7 @@
             <w:noProof/>
             <w:webHidden/>
           </w:rPr>
-          <w:instrText xml:space="preserve"> PAGEREF _Toc73419882 \h </w:instrText>
+          <w:instrText xml:space="preserve"> PAGEREF _Toc73483476 \h </w:instrText>
         </w:r>
         <w:r>
           <w:rPr>
@@ -1295,7 +1295,7 @@
           <w:lang w:eastAsia="pl-PL"/>
         </w:rPr>
       </w:pPr>
-      <w:hyperlink w:anchor="_Toc73419883" w:history="1">
+      <w:hyperlink w:anchor="_Toc73483477" w:history="1">
         <w:r>
           <w:rPr>
             <w:rStyle w:val="Hipercze"/>
@@ -1339,7 +1339,7 @@
             <w:noProof/>
             <w:webHidden/>
           </w:rPr>
-          <w:instrText xml:space="preserve"> PAGEREF _Toc73419883 \h </w:instrText>
+          <w:instrText xml:space="preserve"> PAGEREF _Toc73483477 \h </w:instrText>
         </w:r>
         <w:r>
           <w:rPr>
@@ -1385,7 +1385,7 @@
           <w:lang w:eastAsia="pl-PL"/>
         </w:rPr>
       </w:pPr>
-      <w:hyperlink w:anchor="_Toc73419884" w:history="1">
+      <w:hyperlink w:anchor="_Toc73483478" w:history="1">
         <w:r>
           <w:rPr>
             <w:rStyle w:val="Hipercze"/>
@@ -1429,7 +1429,7 @@
             <w:noProof/>
             <w:webHidden/>
           </w:rPr>
-          <w:instrText xml:space="preserve"> PAGEREF _Toc73419884 \h </w:instrText>
+          <w:instrText xml:space="preserve"> PAGEREF _Toc73483478 \h </w:instrText>
         </w:r>
         <w:r>
           <w:rPr>
@@ -1475,7 +1475,7 @@
           <w:lang w:eastAsia="pl-PL"/>
         </w:rPr>
       </w:pPr>
-      <w:hyperlink w:anchor="_Toc73419885" w:history="1">
+      <w:hyperlink w:anchor="_Toc73483479" w:history="1">
         <w:r>
           <w:rPr>
             <w:rStyle w:val="Hipercze"/>
@@ -1519,7 +1519,7 @@
             <w:noProof/>
             <w:webHidden/>
           </w:rPr>
-          <w:instrText xml:space="preserve"> PAGEREF _Toc73419885 \h </w:instrText>
+          <w:instrText xml:space="preserve"> PAGEREF _Toc73483479 \h </w:instrText>
         </w:r>
         <w:r>
           <w:rPr>
@@ -1565,7 +1565,7 @@
           <w:lang w:eastAsia="pl-PL"/>
         </w:rPr>
       </w:pPr>
-      <w:hyperlink w:anchor="_Toc73419886" w:history="1">
+      <w:hyperlink w:anchor="_Toc73483480" w:history="1">
         <w:r>
           <w:rPr>
             <w:rStyle w:val="Hipercze"/>
@@ -1609,7 +1609,7 @@
             <w:noProof/>
             <w:webHidden/>
           </w:rPr>
-          <w:instrText xml:space="preserve"> PAGEREF _Toc73419886 \h </w:instrText>
+          <w:instrText xml:space="preserve"> PAGEREF _Toc73483480 \h </w:instrText>
         </w:r>
         <w:r>
           <w:rPr>
@@ -1655,7 +1655,7 @@
           <w:lang w:eastAsia="pl-PL"/>
         </w:rPr>
       </w:pPr>
-      <w:hyperlink w:anchor="_Toc73419887" w:history="1">
+      <w:hyperlink w:anchor="_Toc73483481" w:history="1">
         <w:r>
           <w:rPr>
             <w:rStyle w:val="Hipercze"/>
@@ -1699,7 +1699,7 @@
             <w:noProof/>
             <w:webHidden/>
           </w:rPr>
-          <w:instrText xml:space="preserve"> PAGEREF _Toc73419887 \h </w:instrText>
+          <w:instrText xml:space="preserve"> PAGEREF _Toc73483481 \h </w:instrText>
         </w:r>
         <w:r>
           <w:rPr>
@@ -1745,7 +1745,7 @@
           <w:lang w:eastAsia="pl-PL"/>
         </w:rPr>
       </w:pPr>
-      <w:hyperlink w:anchor="_Toc73419888" w:history="1">
+      <w:hyperlink w:anchor="_Toc73483482" w:history="1">
         <w:r>
           <w:rPr>
             <w:rStyle w:val="Hipercze"/>
@@ -1789,7 +1789,7 @@
             <w:noProof/>
             <w:webHidden/>
           </w:rPr>
-          <w:instrText xml:space="preserve"> PAGEREF _Toc73419888 \h </w:instrText>
+          <w:instrText xml:space="preserve"> PAGEREF _Toc73483482 \h </w:instrText>
         </w:r>
         <w:r>
           <w:rPr>
@@ -1835,7 +1835,7 @@
           <w:lang w:eastAsia="pl-PL"/>
         </w:rPr>
       </w:pPr>
-      <w:hyperlink w:anchor="_Toc73419889" w:history="1">
+      <w:hyperlink w:anchor="_Toc73483483" w:history="1">
         <w:r>
           <w:rPr>
             <w:rStyle w:val="Hipercze"/>
@@ -1879,7 +1879,7 @@
             <w:noProof/>
             <w:webHidden/>
           </w:rPr>
-          <w:instrText xml:space="preserve"> PAGEREF _Toc73419889 \h </w:instrText>
+          <w:instrText xml:space="preserve"> PAGEREF _Toc73483483 \h </w:instrText>
         </w:r>
         <w:r>
           <w:rPr>
@@ -1925,7 +1925,7 @@
           <w:lang w:eastAsia="pl-PL"/>
         </w:rPr>
       </w:pPr>
-      <w:hyperlink w:anchor="_Toc73419890" w:history="1">
+      <w:hyperlink w:anchor="_Toc73483484" w:history="1">
         <w:r>
           <w:rPr>
             <w:rStyle w:val="Hipercze"/>
@@ -1969,7 +1969,7 @@
             <w:noProof/>
             <w:webHidden/>
           </w:rPr>
-          <w:instrText xml:space="preserve"> PAGEREF _Toc73419890 \h </w:instrText>
+          <w:instrText xml:space="preserve"> PAGEREF _Toc73483484 \h </w:instrText>
         </w:r>
         <w:r>
           <w:rPr>
@@ -2015,7 +2015,7 @@
           <w:lang w:eastAsia="pl-PL"/>
         </w:rPr>
       </w:pPr>
-      <w:hyperlink w:anchor="_Toc73419891" w:history="1">
+      <w:hyperlink w:anchor="_Toc73483485" w:history="1">
         <w:r>
           <w:rPr>
             <w:rStyle w:val="Hipercze"/>
@@ -2059,7 +2059,7 @@
             <w:noProof/>
             <w:webHidden/>
           </w:rPr>
-          <w:instrText xml:space="preserve"> PAGEREF _Toc73419891 \h </w:instrText>
+          <w:instrText xml:space="preserve"> PAGEREF _Toc73483485 \h </w:instrText>
         </w:r>
         <w:r>
           <w:rPr>
@@ -2105,7 +2105,7 @@
           <w:lang w:eastAsia="pl-PL"/>
         </w:rPr>
       </w:pPr>
-      <w:hyperlink w:anchor="_Toc73419892" w:history="1">
+      <w:hyperlink w:anchor="_Toc73483486" w:history="1">
         <w:r>
           <w:rPr>
             <w:rStyle w:val="Hipercze"/>
@@ -2149,7 +2149,7 @@
             <w:noProof/>
             <w:webHidden/>
           </w:rPr>
-          <w:instrText xml:space="preserve"> PAGEREF _Toc73419892 \h </w:instrText>
+          <w:instrText xml:space="preserve"> PAGEREF _Toc73483486 \h </w:instrText>
         </w:r>
         <w:r>
           <w:rPr>
@@ -2170,6 +2170,186 @@
             <w:webHidden/>
           </w:rPr>
           <w:t>17</w:t>
+        </w:r>
+        <w:r>
+          <w:rPr>
+            <w:noProof/>
+            <w:webHidden/>
+          </w:rPr>
+          <w:fldChar w:fldCharType="end"/>
+        </w:r>
+      </w:hyperlink>
+    </w:p>
+    <w:p>
+      <w:pPr>
+        <w:pStyle w:val="Spistreci2"/>
+        <w:tabs>
+          <w:tab w:val="left" w:pos="1540"/>
+          <w:tab w:val="right" w:leader="dot" w:pos="9061"/>
+        </w:tabs>
+        <w:rPr>
+          <w:rFonts w:asciiTheme="minorHAnsi" w:eastAsiaTheme="minorEastAsia" w:hAnsiTheme="minorHAnsi"/>
+          <w:i w:val="0"/>
+          <w:noProof/>
+          <w:sz w:val="22"/>
+          <w:lang w:eastAsia="pl-PL"/>
+        </w:rPr>
+      </w:pPr>
+      <w:hyperlink w:anchor="_Toc73483487" w:history="1">
+        <w:r>
+          <w:rPr>
+            <w:rStyle w:val="Hipercze"/>
+            <w:noProof/>
+          </w:rPr>
+          <w:t>3.4.</w:t>
+        </w:r>
+        <w:r>
+          <w:rPr>
+            <w:rFonts w:asciiTheme="minorHAnsi" w:eastAsiaTheme="minorEastAsia" w:hAnsiTheme="minorHAnsi"/>
+            <w:i w:val="0"/>
+            <w:noProof/>
+            <w:sz w:val="22"/>
+            <w:lang w:eastAsia="pl-PL"/>
+          </w:rPr>
+          <w:tab/>
+        </w:r>
+        <w:r>
+          <w:rPr>
+            <w:rStyle w:val="Hipercze"/>
+            <w:noProof/>
+          </w:rPr>
+          <w:t>Realizacja</w:t>
+        </w:r>
+        <w:r>
+          <w:rPr>
+            <w:noProof/>
+            <w:webHidden/>
+          </w:rPr>
+          <w:tab/>
+        </w:r>
+        <w:r>
+          <w:rPr>
+            <w:noProof/>
+            <w:webHidden/>
+          </w:rPr>
+          <w:fldChar w:fldCharType="begin"/>
+        </w:r>
+        <w:r>
+          <w:rPr>
+            <w:noProof/>
+            <w:webHidden/>
+          </w:rPr>
+          <w:instrText xml:space="preserve"> PAGEREF _Toc73483487 \h </w:instrText>
+        </w:r>
+        <w:r>
+          <w:rPr>
+            <w:noProof/>
+            <w:webHidden/>
+          </w:rPr>
+        </w:r>
+        <w:r>
+          <w:rPr>
+            <w:noProof/>
+            <w:webHidden/>
+          </w:rPr>
+          <w:fldChar w:fldCharType="separate"/>
+        </w:r>
+        <w:r>
+          <w:rPr>
+            <w:noProof/>
+            <w:webHidden/>
+          </w:rPr>
+          <w:t>19</w:t>
+        </w:r>
+        <w:r>
+          <w:rPr>
+            <w:noProof/>
+            <w:webHidden/>
+          </w:rPr>
+          <w:fldChar w:fldCharType="end"/>
+        </w:r>
+      </w:hyperlink>
+    </w:p>
+    <w:p>
+      <w:pPr>
+        <w:pStyle w:val="Spistreci3"/>
+        <w:tabs>
+          <w:tab w:val="left" w:pos="1954"/>
+          <w:tab w:val="right" w:leader="dot" w:pos="9061"/>
+        </w:tabs>
+        <w:rPr>
+          <w:rFonts w:asciiTheme="minorHAnsi" w:eastAsiaTheme="minorEastAsia" w:hAnsiTheme="minorHAnsi"/>
+          <w:i w:val="0"/>
+          <w:noProof/>
+          <w:sz w:val="22"/>
+          <w:lang w:eastAsia="pl-PL"/>
+        </w:rPr>
+      </w:pPr>
+      <w:hyperlink w:anchor="_Toc73483488" w:history="1">
+        <w:r>
+          <w:rPr>
+            <w:rStyle w:val="Hipercze"/>
+            <w:noProof/>
+          </w:rPr>
+          <w:t>3.4.1.</w:t>
+        </w:r>
+        <w:r>
+          <w:rPr>
+            <w:rFonts w:asciiTheme="minorHAnsi" w:eastAsiaTheme="minorEastAsia" w:hAnsiTheme="minorHAnsi"/>
+            <w:i w:val="0"/>
+            <w:noProof/>
+            <w:sz w:val="22"/>
+            <w:lang w:eastAsia="pl-PL"/>
+          </w:rPr>
+          <w:tab/>
+        </w:r>
+        <w:r>
+          <w:rPr>
+            <w:rStyle w:val="Hipercze"/>
+            <w:noProof/>
+          </w:rPr>
+          <w:t>Interfejs Użytkownika</w:t>
+        </w:r>
+        <w:r>
+          <w:rPr>
+            <w:noProof/>
+            <w:webHidden/>
+          </w:rPr>
+          <w:tab/>
+        </w:r>
+        <w:r>
+          <w:rPr>
+            <w:noProof/>
+            <w:webHidden/>
+          </w:rPr>
+          <w:fldChar w:fldCharType="begin"/>
+        </w:r>
+        <w:r>
+          <w:rPr>
+            <w:noProof/>
+            <w:webHidden/>
+          </w:rPr>
+          <w:instrText xml:space="preserve"> PAGEREF _Toc73483488 \h </w:instrText>
+        </w:r>
+        <w:r>
+          <w:rPr>
+            <w:noProof/>
+            <w:webHidden/>
+          </w:rPr>
+        </w:r>
+        <w:r>
+          <w:rPr>
+            <w:noProof/>
+            <w:webHidden/>
+          </w:rPr>
+          <w:fldChar w:fldCharType="separate"/>
+        </w:r>
+        <w:r>
+          <w:rPr>
+            <w:noProof/>
+            <w:webHidden/>
+          </w:rPr>
+          <w:t>19</w:t>
         </w:r>
         <w:r>
           <w:rPr>
@@ -2195,7 +2375,7 @@
           <w:lang w:eastAsia="pl-PL"/>
         </w:rPr>
       </w:pPr>
-      <w:hyperlink w:anchor="_Toc73419893" w:history="1">
+      <w:hyperlink w:anchor="_Toc73483489" w:history="1">
         <w:r>
           <w:rPr>
             <w:rStyle w:val="Hipercze"/>
@@ -2239,7 +2419,7 @@
             <w:noProof/>
             <w:webHidden/>
           </w:rPr>
-          <w:instrText xml:space="preserve"> PAGEREF _Toc73419893 \h </w:instrText>
+          <w:instrText xml:space="preserve"> PAGEREF _Toc73483489 \h </w:instrText>
         </w:r>
         <w:r>
           <w:rPr>
@@ -2285,7 +2465,7 @@
           <w:lang w:eastAsia="pl-PL"/>
         </w:rPr>
       </w:pPr>
-      <w:hyperlink w:anchor="_Toc73419894" w:history="1">
+      <w:hyperlink w:anchor="_Toc73483490" w:history="1">
         <w:r>
           <w:rPr>
             <w:rStyle w:val="Hipercze"/>
@@ -2329,7 +2509,7 @@
             <w:noProof/>
             <w:webHidden/>
           </w:rPr>
-          <w:instrText xml:space="preserve"> PAGEREF _Toc73419894 \h </w:instrText>
+          <w:instrText xml:space="preserve"> PAGEREF _Toc73483490 \h </w:instrText>
         </w:r>
         <w:r>
           <w:rPr>
@@ -2387,7 +2567,7 @@
         <w:pStyle w:val="Nagwek1"/>
       </w:pPr>
       <w:bookmarkStart w:id="2" w:name="_Toc73396468"/>
-      <w:bookmarkStart w:id="3" w:name="_Toc73419873"/>
+      <w:bookmarkStart w:id="3" w:name="_Toc73483467"/>
       <w:r>
         <w:lastRenderedPageBreak/>
         <w:t>Wstęp</w:t>
@@ -2400,7 +2580,7 @@
         <w:pStyle w:val="Nagwek2"/>
       </w:pPr>
       <w:bookmarkStart w:id="4" w:name="_Toc73396469"/>
-      <w:bookmarkStart w:id="5" w:name="_Toc73419874"/>
+      <w:bookmarkStart w:id="5" w:name="_Toc73483468"/>
       <w:r>
         <w:t>Inspiracja</w:t>
       </w:r>
@@ -2444,7 +2624,7 @@
         <w:pStyle w:val="Nagwek2"/>
       </w:pPr>
       <w:bookmarkStart w:id="6" w:name="_Toc73396470"/>
-      <w:bookmarkStart w:id="7" w:name="_Toc73419875"/>
+      <w:bookmarkStart w:id="7" w:name="_Toc73483469"/>
       <w:r>
         <w:t>Cel</w:t>
       </w:r>
@@ -2638,7 +2818,7 @@
         <w:pStyle w:val="Nagwek1"/>
       </w:pPr>
       <w:bookmarkStart w:id="8" w:name="_Toc73396471"/>
-      <w:bookmarkStart w:id="9" w:name="_Toc73419876"/>
+      <w:bookmarkStart w:id="9" w:name="_Toc73483470"/>
       <w:r>
         <w:lastRenderedPageBreak/>
         <w:t>Zakres Pracy</w:t>
@@ -2651,7 +2831,7 @@
         <w:pStyle w:val="Nagwek2"/>
       </w:pPr>
       <w:bookmarkStart w:id="10" w:name="_Toc73396472"/>
-      <w:bookmarkStart w:id="11" w:name="_Toc73419877"/>
+      <w:bookmarkStart w:id="11" w:name="_Toc73483471"/>
       <w:r>
         <w:t xml:space="preserve">Przegląd </w:t>
       </w:r>
@@ -2669,7 +2849,7 @@
         <w:pStyle w:val="Nagwek3"/>
       </w:pPr>
       <w:bookmarkStart w:id="12" w:name="_Toc73396473"/>
-      <w:bookmarkStart w:id="13" w:name="_Toc73419878"/>
+      <w:bookmarkStart w:id="13" w:name="_Toc73483472"/>
       <w:r>
         <w:t xml:space="preserve">Podobne </w:t>
       </w:r>
@@ -2721,7 +2901,7 @@
         <w:pStyle w:val="Nagwek3"/>
       </w:pPr>
       <w:bookmarkStart w:id="14" w:name="_Toc73396474"/>
-      <w:bookmarkStart w:id="15" w:name="_Toc73419879"/>
+      <w:bookmarkStart w:id="15" w:name="_Toc73483473"/>
       <w:r>
         <w:t>Aktualny Model S</w:t>
       </w:r>
@@ -3318,31 +3498,18 @@
                                 </w:rPr>
                               </w:pPr>
                               <w:bookmarkStart w:id="16" w:name="_Toc73225956"/>
-                              <w:bookmarkStart w:id="17" w:name="_Toc73419895"/>
+                              <w:bookmarkStart w:id="17" w:name="_Toc73483491"/>
                               <w:r>
                                 <w:t xml:space="preserve">Rysunek </w:t>
                               </w:r>
-                              <w:r>
-                                <w:fldChar w:fldCharType="begin"/>
-                              </w:r>
-                              <w:r>
-                                <w:instrText xml:space="preserve"> SEQ Rysunek \* ARABIC </w:instrText>
-                              </w:r>
-                              <w:r>
-                                <w:fldChar w:fldCharType="separate"/>
-                              </w:r>
-                              <w:r>
-                                <w:rPr>
-                                  <w:noProof/>
-                                </w:rPr>
-                                <w:t>1</w:t>
-                              </w:r>
-                              <w:r>
-                                <w:rPr>
-                                  <w:noProof/>
-                                </w:rPr>
-                                <w:fldChar w:fldCharType="end"/>
-                              </w:r>
+                              <w:fldSimple w:instr=" SEQ Rysunek \* ARABIC ">
+                                <w:r>
+                                  <w:rPr>
+                                    <w:noProof/>
+                                  </w:rPr>
+                                  <w:t>1</w:t>
+                                </w:r>
+                              </w:fldSimple>
                               <w:r>
                                 <w:t xml:space="preserve"> Z</w:t>
                               </w:r>
@@ -3415,31 +3582,18 @@
                           </w:rPr>
                         </w:pPr>
                         <w:bookmarkStart w:id="18" w:name="_Toc73225956"/>
-                        <w:bookmarkStart w:id="19" w:name="_Toc73419895"/>
+                        <w:bookmarkStart w:id="19" w:name="_Toc73483491"/>
                         <w:r>
                           <w:t xml:space="preserve">Rysunek </w:t>
                         </w:r>
-                        <w:r>
-                          <w:fldChar w:fldCharType="begin"/>
-                        </w:r>
-                        <w:r>
-                          <w:instrText xml:space="preserve"> SEQ Rysunek \* ARABIC </w:instrText>
-                        </w:r>
-                        <w:r>
-                          <w:fldChar w:fldCharType="separate"/>
-                        </w:r>
-                        <w:r>
-                          <w:rPr>
-                            <w:noProof/>
-                          </w:rPr>
-                          <w:t>1</w:t>
-                        </w:r>
-                        <w:r>
-                          <w:rPr>
-                            <w:noProof/>
-                          </w:rPr>
-                          <w:fldChar w:fldCharType="end"/>
-                        </w:r>
+                        <w:fldSimple w:instr=" SEQ Rysunek \* ARABIC ">
+                          <w:r>
+                            <w:rPr>
+                              <w:noProof/>
+                            </w:rPr>
+                            <w:t>1</w:t>
+                          </w:r>
+                        </w:fldSimple>
                         <w:r>
                           <w:t xml:space="preserve"> Z</w:t>
                         </w:r>
@@ -3512,7 +3666,7 @@
         <w:pStyle w:val="Nagwek3"/>
       </w:pPr>
       <w:bookmarkStart w:id="20" w:name="_Toc73396475"/>
-      <w:bookmarkStart w:id="21" w:name="_Toc73419880"/>
+      <w:bookmarkStart w:id="21" w:name="_Toc73483474"/>
       <w:r>
         <w:t>Dostępne źródła wiedzy w alternatywnych serwisach</w:t>
       </w:r>
@@ -3698,31 +3852,18 @@
                                 </w:rPr>
                               </w:pPr>
                               <w:bookmarkStart w:id="22" w:name="_Toc73225957"/>
-                              <w:bookmarkStart w:id="23" w:name="_Toc73419896"/>
+                              <w:bookmarkStart w:id="23" w:name="_Toc73483492"/>
                               <w:r>
                                 <w:t xml:space="preserve">Rysunek </w:t>
                               </w:r>
-                              <w:r>
-                                <w:fldChar w:fldCharType="begin"/>
-                              </w:r>
-                              <w:r>
-                                <w:instrText xml:space="preserve"> SEQ Rysunek \* ARABIC </w:instrText>
-                              </w:r>
-                              <w:r>
-                                <w:fldChar w:fldCharType="separate"/>
-                              </w:r>
-                              <w:r>
-                                <w:rPr>
-                                  <w:noProof/>
-                                </w:rPr>
-                                <w:t>2</w:t>
-                              </w:r>
-                              <w:r>
-                                <w:rPr>
-                                  <w:noProof/>
-                                </w:rPr>
-                                <w:fldChar w:fldCharType="end"/>
-                              </w:r>
+                              <w:fldSimple w:instr=" SEQ Rysunek \* ARABIC ">
+                                <w:r>
+                                  <w:rPr>
+                                    <w:noProof/>
+                                  </w:rPr>
+                                  <w:t>2</w:t>
+                                </w:r>
+                              </w:fldSimple>
                               <w:r>
                                 <w:t xml:space="preserve"> Podgląd specyfikacji technicznej</w:t>
                               </w:r>
@@ -3784,31 +3925,18 @@
                           </w:rPr>
                         </w:pPr>
                         <w:bookmarkStart w:id="24" w:name="_Toc73225957"/>
-                        <w:bookmarkStart w:id="25" w:name="_Toc73419896"/>
+                        <w:bookmarkStart w:id="25" w:name="_Toc73483492"/>
                         <w:r>
                           <w:t xml:space="preserve">Rysunek </w:t>
                         </w:r>
-                        <w:r>
-                          <w:fldChar w:fldCharType="begin"/>
-                        </w:r>
-                        <w:r>
-                          <w:instrText xml:space="preserve"> SEQ Rysunek \* ARABIC </w:instrText>
-                        </w:r>
-                        <w:r>
-                          <w:fldChar w:fldCharType="separate"/>
-                        </w:r>
-                        <w:r>
-                          <w:rPr>
-                            <w:noProof/>
-                          </w:rPr>
-                          <w:t>2</w:t>
-                        </w:r>
-                        <w:r>
-                          <w:rPr>
-                            <w:noProof/>
-                          </w:rPr>
-                          <w:fldChar w:fldCharType="end"/>
-                        </w:r>
+                        <w:fldSimple w:instr=" SEQ Rysunek \* ARABIC ">
+                          <w:r>
+                            <w:rPr>
+                              <w:noProof/>
+                            </w:rPr>
+                            <w:t>2</w:t>
+                          </w:r>
+                        </w:fldSimple>
                         <w:r>
                           <w:t xml:space="preserve"> Podgląd specyfikacji technicznej</w:t>
                         </w:r>
@@ -3991,31 +4119,18 @@
                                 <w:pStyle w:val="Legenda"/>
                               </w:pPr>
                               <w:bookmarkStart w:id="26" w:name="_Toc73225958"/>
-                              <w:bookmarkStart w:id="27" w:name="_Toc73419897"/>
+                              <w:bookmarkStart w:id="27" w:name="_Toc73483493"/>
                               <w:r>
                                 <w:t xml:space="preserve">Rysunek </w:t>
                               </w:r>
-                              <w:r>
-                                <w:fldChar w:fldCharType="begin"/>
-                              </w:r>
-                              <w:r>
-                                <w:instrText xml:space="preserve"> SEQ Rysunek \* ARABIC </w:instrText>
-                              </w:r>
-                              <w:r>
-                                <w:fldChar w:fldCharType="separate"/>
-                              </w:r>
-                              <w:r>
-                                <w:rPr>
-                                  <w:noProof/>
-                                </w:rPr>
-                                <w:t>3</w:t>
-                              </w:r>
-                              <w:r>
-                                <w:rPr>
-                                  <w:noProof/>
-                                </w:rPr>
-                                <w:fldChar w:fldCharType="end"/>
-                              </w:r>
+                              <w:fldSimple w:instr=" SEQ Rysunek \* ARABIC ">
+                                <w:r>
+                                  <w:rPr>
+                                    <w:noProof/>
+                                  </w:rPr>
+                                  <w:t>3</w:t>
+                                </w:r>
+                              </w:fldSimple>
                               <w:r>
                                 <w:t xml:space="preserve"> P</w:t>
                               </w:r>
@@ -4061,31 +4176,18 @@
                           <w:pStyle w:val="Legenda"/>
                         </w:pPr>
                         <w:bookmarkStart w:id="28" w:name="_Toc73225958"/>
-                        <w:bookmarkStart w:id="29" w:name="_Toc73419897"/>
+                        <w:bookmarkStart w:id="29" w:name="_Toc73483493"/>
                         <w:r>
                           <w:t xml:space="preserve">Rysunek </w:t>
                         </w:r>
-                        <w:r>
-                          <w:fldChar w:fldCharType="begin"/>
-                        </w:r>
-                        <w:r>
-                          <w:instrText xml:space="preserve"> SEQ Rysunek \* ARABIC </w:instrText>
-                        </w:r>
-                        <w:r>
-                          <w:fldChar w:fldCharType="separate"/>
-                        </w:r>
-                        <w:r>
-                          <w:rPr>
-                            <w:noProof/>
-                          </w:rPr>
-                          <w:t>3</w:t>
-                        </w:r>
-                        <w:r>
-                          <w:rPr>
-                            <w:noProof/>
-                          </w:rPr>
-                          <w:fldChar w:fldCharType="end"/>
-                        </w:r>
+                        <w:fldSimple w:instr=" SEQ Rysunek \* ARABIC ">
+                          <w:r>
+                            <w:rPr>
+                              <w:noProof/>
+                            </w:rPr>
+                            <w:t>3</w:t>
+                          </w:r>
+                        </w:fldSimple>
                         <w:r>
                           <w:t xml:space="preserve"> P</w:t>
                         </w:r>
@@ -4188,7 +4290,7 @@
         <w:pStyle w:val="Nagwek2"/>
       </w:pPr>
       <w:bookmarkStart w:id="30" w:name="_Toc73396476"/>
-      <w:bookmarkStart w:id="31" w:name="_Toc73419881"/>
+      <w:bookmarkStart w:id="31" w:name="_Toc73483475"/>
       <w:r>
         <w:lastRenderedPageBreak/>
         <w:t>Przegląd wybranych technologii</w:t>
@@ -4201,7 +4303,7 @@
         <w:pStyle w:val="Nagwek3"/>
       </w:pPr>
       <w:bookmarkStart w:id="32" w:name="_Toc73396477"/>
-      <w:bookmarkStart w:id="33" w:name="_Toc73419882"/>
+      <w:bookmarkStart w:id="33" w:name="_Toc73483476"/>
       <w:r>
         <w:t>System operacyjny</w:t>
       </w:r>
@@ -4312,7 +4414,7 @@
         <w:pStyle w:val="Nagwek3"/>
       </w:pPr>
       <w:bookmarkStart w:id="34" w:name="_Toc73396478"/>
-      <w:bookmarkStart w:id="35" w:name="_Toc73419883"/>
+      <w:bookmarkStart w:id="35" w:name="_Toc73483477"/>
       <w:r>
         <w:t>Język programowania</w:t>
       </w:r>
@@ -4447,7 +4549,7 @@
         <w:pStyle w:val="Nagwek3"/>
       </w:pPr>
       <w:bookmarkStart w:id="36" w:name="_Toc73396479"/>
-      <w:bookmarkStart w:id="37" w:name="_Toc73419884"/>
+      <w:bookmarkStart w:id="37" w:name="_Toc73483478"/>
       <w:r>
         <w:lastRenderedPageBreak/>
         <w:t>Styl</w:t>
@@ -4544,7 +4646,7 @@
         <w:pStyle w:val="Nagwek3"/>
       </w:pPr>
       <w:bookmarkStart w:id="38" w:name="_Toc73396480"/>
-      <w:bookmarkStart w:id="39" w:name="_Toc73419885"/>
+      <w:bookmarkStart w:id="39" w:name="_Toc73483479"/>
       <w:r>
         <w:t>System kontroli wersji</w:t>
       </w:r>
@@ -4579,7 +4681,7 @@
         <w:pStyle w:val="Nagwek3"/>
       </w:pPr>
       <w:bookmarkStart w:id="40" w:name="_Toc73396481"/>
-      <w:bookmarkStart w:id="41" w:name="_Toc73419886"/>
+      <w:bookmarkStart w:id="41" w:name="_Toc73483480"/>
       <w:r>
         <w:t>Dokumentacja</w:t>
       </w:r>
@@ -4731,31 +4833,18 @@
                                 </w:rPr>
                               </w:pPr>
                               <w:bookmarkStart w:id="42" w:name="_Toc73225960"/>
-                              <w:bookmarkStart w:id="43" w:name="_Toc73419898"/>
+                              <w:bookmarkStart w:id="43" w:name="_Toc73483494"/>
                               <w:r>
                                 <w:t xml:space="preserve">Rysunek </w:t>
                               </w:r>
-                              <w:r>
-                                <w:fldChar w:fldCharType="begin"/>
-                              </w:r>
-                              <w:r>
-                                <w:instrText xml:space="preserve"> SEQ Rysunek \* ARABIC </w:instrText>
-                              </w:r>
-                              <w:r>
-                                <w:fldChar w:fldCharType="separate"/>
-                              </w:r>
-                              <w:r>
-                                <w:rPr>
-                                  <w:noProof/>
-                                </w:rPr>
-                                <w:t>5</w:t>
-                              </w:r>
-                              <w:r>
-                                <w:rPr>
-                                  <w:noProof/>
-                                </w:rPr>
-                                <w:fldChar w:fldCharType="end"/>
-                              </w:r>
+                              <w:fldSimple w:instr=" SEQ Rysunek \* ARABIC ">
+                                <w:r>
+                                  <w:rPr>
+                                    <w:noProof/>
+                                  </w:rPr>
+                                  <w:t>4</w:t>
+                                </w:r>
+                              </w:fldSimple>
                               <w:r>
                                 <w:t xml:space="preserve"> Fragment </w:t>
                               </w:r>
@@ -4788,7 +4877,7 @@
           </mc:Choice>
           <mc:Fallback>
             <w:pict>
-              <v:group id="Grupa 16" o:spid="_x0000_s1035" style="position:absolute;margin-left:0;margin-top:362.9pt;width:431.35pt;height:294.75pt;z-index:251675648;mso-position-horizontal:center;mso-position-horizontal-relative:margin;mso-width-relative:margin;mso-height-relative:margin" coordsize="41287,31037" o:gfxdata="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">
+              <v:group id="Grupa 16" o:spid="_x0000_s1035" style="position:absolute;margin-left:0;margin-top:362.9pt;width:431.35pt;height:294.75pt;z-index:251675648;mso-position-horizontal:center;mso-position-horizontal-relative:margin;mso-width-relative:margin;mso-height-relative:margin" coordsize="41287,31037" o:gfxdata="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">
                 <v:shape id="Obraz 14" o:spid="_x0000_s1036" type="#_x0000_t75" style="position:absolute;width:41284;height:27500;visibility:visible;mso-wrap-style:square" o:gfxdata="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" stroked="t" strokecolor="black [3213]">
                   <v:imagedata r:id="rId17" o:title=""/>
                   <v:path arrowok="t"/>
@@ -4804,31 +4893,18 @@
                           </w:rPr>
                         </w:pPr>
                         <w:bookmarkStart w:id="44" w:name="_Toc73225960"/>
-                        <w:bookmarkStart w:id="45" w:name="_Toc73419898"/>
+                        <w:bookmarkStart w:id="45" w:name="_Toc73483494"/>
                         <w:r>
                           <w:t xml:space="preserve">Rysunek </w:t>
                         </w:r>
-                        <w:r>
-                          <w:fldChar w:fldCharType="begin"/>
-                        </w:r>
-                        <w:r>
-                          <w:instrText xml:space="preserve"> SEQ Rysunek \* ARABIC </w:instrText>
-                        </w:r>
-                        <w:r>
-                          <w:fldChar w:fldCharType="separate"/>
-                        </w:r>
-                        <w:r>
-                          <w:rPr>
-                            <w:noProof/>
-                          </w:rPr>
-                          <w:t>5</w:t>
-                        </w:r>
-                        <w:r>
-                          <w:rPr>
-                            <w:noProof/>
-                          </w:rPr>
-                          <w:fldChar w:fldCharType="end"/>
-                        </w:r>
+                        <w:fldSimple w:instr=" SEQ Rysunek \* ARABIC ">
+                          <w:r>
+                            <w:rPr>
+                              <w:noProof/>
+                            </w:rPr>
+                            <w:t>4</w:t>
+                          </w:r>
+                        </w:fldSimple>
                         <w:r>
                           <w:t xml:space="preserve"> Fragment </w:t>
                         </w:r>
@@ -4935,31 +5011,18 @@
                                 <w:pStyle w:val="Legenda"/>
                               </w:pPr>
                               <w:bookmarkStart w:id="46" w:name="_Toc73225959"/>
-                              <w:bookmarkStart w:id="47" w:name="_Toc73419899"/>
+                              <w:bookmarkStart w:id="47" w:name="_Toc73483495"/>
                               <w:r>
                                 <w:t xml:space="preserve">Rysunek </w:t>
                               </w:r>
-                              <w:r>
-                                <w:fldChar w:fldCharType="begin"/>
-                              </w:r>
-                              <w:r>
-                                <w:instrText xml:space="preserve"> SEQ Rysunek \* ARABIC </w:instrText>
-                              </w:r>
-                              <w:r>
-                                <w:fldChar w:fldCharType="separate"/>
-                              </w:r>
-                              <w:r>
-                                <w:rPr>
-                                  <w:noProof/>
-                                </w:rPr>
-                                <w:t>4</w:t>
-                              </w:r>
-                              <w:r>
-                                <w:rPr>
-                                  <w:noProof/>
-                                </w:rPr>
-                                <w:fldChar w:fldCharType="end"/>
-                              </w:r>
+                              <w:fldSimple w:instr=" SEQ Rysunek \* ARABIC ">
+                                <w:r>
+                                  <w:rPr>
+                                    <w:noProof/>
+                                  </w:rPr>
+                                  <w:t>5</w:t>
+                                </w:r>
+                              </w:fldSimple>
                               <w:r>
                                 <w:t xml:space="preserve"> </w:t>
                               </w:r>
@@ -5001,7 +5064,7 @@
           </mc:Choice>
           <mc:Fallback>
             <w:pict>
-              <v:group id="Grupa 17" o:spid="_x0000_s1038" style="position:absolute;margin-left:0;margin-top:43.1pt;width:479.5pt;height:249.7pt;z-index:251671552;mso-position-horizontal:center;mso-position-horizontal-relative:margin;mso-width-relative:margin;mso-height-relative:margin" coordsize="51695,26929" o:gfxdata="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">
+              <v:group id="Grupa 17" o:spid="_x0000_s1038" style="position:absolute;margin-left:0;margin-top:43.1pt;width:479.5pt;height:249.7pt;z-index:251671552;mso-position-horizontal:center;mso-position-horizontal-relative:margin;mso-width-relative:margin;mso-height-relative:margin" coordsize="51695,26929" o:gfxdata="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">
                 <v:shape id="Obraz 5" o:spid="_x0000_s1039" type="#_x0000_t75" style="position:absolute;width:51695;height:23403;visibility:visible;mso-wrap-style:square" o:gfxdata="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" stroked="t" strokecolor="black [3213]">
                   <v:imagedata r:id="rId19" o:title=""/>
                   <v:path arrowok="t"/>
@@ -5014,31 +5077,18 @@
                           <w:pStyle w:val="Legenda"/>
                         </w:pPr>
                         <w:bookmarkStart w:id="48" w:name="_Toc73225959"/>
-                        <w:bookmarkStart w:id="49" w:name="_Toc73419899"/>
+                        <w:bookmarkStart w:id="49" w:name="_Toc73483495"/>
                         <w:r>
                           <w:t xml:space="preserve">Rysunek </w:t>
                         </w:r>
-                        <w:r>
-                          <w:fldChar w:fldCharType="begin"/>
-                        </w:r>
-                        <w:r>
-                          <w:instrText xml:space="preserve"> SEQ Rysunek \* ARABIC </w:instrText>
-                        </w:r>
-                        <w:r>
-                          <w:fldChar w:fldCharType="separate"/>
-                        </w:r>
-                        <w:r>
-                          <w:rPr>
-                            <w:noProof/>
-                          </w:rPr>
-                          <w:t>4</w:t>
-                        </w:r>
-                        <w:r>
-                          <w:rPr>
-                            <w:noProof/>
-                          </w:rPr>
-                          <w:fldChar w:fldCharType="end"/>
-                        </w:r>
+                        <w:fldSimple w:instr=" SEQ Rysunek \* ARABIC ">
+                          <w:r>
+                            <w:rPr>
+                              <w:noProof/>
+                            </w:rPr>
+                            <w:t>5</w:t>
+                          </w:r>
+                        </w:fldSimple>
                         <w:r>
                           <w:t xml:space="preserve"> </w:t>
                         </w:r>
@@ -5075,7 +5125,7 @@
         <w:pStyle w:val="Nagwek3"/>
       </w:pPr>
       <w:bookmarkStart w:id="50" w:name="_Toc73396482"/>
-      <w:bookmarkStart w:id="51" w:name="_Toc73419887"/>
+      <w:bookmarkStart w:id="51" w:name="_Toc73483481"/>
       <w:r>
         <w:rPr>
           <w:lang w:eastAsia="pl-PL"/>
@@ -5167,31 +5217,18 @@
                                   <w:u w:val="single"/>
                                 </w:rPr>
                               </w:pPr>
-                              <w:bookmarkStart w:id="52" w:name="_Toc73419900"/>
+                              <w:bookmarkStart w:id="52" w:name="_Toc73483496"/>
                               <w:r>
                                 <w:t xml:space="preserve">Rysunek </w:t>
                               </w:r>
-                              <w:r>
-                                <w:fldChar w:fldCharType="begin"/>
-                              </w:r>
-                              <w:r>
-                                <w:instrText xml:space="preserve"> SEQ Rysunek \* ARABIC </w:instrText>
-                              </w:r>
-                              <w:r>
-                                <w:fldChar w:fldCharType="separate"/>
-                              </w:r>
-                              <w:r>
-                                <w:rPr>
-                                  <w:noProof/>
-                                </w:rPr>
-                                <w:t>6</w:t>
-                              </w:r>
-                              <w:r>
-                                <w:rPr>
-                                  <w:noProof/>
-                                </w:rPr>
-                                <w:fldChar w:fldCharType="end"/>
-                              </w:r>
+                              <w:fldSimple w:instr=" SEQ Rysunek \* ARABIC ">
+                                <w:r>
+                                  <w:rPr>
+                                    <w:noProof/>
+                                  </w:rPr>
+                                  <w:t>6</w:t>
+                                </w:r>
+                              </w:fldSimple>
                               <w:r>
                                 <w:t xml:space="preserve"> </w:t>
                               </w:r>
@@ -5234,31 +5271,18 @@
                             <w:u w:val="single"/>
                           </w:rPr>
                         </w:pPr>
-                        <w:bookmarkStart w:id="53" w:name="_Toc73419900"/>
+                        <w:bookmarkStart w:id="53" w:name="_Toc73483496"/>
                         <w:r>
                           <w:t xml:space="preserve">Rysunek </w:t>
                         </w:r>
-                        <w:r>
-                          <w:fldChar w:fldCharType="begin"/>
-                        </w:r>
-                        <w:r>
-                          <w:instrText xml:space="preserve"> SEQ Rysunek \* ARABIC </w:instrText>
-                        </w:r>
-                        <w:r>
-                          <w:fldChar w:fldCharType="separate"/>
-                        </w:r>
-                        <w:r>
-                          <w:rPr>
-                            <w:noProof/>
-                          </w:rPr>
-                          <w:t>6</w:t>
-                        </w:r>
-                        <w:r>
-                          <w:rPr>
-                            <w:noProof/>
-                          </w:rPr>
-                          <w:fldChar w:fldCharType="end"/>
-                        </w:r>
+                        <w:fldSimple w:instr=" SEQ Rysunek \* ARABIC ">
+                          <w:r>
+                            <w:rPr>
+                              <w:noProof/>
+                            </w:rPr>
+                            <w:t>6</w:t>
+                          </w:r>
+                        </w:fldSimple>
                         <w:r>
                           <w:t xml:space="preserve"> </w:t>
                         </w:r>
@@ -5324,7 +5348,7 @@
         <w:pStyle w:val="Nagwek3"/>
       </w:pPr>
       <w:bookmarkStart w:id="54" w:name="_Toc73396483"/>
-      <w:bookmarkStart w:id="55" w:name="_Toc73419888"/>
+      <w:bookmarkStart w:id="55" w:name="_Toc73483482"/>
       <w:r>
         <w:t>System budowy</w:t>
       </w:r>
@@ -5412,7 +5436,7 @@
         <w:pStyle w:val="Nagwek3"/>
       </w:pPr>
       <w:bookmarkStart w:id="56" w:name="_Toc73396484"/>
-      <w:bookmarkStart w:id="57" w:name="_Toc73419889"/>
+      <w:bookmarkStart w:id="57" w:name="_Toc73483483"/>
       <w:r>
         <w:lastRenderedPageBreak/>
         <w:t>Środowisko deweloperskie</w:t>
@@ -5457,7 +5481,7 @@
         <w:pStyle w:val="Nagwek3"/>
       </w:pPr>
       <w:bookmarkStart w:id="58" w:name="_Toc73396485"/>
-      <w:bookmarkStart w:id="59" w:name="_Toc73419890"/>
+      <w:bookmarkStart w:id="59" w:name="_Toc73483484"/>
       <w:r>
         <w:t>Biblioteki</w:t>
       </w:r>
@@ -6089,7 +6113,7 @@
         <w:pStyle w:val="Nagwek2"/>
       </w:pPr>
       <w:bookmarkStart w:id="61" w:name="_Toc73396486"/>
-      <w:bookmarkStart w:id="62" w:name="_Toc73419891"/>
+      <w:bookmarkStart w:id="62" w:name="_Toc73483485"/>
       <w:commentRangeStart w:id="63"/>
       <w:r>
         <w:lastRenderedPageBreak/>
@@ -6117,7 +6141,7 @@
       <w:pPr>
         <w:pStyle w:val="Nagwek3"/>
       </w:pPr>
-      <w:bookmarkStart w:id="65" w:name="_Toc73419892"/>
+      <w:bookmarkStart w:id="65" w:name="_Toc73483486"/>
       <w:commentRangeStart w:id="66"/>
       <w:r>
         <w:t>Założeń</w:t>
@@ -6238,16 +6262,31 @@
         <w:t xml:space="preserve">Czynnikiem, który ma zdecydowany wpływ na atmosferę w kodzie źródłowym jest utrzymana dokumentacja. </w:t>
       </w:r>
       <w:r>
-        <w:t xml:space="preserve">Jak pokazuje raport z Norweskiej Politechniki w </w:t>
+        <w:t>R</w:t>
+      </w:r>
+      <w:r>
+        <w:t xml:space="preserve">aport z Norweskiej Politechniki w </w:t>
       </w:r>
       <w:r>
         <w:t>Trondheim</w:t>
       </w:r>
       <w:r>
-        <w:t xml:space="preserve">, osoby posiadające wyłącznie kod źródłowy potrzebowały o 21,5% więcej czasu, aby zrozumieć </w:t>
-      </w:r>
-      <w:r>
-        <w:t>analizowany program. Ponadto</w:t>
+        <w:t xml:space="preserve">, </w:t>
+      </w:r>
+      <w:r>
+        <w:t xml:space="preserve">wskazuje, że </w:t>
+      </w:r>
+      <w:r>
+        <w:t xml:space="preserve">osoby posiadające wyłącznie kod źródłowy potrzebowały o 21,5% więcej czasu, aby zrozumieć </w:t>
+      </w:r>
+      <w:r>
+        <w:t>analizowany program</w:t>
+      </w:r>
+      <w:r>
+        <w:t>, niż ich koledzy, którzy dodatkowo posiadali dokumentację</w:t>
+      </w:r>
+      <w:r>
+        <w:t>. Ponadto</w:t>
       </w:r>
       <w:r>
         <w:t xml:space="preserve">, jak wskazuje raport, </w:t>
@@ -6284,6 +6323,387 @@
       </w:r>
       <w:r>
         <w:t>wzorcami projektowymi.</w:t>
+      </w:r>
+    </w:p>
+    <w:p>
+      <w:pPr>
+        <w:pStyle w:val="Nagwek4"/>
+      </w:pPr>
+      <w:r>
+        <w:t>Współczesny</w:t>
+      </w:r>
+    </w:p>
+    <w:p>
+      <w:r>
+        <w:t xml:space="preserve">Język </w:t>
+      </w:r>
+      <w:r>
+        <w:rPr>
+          <w:rStyle w:val="NazwyWasneZnak"/>
+        </w:rPr>
+        <w:t>C++</w:t>
+      </w:r>
+      <w:r>
+        <w:t xml:space="preserve"> w wersji </w:t>
+      </w:r>
+      <w:r>
+        <w:rPr>
+          <w:rStyle w:val="NazwyWasneZnak"/>
+        </w:rPr>
+        <w:t>C++20</w:t>
+      </w:r>
+      <w:r>
+        <w:t xml:space="preserve"> dodał sporo nowych rozwiązań językowych, które </w:t>
+      </w:r>
+      <w:r>
+        <w:t xml:space="preserve">usprawniają proces wytwarzania kodu, oraz wpływają na ilość kodu generowanego podczas kompilacji. Dzieje się tak dzięki prężnemu rozwojowi meta programowania, w ramach biblioteki standardowej, jako bardzo popularnej metody wytwarzania oprogramowania, w ramach języka </w:t>
+      </w:r>
+      <w:r>
+        <w:rPr>
+          <w:rStyle w:val="NazwyWasneZnak"/>
+        </w:rPr>
+        <w:t>C++</w:t>
+      </w:r>
+      <w:r>
+        <w:t xml:space="preserve"> w ciągu ostatnich paru lat.</w:t>
+      </w:r>
+      <w:r>
+        <w:t xml:space="preserve"> Jest to ważny krok w rozwoju języka, ponieważ uproszczenie programowania w paradygmacie meta programowania potrafi o wiele zwiększyć czytelność kodu oraz znacząco go uprościć.</w:t>
+      </w:r>
+    </w:p>
+    <w:p>
+      <w:r>
+        <w:t xml:space="preserve">Przed zmianami dokonanymi w standardach od </w:t>
+      </w:r>
+      <w:r>
+        <w:rPr>
+          <w:rStyle w:val="NazwyWasneZnak"/>
+        </w:rPr>
+        <w:t>C++11</w:t>
+      </w:r>
+      <w:r>
+        <w:t xml:space="preserve"> do </w:t>
+      </w:r>
+      <w:r>
+        <w:rPr>
+          <w:rStyle w:val="NazwyWasneZnak"/>
+        </w:rPr>
+        <w:t>C++20</w:t>
+      </w:r>
+      <w:r>
+        <w:t>, podejście do tego paradygmatu było dość mocno sceptyczne, szczególnie z uwagi na spore trudności w tworzeniu i rozwijaniu kodu. Dobrze określił to Herb Sutter, członek komisji standaryzacyjnej</w:t>
+      </w:r>
+      <w:r>
+        <w:t xml:space="preserve"> języka C++,</w:t>
+      </w:r>
+      <w:r>
+        <w:t xml:space="preserve"> w wywiadzie</w:t>
+      </w:r>
+      <w:r>
+        <w:t xml:space="preserve"> z 2011 roku</w:t>
+      </w:r>
+      <w:r>
+        <w:t xml:space="preserve"> dla kanał</w:t>
+      </w:r>
+      <w:r>
+        <w:t xml:space="preserve">u 9, na prośbę o skomentowanie wyjścia, cztero-stronnicowego błędu z procesu kompilacji, odrzekł, że jest ono „barokowe”. Na domiar złego, współczesne narzędzia wspomagające programistów, często miewają problemy z pełnieniem swojej roli </w:t>
+      </w:r>
+      <w:r>
+        <w:br/>
+      </w:r>
+      <w:r>
+        <w:t>w podpowiadaniu składni, przy sporym zagnieżdżeniu szablonów, co dodatkowo utrudnia rozwój oprogramowania opartego o ten sposób pisania kodu.</w:t>
+      </w:r>
+    </w:p>
+    <w:p>
+      <w:r>
+        <w:t xml:space="preserve">Standard </w:t>
+      </w:r>
+      <w:r>
+        <w:rPr>
+          <w:rStyle w:val="NazwyWasneZnak"/>
+        </w:rPr>
+        <w:t>C++20</w:t>
+      </w:r>
+      <w:r>
+        <w:t xml:space="preserve"> jest pod tym kątem rewolucyjny, ponieważ razem z nim </w:t>
+      </w:r>
+      <w:r>
+        <w:br/>
+      </w:r>
+      <w:r>
+        <w:t xml:space="preserve">w języku pojawiła się konstrukcja konceptów, które w wypadku błędu jasno wskazują na miejsce i powód błędu inscenizacji szablonu. W związku z między innymi, powyższymi zmianami, które są kluczowe w optymalizacji kodu, istnieje konieczność trzymania się najnowszych wersji języka </w:t>
+      </w:r>
+      <w:r>
+        <w:rPr>
+          <w:rStyle w:val="NazwyWasneZnak"/>
+        </w:rPr>
+        <w:t>C++</w:t>
+      </w:r>
+      <w:r>
+        <w:t>.</w:t>
+      </w:r>
+    </w:p>
+    <w:p>
+      <w:r>
+        <w:t>Trend ten podzielają również autorzy bibliotek, co sprawia, że znalezienie biblioteki opartej o najnowsze rozwiązania zawarte w języku nie jest, aż tak wymagające. Spore zaangażowanie, ze strony obszernej społeczności sprawia, że niejednokrotnie była konieczność aktualizacji wersji biblioteki z uwagi na nowe wydanie.</w:t>
+      </w:r>
+    </w:p>
+    <w:p>
+      <w:r>
+        <w:t xml:space="preserve">Dodatkowo, z uwagi na wyżej wymienione możliwości, kod został pozbawiony wszelkich makr, uznanych w obliczu nowych możliwości języka </w:t>
+      </w:r>
+      <w:r>
+        <w:rPr>
+          <w:rStyle w:val="NazwyWasneZnak"/>
+        </w:rPr>
+        <w:t>C++</w:t>
+      </w:r>
+      <w:r>
+        <w:t xml:space="preserve">, jako zaszłości języka </w:t>
+      </w:r>
+      <w:r>
+        <w:rPr>
+          <w:rStyle w:val="NazwyWasneZnak"/>
+        </w:rPr>
+        <w:t>C</w:t>
+      </w:r>
+      <w:r>
+        <w:t>, utrudniające utrzymanie kodu oraz zmniejszające jego czytelność.</w:t>
+      </w:r>
+    </w:p>
+    <w:p>
+      <w:pPr>
+        <w:pStyle w:val="Nagwek4"/>
+      </w:pPr>
+      <w:r>
+        <w:lastRenderedPageBreak/>
+        <w:t>Przystępne wyjście</w:t>
+      </w:r>
+    </w:p>
+    <w:p>
+      <w:r>
+        <w:t xml:space="preserve">Zrozumiałe i przejrzyste dla użytkownika wyjście programu jest jedną </w:t>
+      </w:r>
+      <w:r>
+        <w:br/>
+        <w:t>z kluczowych kwestii. Szczególnie, że jednym z celów tej aplikacji, jest redukcja czasu potrzebnego na zrównanie wielu baz do tego samego stanu. Wyjście nie powinno być w formacie nieprzyjaznym użytkownikowi, lub formacie wymagającym płatnych programów do jego obsługi. Zmniejszyłoby to grono chętnych do skorzystania z aplikacji.</w:t>
+      </w:r>
+      <w:r>
+        <w:t xml:space="preserve"> </w:t>
+      </w:r>
+      <w:r>
+        <w:t>Dodatkową cechą formatu powinna być jego przejrzystość, wynikająca z celu, jaki ma on zaspokajać. W tym przypadku, będzie to możliwość filtrowania</w:t>
+      </w:r>
+      <w:r>
+        <w:t>, pod względem obecności danej publikacji w wybranej bazie. Możliwość posortowania danych, będzie miała niemały wpływ na przejrzystość raportu.</w:t>
+      </w:r>
+      <w:r>
+        <w:t xml:space="preserve"> </w:t>
+      </w:r>
+    </w:p>
+    <w:p>
+      <w:pPr>
+        <w:pStyle w:val="Nagwek2"/>
+      </w:pPr>
+      <w:bookmarkStart w:id="67" w:name="_Toc73483487"/>
+      <w:r>
+        <w:t>Realizacja</w:t>
+      </w:r>
+      <w:bookmarkEnd w:id="67"/>
+      <w:r>
+        <w:t xml:space="preserve"> </w:t>
+      </w:r>
+    </w:p>
+    <w:p>
+      <w:pPr>
+        <w:pStyle w:val="Nagwek3"/>
+      </w:pPr>
+      <w:bookmarkStart w:id="68" w:name="_Toc73483488"/>
+      <w:r>
+        <w:t>Interfejs Użytkownika</w:t>
+      </w:r>
+      <w:bookmarkEnd w:id="68"/>
+    </w:p>
+    <w:p>
+      <w:r>
+        <w:rPr>
+          <w:noProof/>
+          <w:lang w:eastAsia="pl-PL"/>
+        </w:rPr>
+        <mc:AlternateContent>
+          <mc:Choice Requires="wpg">
+            <w:drawing>
+              <wp:anchor distT="0" distB="0" distL="114300" distR="114300" simplePos="0" relativeHeight="251688960" behindDoc="0" locked="0" layoutInCell="1" allowOverlap="1">
+                <wp:simplePos x="0" y="0"/>
+                <wp:positionH relativeFrom="column">
+                  <wp:posOffset>321945</wp:posOffset>
+                </wp:positionH>
+                <wp:positionV relativeFrom="paragraph">
+                  <wp:posOffset>2099945</wp:posOffset>
+                </wp:positionV>
+                <wp:extent cx="5110480" cy="3122295"/>
+                <wp:effectExtent l="19050" t="19050" r="13970" b="1905"/>
+                <wp:wrapTopAndBottom/>
+                <wp:docPr id="18" name="Grupa 18"/>
+                <wp:cNvGraphicFramePr/>
+                <a:graphic xmlns:a="http://schemas.openxmlformats.org/drawingml/2006/main">
+                  <a:graphicData uri="http://schemas.microsoft.com/office/word/2010/wordprocessingGroup">
+                    <wpg:wgp>
+                      <wpg:cNvGrpSpPr/>
+                      <wpg:grpSpPr>
+                        <a:xfrm>
+                          <a:off x="0" y="0"/>
+                          <a:ext cx="5110480" cy="3122295"/>
+                          <a:chOff x="0" y="0"/>
+                          <a:chExt cx="5110542" cy="3122295"/>
+                        </a:xfrm>
+                      </wpg:grpSpPr>
+                      <pic:pic xmlns:pic="http://schemas.openxmlformats.org/drawingml/2006/picture">
+                        <pic:nvPicPr>
+                          <pic:cNvPr id="12" name="Obraz 12"/>
+                          <pic:cNvPicPr>
+                            <a:picLocks noChangeAspect="1"/>
+                          </pic:cNvPicPr>
+                        </pic:nvPicPr>
+                        <pic:blipFill>
+                          <a:blip r:embed="rId23" cstate="print">
+                            <a:extLst>
+                              <a:ext uri="{28A0092B-C50C-407E-A947-70E740481C1C}">
+                                <a14:useLocalDpi xmlns:a14="http://schemas.microsoft.com/office/drawing/2010/main" val="0"/>
+                              </a:ext>
+                            </a:extLst>
+                          </a:blip>
+                          <a:stretch>
+                            <a:fillRect/>
+                          </a:stretch>
+                        </pic:blipFill>
+                        <pic:spPr>
+                          <a:xfrm>
+                            <a:off x="0" y="0"/>
+                            <a:ext cx="5110542" cy="2788078"/>
+                          </a:xfrm>
+                          <a:prstGeom prst="rect">
+                            <a:avLst/>
+                          </a:prstGeom>
+                          <a:ln>
+                            <a:solidFill>
+                              <a:schemeClr val="tx1"/>
+                            </a:solidFill>
+                          </a:ln>
+                        </pic:spPr>
+                      </pic:pic>
+                      <wps:wsp>
+                        <wps:cNvPr id="13" name="Pole tekstowe 13"/>
+                        <wps:cNvSpPr txBox="1"/>
+                        <wps:spPr>
+                          <a:xfrm>
+                            <a:off x="0" y="2849245"/>
+                            <a:ext cx="5110480" cy="273050"/>
+                          </a:xfrm>
+                          <a:prstGeom prst="rect">
+                            <a:avLst/>
+                          </a:prstGeom>
+                          <a:solidFill>
+                            <a:prstClr val="white"/>
+                          </a:solidFill>
+                          <a:ln>
+                            <a:noFill/>
+                          </a:ln>
+                          <a:effectLst/>
+                        </wps:spPr>
+                        <wps:txbx>
+                          <w:txbxContent>
+                            <w:p>
+                              <w:pPr>
+                                <w:pStyle w:val="Legenda"/>
+                                <w:rPr>
+                                  <w:sz w:val="24"/>
+                                </w:rPr>
+                              </w:pPr>
+                              <w:bookmarkStart w:id="69" w:name="_Toc73483497"/>
+                              <w:r>
+                                <w:t xml:space="preserve">Rysunek </w:t>
+                              </w:r>
+                              <w:fldSimple w:instr=" SEQ Rysunek \* ARABIC ">
+                                <w:r>
+                                  <w:rPr>
+                                    <w:noProof/>
+                                  </w:rPr>
+                                  <w:t>7</w:t>
+                                </w:r>
+                              </w:fldSimple>
+                              <w:r>
+                                <w:t xml:space="preserve"> Porównanie wyglądu w zależności od wybranego motywu systemu</w:t>
+                              </w:r>
+                              <w:bookmarkEnd w:id="69"/>
+                            </w:p>
+                          </w:txbxContent>
+                        </wps:txbx>
+                        <wps:bodyPr rot="0" spcFirstLastPara="0" vertOverflow="overflow" horzOverflow="overflow" vert="horz" wrap="square" lIns="0" tIns="0" rIns="0" bIns="0" numCol="1" spcCol="0" rtlCol="0" fromWordArt="0" anchor="t" anchorCtr="0" forceAA="0" compatLnSpc="1">
+                          <a:prstTxWarp prst="textNoShape">
+                            <a:avLst/>
+                          </a:prstTxWarp>
+                          <a:spAutoFit/>
+                        </wps:bodyPr>
+                      </wps:wsp>
+                    </wpg:wgp>
+                  </a:graphicData>
+                </a:graphic>
+              </wp:anchor>
+            </w:drawing>
+          </mc:Choice>
+          <mc:Fallback>
+            <w:pict>
+              <v:group id="Grupa 18" o:spid="_x0000_s1044" style="position:absolute;left:0;text-align:left;margin-left:25.35pt;margin-top:165.35pt;width:402.4pt;height:245.85pt;z-index:251688960" coordsize="51105,31222" o:gfxdata="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">
+                <v:shape id="Obraz 12" o:spid="_x0000_s1045" type="#_x0000_t75" style="position:absolute;width:51105;height:27880;visibility:visible;mso-wrap-style:square" o:gfxdata="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" stroked="t" strokecolor="black [3213]">
+                  <v:imagedata r:id="rId24" o:title=""/>
+                  <v:path arrowok="t"/>
+                </v:shape>
+                <v:shape id="Pole tekstowe 13" o:spid="_x0000_s1046" type="#_x0000_t202" style="position:absolute;top:28492;width:51104;height:2730;visibility:visible;mso-wrap-style:square;v-text-anchor:top" o:gfxdata="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" stroked="f">
+                  <v:textbox style="mso-fit-shape-to-text:t" inset="0,0,0,0">
+                    <w:txbxContent>
+                      <w:p>
+                        <w:pPr>
+                          <w:pStyle w:val="Legenda"/>
+                          <w:rPr>
+                            <w:sz w:val="24"/>
+                          </w:rPr>
+                        </w:pPr>
+                        <w:bookmarkStart w:id="70" w:name="_Toc73483497"/>
+                        <w:r>
+                          <w:t xml:space="preserve">Rysunek </w:t>
+                        </w:r>
+                        <w:fldSimple w:instr=" SEQ Rysunek \* ARABIC ">
+                          <w:r>
+                            <w:rPr>
+                              <w:noProof/>
+                            </w:rPr>
+                            <w:t>7</w:t>
+                          </w:r>
+                        </w:fldSimple>
+                        <w:r>
+                          <w:t xml:space="preserve"> Porównanie wyglądu w zależności od wybranego motywu systemu</w:t>
+                        </w:r>
+                        <w:bookmarkEnd w:id="70"/>
+                      </w:p>
+                    </w:txbxContent>
+                  </v:textbox>
+                </v:shape>
+                <w10:wrap type="topAndBottom"/>
+              </v:group>
+            </w:pict>
+          </mc:Fallback>
+        </mc:AlternateContent>
+      </w:r>
+      <w:r>
+        <w:t xml:space="preserve">Graficzna część aplikacji to zespół dwóch okien. Pierwsze główne, oraz drugie służące, jako dialogowe, do wyświetlania szczegółów. Dzięki wykorzystaniu środowiska Qt, interfejs graficzny, w przypadku uruchomieniu na systemie operacyjnym GNU/Linux z nakładką graficzną KDE, dostosowuje się stylem do wybranego przez użytkownika motywu systemu. Daje to wrażenie integracji </w:t>
+      </w:r>
+      <w:r>
+        <w:br/>
+      </w:r>
+      <w:r>
+        <w:t>z systemem oraz w przypadku wybrania motywu ciemnego nie jest zagrożeniem dla oka użytkownika.</w:t>
       </w:r>
     </w:p>
     <w:p>
@@ -6293,157 +6713,7 @@
         <w:ind w:firstLine="0"/>
         <w:jc w:val="left"/>
       </w:pPr>
-      <w:r>
-        <w:br w:type="page"/>
-      </w:r>
-    </w:p>
-    <w:p>
-      <w:pPr>
-        <w:pStyle w:val="Nagwek4"/>
-      </w:pPr>
-      <w:r>
-        <w:lastRenderedPageBreak/>
-        <w:t>Współczesny</w:t>
-      </w:r>
-    </w:p>
-    <w:p>
-      <w:r>
-        <w:t xml:space="preserve">Język </w:t>
-      </w:r>
-      <w:r>
-        <w:rPr>
-          <w:rStyle w:val="NazwyWasneZnak"/>
-        </w:rPr>
-        <w:t>C++</w:t>
-      </w:r>
-      <w:r>
-        <w:t xml:space="preserve"> w wersji </w:t>
-      </w:r>
-      <w:r>
-        <w:rPr>
-          <w:rStyle w:val="NazwyWasneZnak"/>
-        </w:rPr>
-        <w:t>C++20</w:t>
-      </w:r>
-      <w:r>
-        <w:t xml:space="preserve"> dodał sporo nowych rozwiązań językowych, które </w:t>
-      </w:r>
-      <w:r>
-        <w:t xml:space="preserve">usprawniają proces wytwarzania kodu, oraz wpływają na ilość kodu generowanego podczas kompilacji. Dzieje się tak dzięki prężnemu rozwojowi meta programowania, w ramach biblioteki standardowej, jako bardzo popularnej metody wytwarzania oprogramowania, w ramach języka </w:t>
-      </w:r>
-      <w:r>
-        <w:rPr>
-          <w:rStyle w:val="NazwyWasneZnak"/>
-        </w:rPr>
-        <w:t>C++</w:t>
-      </w:r>
-      <w:r>
-        <w:t xml:space="preserve"> w ciągu ostatnich paru lat.</w:t>
-      </w:r>
-      <w:r>
-        <w:t xml:space="preserve"> Jest to ważny krok w rozwoju języka, ponieważ uproszczenie programowania w paradygmacie meta programowania potrafi o wiele zwiększyć czytelność kodu oraz znacząco go uprościć.</w:t>
-      </w:r>
-    </w:p>
-    <w:p>
-      <w:r>
-        <w:t xml:space="preserve">Przed zmianami dokonanymi w standardach od </w:t>
-      </w:r>
-      <w:r>
-        <w:rPr>
-          <w:rStyle w:val="NazwyWasneZnak"/>
-        </w:rPr>
-        <w:t>C++11</w:t>
-      </w:r>
-      <w:r>
-        <w:t xml:space="preserve"> do </w:t>
-      </w:r>
-      <w:r>
-        <w:rPr>
-          <w:rStyle w:val="NazwyWasneZnak"/>
-        </w:rPr>
-        <w:t>C++20</w:t>
-      </w:r>
-      <w:r>
-        <w:t>, podejście do tego paradygmatu było dość mocno sceptyczne, szczególnie z uwagi na spore trudności w tworzeniu i rozwijaniu kodu. Dobrze określił to Herb Sutter, członek komisji standaryzacyjnej</w:t>
-      </w:r>
-      <w:r>
-        <w:t xml:space="preserve"> języka C++,</w:t>
-      </w:r>
-      <w:r>
-        <w:t xml:space="preserve"> w wywiadzie</w:t>
-      </w:r>
-      <w:r>
-        <w:t xml:space="preserve"> z 2011 roku</w:t>
-      </w:r>
-      <w:r>
-        <w:t xml:space="preserve"> dla kanał</w:t>
-      </w:r>
-      <w:r>
-        <w:t>u 9, na prośbę o skomentowanie wyjścia, cztero-stronnicowego błędu z procesu kompilacji, odrzekł, że jest ono „barokowe”. Na domiar złego, współczesne narzędzia wspomagające programistów, często miewają problemy z pełnieniem swojej roli w podpowiadaniu składni, przy sporym zagnieżdżeniu szablonów, co dodatkowo utrudnia rozwój oprogramowania opartego o ten sposób pisania kodu.</w:t>
-      </w:r>
-    </w:p>
-    <w:p>
-      <w:r>
-        <w:t xml:space="preserve">Standard </w:t>
-      </w:r>
-      <w:r>
-        <w:rPr>
-          <w:rStyle w:val="NazwyWasneZnak"/>
-        </w:rPr>
-        <w:t>C++20</w:t>
-      </w:r>
-      <w:r>
-        <w:t xml:space="preserve"> jest pod tym kątem rewolucyjny, ponieważ razem z nim w języku pojawiła się konstrukcja konceptów, które w wypadku błędu jasno wskazują na miejsce i powód błędu inscenizacji szablonu. W związku z między innymi, powyższymi zmianami, które są kluczowe w optymalizacji kodu, istnieje konieczność trzymania się najnowszych wersji języka </w:t>
-      </w:r>
-      <w:r>
-        <w:rPr>
-          <w:rStyle w:val="NazwyWasneZnak"/>
-        </w:rPr>
-        <w:t>C++</w:t>
-      </w:r>
-      <w:r>
-        <w:t>.</w:t>
-      </w:r>
-    </w:p>
-    <w:p>
-      <w:r>
-        <w:t>Trend ten podzielają również autorzy bibliotek, co sprawia, że znalezienie biblioteki opartej o najnowsze rozwiązania zawarte w języku nie jest, aż tak wymagające. Spore zaangażowanie, ze strony obszernej społeczności sprawia, że niejednokrotnie była konieczność aktualizacji wersji biblioteki z uwagi na nowe wydanie.</w:t>
-      </w:r>
-    </w:p>
-    <w:p>
-      <w:r>
-        <w:t xml:space="preserve">Dodatkowo, z uwagi na wyżej wymienione możliwości, kod został pozbawiony wszelkich makr, uznanych w obliczu nowych możliwości języka </w:t>
-      </w:r>
-      <w:r>
-        <w:rPr>
-          <w:rStyle w:val="NazwyWasneZnak"/>
-        </w:rPr>
-        <w:t>C++</w:t>
-      </w:r>
-      <w:r>
-        <w:t xml:space="preserve">, jako zaszłości języka </w:t>
-      </w:r>
-      <w:r>
-        <w:rPr>
-          <w:rStyle w:val="NazwyWasneZnak"/>
-        </w:rPr>
-        <w:t>C</w:t>
-      </w:r>
-      <w:r>
-        <w:t>, utrudniające utrzymanie kodu oraz zmniejszające jego czytelność.</w:t>
-      </w:r>
-    </w:p>
-    <w:p>
-      <w:pPr>
-        <w:pStyle w:val="Nagwek4"/>
-      </w:pPr>
-      <w:r>
-        <w:t>Przystępne wyjście</w:t>
-      </w:r>
-      <w:bookmarkStart w:id="67" w:name="_GoBack"/>
-      <w:bookmarkEnd w:id="67"/>
-    </w:p>
-    <w:p/>
+    </w:p>
     <w:p>
       <w:pPr>
         <w:suppressAutoHyphens w:val="0"/>
@@ -6451,9 +6721,6 @@
         <w:ind w:firstLine="0"/>
         <w:jc w:val="left"/>
       </w:pPr>
-      <w:r>
-        <w:br w:type="page"/>
-      </w:r>
     </w:p>
     <w:p>
       <w:pPr>
@@ -6462,746 +6729,749 @@
         <w:ind w:firstLine="0"/>
         <w:jc w:val="left"/>
       </w:pPr>
-    </w:p>
-    <w:p>
-      <w:pPr>
-        <w:suppressAutoHyphens w:val="0"/>
+      <w:r>
+        <w:br w:type="page"/>
+      </w:r>
+    </w:p>
+    <w:p>
+      <w:pPr>
+        <w:pStyle w:val="Nagwek1"/>
+      </w:pPr>
+      <w:bookmarkStart w:id="71" w:name="_Toc73396488"/>
+      <w:bookmarkStart w:id="72" w:name="_Toc73483489"/>
+      <w:r>
+        <w:lastRenderedPageBreak/>
+        <w:t>Bibliografia</w:t>
+      </w:r>
+      <w:bookmarkEnd w:id="71"/>
+      <w:bookmarkEnd w:id="72"/>
+    </w:p>
+    <w:p>
+      <w:pPr>
+        <w:pStyle w:val="Bibliografia"/>
+        <w:ind w:left="720" w:hanging="720"/>
+        <w:rPr>
+          <w:noProof/>
+        </w:rPr>
+      </w:pPr>
+      <w:r>
+        <w:fldChar w:fldCharType="begin"/>
+      </w:r>
+      <w:r>
+        <w:instrText xml:space="preserve"> BIBLIOGRAPHY </w:instrText>
+      </w:r>
+      <w:r>
+        <w:fldChar w:fldCharType="separate"/>
+      </w:r>
+      <w:r>
+        <w:rPr>
+          <w:noProof/>
+        </w:rPr>
+        <w:t xml:space="preserve">© Elsevier B.V. . </w:t>
+      </w:r>
+      <w:r>
+        <w:rPr>
+          <w:noProof/>
+          <w:u w:val="single"/>
+        </w:rPr>
+        <w:t>Dokumentacja Interfejsu Sieciowego SCOPUS</w:t>
+      </w:r>
+      <w:r>
+        <w:rPr>
+          <w:noProof/>
+        </w:rPr>
+        <w:t>. 2021. 30 06 2021 &lt;https://dev.elsevier.com/search.html&gt;.</w:t>
+      </w:r>
+    </w:p>
+    <w:p>
+      <w:pPr>
+        <w:pStyle w:val="Bibliografia"/>
+        <w:ind w:left="720" w:hanging="720"/>
+        <w:rPr>
+          <w:noProof/>
+        </w:rPr>
+      </w:pPr>
+      <w:r>
+        <w:rPr>
+          <w:noProof/>
+        </w:rPr>
+        <w:t xml:space="preserve">Abhinav Gauniyal. </w:t>
+      </w:r>
+      <w:r>
+        <w:rPr>
+          <w:noProof/>
+          <w:u w:val="single"/>
+        </w:rPr>
+        <w:t>Repozytorium projektu rang</w:t>
+      </w:r>
+      <w:r>
+        <w:rPr>
+          <w:noProof/>
+        </w:rPr>
+        <w:t>. 24 11 2018. 31 06 2021 &lt;https://github.com/agauniyal/rang&gt;.</w:t>
+      </w:r>
+    </w:p>
+    <w:p>
+      <w:pPr>
+        <w:pStyle w:val="Bibliografia"/>
+        <w:ind w:left="720" w:hanging="720"/>
+        <w:rPr>
+          <w:noProof/>
+        </w:rPr>
+      </w:pPr>
+      <w:r>
+        <w:rPr>
+          <w:noProof/>
+        </w:rPr>
+        <w:t xml:space="preserve">an-tao. </w:t>
+      </w:r>
+      <w:r>
+        <w:rPr>
+          <w:noProof/>
+          <w:u w:val="single"/>
+        </w:rPr>
+        <w:t>Repozytorium projektu drogoncpp</w:t>
+      </w:r>
+      <w:r>
+        <w:rPr>
+          <w:noProof/>
+        </w:rPr>
+        <w:t>. 10 04 2021. 31 06 2021 &lt;https://github.com/an-tao/drogon&gt;.</w:t>
+      </w:r>
+    </w:p>
+    <w:p>
+      <w:pPr>
+        <w:pStyle w:val="Bibliografia"/>
+        <w:ind w:left="720" w:hanging="720"/>
+        <w:rPr>
+          <w:noProof/>
+          <w:lang w:val="en-US"/>
+        </w:rPr>
+      </w:pPr>
+      <w:r>
+        <w:rPr>
+          <w:noProof/>
+          <w:lang w:val="en-US"/>
+        </w:rPr>
+        <w:t xml:space="preserve">Carmine Gravino i inni. „Does the Documentation of Design Pattern Instances Impact on Source Code Comprehension? Results from Two Controlled Experiments.” </w:t>
+      </w:r>
+      <w:r>
+        <w:rPr>
+          <w:noProof/>
+          <w:u w:val="single"/>
+          <w:lang w:val="en-US"/>
+        </w:rPr>
+        <w:t>2011 18th Working Conference on Reverse Engineering</w:t>
+      </w:r>
+      <w:r>
+        <w:rPr>
+          <w:noProof/>
+          <w:lang w:val="en-US"/>
+        </w:rPr>
+        <w:t>. Limerick, Ireland: IEEE, 2011. 67-76.</w:t>
+      </w:r>
+    </w:p>
+    <w:p>
+      <w:pPr>
+        <w:pStyle w:val="Bibliografia"/>
+        <w:ind w:left="720" w:hanging="720"/>
+        <w:rPr>
+          <w:noProof/>
+        </w:rPr>
+      </w:pPr>
+      <w:r>
+        <w:rPr>
+          <w:noProof/>
+          <w:lang w:val="en-US"/>
+        </w:rPr>
+        <w:t xml:space="preserve">Community Research and Development Information Service. „Strona słownika internetowego Glosbe.” brak daty. </w:t>
+      </w:r>
+      <w:r>
+        <w:rPr>
+          <w:noProof/>
+          <w:u w:val="single"/>
+        </w:rPr>
+        <w:t>Witryna zamieszczonego przykładu, tłumaczącego słowo framework.</w:t>
+      </w:r>
+      <w:r>
+        <w:rPr>
+          <w:noProof/>
+        </w:rPr>
+        <w:t xml:space="preserve"> 31 05 2021 &lt;https://app.glosbe.com/tmem/show?id=-2423176738232212855&gt;.</w:t>
+      </w:r>
+    </w:p>
+    <w:p>
+      <w:pPr>
+        <w:pStyle w:val="Bibliografia"/>
+        <w:ind w:left="720" w:hanging="720"/>
+        <w:rPr>
+          <w:noProof/>
+        </w:rPr>
+      </w:pPr>
+      <w:r>
+        <w:rPr>
+          <w:noProof/>
+          <w:lang w:val="en-US"/>
+        </w:rPr>
+        <w:t xml:space="preserve">Debao Zhang i dand-oss. </w:t>
+      </w:r>
+      <w:r>
+        <w:rPr>
+          <w:noProof/>
+          <w:u w:val="single"/>
+        </w:rPr>
+        <w:t>Repozytorium projektu QtXlsxWriter</w:t>
+      </w:r>
+      <w:r>
+        <w:rPr>
+          <w:noProof/>
+        </w:rPr>
+        <w:t>. 09 12 2020. 31 06 2021 &lt;https://github.com/dand-oss/QtXlsxWriter&gt;.</w:t>
+      </w:r>
+    </w:p>
+    <w:p>
+      <w:pPr>
+        <w:pStyle w:val="Bibliografia"/>
+        <w:ind w:left="720" w:hanging="720"/>
+        <w:rPr>
+          <w:noProof/>
+        </w:rPr>
+      </w:pPr>
+      <w:r>
+        <w:rPr>
+          <w:noProof/>
+        </w:rPr>
+        <w:t xml:space="preserve">Dimitri van Heesch. </w:t>
+      </w:r>
+      <w:r>
+        <w:rPr>
+          <w:noProof/>
+          <w:u w:val="single"/>
+        </w:rPr>
+        <w:t>Strona główna narzędzia Doxygen</w:t>
+      </w:r>
+      <w:r>
+        <w:rPr>
+          <w:noProof/>
+        </w:rPr>
+        <w:t>. 2021. 30 06 2021 &lt;https://www.doxygen.nl/index.html&gt;.</w:t>
+      </w:r>
+    </w:p>
+    <w:p>
+      <w:pPr>
+        <w:pStyle w:val="Bibliografia"/>
+        <w:ind w:left="720" w:hanging="720"/>
+        <w:rPr>
+          <w:noProof/>
+        </w:rPr>
+      </w:pPr>
+      <w:r>
+        <w:rPr>
+          <w:noProof/>
+          <w:u w:val="single"/>
+        </w:rPr>
+        <w:t>Dokumentacja języka C++</w:t>
+      </w:r>
+      <w:r>
+        <w:rPr>
+          <w:noProof/>
+        </w:rPr>
+        <w:t>. 11 08 2020. 30 06 2021 &lt;https://en.cppreference.com/w/&gt;.</w:t>
+      </w:r>
+    </w:p>
+    <w:p>
+      <w:pPr>
+        <w:pStyle w:val="Bibliografia"/>
+        <w:ind w:left="720" w:hanging="720"/>
+        <w:rPr>
+          <w:noProof/>
+          <w:lang w:val="en-US"/>
+        </w:rPr>
+      </w:pPr>
+      <w:r>
+        <w:rPr>
+          <w:noProof/>
+          <w:lang w:val="en-US"/>
+        </w:rPr>
+        <w:t xml:space="preserve">Eirik Tryggeseth. </w:t>
+      </w:r>
+      <w:r>
+        <w:rPr>
+          <w:noProof/>
+          <w:u w:val="single"/>
+          <w:lang w:val="en-US"/>
+        </w:rPr>
+        <w:t>Report from an Experiment: Impact of Documentation on Maintenance</w:t>
+      </w:r>
+      <w:r>
+        <w:rPr>
+          <w:noProof/>
+          <w:lang w:val="en-US"/>
+        </w:rPr>
+        <w:t>. Raport z Eksperymentu. Norwegian University of Science and Technology. Trondheim: Empirical Software Engineering, Kluwer Academic Publishers, 1997.</w:t>
+      </w:r>
+    </w:p>
+    <w:p>
+      <w:pPr>
+        <w:pStyle w:val="Bibliografia"/>
+        <w:ind w:left="720" w:hanging="720"/>
+        <w:rPr>
+          <w:noProof/>
+          <w:lang w:val="en-US"/>
+        </w:rPr>
+      </w:pPr>
+      <w:r>
+        <w:rPr>
+          <w:noProof/>
+          <w:lang w:val="en-US"/>
+        </w:rPr>
+        <w:t xml:space="preserve">Hedegaard Rasmus i Eric W. Weisstein. „Handshake Problem.” brak daty. </w:t>
+      </w:r>
+      <w:r>
+        <w:rPr>
+          <w:noProof/>
+          <w:u w:val="single"/>
+          <w:lang w:val="en-US"/>
+        </w:rPr>
+        <w:t>MathWorld--A Wolfram Web Resource.</w:t>
+      </w:r>
+      <w:r>
+        <w:rPr>
+          <w:noProof/>
+          <w:lang w:val="en-US"/>
+        </w:rPr>
+        <w:t xml:space="preserve"> 01 06 2021 &lt;https://mathworld.wolfram.com/HandshakeProblem.html&gt;.</w:t>
+      </w:r>
+    </w:p>
+    <w:p>
+      <w:pPr>
+        <w:pStyle w:val="Bibliografia"/>
+        <w:ind w:left="720" w:hanging="720"/>
+        <w:rPr>
+          <w:noProof/>
+        </w:rPr>
+      </w:pPr>
+      <w:r>
+        <w:rPr>
+          <w:noProof/>
+          <w:lang w:val="en-US"/>
+        </w:rPr>
+        <w:t xml:space="preserve">Judd Vinet, Aaron Griffin i Levente Polyák. </w:t>
+      </w:r>
+      <w:r>
+        <w:rPr>
+          <w:noProof/>
+          <w:u w:val="single"/>
+        </w:rPr>
+        <w:t>Strona dystrybucji Archlinux</w:t>
+      </w:r>
+      <w:r>
+        <w:rPr>
+          <w:noProof/>
+        </w:rPr>
+        <w:t>. 2002. 30 06 2021 &lt;https://archlinux.org/&gt;.</w:t>
+      </w:r>
+    </w:p>
+    <w:p>
+      <w:pPr>
+        <w:pStyle w:val="Bibliografia"/>
+        <w:ind w:left="720" w:hanging="720"/>
+        <w:rPr>
+          <w:noProof/>
+        </w:rPr>
+      </w:pPr>
+      <w:r>
+        <w:rPr>
+          <w:noProof/>
+        </w:rPr>
+        <w:t xml:space="preserve">Microsoft. </w:t>
+      </w:r>
+      <w:r>
+        <w:rPr>
+          <w:noProof/>
+          <w:u w:val="single"/>
+        </w:rPr>
+        <w:t>Specyfikacja techniczna formatu XLSX</w:t>
+      </w:r>
+      <w:r>
+        <w:rPr>
+          <w:noProof/>
+        </w:rPr>
+        <w:t>. brak daty. 30 06 2021 &lt;https://support.microsoft.com/pl-pl/office/specyfikacje-i-ograniczenia-programu-excel-1672b34d-7043-467e-8e27-269d656771c3&gt;.</w:t>
+      </w:r>
+    </w:p>
+    <w:p>
+      <w:pPr>
+        <w:pStyle w:val="Bibliografia"/>
+        <w:ind w:left="720" w:hanging="720"/>
+        <w:rPr>
+          <w:noProof/>
+        </w:rPr>
+      </w:pPr>
+      <w:r>
+        <w:rPr>
+          <w:noProof/>
+        </w:rPr>
+        <w:t xml:space="preserve">—. </w:t>
+      </w:r>
+      <w:r>
+        <w:rPr>
+          <w:noProof/>
+          <w:u w:val="single"/>
+        </w:rPr>
+        <w:t>Strona główna projektu Visual Studio Code</w:t>
+      </w:r>
+      <w:r>
+        <w:rPr>
+          <w:noProof/>
+        </w:rPr>
+        <w:t>. 30 06 2021. 30 06 2021 &lt;https://github.com/microsoft/vscode&gt;.</w:t>
+      </w:r>
+    </w:p>
+    <w:p>
+      <w:pPr>
+        <w:pStyle w:val="Bibliografia"/>
+        <w:ind w:left="720" w:hanging="720"/>
+        <w:rPr>
+          <w:noProof/>
+        </w:rPr>
+      </w:pPr>
+      <w:r>
+        <w:rPr>
+          <w:noProof/>
+        </w:rPr>
+        <w:t xml:space="preserve">ORCID. </w:t>
+      </w:r>
+      <w:r>
+        <w:rPr>
+          <w:noProof/>
+          <w:u w:val="single"/>
+        </w:rPr>
+        <w:t>Dokumentacja Interfejsu Sieciowego ORCID</w:t>
+      </w:r>
+      <w:r>
+        <w:rPr>
+          <w:noProof/>
+        </w:rPr>
+        <w:t>. brak daty. 30 06 2021 &lt;https://pub.orcid.org/v3.0/&gt;.</w:t>
+      </w:r>
+    </w:p>
+    <w:p>
+      <w:pPr>
+        <w:pStyle w:val="Bibliografia"/>
+        <w:ind w:left="720" w:hanging="720"/>
+        <w:rPr>
+          <w:noProof/>
+          <w:lang w:val="en-US"/>
+        </w:rPr>
+      </w:pPr>
+      <w:r>
+        <w:rPr>
+          <w:noProof/>
+        </w:rPr>
+        <w:t xml:space="preserve">Philip Müller. </w:t>
+      </w:r>
+      <w:r>
+        <w:rPr>
+          <w:noProof/>
+          <w:u w:val="single"/>
+        </w:rPr>
+        <w:t>Strona dystrybucji Manjaro</w:t>
+      </w:r>
+      <w:r>
+        <w:rPr>
+          <w:noProof/>
+        </w:rPr>
+        <w:t xml:space="preserve">. </w:t>
+      </w:r>
+      <w:r>
+        <w:rPr>
+          <w:noProof/>
+          <w:lang w:val="en-US"/>
+        </w:rPr>
+        <w:t>2011. 30 06 2021 &lt;https://manjaro.org/&gt;.</w:t>
+      </w:r>
+    </w:p>
+    <w:p>
+      <w:pPr>
+        <w:pStyle w:val="Bibliografia"/>
+        <w:ind w:left="720" w:hanging="720"/>
+        <w:rPr>
+          <w:noProof/>
+          <w:lang w:val="en-US"/>
+        </w:rPr>
+      </w:pPr>
+      <w:r>
+        <w:rPr>
+          <w:noProof/>
+          <w:u w:val="single"/>
+          <w:lang w:val="en-US"/>
+        </w:rPr>
+        <w:t>Repozytorium projektu boost-ext/</w:t>
+      </w:r>
+      <w:r>
+        <w:rPr>
+          <w:noProof/>
+          <w:u w:val="single"/>
+        </w:rPr>
+        <w:t>μ</w:t>
+      </w:r>
+      <w:r>
+        <w:rPr>
+          <w:noProof/>
+          <w:u w:val="single"/>
+          <w:lang w:val="en-US"/>
+        </w:rPr>
+        <w:t>t</w:t>
+      </w:r>
+      <w:r>
+        <w:rPr>
+          <w:noProof/>
+          <w:lang w:val="en-US"/>
+        </w:rPr>
+        <w:t>. 13 05 2021. 30 06 2021 &lt;https://github.com/boost-ext/ut&gt;.</w:t>
+      </w:r>
+    </w:p>
+    <w:p>
+      <w:pPr>
+        <w:pStyle w:val="Bibliografia"/>
+        <w:ind w:left="720" w:hanging="720"/>
+        <w:rPr>
+          <w:noProof/>
+        </w:rPr>
+      </w:pPr>
+      <w:r>
+        <w:rPr>
+          <w:noProof/>
+        </w:rPr>
+        <w:lastRenderedPageBreak/>
+        <w:t xml:space="preserve">SMARTBEAR. </w:t>
+      </w:r>
+      <w:r>
+        <w:rPr>
+          <w:noProof/>
+          <w:u w:val="single"/>
+        </w:rPr>
+        <w:t>Strona domowa Swagger</w:t>
+      </w:r>
+      <w:r>
+        <w:rPr>
+          <w:noProof/>
+        </w:rPr>
+        <w:t>. brak daty. 30 06 2021 &lt;https://swagger.io/&gt;.</w:t>
+      </w:r>
+    </w:p>
+    <w:p>
+      <w:pPr>
+        <w:pStyle w:val="Bibliografia"/>
+        <w:ind w:left="720" w:hanging="720"/>
+        <w:rPr>
+          <w:noProof/>
+        </w:rPr>
+      </w:pPr>
+      <w:r>
+        <w:rPr>
+          <w:noProof/>
+          <w:u w:val="single"/>
+        </w:rPr>
+        <w:t>Specyfikacja notacji wężowej</w:t>
+      </w:r>
+      <w:r>
+        <w:rPr>
+          <w:noProof/>
+        </w:rPr>
+        <w:t>. 19 05 2021. 30 06 2021 &lt;https://en.wikipedia.org/wiki/Snake_case&gt;.</w:t>
+      </w:r>
+    </w:p>
+    <w:p>
+      <w:pPr>
+        <w:pStyle w:val="Bibliografia"/>
+        <w:ind w:left="720" w:hanging="720"/>
+        <w:rPr>
+          <w:noProof/>
+        </w:rPr>
+      </w:pPr>
+      <w:r>
+        <w:rPr>
+          <w:noProof/>
+          <w:u w:val="single"/>
+        </w:rPr>
+        <w:t>Specyfikacja notacji wielbłądziej</w:t>
+      </w:r>
+      <w:r>
+        <w:rPr>
+          <w:noProof/>
+        </w:rPr>
+        <w:t>. 24 05 2021. 30 06 2021 &lt;https://en.wikipedia.org/wiki/Camel_case&gt;.</w:t>
+      </w:r>
+    </w:p>
+    <w:p>
+      <w:pPr>
+        <w:pStyle w:val="Bibliografia"/>
+        <w:ind w:left="720" w:hanging="720"/>
+        <w:rPr>
+          <w:noProof/>
+        </w:rPr>
+      </w:pPr>
+      <w:r>
+        <w:rPr>
+          <w:noProof/>
+          <w:u w:val="single"/>
+        </w:rPr>
+        <w:t>Specyfikacja plików CSV</w:t>
+      </w:r>
+      <w:r>
+        <w:rPr>
+          <w:noProof/>
+        </w:rPr>
+        <w:t>. brak daty. 30 06 2021 &lt;https://en.wikipedia.org/wiki/Comma-separated_values&gt;.</w:t>
+      </w:r>
+    </w:p>
+    <w:p>
+      <w:pPr>
+        <w:pStyle w:val="Bibliografia"/>
+        <w:ind w:left="720" w:hanging="720"/>
+        <w:rPr>
+          <w:noProof/>
+        </w:rPr>
+      </w:pPr>
+      <w:r>
+        <w:rPr>
+          <w:noProof/>
+        </w:rPr>
+        <w:t xml:space="preserve">SPLENDOR; Biblioteka Główna Politechniki Śląskiej. </w:t>
+      </w:r>
+      <w:r>
+        <w:rPr>
+          <w:noProof/>
+          <w:u w:val="single"/>
+        </w:rPr>
+        <w:t>Strona Główna Wyszukiwarki Bazy Dorobek</w:t>
+      </w:r>
+      <w:r>
+        <w:rPr>
+          <w:noProof/>
+        </w:rPr>
+        <w:t>. 29 05 2021. 30 06 2021 &lt;https://www.bg.polsl.pl/expertus/new/bib/&gt;.</w:t>
+      </w:r>
+    </w:p>
+    <w:p>
+      <w:pPr>
+        <w:pStyle w:val="Bibliografia"/>
+        <w:ind w:left="720" w:hanging="720"/>
+        <w:rPr>
+          <w:noProof/>
+        </w:rPr>
+      </w:pPr>
+      <w:r>
+        <w:rPr>
+          <w:noProof/>
+          <w:u w:val="single"/>
+        </w:rPr>
+        <w:t>Strona główna programu git</w:t>
+      </w:r>
+      <w:r>
+        <w:rPr>
+          <w:noProof/>
+        </w:rPr>
+        <w:t>. 2021. 30 06 2021 &lt;https://git-scm.com/&gt;.</w:t>
+      </w:r>
+    </w:p>
+    <w:p>
+      <w:pPr>
+        <w:pStyle w:val="Bibliografia"/>
+        <w:ind w:left="720" w:hanging="720"/>
+        <w:rPr>
+          <w:noProof/>
+          <w:lang w:val="en-US"/>
+        </w:rPr>
+      </w:pPr>
+      <w:r>
+        <w:rPr>
+          <w:noProof/>
+          <w:u w:val="single"/>
+        </w:rPr>
+        <w:t>Strona projektu Boost</w:t>
+      </w:r>
+      <w:r>
+        <w:rPr>
+          <w:noProof/>
+        </w:rPr>
+        <w:t xml:space="preserve">. </w:t>
+      </w:r>
+      <w:r>
+        <w:rPr>
+          <w:noProof/>
+          <w:lang w:val="en-US"/>
+        </w:rPr>
+        <w:t>11 12 2020. 30 06 2021 &lt;https://www.boost.org/&gt;.</w:t>
+      </w:r>
+    </w:p>
+    <w:p>
+      <w:pPr>
+        <w:pStyle w:val="Bibliografia"/>
+        <w:ind w:left="720" w:hanging="720"/>
+        <w:rPr>
+          <w:noProof/>
+        </w:rPr>
+      </w:pPr>
+      <w:r>
+        <w:rPr>
+          <w:noProof/>
+          <w:lang w:val="en-US"/>
+        </w:rPr>
+        <w:t xml:space="preserve">The Clang Team. </w:t>
+      </w:r>
+      <w:r>
+        <w:rPr>
+          <w:noProof/>
+          <w:u w:val="single"/>
+        </w:rPr>
+        <w:t>Dokumentacja programu clang-tidy</w:t>
+      </w:r>
+      <w:r>
+        <w:rPr>
+          <w:noProof/>
+        </w:rPr>
+        <w:t>. 2021. 30 06 2021 &lt;https://clang.llvm.org/extra/clang-tidy/&gt;.</w:t>
+      </w:r>
+    </w:p>
+    <w:p>
+      <w:pPr>
+        <w:pStyle w:val="Bibliografia"/>
+        <w:ind w:left="720" w:hanging="720"/>
+        <w:rPr>
+          <w:noProof/>
+        </w:rPr>
+      </w:pPr>
+      <w:r>
+        <w:rPr>
+          <w:noProof/>
+        </w:rPr>
+        <w:t xml:space="preserve">Vittorio Bertocci. </w:t>
+      </w:r>
+      <w:r>
+        <w:rPr>
+          <w:noProof/>
+          <w:u w:val="single"/>
+        </w:rPr>
+        <w:t>Bezpieczeństwo protokołu OAuth 2.0</w:t>
+      </w:r>
+      <w:r>
+        <w:rPr>
+          <w:noProof/>
+        </w:rPr>
+        <w:t>. 08 01 2019. 30 06 2021 &lt;https://auth0.com/blog/oauth2-implicit-grant-and-spa/&gt;.</w:t>
+      </w:r>
+    </w:p>
+    <w:p>
+      <w:pPr>
         <w:spacing w:before="0" w:line="276" w:lineRule="auto"/>
         <w:ind w:firstLine="0"/>
         <w:jc w:val="left"/>
       </w:pPr>
       <w:r>
-        <w:br w:type="page"/>
-      </w:r>
-    </w:p>
-    <w:p>
-      <w:pPr>
-        <w:pStyle w:val="Nagwek1"/>
-      </w:pPr>
-      <w:bookmarkStart w:id="68" w:name="_Toc73396488"/>
-      <w:bookmarkStart w:id="69" w:name="_Toc73419893"/>
-      <w:r>
-        <w:t>Bibliografia</w:t>
-      </w:r>
-      <w:bookmarkEnd w:id="68"/>
-      <w:bookmarkEnd w:id="69"/>
-    </w:p>
-    <w:p>
-      <w:pPr>
-        <w:pStyle w:val="Bibliografia"/>
-        <w:ind w:left="720" w:hanging="720"/>
-        <w:rPr>
-          <w:noProof/>
-        </w:rPr>
-      </w:pPr>
-      <w:r>
-        <w:fldChar w:fldCharType="begin"/>
-      </w:r>
-      <w:r>
-        <w:instrText xml:space="preserve"> BIBLIOGRAPHY </w:instrText>
-      </w:r>
-      <w:r>
-        <w:fldChar w:fldCharType="separate"/>
-      </w:r>
-      <w:r>
-        <w:rPr>
-          <w:noProof/>
-        </w:rPr>
-        <w:t xml:space="preserve">© Elsevier B.V. . </w:t>
-      </w:r>
-      <w:r>
-        <w:rPr>
-          <w:noProof/>
-          <w:u w:val="single"/>
-        </w:rPr>
-        <w:t>Dokumentacja Interfejsu Sieciowego SCOPUS</w:t>
-      </w:r>
-      <w:r>
-        <w:rPr>
-          <w:noProof/>
-        </w:rPr>
-        <w:t>. 2021. 30 06 2021 &lt;https://dev.elsevier.com/search.html&gt;.</w:t>
-      </w:r>
-    </w:p>
-    <w:p>
-      <w:pPr>
-        <w:pStyle w:val="Bibliografia"/>
-        <w:ind w:left="720" w:hanging="720"/>
-        <w:rPr>
-          <w:noProof/>
-        </w:rPr>
-      </w:pPr>
-      <w:r>
-        <w:rPr>
-          <w:noProof/>
-        </w:rPr>
-        <w:t xml:space="preserve">Abhinav Gauniyal. </w:t>
-      </w:r>
-      <w:r>
-        <w:rPr>
-          <w:noProof/>
-          <w:u w:val="single"/>
-        </w:rPr>
-        <w:t>Repozytorium projektu rang</w:t>
-      </w:r>
-      <w:r>
-        <w:rPr>
-          <w:noProof/>
-        </w:rPr>
-        <w:t>. 24 11 2018. 31 06 2021 &lt;https://github.com/agauniyal/rang&gt;.</w:t>
-      </w:r>
-    </w:p>
-    <w:p>
-      <w:pPr>
-        <w:pStyle w:val="Bibliografia"/>
-        <w:ind w:left="720" w:hanging="720"/>
-        <w:rPr>
-          <w:noProof/>
-        </w:rPr>
-      </w:pPr>
-      <w:r>
-        <w:rPr>
-          <w:noProof/>
-        </w:rPr>
-        <w:t xml:space="preserve">an-tao. </w:t>
-      </w:r>
-      <w:r>
-        <w:rPr>
-          <w:noProof/>
-          <w:u w:val="single"/>
-        </w:rPr>
-        <w:t>Repozytorium projektu drogoncpp</w:t>
-      </w:r>
-      <w:r>
-        <w:rPr>
-          <w:noProof/>
-        </w:rPr>
-        <w:t>. 10 04 2021. 31 06 2021 &lt;https://github.com/an-tao/drogon&gt;.</w:t>
-      </w:r>
-    </w:p>
-    <w:p>
-      <w:pPr>
-        <w:pStyle w:val="Bibliografia"/>
-        <w:ind w:left="720" w:hanging="720"/>
-        <w:rPr>
-          <w:noProof/>
-          <w:lang w:val="en-US"/>
-        </w:rPr>
-      </w:pPr>
-      <w:r>
-        <w:rPr>
-          <w:noProof/>
-          <w:lang w:val="en-US"/>
-        </w:rPr>
-        <w:t xml:space="preserve">Carmine Gravino i inni. „Does the Documentation of Design Pattern Instances Impact on Source Code Comprehension? Results from Two Controlled Experiments.” </w:t>
-      </w:r>
-      <w:r>
-        <w:rPr>
-          <w:noProof/>
-          <w:u w:val="single"/>
-          <w:lang w:val="en-US"/>
-        </w:rPr>
-        <w:t>2011 18th Working Conference on Reverse Engineering</w:t>
-      </w:r>
-      <w:r>
-        <w:rPr>
-          <w:noProof/>
-          <w:lang w:val="en-US"/>
-        </w:rPr>
-        <w:t>. Limerick, Ireland: IEEE, 2011. 67-76.</w:t>
-      </w:r>
-    </w:p>
-    <w:p>
-      <w:pPr>
-        <w:pStyle w:val="Bibliografia"/>
-        <w:ind w:left="720" w:hanging="720"/>
-        <w:rPr>
-          <w:noProof/>
-        </w:rPr>
-      </w:pPr>
-      <w:r>
-        <w:rPr>
-          <w:noProof/>
-          <w:lang w:val="en-US"/>
-        </w:rPr>
-        <w:t xml:space="preserve">Community Research and Development Information Service. „Strona słownika internetowego Glosbe.” brak daty. </w:t>
-      </w:r>
-      <w:r>
-        <w:rPr>
-          <w:noProof/>
-          <w:u w:val="single"/>
-        </w:rPr>
-        <w:t>Witryna zamieszczonego przykładu, tłumaczącego słowo framework.</w:t>
-      </w:r>
-      <w:r>
-        <w:rPr>
-          <w:noProof/>
-        </w:rPr>
-        <w:t xml:space="preserve"> 31 05 2021 &lt;https://app.glosbe.com/tmem/show?id=-2423176738232212855&gt;.</w:t>
-      </w:r>
-    </w:p>
-    <w:p>
-      <w:pPr>
-        <w:pStyle w:val="Bibliografia"/>
-        <w:ind w:left="720" w:hanging="720"/>
-        <w:rPr>
-          <w:noProof/>
-        </w:rPr>
-      </w:pPr>
-      <w:r>
-        <w:rPr>
-          <w:noProof/>
-          <w:lang w:val="en-US"/>
-        </w:rPr>
-        <w:t xml:space="preserve">Debao Zhang i dand-oss. </w:t>
-      </w:r>
-      <w:r>
-        <w:rPr>
-          <w:noProof/>
-          <w:u w:val="single"/>
-        </w:rPr>
-        <w:t>Repozytorium projektu QtXlsxWriter</w:t>
-      </w:r>
-      <w:r>
-        <w:rPr>
-          <w:noProof/>
-        </w:rPr>
-        <w:t>. 09 12 2020. 31 06 2021 &lt;https://github.com/dand-oss/QtXlsxWriter&gt;.</w:t>
-      </w:r>
-    </w:p>
-    <w:p>
-      <w:pPr>
-        <w:pStyle w:val="Bibliografia"/>
-        <w:ind w:left="720" w:hanging="720"/>
-        <w:rPr>
-          <w:noProof/>
-        </w:rPr>
-      </w:pPr>
-      <w:r>
-        <w:rPr>
-          <w:noProof/>
-        </w:rPr>
-        <w:t xml:space="preserve">Dimitri van Heesch. </w:t>
-      </w:r>
-      <w:r>
-        <w:rPr>
-          <w:noProof/>
-          <w:u w:val="single"/>
-        </w:rPr>
-        <w:t>Strona główna narzędzia Doxygen</w:t>
-      </w:r>
-      <w:r>
-        <w:rPr>
-          <w:noProof/>
-        </w:rPr>
-        <w:t>. 2021. 30 06 2021 &lt;https://www.doxygen.nl/index.html&gt;.</w:t>
-      </w:r>
-    </w:p>
-    <w:p>
-      <w:pPr>
-        <w:pStyle w:val="Bibliografia"/>
-        <w:ind w:left="720" w:hanging="720"/>
-        <w:rPr>
-          <w:noProof/>
-        </w:rPr>
-      </w:pPr>
-      <w:r>
-        <w:rPr>
-          <w:noProof/>
-          <w:u w:val="single"/>
-        </w:rPr>
-        <w:t>Dokumentacja języka C++</w:t>
-      </w:r>
-      <w:r>
-        <w:rPr>
-          <w:noProof/>
-        </w:rPr>
-        <w:t>. 11 08 2020. 30 06 2021 &lt;https://en.cppreference.com/w/&gt;.</w:t>
-      </w:r>
-    </w:p>
-    <w:p>
-      <w:pPr>
-        <w:pStyle w:val="Bibliografia"/>
-        <w:ind w:left="720" w:hanging="720"/>
-        <w:rPr>
-          <w:noProof/>
-          <w:lang w:val="en-US"/>
-        </w:rPr>
-      </w:pPr>
-      <w:r>
-        <w:rPr>
-          <w:noProof/>
-          <w:lang w:val="en-US"/>
-        </w:rPr>
-        <w:t xml:space="preserve">Eirik Tryggeseth. </w:t>
-      </w:r>
-      <w:r>
-        <w:rPr>
-          <w:noProof/>
-          <w:u w:val="single"/>
-          <w:lang w:val="en-US"/>
-        </w:rPr>
-        <w:t>Report from an Experiment: Impact of Documentation on Maintenance</w:t>
-      </w:r>
-      <w:r>
-        <w:rPr>
-          <w:noProof/>
-          <w:lang w:val="en-US"/>
-        </w:rPr>
-        <w:t>. Raport z Eksperymentu. Norwegian University of Science and Technology. Trondheim: Empirical Software Engineering, Kluwer Academic Publishers, 1997.</w:t>
-      </w:r>
-    </w:p>
-    <w:p>
-      <w:pPr>
-        <w:pStyle w:val="Bibliografia"/>
-        <w:ind w:left="720" w:hanging="720"/>
-        <w:rPr>
-          <w:noProof/>
-          <w:lang w:val="en-US"/>
-        </w:rPr>
-      </w:pPr>
-      <w:r>
-        <w:rPr>
-          <w:noProof/>
-          <w:lang w:val="en-US"/>
-        </w:rPr>
-        <w:t xml:space="preserve">Hedegaard Rasmus i Eric W. Weisstein. „Handshake Problem.” brak daty. </w:t>
-      </w:r>
-      <w:r>
-        <w:rPr>
-          <w:noProof/>
-          <w:u w:val="single"/>
-          <w:lang w:val="en-US"/>
-        </w:rPr>
-        <w:t>MathWorld--A Wolfram Web Resource.</w:t>
-      </w:r>
-      <w:r>
-        <w:rPr>
-          <w:noProof/>
-          <w:lang w:val="en-US"/>
-        </w:rPr>
-        <w:t xml:space="preserve"> 01 06 2021 &lt;https://mathworld.wolfram.com/HandshakeProblem.html&gt;.</w:t>
-      </w:r>
-    </w:p>
-    <w:p>
-      <w:pPr>
-        <w:pStyle w:val="Bibliografia"/>
-        <w:ind w:left="720" w:hanging="720"/>
-        <w:rPr>
-          <w:noProof/>
-        </w:rPr>
-      </w:pPr>
-      <w:r>
-        <w:rPr>
-          <w:noProof/>
-          <w:lang w:val="en-US"/>
-        </w:rPr>
-        <w:t xml:space="preserve">Judd Vinet, Aaron Griffin i Levente Polyák. </w:t>
-      </w:r>
-      <w:r>
-        <w:rPr>
-          <w:noProof/>
-          <w:u w:val="single"/>
-        </w:rPr>
-        <w:t>Strona dystrybucji Archlinux</w:t>
-      </w:r>
-      <w:r>
-        <w:rPr>
-          <w:noProof/>
-        </w:rPr>
-        <w:t>. 2002. 30 06 2021 &lt;https://archlinux.org/&gt;.</w:t>
-      </w:r>
-    </w:p>
-    <w:p>
-      <w:pPr>
-        <w:pStyle w:val="Bibliografia"/>
-        <w:ind w:left="720" w:hanging="720"/>
-        <w:rPr>
-          <w:noProof/>
-        </w:rPr>
-      </w:pPr>
-      <w:r>
-        <w:rPr>
-          <w:noProof/>
-        </w:rPr>
-        <w:t xml:space="preserve">Microsoft. </w:t>
-      </w:r>
-      <w:r>
-        <w:rPr>
-          <w:noProof/>
-          <w:u w:val="single"/>
-        </w:rPr>
-        <w:t>Specyfikacja techniczna formatu XLSX</w:t>
-      </w:r>
-      <w:r>
-        <w:rPr>
-          <w:noProof/>
-        </w:rPr>
-        <w:t>. brak daty. 30 06 2021 &lt;https://support.microsoft.com/pl-pl/office/specyfikacje-i-ograniczenia-programu-excel-1672b34d-7043-467e-8e27-269d656771c3&gt;.</w:t>
-      </w:r>
-    </w:p>
-    <w:p>
-      <w:pPr>
-        <w:pStyle w:val="Bibliografia"/>
-        <w:ind w:left="720" w:hanging="720"/>
-        <w:rPr>
-          <w:noProof/>
-        </w:rPr>
-      </w:pPr>
-      <w:r>
-        <w:rPr>
-          <w:noProof/>
-        </w:rPr>
-        <w:t xml:space="preserve">—. </w:t>
-      </w:r>
-      <w:r>
-        <w:rPr>
-          <w:noProof/>
-          <w:u w:val="single"/>
-        </w:rPr>
-        <w:t>Strona główna projektu Visual Studio Code</w:t>
-      </w:r>
-      <w:r>
-        <w:rPr>
-          <w:noProof/>
-        </w:rPr>
-        <w:t>. 30 06 2021. 30 06 2021 &lt;https://github.com/microsoft/vscode&gt;.</w:t>
-      </w:r>
-    </w:p>
-    <w:p>
-      <w:pPr>
-        <w:pStyle w:val="Bibliografia"/>
-        <w:ind w:left="720" w:hanging="720"/>
-        <w:rPr>
-          <w:noProof/>
-        </w:rPr>
-      </w:pPr>
-      <w:r>
-        <w:rPr>
-          <w:noProof/>
-        </w:rPr>
-        <w:t xml:space="preserve">ORCID. </w:t>
-      </w:r>
-      <w:r>
-        <w:rPr>
-          <w:noProof/>
-          <w:u w:val="single"/>
-        </w:rPr>
-        <w:t>Dokumentacja Interfejsu Sieciowego ORCID</w:t>
-      </w:r>
-      <w:r>
-        <w:rPr>
-          <w:noProof/>
-        </w:rPr>
-        <w:t>. brak daty. 30 06 2021 &lt;https://pub.orcid.org/v3.0/&gt;.</w:t>
-      </w:r>
-    </w:p>
-    <w:p>
-      <w:pPr>
-        <w:pStyle w:val="Bibliografia"/>
-        <w:ind w:left="720" w:hanging="720"/>
-        <w:rPr>
-          <w:noProof/>
-          <w:lang w:val="en-US"/>
-        </w:rPr>
-      </w:pPr>
-      <w:r>
-        <w:rPr>
-          <w:noProof/>
-        </w:rPr>
-        <w:t xml:space="preserve">Philip Müller. </w:t>
-      </w:r>
-      <w:r>
-        <w:rPr>
-          <w:noProof/>
-          <w:u w:val="single"/>
-        </w:rPr>
-        <w:t>Strona dystrybucji Manjaro</w:t>
-      </w:r>
-      <w:r>
-        <w:rPr>
-          <w:noProof/>
-        </w:rPr>
-        <w:t xml:space="preserve">. </w:t>
-      </w:r>
-      <w:r>
-        <w:rPr>
-          <w:noProof/>
-          <w:lang w:val="en-US"/>
-        </w:rPr>
-        <w:t>2011. 30 06 2021 &lt;https://manjaro.org/&gt;.</w:t>
-      </w:r>
-    </w:p>
-    <w:p>
-      <w:pPr>
-        <w:pStyle w:val="Bibliografia"/>
-        <w:ind w:left="720" w:hanging="720"/>
-        <w:rPr>
-          <w:noProof/>
-          <w:lang w:val="en-US"/>
-        </w:rPr>
-      </w:pPr>
-      <w:r>
-        <w:rPr>
-          <w:noProof/>
-          <w:u w:val="single"/>
-          <w:lang w:val="en-US"/>
-        </w:rPr>
-        <w:t>Repozytorium projektu boost-ext/</w:t>
-      </w:r>
-      <w:r>
-        <w:rPr>
-          <w:noProof/>
-          <w:u w:val="single"/>
-        </w:rPr>
-        <w:t>μ</w:t>
-      </w:r>
-      <w:r>
-        <w:rPr>
-          <w:noProof/>
-          <w:u w:val="single"/>
-          <w:lang w:val="en-US"/>
-        </w:rPr>
-        <w:t>t</w:t>
-      </w:r>
-      <w:r>
-        <w:rPr>
-          <w:noProof/>
-          <w:lang w:val="en-US"/>
-        </w:rPr>
-        <w:t>. 13 05 2021. 30 06 2021 &lt;https://github.com/boost-ext/ut&gt;.</w:t>
-      </w:r>
-    </w:p>
-    <w:p>
-      <w:pPr>
-        <w:pStyle w:val="Bibliografia"/>
-        <w:ind w:left="720" w:hanging="720"/>
-        <w:rPr>
-          <w:noProof/>
-        </w:rPr>
-      </w:pPr>
-      <w:r>
-        <w:rPr>
-          <w:noProof/>
-        </w:rPr>
-        <w:lastRenderedPageBreak/>
-        <w:t xml:space="preserve">SMARTBEAR. </w:t>
-      </w:r>
-      <w:r>
-        <w:rPr>
-          <w:noProof/>
-          <w:u w:val="single"/>
-        </w:rPr>
-        <w:t>Strona domowa Swagger</w:t>
-      </w:r>
-      <w:r>
-        <w:rPr>
-          <w:noProof/>
-        </w:rPr>
-        <w:t>. brak daty. 30 06 2021 &lt;https://swagger.io/&gt;.</w:t>
-      </w:r>
-    </w:p>
-    <w:p>
-      <w:pPr>
-        <w:pStyle w:val="Bibliografia"/>
-        <w:ind w:left="720" w:hanging="720"/>
-        <w:rPr>
-          <w:noProof/>
-        </w:rPr>
-      </w:pPr>
-      <w:r>
-        <w:rPr>
-          <w:noProof/>
-          <w:u w:val="single"/>
-        </w:rPr>
-        <w:t>Specyfikacja notacji wężowej</w:t>
-      </w:r>
-      <w:r>
-        <w:rPr>
-          <w:noProof/>
-        </w:rPr>
-        <w:t>. 19 05 2021. 30 06 2021 &lt;https://en.wikipedia.org/wiki/Snake_case&gt;.</w:t>
-      </w:r>
-    </w:p>
-    <w:p>
-      <w:pPr>
-        <w:pStyle w:val="Bibliografia"/>
-        <w:ind w:left="720" w:hanging="720"/>
-        <w:rPr>
-          <w:noProof/>
-        </w:rPr>
-      </w:pPr>
-      <w:r>
-        <w:rPr>
-          <w:noProof/>
-          <w:u w:val="single"/>
-        </w:rPr>
-        <w:t>Specyfikacja notacji wielbłądziej</w:t>
-      </w:r>
-      <w:r>
-        <w:rPr>
-          <w:noProof/>
-        </w:rPr>
-        <w:t>. 24 05 2021. 30 06 2021 &lt;https://en.wikipedia.org/wiki/Camel_case&gt;.</w:t>
-      </w:r>
-    </w:p>
-    <w:p>
-      <w:pPr>
-        <w:pStyle w:val="Bibliografia"/>
-        <w:ind w:left="720" w:hanging="720"/>
-        <w:rPr>
-          <w:noProof/>
-        </w:rPr>
-      </w:pPr>
-      <w:r>
-        <w:rPr>
-          <w:noProof/>
-          <w:u w:val="single"/>
-        </w:rPr>
-        <w:t>Specyfikacja plików CSV</w:t>
-      </w:r>
-      <w:r>
-        <w:rPr>
-          <w:noProof/>
-        </w:rPr>
-        <w:t>. brak daty. 30 06 2021 &lt;https://en.wikipedia.org/wiki/Comma-separated_values&gt;.</w:t>
-      </w:r>
-    </w:p>
-    <w:p>
-      <w:pPr>
-        <w:pStyle w:val="Bibliografia"/>
-        <w:ind w:left="720" w:hanging="720"/>
-        <w:rPr>
-          <w:noProof/>
-        </w:rPr>
-      </w:pPr>
-      <w:r>
-        <w:rPr>
-          <w:noProof/>
-        </w:rPr>
-        <w:t xml:space="preserve">SPLENDOR; Biblioteka Główna Politechniki Śląskiej. </w:t>
-      </w:r>
-      <w:r>
-        <w:rPr>
-          <w:noProof/>
-          <w:u w:val="single"/>
-        </w:rPr>
-        <w:t>Strona Główna Wyszukiwarki Bazy Dorobek</w:t>
-      </w:r>
-      <w:r>
-        <w:rPr>
-          <w:noProof/>
-        </w:rPr>
-        <w:t>. 29 05 2021. 30 06 2021 &lt;https://www.bg.polsl.pl/expertus/new/bib/&gt;.</w:t>
-      </w:r>
-    </w:p>
-    <w:p>
-      <w:pPr>
-        <w:pStyle w:val="Bibliografia"/>
-        <w:ind w:left="720" w:hanging="720"/>
-        <w:rPr>
-          <w:noProof/>
-        </w:rPr>
-      </w:pPr>
-      <w:r>
-        <w:rPr>
-          <w:noProof/>
-          <w:u w:val="single"/>
-        </w:rPr>
-        <w:t>Strona główna programu git</w:t>
-      </w:r>
-      <w:r>
-        <w:rPr>
-          <w:noProof/>
-        </w:rPr>
-        <w:t>. 2021. 30 06 2021 &lt;https://git-scm.com/&gt;.</w:t>
-      </w:r>
-    </w:p>
-    <w:p>
-      <w:pPr>
-        <w:pStyle w:val="Bibliografia"/>
-        <w:ind w:left="720" w:hanging="720"/>
-        <w:rPr>
-          <w:noProof/>
-          <w:lang w:val="en-US"/>
-        </w:rPr>
-      </w:pPr>
-      <w:r>
-        <w:rPr>
-          <w:noProof/>
-          <w:u w:val="single"/>
-        </w:rPr>
-        <w:t>Strona projektu Boost</w:t>
-      </w:r>
-      <w:r>
-        <w:rPr>
-          <w:noProof/>
-        </w:rPr>
-        <w:t xml:space="preserve">. </w:t>
-      </w:r>
-      <w:r>
-        <w:rPr>
-          <w:noProof/>
-          <w:lang w:val="en-US"/>
-        </w:rPr>
-        <w:t>11 12 2020. 30 06 2021 &lt;https://www.boost.org/&gt;.</w:t>
-      </w:r>
-    </w:p>
-    <w:p>
-      <w:pPr>
-        <w:pStyle w:val="Bibliografia"/>
-        <w:ind w:left="720" w:hanging="720"/>
-        <w:rPr>
-          <w:noProof/>
-        </w:rPr>
-      </w:pPr>
-      <w:r>
-        <w:rPr>
-          <w:noProof/>
-          <w:lang w:val="en-US"/>
-        </w:rPr>
-        <w:t xml:space="preserve">The Clang Team. </w:t>
-      </w:r>
-      <w:r>
-        <w:rPr>
-          <w:noProof/>
-          <w:u w:val="single"/>
-        </w:rPr>
-        <w:t>Dokumentacja programu clang-tidy</w:t>
-      </w:r>
-      <w:r>
-        <w:rPr>
-          <w:noProof/>
-        </w:rPr>
-        <w:t>. 2021. 30 06 2021 &lt;https://clang.llvm.org/extra/clang-tidy/&gt;.</w:t>
-      </w:r>
-    </w:p>
-    <w:p>
-      <w:pPr>
-        <w:pStyle w:val="Bibliografia"/>
-        <w:ind w:left="720" w:hanging="720"/>
-        <w:rPr>
-          <w:noProof/>
-        </w:rPr>
-      </w:pPr>
-      <w:r>
-        <w:rPr>
-          <w:noProof/>
-        </w:rPr>
-        <w:t xml:space="preserve">Vittorio Bertocci. </w:t>
-      </w:r>
-      <w:r>
-        <w:rPr>
-          <w:noProof/>
-          <w:u w:val="single"/>
-        </w:rPr>
-        <w:t>Bezpieczeństwo protokołu OAuth 2.0</w:t>
-      </w:r>
-      <w:r>
-        <w:rPr>
-          <w:noProof/>
-        </w:rPr>
-        <w:t>. 08 01 2019. 30 06 2021 &lt;https://auth0.com/blog/oauth2-implicit-grant-and-spa/&gt;.</w:t>
+        <w:fldChar w:fldCharType="end"/>
       </w:r>
     </w:p>
     <w:p>
@@ -7211,16 +7481,6 @@
         <w:jc w:val="left"/>
       </w:pPr>
       <w:r>
-        <w:fldChar w:fldCharType="end"/>
-      </w:r>
-    </w:p>
-    <w:p>
-      <w:pPr>
-        <w:spacing w:before="0" w:line="276" w:lineRule="auto"/>
-        <w:ind w:firstLine="0"/>
-        <w:jc w:val="left"/>
-      </w:pPr>
-      <w:r>
         <w:br w:type="page"/>
       </w:r>
     </w:p>
@@ -7228,14 +7488,14 @@
       <w:pPr>
         <w:pStyle w:val="Nagwek1"/>
       </w:pPr>
-      <w:bookmarkStart w:id="70" w:name="_Toc73396489"/>
-      <w:bookmarkStart w:id="71" w:name="_Toc73419894"/>
+      <w:bookmarkStart w:id="73" w:name="_Toc73396489"/>
+      <w:bookmarkStart w:id="74" w:name="_Toc73483490"/>
       <w:r>
         <w:lastRenderedPageBreak/>
         <w:t>Spis Ilustracji</w:t>
       </w:r>
-      <w:bookmarkEnd w:id="70"/>
-      <w:bookmarkEnd w:id="71"/>
+      <w:bookmarkEnd w:id="73"/>
+      <w:bookmarkEnd w:id="74"/>
     </w:p>
     <w:p>
       <w:pPr>
@@ -7259,7 +7519,7 @@
       <w:r>
         <w:fldChar w:fldCharType="separate"/>
       </w:r>
-      <w:hyperlink r:id="rId23" w:anchor="_Toc73419895" w:history="1">
+      <w:hyperlink r:id="rId25" w:anchor="_Toc73483491" w:history="1">
         <w:r>
           <w:rPr>
             <w:rStyle w:val="Hipercze"/>
@@ -7286,7 +7546,7 @@
             <w:noProof/>
             <w:webHidden/>
           </w:rPr>
-          <w:instrText xml:space="preserve"> PAGEREF _Toc73419895 \h </w:instrText>
+          <w:instrText xml:space="preserve"> PAGEREF _Toc73483491 \h </w:instrText>
         </w:r>
         <w:r>
           <w:rPr>
@@ -7330,7 +7590,7 @@
           <w:lang w:eastAsia="pl-PL"/>
         </w:rPr>
       </w:pPr>
-      <w:hyperlink r:id="rId24" w:anchor="_Toc73419896" w:history="1">
+      <w:hyperlink r:id="rId26" w:anchor="_Toc73483492" w:history="1">
         <w:r>
           <w:rPr>
             <w:rStyle w:val="Hipercze"/>
@@ -7357,7 +7617,7 @@
             <w:noProof/>
             <w:webHidden/>
           </w:rPr>
-          <w:instrText xml:space="preserve"> PAGEREF _Toc73419896 \h </w:instrText>
+          <w:instrText xml:space="preserve"> PAGEREF _Toc73483492 \h </w:instrText>
         </w:r>
         <w:r>
           <w:rPr>
@@ -7401,7 +7661,7 @@
           <w:lang w:eastAsia="pl-PL"/>
         </w:rPr>
       </w:pPr>
-      <w:hyperlink r:id="rId25" w:anchor="_Toc73419897" w:history="1">
+      <w:hyperlink r:id="rId27" w:anchor="_Toc73483493" w:history="1">
         <w:r>
           <w:rPr>
             <w:rStyle w:val="Hipercze"/>
@@ -7428,7 +7688,7 @@
             <w:noProof/>
             <w:webHidden/>
           </w:rPr>
-          <w:instrText xml:space="preserve"> PAGEREF _Toc73419897 \h </w:instrText>
+          <w:instrText xml:space="preserve"> PAGEREF _Toc73483493 \h </w:instrText>
         </w:r>
         <w:r>
           <w:rPr>
@@ -7472,13 +7732,13 @@
           <w:lang w:eastAsia="pl-PL"/>
         </w:rPr>
       </w:pPr>
-      <w:hyperlink r:id="rId26" w:anchor="_Toc73419898" w:history="1">
+      <w:hyperlink r:id="rId28" w:anchor="_Toc73483494" w:history="1">
         <w:r>
           <w:rPr>
             <w:rStyle w:val="Hipercze"/>
             <w:noProof/>
           </w:rPr>
-          <w:t>Rysunek 5 Fragment wygenerowanej strony internetowej</w:t>
+          <w:t>Rysunek 4 Fragment wygenerowanej strony internetowej</w:t>
         </w:r>
         <w:r>
           <w:rPr>
@@ -7499,7 +7759,7 @@
             <w:noProof/>
             <w:webHidden/>
           </w:rPr>
-          <w:instrText xml:space="preserve"> PAGEREF _Toc73419898 \h </w:instrText>
+          <w:instrText xml:space="preserve"> PAGEREF _Toc73483494 \h </w:instrText>
         </w:r>
         <w:r>
           <w:rPr>
@@ -7543,13 +7803,13 @@
           <w:lang w:eastAsia="pl-PL"/>
         </w:rPr>
       </w:pPr>
-      <w:hyperlink r:id="rId27" w:anchor="_Toc73419899" w:history="1">
+      <w:hyperlink r:id="rId29" w:anchor="_Toc73483495" w:history="1">
         <w:r>
           <w:rPr>
             <w:rStyle w:val="Hipercze"/>
             <w:noProof/>
           </w:rPr>
-          <w:t>Rysunek 4 Fragment kodu z komentarzami do wygenerowania dokumentacji</w:t>
+          <w:t>Rysunek 5 Fragment kodu z komentarzami do wygenerowania dokumentacji</w:t>
         </w:r>
         <w:r>
           <w:rPr>
@@ -7570,7 +7830,7 @@
             <w:noProof/>
             <w:webHidden/>
           </w:rPr>
-          <w:instrText xml:space="preserve"> PAGEREF _Toc73419899 \h </w:instrText>
+          <w:instrText xml:space="preserve"> PAGEREF _Toc73483495 \h </w:instrText>
         </w:r>
         <w:r>
           <w:rPr>
@@ -7614,7 +7874,7 @@
           <w:lang w:eastAsia="pl-PL"/>
         </w:rPr>
       </w:pPr>
-      <w:hyperlink r:id="rId28" w:anchor="_Toc73419900" w:history="1">
+      <w:hyperlink r:id="rId30" w:anchor="_Toc73483496" w:history="1">
         <w:r>
           <w:rPr>
             <w:rStyle w:val="Hipercze"/>
@@ -7641,7 +7901,7 @@
             <w:noProof/>
             <w:webHidden/>
           </w:rPr>
-          <w:instrText xml:space="preserve"> PAGEREF _Toc73419900 \h </w:instrText>
+          <w:instrText xml:space="preserve"> PAGEREF _Toc73483496 \h </w:instrText>
         </w:r>
         <w:r>
           <w:rPr>
@@ -7662,6 +7922,77 @@
             <w:webHidden/>
           </w:rPr>
           <w:t>13</w:t>
+        </w:r>
+        <w:r>
+          <w:rPr>
+            <w:noProof/>
+            <w:webHidden/>
+          </w:rPr>
+          <w:fldChar w:fldCharType="end"/>
+        </w:r>
+      </w:hyperlink>
+    </w:p>
+    <w:p>
+      <w:pPr>
+        <w:pStyle w:val="Spisilustracji"/>
+        <w:tabs>
+          <w:tab w:val="right" w:leader="dot" w:pos="9061"/>
+        </w:tabs>
+        <w:rPr>
+          <w:rFonts w:asciiTheme="minorHAnsi" w:eastAsiaTheme="minorEastAsia" w:hAnsiTheme="minorHAnsi"/>
+          <w:noProof/>
+          <w:sz w:val="22"/>
+          <w:lang w:eastAsia="pl-PL"/>
+        </w:rPr>
+      </w:pPr>
+      <w:hyperlink r:id="rId31" w:anchor="_Toc73483497" w:history="1">
+        <w:r>
+          <w:rPr>
+            <w:rStyle w:val="Hipercze"/>
+            <w:noProof/>
+          </w:rPr>
+          <w:t>Rysunek 7 Porównanie wyglądu w zależności od wybranego motywu systemu</w:t>
+        </w:r>
+        <w:r>
+          <w:rPr>
+            <w:noProof/>
+            <w:webHidden/>
+          </w:rPr>
+          <w:tab/>
+        </w:r>
+        <w:r>
+          <w:rPr>
+            <w:noProof/>
+            <w:webHidden/>
+          </w:rPr>
+          <w:fldChar w:fldCharType="begin"/>
+        </w:r>
+        <w:r>
+          <w:rPr>
+            <w:noProof/>
+            <w:webHidden/>
+          </w:rPr>
+          <w:instrText xml:space="preserve"> PAGEREF _Toc73483497 \h </w:instrText>
+        </w:r>
+        <w:r>
+          <w:rPr>
+            <w:noProof/>
+            <w:webHidden/>
+          </w:rPr>
+        </w:r>
+        <w:r>
+          <w:rPr>
+            <w:noProof/>
+            <w:webHidden/>
+          </w:rPr>
+          <w:fldChar w:fldCharType="separate"/>
+        </w:r>
+        <w:r>
+          <w:rPr>
+            <w:noProof/>
+            <w:webHidden/>
+          </w:rPr>
+          <w:t>19</w:t>
         </w:r>
         <w:r>
           <w:rPr>
@@ -7681,11 +8012,13 @@
       <w:r>
         <w:fldChar w:fldCharType="end"/>
       </w:r>
+      <w:bookmarkStart w:id="75" w:name="_GoBack"/>
+      <w:bookmarkEnd w:id="75"/>
     </w:p>
     <w:sectPr>
-      <w:headerReference w:type="even" r:id="rId29"/>
-      <w:footerReference w:type="even" r:id="rId30"/>
-      <w:footerReference w:type="default" r:id="rId31"/>
+      <w:headerReference w:type="even" r:id="rId32"/>
+      <w:footerReference w:type="even" r:id="rId33"/>
+      <w:footerReference w:type="default" r:id="rId34"/>
       <w:pgSz w:w="11906" w:h="16838" w:code="9"/>
       <w:pgMar w:top="1418" w:right="1134" w:bottom="1418" w:left="1134" w:header="709" w:footer="765" w:gutter="567"/>
       <w:cols w:space="708"/>
@@ -7874,7 +8207,7 @@
       <w:rPr>
         <w:noProof/>
       </w:rPr>
-      <w:t>22</w:t>
+      <w:t>23</w:t>
     </w:r>
     <w:r>
       <w:fldChar w:fldCharType="end"/>
@@ -11543,7 +11876,7 @@
 </file>
 
 <file path=customXml/itemProps1.xml><?xml version="1.0" encoding="utf-8"?>
-<ds:datastoreItem xmlns:ds="http://schemas.openxmlformats.org/officeDocument/2006/customXml" ds:itemID="{2F9D529A-1375-420F-8C99-F469C8EE16BC}">
+<ds:datastoreItem xmlns:ds="http://schemas.openxmlformats.org/officeDocument/2006/customXml" ds:itemID="{6DC9B412-AD12-4FC2-BD84-2C64CCF48AC0}">
   <ds:schemaRefs>
     <ds:schemaRef ds:uri="http://schemas.openxmlformats.org/officeDocument/2006/bibliography"/>
   </ds:schemaRefs>

</xml_diff>

<commit_message>
small changes in UI and aded new paragraphs to engeener docx
</commit_message>
<xml_diff>
--- a/engeener_docx/engeneer_project.docx
+++ b/engeener_docx/engeneer_project.docx
@@ -1,7 +1,7 @@
 
 <file path=word/document.xml><?xml version="1.0" encoding="utf-8"?>
 <w:document xmlns:wpc="http://schemas.microsoft.com/office/word/2010/wordprocessingCanvas" xmlns:mc="http://schemas.openxmlformats.org/markup-compatibility/2006" xmlns:o="urn:schemas-microsoft-com:office:office" xmlns:r="http://schemas.openxmlformats.org/officeDocument/2006/relationships" xmlns:m="http://schemas.openxmlformats.org/officeDocument/2006/math" xmlns:v="urn:schemas-microsoft-com:vml" xmlns:wp14="http://schemas.microsoft.com/office/word/2010/wordprocessingDrawing" xmlns:wp="http://schemas.openxmlformats.org/drawingml/2006/wordprocessingDrawing" xmlns:w10="urn:schemas-microsoft-com:office:word" xmlns:w="http://schemas.openxmlformats.org/wordprocessingml/2006/main" xmlns:w14="http://schemas.microsoft.com/office/word/2010/wordml" xmlns:wpg="http://schemas.microsoft.com/office/word/2010/wordprocessingGroup" xmlns:wpi="http://schemas.microsoft.com/office/word/2010/wordprocessingInk" xmlns:wne="http://schemas.microsoft.com/office/word/2006/wordml" xmlns:wps="http://schemas.microsoft.com/office/word/2010/wordprocessingShape" mc:Ignorable="w14 wp14">
-  <w:background w:color="0D0D0D" w:themeColor="text1" w:themeTint="F2"/>
+  <w:background w:color="000000" w:themeColor="text1"/>
   <w:body>
     <w:p>
       <w:pPr>
@@ -270,13 +270,19 @@
         </w:rPr>
       </w:pPr>
       <w:bookmarkStart w:id="0" w:name="_Toc73396467"/>
-      <w:bookmarkStart w:id="1" w:name="_Toc73484896"/>
+      <w:bookmarkStart w:id="1" w:name="_Toc73494332"/>
       <w:r>
         <w:rPr>
           <w:rFonts w:eastAsiaTheme="minorHAnsi"/>
         </w:rPr>
         <w:lastRenderedPageBreak/>
-        <w:t>Spis Treści</w:t>
+        <w:t>Spis t</w:t>
+      </w:r>
+      <w:r>
+        <w:rPr>
+          <w:rFonts w:eastAsiaTheme="minorHAnsi"/>
+        </w:rPr>
+        <w:t>reści</w:t>
       </w:r>
       <w:bookmarkEnd w:id="0"/>
       <w:bookmarkEnd w:id="1"/>
@@ -305,7 +311,7 @@
       <w:r>
         <w:fldChar w:fldCharType="separate"/>
       </w:r>
-      <w:hyperlink w:anchor="_Toc73484896" w:history="1">
+      <w:hyperlink w:anchor="_Toc73494332" w:history="1">
         <w:r>
           <w:rPr>
             <w:rStyle w:val="Hipercze"/>
@@ -328,7 +334,7 @@
             <w:rStyle w:val="Hipercze"/>
             <w:noProof/>
           </w:rPr>
-          <w:t>Spis Treści</w:t>
+          <w:t>Spis treści</w:t>
         </w:r>
         <w:r>
           <w:rPr>
@@ -349,7 +355,7 @@
             <w:noProof/>
             <w:webHidden/>
           </w:rPr>
-          <w:instrText xml:space="preserve"> PAGEREF _Toc73484896 \h </w:instrText>
+          <w:instrText xml:space="preserve"> PAGEREF _Toc73494332 \h </w:instrText>
         </w:r>
         <w:r>
           <w:rPr>
@@ -395,7 +401,7 @@
           <w:lang w:eastAsia="pl-PL"/>
         </w:rPr>
       </w:pPr>
-      <w:hyperlink w:anchor="_Toc73484897" w:history="1">
+      <w:hyperlink w:anchor="_Toc73494333" w:history="1">
         <w:r>
           <w:rPr>
             <w:rStyle w:val="Hipercze"/>
@@ -439,7 +445,7 @@
             <w:noProof/>
             <w:webHidden/>
           </w:rPr>
-          <w:instrText xml:space="preserve"> PAGEREF _Toc73484897 \h </w:instrText>
+          <w:instrText xml:space="preserve"> PAGEREF _Toc73494333 \h </w:instrText>
         </w:r>
         <w:r>
           <w:rPr>
@@ -485,7 +491,7 @@
           <w:lang w:eastAsia="pl-PL"/>
         </w:rPr>
       </w:pPr>
-      <w:hyperlink w:anchor="_Toc73484898" w:history="1">
+      <w:hyperlink w:anchor="_Toc73494334" w:history="1">
         <w:r>
           <w:rPr>
             <w:rStyle w:val="Hipercze"/>
@@ -529,7 +535,7 @@
             <w:noProof/>
             <w:webHidden/>
           </w:rPr>
-          <w:instrText xml:space="preserve"> PAGEREF _Toc73484898 \h </w:instrText>
+          <w:instrText xml:space="preserve"> PAGEREF _Toc73494334 \h </w:instrText>
         </w:r>
         <w:r>
           <w:rPr>
@@ -575,7 +581,7 @@
           <w:lang w:eastAsia="pl-PL"/>
         </w:rPr>
       </w:pPr>
-      <w:hyperlink w:anchor="_Toc73484899" w:history="1">
+      <w:hyperlink w:anchor="_Toc73494335" w:history="1">
         <w:r>
           <w:rPr>
             <w:rStyle w:val="Hipercze"/>
@@ -619,7 +625,7 @@
             <w:noProof/>
             <w:webHidden/>
           </w:rPr>
-          <w:instrText xml:space="preserve"> PAGEREF _Toc73484899 \h </w:instrText>
+          <w:instrText xml:space="preserve"> PAGEREF _Toc73494335 \h </w:instrText>
         </w:r>
         <w:r>
           <w:rPr>
@@ -665,7 +671,7 @@
           <w:lang w:eastAsia="pl-PL"/>
         </w:rPr>
       </w:pPr>
-      <w:hyperlink w:anchor="_Toc73484900" w:history="1">
+      <w:hyperlink w:anchor="_Toc73494336" w:history="1">
         <w:r>
           <w:rPr>
             <w:rStyle w:val="Hipercze"/>
@@ -688,7 +694,7 @@
             <w:rStyle w:val="Hipercze"/>
             <w:noProof/>
           </w:rPr>
-          <w:t>Zakres Pracy</w:t>
+          <w:t>Zakres pracy</w:t>
         </w:r>
         <w:r>
           <w:rPr>
@@ -709,7 +715,7 @@
             <w:noProof/>
             <w:webHidden/>
           </w:rPr>
-          <w:instrText xml:space="preserve"> PAGEREF _Toc73484900 \h </w:instrText>
+          <w:instrText xml:space="preserve"> PAGEREF _Toc73494336 \h </w:instrText>
         </w:r>
         <w:r>
           <w:rPr>
@@ -755,7 +761,7 @@
           <w:lang w:eastAsia="pl-PL"/>
         </w:rPr>
       </w:pPr>
-      <w:hyperlink w:anchor="_Toc73484901" w:history="1">
+      <w:hyperlink w:anchor="_Toc73494337" w:history="1">
         <w:r>
           <w:rPr>
             <w:rStyle w:val="Hipercze"/>
@@ -778,7 +784,7 @@
             <w:rStyle w:val="Hipercze"/>
             <w:noProof/>
           </w:rPr>
-          <w:t>Przegląd Literaturowo - Technologiczny</w:t>
+          <w:t>Przegląd literaturowo - technologiczny</w:t>
         </w:r>
         <w:r>
           <w:rPr>
@@ -799,7 +805,7 @@
             <w:noProof/>
             <w:webHidden/>
           </w:rPr>
-          <w:instrText xml:space="preserve"> PAGEREF _Toc73484901 \h </w:instrText>
+          <w:instrText xml:space="preserve"> PAGEREF _Toc73494337 \h </w:instrText>
         </w:r>
         <w:r>
           <w:rPr>
@@ -845,7 +851,7 @@
           <w:lang w:eastAsia="pl-PL"/>
         </w:rPr>
       </w:pPr>
-      <w:hyperlink w:anchor="_Toc73484902" w:history="1">
+      <w:hyperlink w:anchor="_Toc73494338" w:history="1">
         <w:r>
           <w:rPr>
             <w:rStyle w:val="Hipercze"/>
@@ -868,7 +874,7 @@
             <w:rStyle w:val="Hipercze"/>
             <w:noProof/>
           </w:rPr>
-          <w:t>Podobne Rozwiązania</w:t>
+          <w:t>Podobne rozwiązania</w:t>
         </w:r>
         <w:r>
           <w:rPr>
@@ -889,7 +895,7 @@
             <w:noProof/>
             <w:webHidden/>
           </w:rPr>
-          <w:instrText xml:space="preserve"> PAGEREF _Toc73484902 \h </w:instrText>
+          <w:instrText xml:space="preserve"> PAGEREF _Toc73494338 \h </w:instrText>
         </w:r>
         <w:r>
           <w:rPr>
@@ -935,7 +941,7 @@
           <w:lang w:eastAsia="pl-PL"/>
         </w:rPr>
       </w:pPr>
-      <w:hyperlink w:anchor="_Toc73484903" w:history="1">
+      <w:hyperlink w:anchor="_Toc73494339" w:history="1">
         <w:r>
           <w:rPr>
             <w:rStyle w:val="Hipercze"/>
@@ -958,7 +964,7 @@
             <w:rStyle w:val="Hipercze"/>
             <w:noProof/>
           </w:rPr>
-          <w:t>Aktualny Model Synchronizacji</w:t>
+          <w:t>Aktualny model synchronizacji</w:t>
         </w:r>
         <w:r>
           <w:rPr>
@@ -979,7 +985,7 @@
             <w:noProof/>
             <w:webHidden/>
           </w:rPr>
-          <w:instrText xml:space="preserve"> PAGEREF _Toc73484903 \h </w:instrText>
+          <w:instrText xml:space="preserve"> PAGEREF _Toc73494339 \h </w:instrText>
         </w:r>
         <w:r>
           <w:rPr>
@@ -1025,7 +1031,7 @@
           <w:lang w:eastAsia="pl-PL"/>
         </w:rPr>
       </w:pPr>
-      <w:hyperlink w:anchor="_Toc73484904" w:history="1">
+      <w:hyperlink w:anchor="_Toc73494340" w:history="1">
         <w:r>
           <w:rPr>
             <w:rStyle w:val="Hipercze"/>
@@ -1069,7 +1075,7 @@
             <w:noProof/>
             <w:webHidden/>
           </w:rPr>
-          <w:instrText xml:space="preserve"> PAGEREF _Toc73484904 \h </w:instrText>
+          <w:instrText xml:space="preserve"> PAGEREF _Toc73494340 \h </w:instrText>
         </w:r>
         <w:r>
           <w:rPr>
@@ -1115,7 +1121,7 @@
           <w:lang w:eastAsia="pl-PL"/>
         </w:rPr>
       </w:pPr>
-      <w:hyperlink w:anchor="_Toc73484905" w:history="1">
+      <w:hyperlink w:anchor="_Toc73494341" w:history="1">
         <w:r>
           <w:rPr>
             <w:rStyle w:val="Hipercze"/>
@@ -1159,7 +1165,7 @@
             <w:noProof/>
             <w:webHidden/>
           </w:rPr>
-          <w:instrText xml:space="preserve"> PAGEREF _Toc73484905 \h </w:instrText>
+          <w:instrText xml:space="preserve"> PAGEREF _Toc73494341 \h </w:instrText>
         </w:r>
         <w:r>
           <w:rPr>
@@ -1205,7 +1211,7 @@
           <w:lang w:eastAsia="pl-PL"/>
         </w:rPr>
       </w:pPr>
-      <w:hyperlink w:anchor="_Toc73484906" w:history="1">
+      <w:hyperlink w:anchor="_Toc73494342" w:history="1">
         <w:r>
           <w:rPr>
             <w:rStyle w:val="Hipercze"/>
@@ -1249,7 +1255,7 @@
             <w:noProof/>
             <w:webHidden/>
           </w:rPr>
-          <w:instrText xml:space="preserve"> PAGEREF _Toc73484906 \h </w:instrText>
+          <w:instrText xml:space="preserve"> PAGEREF _Toc73494342 \h </w:instrText>
         </w:r>
         <w:r>
           <w:rPr>
@@ -1295,7 +1301,7 @@
           <w:lang w:eastAsia="pl-PL"/>
         </w:rPr>
       </w:pPr>
-      <w:hyperlink w:anchor="_Toc73484907" w:history="1">
+      <w:hyperlink w:anchor="_Toc73494343" w:history="1">
         <w:r>
           <w:rPr>
             <w:rStyle w:val="Hipercze"/>
@@ -1339,7 +1345,7 @@
             <w:noProof/>
             <w:webHidden/>
           </w:rPr>
-          <w:instrText xml:space="preserve"> PAGEREF _Toc73484907 \h </w:instrText>
+          <w:instrText xml:space="preserve"> PAGEREF _Toc73494343 \h </w:instrText>
         </w:r>
         <w:r>
           <w:rPr>
@@ -1385,7 +1391,7 @@
           <w:lang w:eastAsia="pl-PL"/>
         </w:rPr>
       </w:pPr>
-      <w:hyperlink w:anchor="_Toc73484908" w:history="1">
+      <w:hyperlink w:anchor="_Toc73494344" w:history="1">
         <w:r>
           <w:rPr>
             <w:rStyle w:val="Hipercze"/>
@@ -1429,7 +1435,7 @@
             <w:noProof/>
             <w:webHidden/>
           </w:rPr>
-          <w:instrText xml:space="preserve"> PAGEREF _Toc73484908 \h </w:instrText>
+          <w:instrText xml:space="preserve"> PAGEREF _Toc73494344 \h </w:instrText>
         </w:r>
         <w:r>
           <w:rPr>
@@ -1475,7 +1481,7 @@
           <w:lang w:eastAsia="pl-PL"/>
         </w:rPr>
       </w:pPr>
-      <w:hyperlink w:anchor="_Toc73484909" w:history="1">
+      <w:hyperlink w:anchor="_Toc73494345" w:history="1">
         <w:r>
           <w:rPr>
             <w:rStyle w:val="Hipercze"/>
@@ -1519,7 +1525,7 @@
             <w:noProof/>
             <w:webHidden/>
           </w:rPr>
-          <w:instrText xml:space="preserve"> PAGEREF _Toc73484909 \h </w:instrText>
+          <w:instrText xml:space="preserve"> PAGEREF _Toc73494345 \h </w:instrText>
         </w:r>
         <w:r>
           <w:rPr>
@@ -1565,7 +1571,7 @@
           <w:lang w:eastAsia="pl-PL"/>
         </w:rPr>
       </w:pPr>
-      <w:hyperlink w:anchor="_Toc73484910" w:history="1">
+      <w:hyperlink w:anchor="_Toc73494346" w:history="1">
         <w:r>
           <w:rPr>
             <w:rStyle w:val="Hipercze"/>
@@ -1609,7 +1615,7 @@
             <w:noProof/>
             <w:webHidden/>
           </w:rPr>
-          <w:instrText xml:space="preserve"> PAGEREF _Toc73484910 \h </w:instrText>
+          <w:instrText xml:space="preserve"> PAGEREF _Toc73494346 \h </w:instrText>
         </w:r>
         <w:r>
           <w:rPr>
@@ -1655,7 +1661,7 @@
           <w:lang w:eastAsia="pl-PL"/>
         </w:rPr>
       </w:pPr>
-      <w:hyperlink w:anchor="_Toc73484911" w:history="1">
+      <w:hyperlink w:anchor="_Toc73494347" w:history="1">
         <w:r>
           <w:rPr>
             <w:rStyle w:val="Hipercze"/>
@@ -1699,7 +1705,7 @@
             <w:noProof/>
             <w:webHidden/>
           </w:rPr>
-          <w:instrText xml:space="preserve"> PAGEREF _Toc73484911 \h </w:instrText>
+          <w:instrText xml:space="preserve"> PAGEREF _Toc73494347 \h </w:instrText>
         </w:r>
         <w:r>
           <w:rPr>
@@ -1745,7 +1751,7 @@
           <w:lang w:eastAsia="pl-PL"/>
         </w:rPr>
       </w:pPr>
-      <w:hyperlink w:anchor="_Toc73484912" w:history="1">
+      <w:hyperlink w:anchor="_Toc73494348" w:history="1">
         <w:r>
           <w:rPr>
             <w:rStyle w:val="Hipercze"/>
@@ -1789,7 +1795,7 @@
             <w:noProof/>
             <w:webHidden/>
           </w:rPr>
-          <w:instrText xml:space="preserve"> PAGEREF _Toc73484912 \h </w:instrText>
+          <w:instrText xml:space="preserve"> PAGEREF _Toc73494348 \h </w:instrText>
         </w:r>
         <w:r>
           <w:rPr>
@@ -1835,7 +1841,7 @@
           <w:lang w:eastAsia="pl-PL"/>
         </w:rPr>
       </w:pPr>
-      <w:hyperlink w:anchor="_Toc73484913" w:history="1">
+      <w:hyperlink w:anchor="_Toc73494349" w:history="1">
         <w:r>
           <w:rPr>
             <w:rStyle w:val="Hipercze"/>
@@ -1879,7 +1885,7 @@
             <w:noProof/>
             <w:webHidden/>
           </w:rPr>
-          <w:instrText xml:space="preserve"> PAGEREF _Toc73484913 \h </w:instrText>
+          <w:instrText xml:space="preserve"> PAGEREF _Toc73494349 \h </w:instrText>
         </w:r>
         <w:r>
           <w:rPr>
@@ -1925,7 +1931,7 @@
           <w:lang w:eastAsia="pl-PL"/>
         </w:rPr>
       </w:pPr>
-      <w:hyperlink w:anchor="_Toc73484914" w:history="1">
+      <w:hyperlink w:anchor="_Toc73494350" w:history="1">
         <w:r>
           <w:rPr>
             <w:rStyle w:val="Hipercze"/>
@@ -1969,7 +1975,7 @@
             <w:noProof/>
             <w:webHidden/>
           </w:rPr>
-          <w:instrText xml:space="preserve"> PAGEREF _Toc73484914 \h </w:instrText>
+          <w:instrText xml:space="preserve"> PAGEREF _Toc73494350 \h </w:instrText>
         </w:r>
         <w:r>
           <w:rPr>
@@ -2015,7 +2021,7 @@
           <w:lang w:eastAsia="pl-PL"/>
         </w:rPr>
       </w:pPr>
-      <w:hyperlink w:anchor="_Toc73484915" w:history="1">
+      <w:hyperlink w:anchor="_Toc73494351" w:history="1">
         <w:r>
           <w:rPr>
             <w:rStyle w:val="Hipercze"/>
@@ -2038,7 +2044,7 @@
             <w:rStyle w:val="Hipercze"/>
             <w:noProof/>
           </w:rPr>
-          <w:t>Część Projektowa</w:t>
+          <w:t>Część projektowa</w:t>
         </w:r>
         <w:r>
           <w:rPr>
@@ -2059,7 +2065,7 @@
             <w:noProof/>
             <w:webHidden/>
           </w:rPr>
-          <w:instrText xml:space="preserve"> PAGEREF _Toc73484915 \h </w:instrText>
+          <w:instrText xml:space="preserve"> PAGEREF _Toc73494351 \h </w:instrText>
         </w:r>
         <w:r>
           <w:rPr>
@@ -2105,7 +2111,7 @@
           <w:lang w:eastAsia="pl-PL"/>
         </w:rPr>
       </w:pPr>
-      <w:hyperlink w:anchor="_Toc73484916" w:history="1">
+      <w:hyperlink w:anchor="_Toc73494352" w:history="1">
         <w:r>
           <w:rPr>
             <w:rStyle w:val="Hipercze"/>
@@ -2128,7 +2134,7 @@
             <w:rStyle w:val="Hipercze"/>
             <w:noProof/>
           </w:rPr>
-          <w:t>Założeńia Projektowe</w:t>
+          <w:t>Założeńia projektowe</w:t>
         </w:r>
         <w:r>
           <w:rPr>
@@ -2149,7 +2155,7 @@
             <w:noProof/>
             <w:webHidden/>
           </w:rPr>
-          <w:instrText xml:space="preserve"> PAGEREF _Toc73484916 \h </w:instrText>
+          <w:instrText xml:space="preserve"> PAGEREF _Toc73494352 \h </w:instrText>
         </w:r>
         <w:r>
           <w:rPr>
@@ -2195,7 +2201,7 @@
           <w:lang w:eastAsia="pl-PL"/>
         </w:rPr>
       </w:pPr>
-      <w:hyperlink w:anchor="_Toc73484917" w:history="1">
+      <w:hyperlink w:anchor="_Toc73494353" w:history="1">
         <w:r>
           <w:rPr>
             <w:rStyle w:val="Hipercze"/>
@@ -2239,7 +2245,7 @@
             <w:noProof/>
             <w:webHidden/>
           </w:rPr>
-          <w:instrText xml:space="preserve"> PAGEREF _Toc73484917 \h </w:instrText>
+          <w:instrText xml:space="preserve"> PAGEREF _Toc73494353 \h </w:instrText>
         </w:r>
         <w:r>
           <w:rPr>
@@ -2285,7 +2291,7 @@
           <w:lang w:eastAsia="pl-PL"/>
         </w:rPr>
       </w:pPr>
-      <w:hyperlink w:anchor="_Toc73484918" w:history="1">
+      <w:hyperlink w:anchor="_Toc73494354" w:history="1">
         <w:r>
           <w:rPr>
             <w:rStyle w:val="Hipercze"/>
@@ -2308,7 +2314,7 @@
             <w:rStyle w:val="Hipercze"/>
             <w:noProof/>
           </w:rPr>
-          <w:t>Interfejs Użytkownika</w:t>
+          <w:t>Interfejs użytkownika</w:t>
         </w:r>
         <w:r>
           <w:rPr>
@@ -2329,7 +2335,7 @@
             <w:noProof/>
             <w:webHidden/>
           </w:rPr>
-          <w:instrText xml:space="preserve"> PAGEREF _Toc73484918 \h </w:instrText>
+          <w:instrText xml:space="preserve"> PAGEREF _Toc73494354 \h </w:instrText>
         </w:r>
         <w:r>
           <w:rPr>
@@ -2375,7 +2381,7 @@
           <w:lang w:eastAsia="pl-PL"/>
         </w:rPr>
       </w:pPr>
-      <w:hyperlink w:anchor="_Toc73484919" w:history="1">
+      <w:hyperlink w:anchor="_Toc73494355" w:history="1">
         <w:r>
           <w:rPr>
             <w:rStyle w:val="Hipercze"/>
@@ -2419,7 +2425,7 @@
             <w:noProof/>
             <w:webHidden/>
           </w:rPr>
-          <w:instrText xml:space="preserve"> PAGEREF _Toc73484919 \h </w:instrText>
+          <w:instrText xml:space="preserve"> PAGEREF _Toc73494355 \h </w:instrText>
         </w:r>
         <w:r>
           <w:rPr>
@@ -2439,7 +2445,7 @@
             <w:noProof/>
             <w:webHidden/>
           </w:rPr>
-          <w:t>21</w:t>
+          <w:t>23</w:t>
         </w:r>
         <w:r>
           <w:rPr>
@@ -2465,7 +2471,7 @@
           <w:lang w:eastAsia="pl-PL"/>
         </w:rPr>
       </w:pPr>
-      <w:hyperlink w:anchor="_Toc73484920" w:history="1">
+      <w:hyperlink w:anchor="_Toc73494356" w:history="1">
         <w:r>
           <w:rPr>
             <w:rStyle w:val="Hipercze"/>
@@ -2488,7 +2494,7 @@
             <w:rStyle w:val="Hipercze"/>
             <w:noProof/>
           </w:rPr>
-          <w:t>Spis Ilustracji</w:t>
+          <w:t>Spis ilustracji</w:t>
         </w:r>
         <w:r>
           <w:rPr>
@@ -2509,7 +2515,7 @@
             <w:noProof/>
             <w:webHidden/>
           </w:rPr>
-          <w:instrText xml:space="preserve"> PAGEREF _Toc73484920 \h </w:instrText>
+          <w:instrText xml:space="preserve"> PAGEREF _Toc73494356 \h </w:instrText>
         </w:r>
         <w:r>
           <w:rPr>
@@ -2529,7 +2535,7 @@
             <w:noProof/>
             <w:webHidden/>
           </w:rPr>
-          <w:t>23</w:t>
+          <w:t>26</w:t>
         </w:r>
         <w:r>
           <w:rPr>
@@ -2567,7 +2573,7 @@
         <w:pStyle w:val="Nagwek1"/>
       </w:pPr>
       <w:bookmarkStart w:id="2" w:name="_Toc73396468"/>
-      <w:bookmarkStart w:id="3" w:name="_Toc73484897"/>
+      <w:bookmarkStart w:id="3" w:name="_Toc73494333"/>
       <w:r>
         <w:lastRenderedPageBreak/>
         <w:t>Wstęp</w:t>
@@ -2580,7 +2586,7 @@
         <w:pStyle w:val="Nagwek2"/>
       </w:pPr>
       <w:bookmarkStart w:id="4" w:name="_Toc73396469"/>
-      <w:bookmarkStart w:id="5" w:name="_Toc73484898"/>
+      <w:bookmarkStart w:id="5" w:name="_Toc73494334"/>
       <w:r>
         <w:t>Inspiracja</w:t>
       </w:r>
@@ -2624,7 +2630,7 @@
         <w:pStyle w:val="Nagwek2"/>
       </w:pPr>
       <w:bookmarkStart w:id="6" w:name="_Toc73396470"/>
-      <w:bookmarkStart w:id="7" w:name="_Toc73484899"/>
+      <w:bookmarkStart w:id="7" w:name="_Toc73494335"/>
       <w:r>
         <w:t>Cel</w:t>
       </w:r>
@@ -2818,10 +2824,13 @@
         <w:pStyle w:val="Nagwek1"/>
       </w:pPr>
       <w:bookmarkStart w:id="8" w:name="_Toc73396471"/>
-      <w:bookmarkStart w:id="9" w:name="_Toc73484900"/>
+      <w:bookmarkStart w:id="9" w:name="_Toc73494336"/>
       <w:r>
         <w:lastRenderedPageBreak/>
-        <w:t>Zakres Pracy</w:t>
+        <w:t>Zakres p</w:t>
+      </w:r>
+      <w:r>
+        <w:t>racy</w:t>
       </w:r>
       <w:bookmarkEnd w:id="8"/>
       <w:bookmarkEnd w:id="9"/>
@@ -2831,15 +2840,21 @@
         <w:pStyle w:val="Nagwek2"/>
       </w:pPr>
       <w:bookmarkStart w:id="10" w:name="_Toc73396472"/>
-      <w:bookmarkStart w:id="11" w:name="_Toc73484901"/>
+      <w:bookmarkStart w:id="11" w:name="_Toc73494337"/>
       <w:r>
         <w:t xml:space="preserve">Przegląd </w:t>
       </w:r>
       <w:r>
-        <w:t>L</w:t>
-      </w:r>
-      <w:r>
-        <w:t>iteraturowo - Technologiczny</w:t>
+        <w:t>l</w:t>
+      </w:r>
+      <w:r>
+        <w:t xml:space="preserve">iteraturowo - </w:t>
+      </w:r>
+      <w:r>
+        <w:t>t</w:t>
+      </w:r>
+      <w:r>
+        <w:t>echnologiczny</w:t>
       </w:r>
       <w:bookmarkEnd w:id="10"/>
       <w:bookmarkEnd w:id="11"/>
@@ -2849,12 +2864,12 @@
         <w:pStyle w:val="Nagwek3"/>
       </w:pPr>
       <w:bookmarkStart w:id="12" w:name="_Toc73396473"/>
-      <w:bookmarkStart w:id="13" w:name="_Toc73484902"/>
+      <w:bookmarkStart w:id="13" w:name="_Toc73494338"/>
       <w:r>
         <w:t xml:space="preserve">Podobne </w:t>
       </w:r>
       <w:r>
-        <w:t>R</w:t>
+        <w:t>r</w:t>
       </w:r>
       <w:r>
         <w:t>ozwiązania</w:t>
@@ -2901,9 +2916,15 @@
         <w:pStyle w:val="Nagwek3"/>
       </w:pPr>
       <w:bookmarkStart w:id="14" w:name="_Toc73396474"/>
-      <w:bookmarkStart w:id="15" w:name="_Toc73484903"/>
-      <w:r>
-        <w:t>Aktualny Model S</w:t>
+      <w:bookmarkStart w:id="15" w:name="_Toc73494339"/>
+      <w:r>
+        <w:t>Aktualny m</w:t>
+      </w:r>
+      <w:r>
+        <w:t xml:space="preserve">odel </w:t>
+      </w:r>
+      <w:r>
+        <w:t>s</w:t>
       </w:r>
       <w:r>
         <w:t>ynchronizacji</w:t>
@@ -3498,18 +3519,31 @@
                                 </w:rPr>
                               </w:pPr>
                               <w:bookmarkStart w:id="16" w:name="_Toc73225956"/>
-                              <w:bookmarkStart w:id="17" w:name="_Toc73484921"/>
+                              <w:bookmarkStart w:id="17" w:name="_Toc73494357"/>
                               <w:r>
                                 <w:t xml:space="preserve">Rysunek </w:t>
                               </w:r>
-                              <w:fldSimple w:instr=" SEQ Rysunek \* ARABIC ">
-                                <w:r>
-                                  <w:rPr>
-                                    <w:noProof/>
-                                  </w:rPr>
-                                  <w:t>1</w:t>
-                                </w:r>
-                              </w:fldSimple>
+                              <w:r>
+                                <w:fldChar w:fldCharType="begin"/>
+                              </w:r>
+                              <w:r>
+                                <w:instrText xml:space="preserve"> SEQ Rysunek \* ARABIC </w:instrText>
+                              </w:r>
+                              <w:r>
+                                <w:fldChar w:fldCharType="separate"/>
+                              </w:r>
+                              <w:r>
+                                <w:rPr>
+                                  <w:noProof/>
+                                </w:rPr>
+                                <w:t>1</w:t>
+                              </w:r>
+                              <w:r>
+                                <w:rPr>
+                                  <w:noProof/>
+                                </w:rPr>
+                                <w:fldChar w:fldCharType="end"/>
+                              </w:r>
                               <w:r>
                                 <w:t xml:space="preserve"> Z</w:t>
                               </w:r>
@@ -3582,18 +3616,31 @@
                           </w:rPr>
                         </w:pPr>
                         <w:bookmarkStart w:id="18" w:name="_Toc73225956"/>
-                        <w:bookmarkStart w:id="19" w:name="_Toc73484921"/>
+                        <w:bookmarkStart w:id="19" w:name="_Toc73494357"/>
                         <w:r>
                           <w:t xml:space="preserve">Rysunek </w:t>
                         </w:r>
-                        <w:fldSimple w:instr=" SEQ Rysunek \* ARABIC ">
-                          <w:r>
-                            <w:rPr>
-                              <w:noProof/>
-                            </w:rPr>
-                            <w:t>1</w:t>
-                          </w:r>
-                        </w:fldSimple>
+                        <w:r>
+                          <w:fldChar w:fldCharType="begin"/>
+                        </w:r>
+                        <w:r>
+                          <w:instrText xml:space="preserve"> SEQ Rysunek \* ARABIC </w:instrText>
+                        </w:r>
+                        <w:r>
+                          <w:fldChar w:fldCharType="separate"/>
+                        </w:r>
+                        <w:r>
+                          <w:rPr>
+                            <w:noProof/>
+                          </w:rPr>
+                          <w:t>1</w:t>
+                        </w:r>
+                        <w:r>
+                          <w:rPr>
+                            <w:noProof/>
+                          </w:rPr>
+                          <w:fldChar w:fldCharType="end"/>
+                        </w:r>
                         <w:r>
                           <w:t xml:space="preserve"> Z</w:t>
                         </w:r>
@@ -3666,7 +3713,7 @@
         <w:pStyle w:val="Nagwek3"/>
       </w:pPr>
       <w:bookmarkStart w:id="20" w:name="_Toc73396475"/>
-      <w:bookmarkStart w:id="21" w:name="_Toc73484904"/>
+      <w:bookmarkStart w:id="21" w:name="_Toc73494340"/>
       <w:r>
         <w:t>Dostępne źródła wiedzy w alternatywnych serwisach</w:t>
       </w:r>
@@ -3852,18 +3899,31 @@
                                 </w:rPr>
                               </w:pPr>
                               <w:bookmarkStart w:id="22" w:name="_Toc73225957"/>
-                              <w:bookmarkStart w:id="23" w:name="_Toc73484922"/>
+                              <w:bookmarkStart w:id="23" w:name="_Toc73494358"/>
                               <w:r>
                                 <w:t xml:space="preserve">Rysunek </w:t>
                               </w:r>
-                              <w:fldSimple w:instr=" SEQ Rysunek \* ARABIC ">
-                                <w:r>
-                                  <w:rPr>
-                                    <w:noProof/>
-                                  </w:rPr>
-                                  <w:t>2</w:t>
-                                </w:r>
-                              </w:fldSimple>
+                              <w:r>
+                                <w:fldChar w:fldCharType="begin"/>
+                              </w:r>
+                              <w:r>
+                                <w:instrText xml:space="preserve"> SEQ Rysunek \* ARABIC </w:instrText>
+                              </w:r>
+                              <w:r>
+                                <w:fldChar w:fldCharType="separate"/>
+                              </w:r>
+                              <w:r>
+                                <w:rPr>
+                                  <w:noProof/>
+                                </w:rPr>
+                                <w:t>2</w:t>
+                              </w:r>
+                              <w:r>
+                                <w:rPr>
+                                  <w:noProof/>
+                                </w:rPr>
+                                <w:fldChar w:fldCharType="end"/>
+                              </w:r>
                               <w:r>
                                 <w:t xml:space="preserve"> Podgląd specyfikacji technicznej</w:t>
                               </w:r>
@@ -3925,18 +3985,31 @@
                           </w:rPr>
                         </w:pPr>
                         <w:bookmarkStart w:id="24" w:name="_Toc73225957"/>
-                        <w:bookmarkStart w:id="25" w:name="_Toc73484922"/>
+                        <w:bookmarkStart w:id="25" w:name="_Toc73494358"/>
                         <w:r>
                           <w:t xml:space="preserve">Rysunek </w:t>
                         </w:r>
-                        <w:fldSimple w:instr=" SEQ Rysunek \* ARABIC ">
-                          <w:r>
-                            <w:rPr>
-                              <w:noProof/>
-                            </w:rPr>
-                            <w:t>2</w:t>
-                          </w:r>
-                        </w:fldSimple>
+                        <w:r>
+                          <w:fldChar w:fldCharType="begin"/>
+                        </w:r>
+                        <w:r>
+                          <w:instrText xml:space="preserve"> SEQ Rysunek \* ARABIC </w:instrText>
+                        </w:r>
+                        <w:r>
+                          <w:fldChar w:fldCharType="separate"/>
+                        </w:r>
+                        <w:r>
+                          <w:rPr>
+                            <w:noProof/>
+                          </w:rPr>
+                          <w:t>2</w:t>
+                        </w:r>
+                        <w:r>
+                          <w:rPr>
+                            <w:noProof/>
+                          </w:rPr>
+                          <w:fldChar w:fldCharType="end"/>
+                        </w:r>
                         <w:r>
                           <w:t xml:space="preserve"> Podgląd specyfikacji technicznej</w:t>
                         </w:r>
@@ -4119,18 +4192,31 @@
                                 <w:pStyle w:val="Legenda"/>
                               </w:pPr>
                               <w:bookmarkStart w:id="26" w:name="_Toc73225958"/>
-                              <w:bookmarkStart w:id="27" w:name="_Toc73484923"/>
+                              <w:bookmarkStart w:id="27" w:name="_Toc73494359"/>
                               <w:r>
                                 <w:t xml:space="preserve">Rysunek </w:t>
                               </w:r>
-                              <w:fldSimple w:instr=" SEQ Rysunek \* ARABIC ">
-                                <w:r>
-                                  <w:rPr>
-                                    <w:noProof/>
-                                  </w:rPr>
-                                  <w:t>3</w:t>
-                                </w:r>
-                              </w:fldSimple>
+                              <w:r>
+                                <w:fldChar w:fldCharType="begin"/>
+                              </w:r>
+                              <w:r>
+                                <w:instrText xml:space="preserve"> SEQ Rysunek \* ARABIC </w:instrText>
+                              </w:r>
+                              <w:r>
+                                <w:fldChar w:fldCharType="separate"/>
+                              </w:r>
+                              <w:r>
+                                <w:rPr>
+                                  <w:noProof/>
+                                </w:rPr>
+                                <w:t>3</w:t>
+                              </w:r>
+                              <w:r>
+                                <w:rPr>
+                                  <w:noProof/>
+                                </w:rPr>
+                                <w:fldChar w:fldCharType="end"/>
+                              </w:r>
                               <w:r>
                                 <w:t xml:space="preserve"> P</w:t>
                               </w:r>
@@ -4176,18 +4262,31 @@
                           <w:pStyle w:val="Legenda"/>
                         </w:pPr>
                         <w:bookmarkStart w:id="28" w:name="_Toc73225958"/>
-                        <w:bookmarkStart w:id="29" w:name="_Toc73484923"/>
+                        <w:bookmarkStart w:id="29" w:name="_Toc73494359"/>
                         <w:r>
                           <w:t xml:space="preserve">Rysunek </w:t>
                         </w:r>
-                        <w:fldSimple w:instr=" SEQ Rysunek \* ARABIC ">
-                          <w:r>
-                            <w:rPr>
-                              <w:noProof/>
-                            </w:rPr>
-                            <w:t>3</w:t>
-                          </w:r>
-                        </w:fldSimple>
+                        <w:r>
+                          <w:fldChar w:fldCharType="begin"/>
+                        </w:r>
+                        <w:r>
+                          <w:instrText xml:space="preserve"> SEQ Rysunek \* ARABIC </w:instrText>
+                        </w:r>
+                        <w:r>
+                          <w:fldChar w:fldCharType="separate"/>
+                        </w:r>
+                        <w:r>
+                          <w:rPr>
+                            <w:noProof/>
+                          </w:rPr>
+                          <w:t>3</w:t>
+                        </w:r>
+                        <w:r>
+                          <w:rPr>
+                            <w:noProof/>
+                          </w:rPr>
+                          <w:fldChar w:fldCharType="end"/>
+                        </w:r>
                         <w:r>
                           <w:t xml:space="preserve"> P</w:t>
                         </w:r>
@@ -4290,7 +4389,7 @@
         <w:pStyle w:val="Nagwek2"/>
       </w:pPr>
       <w:bookmarkStart w:id="30" w:name="_Toc73396476"/>
-      <w:bookmarkStart w:id="31" w:name="_Toc73484905"/>
+      <w:bookmarkStart w:id="31" w:name="_Toc73494341"/>
       <w:r>
         <w:lastRenderedPageBreak/>
         <w:t>Przegląd wybranych technologii</w:t>
@@ -4303,7 +4402,7 @@
         <w:pStyle w:val="Nagwek3"/>
       </w:pPr>
       <w:bookmarkStart w:id="32" w:name="_Toc73396477"/>
-      <w:bookmarkStart w:id="33" w:name="_Toc73484906"/>
+      <w:bookmarkStart w:id="33" w:name="_Toc73494342"/>
       <w:r>
         <w:t>System operacyjny</w:t>
       </w:r>
@@ -4352,7 +4451,14 @@
           <w:rStyle w:val="NazwyObcojzyczneZnak"/>
           <w:lang w:val="pl-PL"/>
         </w:rPr>
-        <w:t>Keep It Simple, Stupid</w:t>
+        <w:t>Keep It Simple, Stupi</w:t>
+      </w:r>
+      <w:r>
+        <w:rPr>
+          <w:rStyle w:val="NazwyObcojzyczneZnak"/>
+          <w:lang w:val="pl-PL"/>
+        </w:rPr>
+        <w:t>d</w:t>
       </w:r>
       <w:r>
         <w:t>”). Pośrednio wynika z tej zasady</w:t>
@@ -4414,7 +4520,7 @@
         <w:pStyle w:val="Nagwek3"/>
       </w:pPr>
       <w:bookmarkStart w:id="34" w:name="_Toc73396478"/>
-      <w:bookmarkStart w:id="35" w:name="_Toc73484907"/>
+      <w:bookmarkStart w:id="35" w:name="_Toc73494343"/>
       <w:r>
         <w:t>Język programowania</w:t>
       </w:r>
@@ -4549,7 +4655,7 @@
         <w:pStyle w:val="Nagwek3"/>
       </w:pPr>
       <w:bookmarkStart w:id="36" w:name="_Toc73396479"/>
-      <w:bookmarkStart w:id="37" w:name="_Toc73484908"/>
+      <w:bookmarkStart w:id="37" w:name="_Toc73494344"/>
       <w:r>
         <w:lastRenderedPageBreak/>
         <w:t>Styl</w:t>
@@ -4646,7 +4752,7 @@
         <w:pStyle w:val="Nagwek3"/>
       </w:pPr>
       <w:bookmarkStart w:id="38" w:name="_Toc73396480"/>
-      <w:bookmarkStart w:id="39" w:name="_Toc73484909"/>
+      <w:bookmarkStart w:id="39" w:name="_Toc73494345"/>
       <w:r>
         <w:t>System kontroli wersji</w:t>
       </w:r>
@@ -4681,7 +4787,7 @@
         <w:pStyle w:val="Nagwek3"/>
       </w:pPr>
       <w:bookmarkStart w:id="40" w:name="_Toc73396481"/>
-      <w:bookmarkStart w:id="41" w:name="_Toc73484910"/>
+      <w:bookmarkStart w:id="41" w:name="_Toc73494346"/>
       <w:r>
         <w:t>Dokumentacja</w:t>
       </w:r>
@@ -4742,6 +4848,7 @@
         <w:ind w:firstLine="0"/>
         <w:jc w:val="left"/>
       </w:pPr>
+      <w:commentRangeStart w:id="42"/>
       <w:r>
         <w:rPr>
           <w:noProof/>
@@ -4751,7 +4858,7 @@
         <mc:AlternateContent>
           <mc:Choice Requires="wpg">
             <w:drawing>
-              <wp:anchor distT="0" distB="0" distL="114300" distR="114300" simplePos="0" relativeHeight="251675648" behindDoc="0" locked="0" layoutInCell="1" allowOverlap="1" wp14:anchorId="5C800108" wp14:editId="35B47489">
+              <wp:anchor distT="0" distB="0" distL="114300" distR="114300" simplePos="0" relativeHeight="251675648" behindDoc="0" locked="0" layoutInCell="1" allowOverlap="1" wp14:anchorId="25ED40FD" wp14:editId="19E2EA93">
                 <wp:simplePos x="0" y="0"/>
                 <wp:positionH relativeFrom="margin">
                   <wp:align>center</wp:align>
@@ -4832,27 +4939,40 @@
                                   <w:sz w:val="24"/>
                                 </w:rPr>
                               </w:pPr>
-                              <w:bookmarkStart w:id="42" w:name="_Toc73225960"/>
-                              <w:bookmarkStart w:id="43" w:name="_Toc73484924"/>
+                              <w:bookmarkStart w:id="43" w:name="_Toc73225960"/>
+                              <w:bookmarkStart w:id="44" w:name="_Toc73494360"/>
                               <w:r>
                                 <w:t xml:space="preserve">Rysunek </w:t>
                               </w:r>
-                              <w:fldSimple w:instr=" SEQ Rysunek \* ARABIC ">
-                                <w:r>
-                                  <w:rPr>
-                                    <w:noProof/>
-                                  </w:rPr>
-                                  <w:t>4</w:t>
-                                </w:r>
-                              </w:fldSimple>
+                              <w:r>
+                                <w:fldChar w:fldCharType="begin"/>
+                              </w:r>
+                              <w:r>
+                                <w:instrText xml:space="preserve"> SEQ Rysunek \* ARABIC </w:instrText>
+                              </w:r>
+                              <w:r>
+                                <w:fldChar w:fldCharType="separate"/>
+                              </w:r>
+                              <w:r>
+                                <w:rPr>
+                                  <w:noProof/>
+                                </w:rPr>
+                                <w:t>4</w:t>
+                              </w:r>
+                              <w:r>
+                                <w:rPr>
+                                  <w:noProof/>
+                                </w:rPr>
+                                <w:fldChar w:fldCharType="end"/>
+                              </w:r>
                               <w:r>
                                 <w:t xml:space="preserve"> Fragment </w:t>
                               </w:r>
-                              <w:bookmarkEnd w:id="42"/>
+                              <w:bookmarkEnd w:id="43"/>
                               <w:r>
                                 <w:t>wygenerowanej strony internetowej</w:t>
                               </w:r>
-                              <w:bookmarkEnd w:id="43"/>
+                              <w:bookmarkEnd w:id="44"/>
                             </w:p>
                           </w:txbxContent>
                         </wps:txbx>
@@ -4892,27 +5012,40 @@
                             <w:sz w:val="24"/>
                           </w:rPr>
                         </w:pPr>
-                        <w:bookmarkStart w:id="44" w:name="_Toc73225960"/>
-                        <w:bookmarkStart w:id="45" w:name="_Toc73484924"/>
+                        <w:bookmarkStart w:id="45" w:name="_Toc73225960"/>
+                        <w:bookmarkStart w:id="46" w:name="_Toc73494360"/>
                         <w:r>
                           <w:t xml:space="preserve">Rysunek </w:t>
                         </w:r>
-                        <w:fldSimple w:instr=" SEQ Rysunek \* ARABIC ">
-                          <w:r>
-                            <w:rPr>
-                              <w:noProof/>
-                            </w:rPr>
-                            <w:t>4</w:t>
-                          </w:r>
-                        </w:fldSimple>
+                        <w:r>
+                          <w:fldChar w:fldCharType="begin"/>
+                        </w:r>
+                        <w:r>
+                          <w:instrText xml:space="preserve"> SEQ Rysunek \* ARABIC </w:instrText>
+                        </w:r>
+                        <w:r>
+                          <w:fldChar w:fldCharType="separate"/>
+                        </w:r>
+                        <w:r>
+                          <w:rPr>
+                            <w:noProof/>
+                          </w:rPr>
+                          <w:t>4</w:t>
+                        </w:r>
+                        <w:r>
+                          <w:rPr>
+                            <w:noProof/>
+                          </w:rPr>
+                          <w:fldChar w:fldCharType="end"/>
+                        </w:r>
                         <w:r>
                           <w:t xml:space="preserve"> Fragment </w:t>
                         </w:r>
-                        <w:bookmarkEnd w:id="44"/>
+                        <w:bookmarkEnd w:id="45"/>
                         <w:r>
                           <w:t>wygenerowanej strony internetowej</w:t>
                         </w:r>
-                        <w:bookmarkEnd w:id="45"/>
+                        <w:bookmarkEnd w:id="46"/>
                       </w:p>
                     </w:txbxContent>
                   </v:textbox>
@@ -4932,7 +5065,7 @@
         <mc:AlternateContent>
           <mc:Choice Requires="wpg">
             <w:drawing>
-              <wp:anchor distT="0" distB="0" distL="114300" distR="114300" simplePos="0" relativeHeight="251671552" behindDoc="0" locked="0" layoutInCell="1" allowOverlap="1" wp14:anchorId="16750001" wp14:editId="218DEB13">
+              <wp:anchor distT="0" distB="0" distL="114300" distR="114300" simplePos="0" relativeHeight="251671552" behindDoc="0" locked="0" layoutInCell="1" allowOverlap="1" wp14:anchorId="314DD9E0" wp14:editId="12AC435D">
                 <wp:simplePos x="0" y="0"/>
                 <wp:positionH relativeFrom="margin">
                   <wp:align>center</wp:align>
@@ -5010,19 +5143,32 @@
                               <w:pPr>
                                 <w:pStyle w:val="Legenda"/>
                               </w:pPr>
-                              <w:bookmarkStart w:id="46" w:name="_Toc73225959"/>
-                              <w:bookmarkStart w:id="47" w:name="_Toc73484925"/>
+                              <w:bookmarkStart w:id="47" w:name="_Toc73225959"/>
+                              <w:bookmarkStart w:id="48" w:name="_Toc73494361"/>
                               <w:r>
                                 <w:t xml:space="preserve">Rysunek </w:t>
                               </w:r>
-                              <w:fldSimple w:instr=" SEQ Rysunek \* ARABIC ">
-                                <w:r>
-                                  <w:rPr>
-                                    <w:noProof/>
-                                  </w:rPr>
-                                  <w:t>5</w:t>
-                                </w:r>
-                              </w:fldSimple>
+                              <w:r>
+                                <w:fldChar w:fldCharType="begin"/>
+                              </w:r>
+                              <w:r>
+                                <w:instrText xml:space="preserve"> SEQ Rysunek \* ARABIC </w:instrText>
+                              </w:r>
+                              <w:r>
+                                <w:fldChar w:fldCharType="separate"/>
+                              </w:r>
+                              <w:r>
+                                <w:rPr>
+                                  <w:noProof/>
+                                </w:rPr>
+                                <w:t>5</w:t>
+                              </w:r>
+                              <w:r>
+                                <w:rPr>
+                                  <w:noProof/>
+                                </w:rPr>
+                                <w:fldChar w:fldCharType="end"/>
+                              </w:r>
                               <w:r>
                                 <w:t xml:space="preserve"> </w:t>
                               </w:r>
@@ -5038,8 +5184,8 @@
                               <w:r>
                                 <w:t xml:space="preserve"> z komentarzami do wygenerowania dokumentacji</w:t>
                               </w:r>
-                              <w:bookmarkEnd w:id="46"/>
                               <w:bookmarkEnd w:id="47"/>
+                              <w:bookmarkEnd w:id="48"/>
                             </w:p>
                           </w:txbxContent>
                         </wps:txbx>
@@ -5076,19 +5222,32 @@
                         <w:pPr>
                           <w:pStyle w:val="Legenda"/>
                         </w:pPr>
-                        <w:bookmarkStart w:id="48" w:name="_Toc73225959"/>
-                        <w:bookmarkStart w:id="49" w:name="_Toc73484925"/>
+                        <w:bookmarkStart w:id="49" w:name="_Toc73225959"/>
+                        <w:bookmarkStart w:id="50" w:name="_Toc73494361"/>
                         <w:r>
                           <w:t xml:space="preserve">Rysunek </w:t>
                         </w:r>
-                        <w:fldSimple w:instr=" SEQ Rysunek \* ARABIC ">
-                          <w:r>
-                            <w:rPr>
-                              <w:noProof/>
-                            </w:rPr>
-                            <w:t>5</w:t>
-                          </w:r>
-                        </w:fldSimple>
+                        <w:r>
+                          <w:fldChar w:fldCharType="begin"/>
+                        </w:r>
+                        <w:r>
+                          <w:instrText xml:space="preserve"> SEQ Rysunek \* ARABIC </w:instrText>
+                        </w:r>
+                        <w:r>
+                          <w:fldChar w:fldCharType="separate"/>
+                        </w:r>
+                        <w:r>
+                          <w:rPr>
+                            <w:noProof/>
+                          </w:rPr>
+                          <w:t>5</w:t>
+                        </w:r>
+                        <w:r>
+                          <w:rPr>
+                            <w:noProof/>
+                          </w:rPr>
+                          <w:fldChar w:fldCharType="end"/>
+                        </w:r>
                         <w:r>
                           <w:t xml:space="preserve"> </w:t>
                         </w:r>
@@ -5104,8 +5263,8 @@
                         <w:r>
                           <w:t xml:space="preserve"> z komentarzami do wygenerowania dokumentacji</w:t>
                         </w:r>
-                        <w:bookmarkEnd w:id="48"/>
                         <w:bookmarkEnd w:id="49"/>
+                        <w:bookmarkEnd w:id="50"/>
                       </w:p>
                     </w:txbxContent>
                   </v:textbox>
@@ -5119,13 +5278,20 @@
       <w:r>
         <w:br w:type="page"/>
       </w:r>
+      <w:commentRangeEnd w:id="42"/>
+      <w:r>
+        <w:rPr>
+          <w:rStyle w:val="Odwoaniedokomentarza"/>
+        </w:rPr>
+        <w:commentReference w:id="42"/>
+      </w:r>
     </w:p>
     <w:p>
       <w:pPr>
         <w:pStyle w:val="Nagwek3"/>
       </w:pPr>
-      <w:bookmarkStart w:id="50" w:name="_Toc73396482"/>
-      <w:bookmarkStart w:id="51" w:name="_Toc73484911"/>
+      <w:bookmarkStart w:id="51" w:name="_Toc73396482"/>
+      <w:bookmarkStart w:id="52" w:name="_Toc73494347"/>
       <w:r>
         <w:rPr>
           <w:lang w:eastAsia="pl-PL"/>
@@ -5167,7 +5333,7 @@
                           </pic:cNvPicPr>
                         </pic:nvPicPr>
                         <pic:blipFill>
-                          <a:blip r:embed="rId20"/>
+                          <a:blip r:embed="rId21"/>
                           <a:stretch>
                             <a:fillRect/>
                           </a:stretch>
@@ -5217,25 +5383,38 @@
                                   <w:u w:val="single"/>
                                 </w:rPr>
                               </w:pPr>
-                              <w:bookmarkStart w:id="52" w:name="_Toc73484926"/>
+                              <w:bookmarkStart w:id="53" w:name="_Toc73494362"/>
                               <w:r>
                                 <w:t xml:space="preserve">Rysunek </w:t>
                               </w:r>
-                              <w:fldSimple w:instr=" SEQ Rysunek \* ARABIC ">
-                                <w:r>
-                                  <w:rPr>
-                                    <w:noProof/>
-                                  </w:rPr>
-                                  <w:t>6</w:t>
-                                </w:r>
-                              </w:fldSimple>
+                              <w:r>
+                                <w:fldChar w:fldCharType="begin"/>
+                              </w:r>
+                              <w:r>
+                                <w:instrText xml:space="preserve"> SEQ Rysunek \* ARABIC </w:instrText>
+                              </w:r>
+                              <w:r>
+                                <w:fldChar w:fldCharType="separate"/>
+                              </w:r>
+                              <w:r>
+                                <w:rPr>
+                                  <w:noProof/>
+                                </w:rPr>
+                                <w:t>6</w:t>
+                              </w:r>
+                              <w:r>
+                                <w:rPr>
+                                  <w:noProof/>
+                                </w:rPr>
+                                <w:fldChar w:fldCharType="end"/>
+                              </w:r>
                               <w:r>
                                 <w:t xml:space="preserve"> </w:t>
                               </w:r>
                               <w:r>
                                 <w:t>Raport statycznej analizy kodu (skala szarości)</w:t>
                               </w:r>
-                              <w:bookmarkEnd w:id="52"/>
+                              <w:bookmarkEnd w:id="53"/>
                             </w:p>
                           </w:txbxContent>
                         </wps:txbx>
@@ -5256,7 +5435,7 @@
             <w:pict>
               <v:group id="Grupa 21" o:spid="_x0000_s1041" style="position:absolute;left:0;text-align:left;margin-left:-7.3pt;margin-top:37.4pt;width:468.3pt;height:140.15pt;z-index:251683840" coordsize="59472,17799" o:gfxdata="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">
                 <v:shape id="Obraz 19" o:spid="_x0000_s1042" type="#_x0000_t75" style="position:absolute;width:59472;height:14484;visibility:visible;mso-wrap-style:square" o:gfxdata="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" stroked="t" strokecolor="black [3213]">
-                  <v:imagedata r:id="rId21" o:title=""/>
+                  <v:imagedata r:id="rId22" o:title=""/>
                   <v:path arrowok="t"/>
                 </v:shape>
                 <v:shape id="Pole tekstowe 20" o:spid="_x0000_s1043" type="#_x0000_t202" style="position:absolute;top:15068;width:59429;height:2731;visibility:visible;mso-wrap-style:square;v-text-anchor:top" o:gfxdata="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" stroked="f">
@@ -5271,25 +5450,38 @@
                             <w:u w:val="single"/>
                           </w:rPr>
                         </w:pPr>
-                        <w:bookmarkStart w:id="53" w:name="_Toc73484926"/>
+                        <w:bookmarkStart w:id="54" w:name="_Toc73494362"/>
                         <w:r>
                           <w:t xml:space="preserve">Rysunek </w:t>
                         </w:r>
-                        <w:fldSimple w:instr=" SEQ Rysunek \* ARABIC ">
-                          <w:r>
-                            <w:rPr>
-                              <w:noProof/>
-                            </w:rPr>
-                            <w:t>6</w:t>
-                          </w:r>
-                        </w:fldSimple>
+                        <w:r>
+                          <w:fldChar w:fldCharType="begin"/>
+                        </w:r>
+                        <w:r>
+                          <w:instrText xml:space="preserve"> SEQ Rysunek \* ARABIC </w:instrText>
+                        </w:r>
+                        <w:r>
+                          <w:fldChar w:fldCharType="separate"/>
+                        </w:r>
+                        <w:r>
+                          <w:rPr>
+                            <w:noProof/>
+                          </w:rPr>
+                          <w:t>6</w:t>
+                        </w:r>
+                        <w:r>
+                          <w:rPr>
+                            <w:noProof/>
+                          </w:rPr>
+                          <w:fldChar w:fldCharType="end"/>
+                        </w:r>
                         <w:r>
                           <w:t xml:space="preserve"> </w:t>
                         </w:r>
                         <w:r>
                           <w:t>Raport statycznej analizy kodu (skala szarości)</w:t>
                         </w:r>
-                        <w:bookmarkEnd w:id="53"/>
+                        <w:bookmarkEnd w:id="54"/>
                       </w:p>
                     </w:txbxContent>
                   </v:textbox>
@@ -5303,8 +5495,8 @@
       <w:r>
         <w:t>Statyczna analiza kodu</w:t>
       </w:r>
-      <w:bookmarkEnd w:id="50"/>
       <w:bookmarkEnd w:id="51"/>
+      <w:bookmarkEnd w:id="52"/>
     </w:p>
     <w:p>
       <w:r>
@@ -5347,13 +5539,13 @@
       <w:pPr>
         <w:pStyle w:val="Nagwek3"/>
       </w:pPr>
-      <w:bookmarkStart w:id="54" w:name="_Toc73396483"/>
-      <w:bookmarkStart w:id="55" w:name="_Toc73484912"/>
+      <w:bookmarkStart w:id="55" w:name="_Toc73396483"/>
+      <w:bookmarkStart w:id="56" w:name="_Toc73494348"/>
       <w:r>
         <w:t>System budowy</w:t>
       </w:r>
-      <w:bookmarkEnd w:id="54"/>
       <w:bookmarkEnd w:id="55"/>
+      <w:bookmarkEnd w:id="56"/>
     </w:p>
     <w:p>
       <w:r>
@@ -5435,14 +5627,14 @@
       <w:pPr>
         <w:pStyle w:val="Nagwek3"/>
       </w:pPr>
-      <w:bookmarkStart w:id="56" w:name="_Toc73396484"/>
-      <w:bookmarkStart w:id="57" w:name="_Toc73484913"/>
+      <w:bookmarkStart w:id="57" w:name="_Toc73396484"/>
+      <w:bookmarkStart w:id="58" w:name="_Toc73494349"/>
       <w:r>
         <w:lastRenderedPageBreak/>
         <w:t>Środowisko deweloperskie</w:t>
       </w:r>
-      <w:bookmarkEnd w:id="56"/>
       <w:bookmarkEnd w:id="57"/>
+      <w:bookmarkEnd w:id="58"/>
     </w:p>
     <w:p>
       <w:r>
@@ -5480,19 +5672,19 @@
       <w:pPr>
         <w:pStyle w:val="Nagwek3"/>
       </w:pPr>
-      <w:bookmarkStart w:id="58" w:name="_Toc73396485"/>
-      <w:bookmarkStart w:id="59" w:name="_Toc73484914"/>
+      <w:bookmarkStart w:id="59" w:name="_Toc73396485"/>
+      <w:bookmarkStart w:id="60" w:name="_Toc73494350"/>
       <w:r>
         <w:t>Biblioteki</w:t>
       </w:r>
-      <w:bookmarkEnd w:id="58"/>
       <w:bookmarkEnd w:id="59"/>
+      <w:bookmarkEnd w:id="60"/>
     </w:p>
     <w:p>
       <w:pPr>
         <w:pStyle w:val="Nagwek4"/>
       </w:pPr>
-      <w:commentRangeStart w:id="60"/>
+      <w:commentRangeStart w:id="61"/>
       <w:r>
         <w:t>Wspierająca</w:t>
       </w:r>
@@ -5502,7 +5694,7 @@
       <w:r>
         <w:t>arzędziowa</w:t>
       </w:r>
-      <w:commentRangeEnd w:id="60"/>
+      <w:commentRangeEnd w:id="61"/>
       <w:r>
         <w:rPr>
           <w:rStyle w:val="Odwoaniedokomentarza"/>
@@ -5511,7 +5703,7 @@
           <w:iCs w:val="0"/>
           <w:noProof w:val="0"/>
         </w:rPr>
-        <w:commentReference w:id="60"/>
+        <w:commentReference w:id="61"/>
       </w:r>
     </w:p>
     <w:p>
@@ -6112,17 +6304,20 @@
       <w:pPr>
         <w:pStyle w:val="Nagwek2"/>
       </w:pPr>
-      <w:bookmarkStart w:id="61" w:name="_Toc73396486"/>
-      <w:bookmarkStart w:id="62" w:name="_Toc73484915"/>
-      <w:commentRangeStart w:id="63"/>
+      <w:bookmarkStart w:id="62" w:name="_Toc73396486"/>
+      <w:bookmarkStart w:id="63" w:name="_Toc73494351"/>
+      <w:commentRangeStart w:id="64"/>
       <w:r>
         <w:lastRenderedPageBreak/>
         <w:t xml:space="preserve">Część </w:t>
       </w:r>
       <w:r>
-        <w:t>Projektowa</w:t>
-      </w:r>
-      <w:commentRangeEnd w:id="63"/>
+        <w:t>p</w:t>
+      </w:r>
+      <w:r>
+        <w:t>rojektowa</w:t>
+      </w:r>
+      <w:commentRangeEnd w:id="64"/>
       <w:r>
         <w:rPr>
           <w:rStyle w:val="Odwoaniedokomentarza"/>
@@ -6131,18 +6326,18 @@
           <w:bCs w:val="0"/>
           <w:i w:val="0"/>
         </w:rPr>
-        <w:commentReference w:id="63"/>
-      </w:r>
-      <w:bookmarkStart w:id="64" w:name="_Toc73396487"/>
-      <w:bookmarkEnd w:id="61"/>
+        <w:commentReference w:id="64"/>
+      </w:r>
+      <w:bookmarkStart w:id="65" w:name="_Toc73396487"/>
       <w:bookmarkEnd w:id="62"/>
+      <w:bookmarkEnd w:id="63"/>
     </w:p>
     <w:p>
       <w:pPr>
         <w:pStyle w:val="Nagwek3"/>
       </w:pPr>
-      <w:bookmarkStart w:id="65" w:name="_Toc73484916"/>
-      <w:commentRangeStart w:id="66"/>
+      <w:bookmarkStart w:id="66" w:name="_Toc73494352"/>
+      <w:commentRangeStart w:id="67"/>
       <w:r>
         <w:t>Założeń</w:t>
       </w:r>
@@ -6150,13 +6345,16 @@
         <w:t>ia</w:t>
       </w:r>
       <w:r>
-        <w:t xml:space="preserve"> Projektow</w:t>
-      </w:r>
-      <w:bookmarkEnd w:id="64"/>
+        <w:t xml:space="preserve"> p</w:t>
+      </w:r>
+      <w:r>
+        <w:t>rojektow</w:t>
+      </w:r>
+      <w:bookmarkEnd w:id="65"/>
       <w:r>
         <w:t>e</w:t>
       </w:r>
-      <w:commentRangeEnd w:id="66"/>
+      <w:commentRangeEnd w:id="67"/>
       <w:r>
         <w:rPr>
           <w:rStyle w:val="Odwoaniedokomentarza"/>
@@ -6165,9 +6363,9 @@
           <w:bCs w:val="0"/>
           <w:noProof w:val="0"/>
         </w:rPr>
-        <w:commentReference w:id="66"/>
-      </w:r>
-      <w:bookmarkEnd w:id="65"/>
+        <w:commentReference w:id="67"/>
+      </w:r>
+      <w:bookmarkEnd w:id="66"/>
     </w:p>
     <w:p>
       <w:pPr>
@@ -6303,7 +6501,13 @@
     </w:p>
     <w:p>
       <w:r>
-        <w:t xml:space="preserve">Kolejne przytoczone badanie, tym razem z osiemnastej konferencji odwrotnej inżynierii z 2011 roku (ang. </w:t>
+        <w:t xml:space="preserve">Kolejne przytoczone badanie, tym razem z osiemnastej konferencji </w:t>
+      </w:r>
+      <w:r>
+        <w:t xml:space="preserve">na temat </w:t>
+      </w:r>
+      <w:r>
+        <w:t xml:space="preserve">odwrotnej inżynierii z 2011 roku (ang. </w:t>
       </w:r>
       <w:r>
         <w:rPr>
@@ -6330,6 +6534,7 @@
         <w:pStyle w:val="Nagwek4"/>
       </w:pPr>
       <w:r>
+        <w:lastRenderedPageBreak/>
         <w:t>Współczesny</w:t>
       </w:r>
     </w:p>
@@ -6506,11 +6711,11 @@
       <w:pPr>
         <w:pStyle w:val="Nagwek2"/>
       </w:pPr>
-      <w:bookmarkStart w:id="67" w:name="_Toc73484917"/>
+      <w:bookmarkStart w:id="68" w:name="_Toc73494353"/>
       <w:r>
         <w:t>Realizacja</w:t>
       </w:r>
-      <w:bookmarkEnd w:id="67"/>
+      <w:bookmarkEnd w:id="68"/>
       <w:r>
         <w:t xml:space="preserve"> </w:t>
       </w:r>
@@ -6519,11 +6724,17 @@
       <w:pPr>
         <w:pStyle w:val="Nagwek3"/>
       </w:pPr>
-      <w:bookmarkStart w:id="68" w:name="_Toc73484918"/>
-      <w:r>
-        <w:t>Interfejs Użytkownika</w:t>
-      </w:r>
-      <w:bookmarkEnd w:id="68"/>
+      <w:bookmarkStart w:id="69" w:name="_Toc73494354"/>
+      <w:r>
+        <w:t xml:space="preserve">Interfejs </w:t>
+      </w:r>
+      <w:r>
+        <w:t>u</w:t>
+      </w:r>
+      <w:r>
+        <w:t>żytkownika</w:t>
+      </w:r>
+      <w:bookmarkEnd w:id="69"/>
     </w:p>
     <w:p>
       <w:r>
@@ -6534,7 +6745,7 @@
         <mc:AlternateContent>
           <mc:Choice Requires="wpg">
             <w:drawing>
-              <wp:anchor distT="0" distB="0" distL="114300" distR="114300" simplePos="0" relativeHeight="251688960" behindDoc="0" locked="0" layoutInCell="1" allowOverlap="1" wp14:anchorId="0C08C08B" wp14:editId="46CF4D4B">
+              <wp:anchor distT="0" distB="0" distL="114300" distR="114300" simplePos="0" relativeHeight="251688960" behindDoc="0" locked="0" layoutInCell="1" allowOverlap="1" wp14:anchorId="3070630E" wp14:editId="6294D086">
                 <wp:simplePos x="0" y="0"/>
                 <wp:positionH relativeFrom="column">
                   <wp:posOffset>321945</wp:posOffset>
@@ -6621,22 +6832,35 @@
                                   <w:sz w:val="24"/>
                                 </w:rPr>
                               </w:pPr>
-                              <w:bookmarkStart w:id="69" w:name="_Toc73484927"/>
+                              <w:bookmarkStart w:id="70" w:name="_Toc73494363"/>
                               <w:r>
                                 <w:t xml:space="preserve">Rysunek </w:t>
                               </w:r>
-                              <w:fldSimple w:instr=" SEQ Rysunek \* ARABIC ">
-                                <w:r>
-                                  <w:rPr>
-                                    <w:noProof/>
-                                  </w:rPr>
-                                  <w:t>7</w:t>
-                                </w:r>
-                              </w:fldSimple>
+                              <w:r>
+                                <w:fldChar w:fldCharType="begin"/>
+                              </w:r>
+                              <w:r>
+                                <w:instrText xml:space="preserve"> SEQ Rysunek \* ARABIC </w:instrText>
+                              </w:r>
+                              <w:r>
+                                <w:fldChar w:fldCharType="separate"/>
+                              </w:r>
+                              <w:r>
+                                <w:rPr>
+                                  <w:noProof/>
+                                </w:rPr>
+                                <w:t>7</w:t>
+                              </w:r>
+                              <w:r>
+                                <w:rPr>
+                                  <w:noProof/>
+                                </w:rPr>
+                                <w:fldChar w:fldCharType="end"/>
+                              </w:r>
                               <w:r>
                                 <w:t xml:space="preserve"> Porównanie wyglądu w zależności od wybranego motywu systemu</w:t>
                               </w:r>
-                              <w:bookmarkEnd w:id="69"/>
+                              <w:bookmarkEnd w:id="70"/>
                             </w:p>
                           </w:txbxContent>
                         </wps:txbx>
@@ -6670,22 +6894,35 @@
                             <w:sz w:val="24"/>
                           </w:rPr>
                         </w:pPr>
-                        <w:bookmarkStart w:id="70" w:name="_Toc73484927"/>
+                        <w:bookmarkStart w:id="71" w:name="_Toc73494363"/>
                         <w:r>
                           <w:t xml:space="preserve">Rysunek </w:t>
                         </w:r>
-                        <w:fldSimple w:instr=" SEQ Rysunek \* ARABIC ">
-                          <w:r>
-                            <w:rPr>
-                              <w:noProof/>
-                            </w:rPr>
-                            <w:t>7</w:t>
-                          </w:r>
-                        </w:fldSimple>
+                        <w:r>
+                          <w:fldChar w:fldCharType="begin"/>
+                        </w:r>
+                        <w:r>
+                          <w:instrText xml:space="preserve"> SEQ Rysunek \* ARABIC </w:instrText>
+                        </w:r>
+                        <w:r>
+                          <w:fldChar w:fldCharType="separate"/>
+                        </w:r>
+                        <w:r>
+                          <w:rPr>
+                            <w:noProof/>
+                          </w:rPr>
+                          <w:t>7</w:t>
+                        </w:r>
+                        <w:r>
+                          <w:rPr>
+                            <w:noProof/>
+                          </w:rPr>
+                          <w:fldChar w:fldCharType="end"/>
+                        </w:r>
                         <w:r>
                           <w:t xml:space="preserve"> Porównanie wyglądu w zależności od wybranego motywu systemu</w:t>
                         </w:r>
-                        <w:bookmarkEnd w:id="70"/>
+                        <w:bookmarkEnd w:id="71"/>
                       </w:p>
                     </w:txbxContent>
                   </v:textbox>
@@ -6742,12 +6979,1775 @@
         <w:t xml:space="preserve"> użytkownika.</w:t>
       </w:r>
       <w:r>
-        <w:t xml:space="preserve"> Działa również z zewnętrznymi motywami (Rysunek 7).</w:t>
-      </w:r>
-    </w:p>
-    <w:p>
-      <w:bookmarkStart w:id="71" w:name="_GoBack"/>
-      <w:bookmarkEnd w:id="71"/>
+        <w:t xml:space="preserve"> Działa również z zewnętrznymi motywami (</w:t>
+      </w:r>
+      <w:commentRangeStart w:id="72"/>
+      <w:r>
+        <w:t>Rysunek 7</w:t>
+      </w:r>
+      <w:commentRangeEnd w:id="72"/>
+      <w:r>
+        <w:rPr>
+          <w:rStyle w:val="Odwoaniedokomentarza"/>
+        </w:rPr>
+        <w:commentReference w:id="72"/>
+      </w:r>
+      <w:r>
+        <w:t>).</w:t>
+      </w:r>
+    </w:p>
+    <w:p>
+      <w:r>
+        <w:lastRenderedPageBreak/>
+        <w:t xml:space="preserve">Standardem dzisiejszych czasów jest responsywność interfejsu użytkownika, wymusza to zrezygnowanie ze sztywnych rozmiarów poszczególnych elementów interfejsu, na rzecz dozwolonych przedziałów. Celem zachowania spójności </w:t>
+      </w:r>
+      <w:r>
+        <w:br/>
+      </w:r>
+      <w:r>
+        <w:t xml:space="preserve">w organizacji elementów graficznych, konieczne jest zastosowanie kontenerów oraz dystansów ograniczających względne położenie </w:t>
+      </w:r>
+      <w:r>
+        <w:t>poszczególnych części interfejsu. Środowisko Qt zapewnia sporo różnych kontenerów, usprawniający cały proces, jednakże działanie części z dostarczonych nie jest deterministyczne, co</w:t>
+      </w:r>
+      <w:r>
+        <w:t xml:space="preserve"> wymusza projektowanie interfejsu w oparciu o serię prób i błędów.</w:t>
+      </w:r>
+    </w:p>
+    <w:p>
+      <w:r>
+        <w:t xml:space="preserve">Interfejs użytkownika został zaprojektowany z </w:t>
+      </w:r>
+      <w:commentRangeStart w:id="73"/>
+      <w:r>
+        <w:t xml:space="preserve">zachodnim </w:t>
+      </w:r>
+      <w:commentRangeEnd w:id="73"/>
+      <w:r>
+        <w:rPr>
+          <w:rStyle w:val="Odwoaniedokomentarza"/>
+        </w:rPr>
+        <w:commentReference w:id="73"/>
+      </w:r>
+      <w:r>
+        <w:t xml:space="preserve">modelem postrzegania kierunku ciągłości. Przepływ (ang. </w:t>
+      </w:r>
+      <w:r>
+        <w:rPr>
+          <w:rStyle w:val="NazwyObcojzyczneZnak"/>
+          <w:lang w:val="pl-PL"/>
+        </w:rPr>
+        <w:t>flow</w:t>
+      </w:r>
+      <w:r>
+        <w:t xml:space="preserve">) obsługi aplikacji jest ułożony </w:t>
+      </w:r>
+      <w:r>
+        <w:br/>
+      </w:r>
+      <w:r>
+        <w:t xml:space="preserve">w kolejności z </w:t>
+      </w:r>
+      <w:r>
+        <w:t>lewej</w:t>
+      </w:r>
+      <w:r>
+        <w:t xml:space="preserve"> do</w:t>
+      </w:r>
+      <w:r>
+        <w:t xml:space="preserve"> </w:t>
+      </w:r>
+      <w:r>
+        <w:t>prawej</w:t>
+      </w:r>
+      <w:r>
+        <w:t xml:space="preserve">, oraz z góry na dół. Model taki, został wybrany po zapoznaniu się ze wskazówkami firmy </w:t>
+      </w:r>
+      <w:commentRangeStart w:id="74"/>
+      <w:r>
+        <w:rPr>
+          <w:rStyle w:val="NazwyWasneZnak"/>
+        </w:rPr>
+        <w:t>Microsoft</w:t>
+      </w:r>
+      <w:commentRangeEnd w:id="74"/>
+      <w:r>
+        <w:rPr>
+          <w:rStyle w:val="Odwoaniedokomentarza"/>
+        </w:rPr>
+        <w:commentReference w:id="74"/>
+      </w:r>
+      <w:r>
+        <w:t xml:space="preserve"> na temat tworzenia interfejsu użytkownika. Stosując się również do tych zaleceń, została ułożona kolejność tabulacji, która umożliwia obsługę niemalże całego interfejsu wyłącznie za pomocą klawiatury. Wynikiem zastosowania się do wskazówek jest uformowanie się dwupodziału w aplikacji, oraz czterech stref,</w:t>
+      </w:r>
+      <w:r>
+        <w:t xml:space="preserve"> gdzie każda</w:t>
+      </w:r>
+      <w:r>
+        <w:t xml:space="preserve"> </w:t>
+      </w:r>
+      <w:r>
+        <w:t xml:space="preserve">posiada </w:t>
+      </w:r>
+      <w:r>
+        <w:t xml:space="preserve">konkretną </w:t>
+      </w:r>
+      <w:r>
+        <w:t xml:space="preserve">funkcją </w:t>
+      </w:r>
+      <w:r>
+        <w:br/>
+      </w:r>
+      <w:r>
+        <w:t>i jest naturalnym przedłużeniem poprzedniej.</w:t>
+      </w:r>
+    </w:p>
+    <w:p>
+      <w:pPr>
+        <w:pStyle w:val="Nagwek4"/>
+      </w:pPr>
+      <w:r>
+        <w:t>Panel w</w:t>
+      </w:r>
+      <w:r>
+        <w:t>yszukiwania</w:t>
+      </w:r>
+    </w:p>
+    <w:p>
+      <w:r>
+        <w:t xml:space="preserve">Pierwsza </w:t>
+      </w:r>
+      <w:r>
+        <w:t xml:space="preserve">ćwiartka umiejscowiona w lewej górnej części </w:t>
+      </w:r>
+      <w:r>
+        <w:t xml:space="preserve">głównego </w:t>
+      </w:r>
+      <w:r>
+        <w:t>okna programu</w:t>
+      </w:r>
+      <w:r>
+        <w:t>.</w:t>
+      </w:r>
+      <w:r>
+        <w:t xml:space="preserve"> </w:t>
+      </w:r>
+      <w:r>
+        <w:t>Oprócz przycisku umiejscowionego po prawej stronie, p</w:t>
+      </w:r>
+      <w:r>
+        <w:t>osiada dwa tryby widoku</w:t>
+      </w:r>
+      <w:r>
+        <w:t>, oba z polami na wejście od użytkownika. Domyślny widok</w:t>
+      </w:r>
+      <w:r>
+        <w:t xml:space="preserve"> (Rysunek 8)</w:t>
+      </w:r>
+      <w:r>
+        <w:t>, oczekuje od użytkownika zadanie numeru ORCID, który ma zostać poddany komparacji przez algorytm</w:t>
+      </w:r>
+      <w:r>
+        <w:t xml:space="preserve"> wewnętrzny aplikacji.</w:t>
+      </w:r>
+    </w:p>
+    <w:p>
+      <w:r>
+        <w:t xml:space="preserve">Wejście składa się z czterech pól, których uzupełnianie powoduje przechodzenie do kolejnych komórek. Mechanizm smukłego przechodzenia, nie jest funkcjonalnością oferowaną przez środowisko Qt i wymagała ręcznego zaimplementowania. Ta sama kwestia dotyczy walidacji wprowadzonych danych. Mimo istnienia w graficznym edytorze interfejsu użytkownika opcji, wymuszających na użytkowniku podanie wyłącznie liczb, pole mimo to przyjmuje dowolne znaki. Funkcjonalność automatycznego przechodzenia do kolejnych pól wejściowych identyfikatora ORCID, jest sprzężona z modelem weryfikacji i automatycznej korekty danych wejściowych. Implementacja ciągłości </w:t>
+      </w:r>
+      <w:r>
+        <w:t>czterech pól była również konieczna, aby użytkownik miał możliwość wklejenia numeru ORCID. Brak takiej funkcji, spotkałoby się najprawdopodobniej z irytacją i koniecznością ręcznego przepisania danych ze strony wprowadzającego dane.</w:t>
+      </w:r>
+      <w:r>
+        <w:rPr>
+          <w:noProof/>
+          <w:lang w:eastAsia="pl-PL"/>
+        </w:rPr>
+        <w:t xml:space="preserve"> </w:t>
+      </w:r>
+    </w:p>
+    <w:p>
+      <w:pPr>
+        <w:rPr>
+          <w:rStyle w:val="hgkelc"/>
+        </w:rPr>
+      </w:pPr>
+      <w:r>
+        <w:rPr>
+          <w:noProof/>
+          <w:lang w:eastAsia="pl-PL"/>
+        </w:rPr>
+        <w:lastRenderedPageBreak/>
+        <mc:AlternateContent>
+          <mc:Choice Requires="wpg">
+            <w:drawing>
+              <wp:anchor distT="0" distB="0" distL="114300" distR="114300" simplePos="0" relativeHeight="251701248" behindDoc="0" locked="0" layoutInCell="1" allowOverlap="1" wp14:anchorId="62C6156F" wp14:editId="64313909">
+                <wp:simplePos x="0" y="0"/>
+                <wp:positionH relativeFrom="column">
+                  <wp:posOffset>899160</wp:posOffset>
+                </wp:positionH>
+                <wp:positionV relativeFrom="paragraph">
+                  <wp:posOffset>241300</wp:posOffset>
+                </wp:positionV>
+                <wp:extent cx="3884295" cy="1134110"/>
+                <wp:effectExtent l="19050" t="19050" r="20955" b="8890"/>
+                <wp:wrapTopAndBottom/>
+                <wp:docPr id="31" name="Grupa 31"/>
+                <wp:cNvGraphicFramePr/>
+                <a:graphic xmlns:a="http://schemas.openxmlformats.org/drawingml/2006/main">
+                  <a:graphicData uri="http://schemas.microsoft.com/office/word/2010/wordprocessingGroup">
+                    <wpg:wgp>
+                      <wpg:cNvGrpSpPr/>
+                      <wpg:grpSpPr>
+                        <a:xfrm>
+                          <a:off x="0" y="0"/>
+                          <a:ext cx="3884295" cy="1134110"/>
+                          <a:chOff x="0" y="0"/>
+                          <a:chExt cx="3884879" cy="1134110"/>
+                        </a:xfrm>
+                      </wpg:grpSpPr>
+                      <pic:pic xmlns:pic="http://schemas.openxmlformats.org/drawingml/2006/picture">
+                        <pic:nvPicPr>
+                          <pic:cNvPr id="29" name="Obraz 29"/>
+                          <pic:cNvPicPr>
+                            <a:picLocks noChangeAspect="1"/>
+                          </pic:cNvPicPr>
+                        </pic:nvPicPr>
+                        <pic:blipFill>
+                          <a:blip r:embed="rId25"/>
+                          <a:stretch>
+                            <a:fillRect/>
+                          </a:stretch>
+                        </pic:blipFill>
+                        <pic:spPr>
+                          <a:xfrm>
+                            <a:off x="5286" y="0"/>
+                            <a:ext cx="3879593" cy="808689"/>
+                          </a:xfrm>
+                          <a:prstGeom prst="rect">
+                            <a:avLst/>
+                          </a:prstGeom>
+                          <a:ln>
+                            <a:solidFill>
+                              <a:schemeClr val="tx1"/>
+                            </a:solidFill>
+                          </a:ln>
+                        </pic:spPr>
+                      </pic:pic>
+                      <wps:wsp>
+                        <wps:cNvPr id="30" name="Pole tekstowe 30"/>
+                        <wps:cNvSpPr txBox="1"/>
+                        <wps:spPr>
+                          <a:xfrm>
+                            <a:off x="0" y="861060"/>
+                            <a:ext cx="3883660" cy="273050"/>
+                          </a:xfrm>
+                          <a:prstGeom prst="rect">
+                            <a:avLst/>
+                          </a:prstGeom>
+                          <a:solidFill>
+                            <a:prstClr val="white"/>
+                          </a:solidFill>
+                          <a:ln>
+                            <a:noFill/>
+                          </a:ln>
+                          <a:effectLst/>
+                        </wps:spPr>
+                        <wps:txbx>
+                          <w:txbxContent>
+                            <w:p>
+                              <w:pPr>
+                                <w:pStyle w:val="Legenda"/>
+                                <w:rPr>
+                                  <w:noProof/>
+                                  <w:sz w:val="24"/>
+                                </w:rPr>
+                              </w:pPr>
+                              <w:bookmarkStart w:id="75" w:name="_Toc73494364"/>
+                              <w:r>
+                                <w:t xml:space="preserve">Rysunek </w:t>
+                              </w:r>
+                              <w:r>
+                                <w:fldChar w:fldCharType="begin"/>
+                              </w:r>
+                              <w:r>
+                                <w:instrText xml:space="preserve"> SEQ Rysunek \* ARABIC </w:instrText>
+                              </w:r>
+                              <w:r>
+                                <w:fldChar w:fldCharType="separate"/>
+                              </w:r>
+                              <w:r>
+                                <w:rPr>
+                                  <w:noProof/>
+                                </w:rPr>
+                                <w:t>8</w:t>
+                              </w:r>
+                              <w:r>
+                                <w:rPr>
+                                  <w:noProof/>
+                                </w:rPr>
+                                <w:fldChar w:fldCharType="end"/>
+                              </w:r>
+                              <w:r>
+                                <w:t xml:space="preserve"> Domyślny widok panelu wyszukiwania</w:t>
+                              </w:r>
+                              <w:bookmarkEnd w:id="75"/>
+                            </w:p>
+                          </w:txbxContent>
+                        </wps:txbx>
+                        <wps:bodyPr rot="0" spcFirstLastPara="0" vertOverflow="overflow" horzOverflow="overflow" vert="horz" wrap="square" lIns="0" tIns="0" rIns="0" bIns="0" numCol="1" spcCol="0" rtlCol="0" fromWordArt="0" anchor="t" anchorCtr="0" forceAA="0" compatLnSpc="1">
+                          <a:prstTxWarp prst="textNoShape">
+                            <a:avLst/>
+                          </a:prstTxWarp>
+                          <a:spAutoFit/>
+                        </wps:bodyPr>
+                      </wps:wsp>
+                    </wpg:wgp>
+                  </a:graphicData>
+                </a:graphic>
+              </wp:anchor>
+            </w:drawing>
+          </mc:Choice>
+          <mc:Fallback>
+            <w:pict>
+              <v:group id="Grupa 31" o:spid="_x0000_s1047" style="position:absolute;left:0;text-align:left;margin-left:70.8pt;margin-top:19pt;width:305.85pt;height:89.3pt;z-index:251701248" coordsize="38848,11341" o:gfxdata="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">
+                <v:shape id="Obraz 29" o:spid="_x0000_s1048" type="#_x0000_t75" style="position:absolute;left:52;width:38796;height:8086;visibility:visible;mso-wrap-style:square" o:gfxdata="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" stroked="t" strokecolor="black [3213]">
+                  <v:imagedata r:id="rId26" o:title=""/>
+                  <v:path arrowok="t"/>
+                </v:shape>
+                <v:shape id="Pole tekstowe 30" o:spid="_x0000_s1049" type="#_x0000_t202" style="position:absolute;top:8610;width:38836;height:2731;visibility:visible;mso-wrap-style:square;v-text-anchor:top" o:gfxdata="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" stroked="f">
+                  <v:textbox style="mso-fit-shape-to-text:t" inset="0,0,0,0">
+                    <w:txbxContent>
+                      <w:p>
+                        <w:pPr>
+                          <w:pStyle w:val="Legenda"/>
+                          <w:rPr>
+                            <w:noProof/>
+                            <w:sz w:val="24"/>
+                          </w:rPr>
+                        </w:pPr>
+                        <w:bookmarkStart w:id="76" w:name="_Toc73494364"/>
+                        <w:r>
+                          <w:t xml:space="preserve">Rysunek </w:t>
+                        </w:r>
+                        <w:r>
+                          <w:fldChar w:fldCharType="begin"/>
+                        </w:r>
+                        <w:r>
+                          <w:instrText xml:space="preserve"> SEQ Rysunek \* ARABIC </w:instrText>
+                        </w:r>
+                        <w:r>
+                          <w:fldChar w:fldCharType="separate"/>
+                        </w:r>
+                        <w:r>
+                          <w:rPr>
+                            <w:noProof/>
+                          </w:rPr>
+                          <w:t>8</w:t>
+                        </w:r>
+                        <w:r>
+                          <w:rPr>
+                            <w:noProof/>
+                          </w:rPr>
+                          <w:fldChar w:fldCharType="end"/>
+                        </w:r>
+                        <w:r>
+                          <w:t xml:space="preserve"> Domyślny widok panelu wyszukiwania</w:t>
+                        </w:r>
+                        <w:bookmarkEnd w:id="76"/>
+                      </w:p>
+                    </w:txbxContent>
+                  </v:textbox>
+                </v:shape>
+                <w10:wrap type="topAndBottom"/>
+              </v:group>
+            </w:pict>
+          </mc:Fallback>
+        </mc:AlternateContent>
+      </w:r>
+      <w:r>
+        <w:rPr>
+          <w:noProof/>
+          <w:lang w:eastAsia="pl-PL"/>
+        </w:rPr>
+        <mc:AlternateContent>
+          <mc:Choice Requires="wpg">
+            <w:drawing>
+              <wp:anchor distT="180340" distB="180340" distL="114300" distR="114300" simplePos="0" relativeHeight="251697152" behindDoc="0" locked="0" layoutInCell="1" allowOverlap="1" wp14:anchorId="048395FE" wp14:editId="471DF17D">
+                <wp:simplePos x="0" y="0"/>
+                <wp:positionH relativeFrom="margin">
+                  <wp:posOffset>918210</wp:posOffset>
+                </wp:positionH>
+                <wp:positionV relativeFrom="paragraph">
+                  <wp:posOffset>1720215</wp:posOffset>
+                </wp:positionV>
+                <wp:extent cx="3876040" cy="1102360"/>
+                <wp:effectExtent l="19050" t="19050" r="10160" b="2540"/>
+                <wp:wrapTopAndBottom/>
+                <wp:docPr id="28" name="Grupa 28"/>
+                <wp:cNvGraphicFramePr/>
+                <a:graphic xmlns:a="http://schemas.openxmlformats.org/drawingml/2006/main">
+                  <a:graphicData uri="http://schemas.microsoft.com/office/word/2010/wordprocessingGroup">
+                    <wpg:wgp>
+                      <wpg:cNvGrpSpPr/>
+                      <wpg:grpSpPr>
+                        <a:xfrm>
+                          <a:off x="0" y="0"/>
+                          <a:ext cx="3876040" cy="1102360"/>
+                          <a:chOff x="0" y="0"/>
+                          <a:chExt cx="3876040" cy="1102360"/>
+                        </a:xfrm>
+                      </wpg:grpSpPr>
+                      <pic:pic xmlns:pic="http://schemas.openxmlformats.org/drawingml/2006/picture">
+                        <pic:nvPicPr>
+                          <pic:cNvPr id="26" name="Obraz 26"/>
+                          <pic:cNvPicPr>
+                            <a:picLocks noChangeAspect="1"/>
+                          </pic:cNvPicPr>
+                        </pic:nvPicPr>
+                        <pic:blipFill>
+                          <a:blip r:embed="rId27"/>
+                          <a:stretch>
+                            <a:fillRect/>
+                          </a:stretch>
+                        </pic:blipFill>
+                        <pic:spPr>
+                          <a:xfrm>
+                            <a:off x="0" y="0"/>
+                            <a:ext cx="3874308" cy="771690"/>
+                          </a:xfrm>
+                          <a:prstGeom prst="rect">
+                            <a:avLst/>
+                          </a:prstGeom>
+                          <a:ln>
+                            <a:solidFill>
+                              <a:schemeClr val="tx1"/>
+                            </a:solidFill>
+                          </a:ln>
+                        </pic:spPr>
+                      </pic:pic>
+                      <wps:wsp>
+                        <wps:cNvPr id="27" name="Pole tekstowe 27"/>
+                        <wps:cNvSpPr txBox="1"/>
+                        <wps:spPr>
+                          <a:xfrm>
+                            <a:off x="0" y="829310"/>
+                            <a:ext cx="3876040" cy="273050"/>
+                          </a:xfrm>
+                          <a:prstGeom prst="rect">
+                            <a:avLst/>
+                          </a:prstGeom>
+                          <a:solidFill>
+                            <a:prstClr val="white"/>
+                          </a:solidFill>
+                          <a:ln>
+                            <a:noFill/>
+                          </a:ln>
+                          <a:effectLst/>
+                        </wps:spPr>
+                        <wps:txbx>
+                          <w:txbxContent>
+                            <w:p>
+                              <w:pPr>
+                                <w:pStyle w:val="Legenda"/>
+                              </w:pPr>
+                              <w:bookmarkStart w:id="77" w:name="_Toc73494365"/>
+                              <w:r>
+                                <w:t xml:space="preserve">Rysunek </w:t>
+                              </w:r>
+                              <w:r>
+                                <w:fldChar w:fldCharType="begin"/>
+                              </w:r>
+                              <w:r>
+                                <w:instrText xml:space="preserve"> SEQ Rysunek \* ARABIC </w:instrText>
+                              </w:r>
+                              <w:r>
+                                <w:fldChar w:fldCharType="separate"/>
+                              </w:r>
+                              <w:r>
+                                <w:rPr>
+                                  <w:noProof/>
+                                </w:rPr>
+                                <w:t>9</w:t>
+                              </w:r>
+                              <w:r>
+                                <w:fldChar w:fldCharType="end"/>
+                              </w:r>
+                              <w:r>
+                                <w:t xml:space="preserve"> </w:t>
+                              </w:r>
+                              <w:r>
+                                <w:t>Alternatywny widok panelu wyszukiwania</w:t>
+                              </w:r>
+                              <w:bookmarkEnd w:id="77"/>
+                            </w:p>
+                          </w:txbxContent>
+                        </wps:txbx>
+                        <wps:bodyPr rot="0" spcFirstLastPara="0" vertOverflow="overflow" horzOverflow="overflow" vert="horz" wrap="square" lIns="0" tIns="0" rIns="0" bIns="0" numCol="1" spcCol="0" rtlCol="0" fromWordArt="0" anchor="t" anchorCtr="0" forceAA="0" compatLnSpc="1">
+                          <a:prstTxWarp prst="textNoShape">
+                            <a:avLst/>
+                          </a:prstTxWarp>
+                          <a:spAutoFit/>
+                        </wps:bodyPr>
+                      </wps:wsp>
+                    </wpg:wgp>
+                  </a:graphicData>
+                </a:graphic>
+                <wp14:sizeRelH relativeFrom="margin">
+                  <wp14:pctWidth>0</wp14:pctWidth>
+                </wp14:sizeRelH>
+                <wp14:sizeRelV relativeFrom="margin">
+                  <wp14:pctHeight>0</wp14:pctHeight>
+                </wp14:sizeRelV>
+              </wp:anchor>
+            </w:drawing>
+          </mc:Choice>
+          <mc:Fallback>
+            <w:pict>
+              <v:group id="Grupa 28" o:spid="_x0000_s1050" style="position:absolute;left:0;text-align:left;margin-left:72.3pt;margin-top:135.45pt;width:305.2pt;height:86.8pt;z-index:251697152;mso-wrap-distance-top:14.2pt;mso-wrap-distance-bottom:14.2pt;mso-position-horizontal-relative:margin;mso-width-relative:margin;mso-height-relative:margin" coordsize="38760,11023" o:gfxdata="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">
+                <v:shape id="Obraz 26" o:spid="_x0000_s1051" type="#_x0000_t75" style="position:absolute;width:38743;height:7716;visibility:visible;mso-wrap-style:square" o:gfxdata="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" stroked="t" strokecolor="black [3213]">
+                  <v:imagedata r:id="rId28" o:title=""/>
+                  <v:path arrowok="t"/>
+                </v:shape>
+                <v:shape id="Pole tekstowe 27" o:spid="_x0000_s1052" type="#_x0000_t202" style="position:absolute;top:8293;width:38760;height:2730;visibility:visible;mso-wrap-style:square;v-text-anchor:top" o:gfxdata="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" stroked="f">
+                  <v:textbox style="mso-fit-shape-to-text:t" inset="0,0,0,0">
+                    <w:txbxContent>
+                      <w:p>
+                        <w:pPr>
+                          <w:pStyle w:val="Legenda"/>
+                        </w:pPr>
+                        <w:bookmarkStart w:id="78" w:name="_Toc73494365"/>
+                        <w:r>
+                          <w:t xml:space="preserve">Rysunek </w:t>
+                        </w:r>
+                        <w:r>
+                          <w:fldChar w:fldCharType="begin"/>
+                        </w:r>
+                        <w:r>
+                          <w:instrText xml:space="preserve"> SEQ Rysunek \* ARABIC </w:instrText>
+                        </w:r>
+                        <w:r>
+                          <w:fldChar w:fldCharType="separate"/>
+                        </w:r>
+                        <w:r>
+                          <w:rPr>
+                            <w:noProof/>
+                          </w:rPr>
+                          <w:t>9</w:t>
+                        </w:r>
+                        <w:r>
+                          <w:fldChar w:fldCharType="end"/>
+                        </w:r>
+                        <w:r>
+                          <w:t xml:space="preserve"> </w:t>
+                        </w:r>
+                        <w:r>
+                          <w:t>Alternatywny widok panelu wyszukiwania</w:t>
+                        </w:r>
+                        <w:bookmarkEnd w:id="78"/>
+                      </w:p>
+                    </w:txbxContent>
+                  </v:textbox>
+                </v:shape>
+                <w10:wrap type="topAndBottom" anchorx="margin"/>
+              </v:group>
+            </w:pict>
+          </mc:Fallback>
+        </mc:AlternateContent>
+      </w:r>
+      <w:r>
+        <w:t>Drugi widok umożliwia wyszukanie osoby za pomocą imienia i nazwiska.</w:t>
+      </w:r>
+      <w:r>
+        <w:t xml:space="preserve"> </w:t>
+      </w:r>
+      <w:r>
+        <w:t xml:space="preserve">Nie posiada tak zaawansowanej walidacji, jak poprzedni widok, ponieważ w tym wypadku wystarczyło wymuszenie polskiej lokalizacji w polach wejściowych. Jedyną restrykcją w przypadku tych pól jest ograniczenie długości imienia, do nieco dłuższego, niż najdłuższe trzynastoliterowe </w:t>
+      </w:r>
+      <w:r>
+        <w:t>polskie</w:t>
+      </w:r>
+      <w:r>
+        <w:t xml:space="preserve"> </w:t>
+      </w:r>
+      <w:r>
+        <w:t>imi</w:t>
+      </w:r>
+      <w:r>
+        <w:t xml:space="preserve">ę: </w:t>
+      </w:r>
+      <w:r>
+        <w:rPr>
+          <w:rStyle w:val="hgkelc"/>
+        </w:rPr>
+        <w:t>Wierzchosława</w:t>
+      </w:r>
+      <w:r>
+        <w:rPr>
+          <w:rStyle w:val="hgkelc"/>
+        </w:rPr>
+        <w:t>.</w:t>
+      </w:r>
+    </w:p>
+    <w:p>
+      <w:pPr>
+        <w:rPr>
+          <w:rStyle w:val="hgkelc"/>
+        </w:rPr>
+      </w:pPr>
+      <w:r>
+        <w:rPr>
+          <w:rStyle w:val="hgkelc"/>
+        </w:rPr>
+        <w:t xml:space="preserve">Ustawienie domyślnej formy wyszukiwania, jako identyfikator ORCID, nie jest przypadkowe i jest związane z tworzeniem zapytań do wspieranych baz. W przypadku podania imienia i nazwiska, wątki odpowiedzialne za odpytanie zewnętrznych serwisów muszą poczekać na wątek odpytujący bazę dorobek, który to podane imię i nazwisko </w:t>
+      </w:r>
+      <w:r>
+        <w:rPr>
+          <w:rStyle w:val="hgkelc"/>
+        </w:rPr>
+        <w:t xml:space="preserve">tłumaczy na numer ORCID. Po jego wyłuskaniu kolejne wątki rozpoczynają pracę. W przypadku podania identyfikatora, taki problem nie występuję. </w:t>
+      </w:r>
+    </w:p>
+    <w:p>
+      <w:pPr>
+        <w:rPr>
+          <w:rStyle w:val="hgkelc"/>
+        </w:rPr>
+      </w:pPr>
+      <w:r>
+        <w:rPr>
+          <w:rStyle w:val="hgkelc"/>
+        </w:rPr>
+        <w:t xml:space="preserve">Ostatnim elementem tej części interfejsu jest przycisk do rozpoczęcia procesu szukania. Zawiera on </w:t>
+      </w:r>
+      <w:r>
+        <w:rPr>
+          <w:rStyle w:val="hgkelc"/>
+        </w:rPr>
+        <w:t xml:space="preserve">pojedynczy symbol lewostronnej lupy, oznaczony numerem kodowym </w:t>
+      </w:r>
+      <w:r>
+        <w:rPr>
+          <w:rStyle w:val="NazwyWasneZnak"/>
+        </w:rPr>
+        <w:t>U+1F50D</w:t>
+      </w:r>
+      <w:r>
+        <w:rPr>
+          <w:rStyle w:val="hgkelc"/>
+        </w:rPr>
+        <w:t xml:space="preserve">. Zastosowanie ikony, jako opisu przycisku ma dwie motywacje. Pierwszą z nich jest łatwość w utrzymaniu proporcji przycisku, w zamierzonej formie kwadratu. Kolejnym aspektem jest ułatwienie przyszłego, potencjalnego procesu lokalizacji, poprzez zmniejszenie pól posiadających napisy. Dodatkowo przycisk, posiada skrót klawiszowy – </w:t>
+      </w:r>
+      <w:r>
+        <w:rPr>
+          <w:rStyle w:val="NazwyWasneZnak"/>
+        </w:rPr>
+        <w:t>SHIFT</w:t>
+      </w:r>
+      <w:r>
+        <w:rPr>
+          <w:rStyle w:val="hgkelc"/>
+        </w:rPr>
+        <w:t xml:space="preserve"> + </w:t>
+      </w:r>
+      <w:r>
+        <w:rPr>
+          <w:rStyle w:val="NazwyWasneZnak"/>
+        </w:rPr>
+        <w:t>ENTER</w:t>
+      </w:r>
+      <w:r>
+        <w:rPr>
+          <w:rStyle w:val="hgkelc"/>
+        </w:rPr>
+        <w:t>.</w:t>
+      </w:r>
+    </w:p>
+    <w:p>
+      <w:pPr>
+        <w:pStyle w:val="Nagwek4"/>
+      </w:pPr>
+      <w:r>
+        <w:rPr>
+          <w:lang w:eastAsia="pl-PL"/>
+        </w:rPr>
+        <mc:AlternateContent>
+          <mc:Choice Requires="wpg">
+            <w:drawing>
+              <wp:anchor distT="180340" distB="180340" distL="114300" distR="114300" simplePos="0" relativeHeight="251705344" behindDoc="0" locked="0" layoutInCell="1" allowOverlap="1">
+                <wp:simplePos x="0" y="0"/>
+                <wp:positionH relativeFrom="margin">
+                  <wp:align>center</wp:align>
+                </wp:positionH>
+                <wp:positionV relativeFrom="paragraph">
+                  <wp:posOffset>445770</wp:posOffset>
+                </wp:positionV>
+                <wp:extent cx="4222750" cy="5777865"/>
+                <wp:effectExtent l="0" t="0" r="6350" b="0"/>
+                <wp:wrapTopAndBottom/>
+                <wp:docPr id="24" name="Grupa 24"/>
+                <wp:cNvGraphicFramePr/>
+                <a:graphic xmlns:a="http://schemas.openxmlformats.org/drawingml/2006/main">
+                  <a:graphicData uri="http://schemas.microsoft.com/office/word/2010/wordprocessingGroup">
+                    <wpg:wgp>
+                      <wpg:cNvGrpSpPr/>
+                      <wpg:grpSpPr>
+                        <a:xfrm>
+                          <a:off x="0" y="0"/>
+                          <a:ext cx="4222800" cy="5778000"/>
+                          <a:chOff x="1" y="0"/>
+                          <a:chExt cx="3876040" cy="5107134"/>
+                        </a:xfrm>
+                      </wpg:grpSpPr>
+                      <pic:pic xmlns:pic="http://schemas.openxmlformats.org/drawingml/2006/picture">
+                        <pic:nvPicPr>
+                          <pic:cNvPr id="22" name="Obraz 22"/>
+                          <pic:cNvPicPr>
+                            <a:picLocks noChangeAspect="1"/>
+                          </pic:cNvPicPr>
+                        </pic:nvPicPr>
+                        <pic:blipFill>
+                          <a:blip r:embed="rId29"/>
+                          <a:stretch>
+                            <a:fillRect/>
+                          </a:stretch>
+                        </pic:blipFill>
+                        <pic:spPr>
+                          <a:xfrm>
+                            <a:off x="1" y="0"/>
+                            <a:ext cx="3876040" cy="4784642"/>
+                          </a:xfrm>
+                          <a:prstGeom prst="rect">
+                            <a:avLst/>
+                          </a:prstGeom>
+                        </pic:spPr>
+                      </pic:pic>
+                      <wps:wsp>
+                        <wps:cNvPr id="23" name="Pole tekstowe 23"/>
+                        <wps:cNvSpPr txBox="1"/>
+                        <wps:spPr>
+                          <a:xfrm>
+                            <a:off x="1" y="4844241"/>
+                            <a:ext cx="3876040" cy="262893"/>
+                          </a:xfrm>
+                          <a:prstGeom prst="rect">
+                            <a:avLst/>
+                          </a:prstGeom>
+                          <a:solidFill>
+                            <a:prstClr val="white"/>
+                          </a:solidFill>
+                          <a:ln>
+                            <a:noFill/>
+                          </a:ln>
+                          <a:effectLst/>
+                        </wps:spPr>
+                        <wps:txbx>
+                          <w:txbxContent>
+                            <w:p>
+                              <w:pPr>
+                                <w:pStyle w:val="Legenda"/>
+                              </w:pPr>
+                              <w:bookmarkStart w:id="79" w:name="_Toc73494366"/>
+                              <w:r>
+                                <w:t xml:space="preserve">Rysunek </w:t>
+                              </w:r>
+                              <w:r>
+                                <w:fldChar w:fldCharType="begin"/>
+                              </w:r>
+                              <w:r>
+                                <w:instrText xml:space="preserve"> SEQ Rysunek \* ARABIC </w:instrText>
+                              </w:r>
+                              <w:r>
+                                <w:fldChar w:fldCharType="separate"/>
+                              </w:r>
+                              <w:r>
+                                <w:rPr>
+                                  <w:noProof/>
+                                </w:rPr>
+                                <w:t>10</w:t>
+                              </w:r>
+                              <w:r>
+                                <w:fldChar w:fldCharType="end"/>
+                              </w:r>
+                              <w:r>
+                                <w:t xml:space="preserve"> </w:t>
+                              </w:r>
+                              <w:r>
+                                <w:t>Panel współpracowników z przykładowymi danymi</w:t>
+                              </w:r>
+                              <w:r>
+                                <w:t xml:space="preserve"> (skala szarości)</w:t>
+                              </w:r>
+                              <w:bookmarkEnd w:id="79"/>
+                            </w:p>
+                          </w:txbxContent>
+                        </wps:txbx>
+                        <wps:bodyPr rot="0" spcFirstLastPara="0" vertOverflow="overflow" horzOverflow="overflow" vert="horz" wrap="square" lIns="0" tIns="0" rIns="0" bIns="0" numCol="1" spcCol="0" rtlCol="0" fromWordArt="0" anchor="t" anchorCtr="0" forceAA="0" compatLnSpc="1">
+                          <a:prstTxWarp prst="textNoShape">
+                            <a:avLst/>
+                          </a:prstTxWarp>
+                          <a:noAutofit/>
+                        </wps:bodyPr>
+                      </wps:wsp>
+                    </wpg:wgp>
+                  </a:graphicData>
+                </a:graphic>
+                <wp14:sizeRelH relativeFrom="margin">
+                  <wp14:pctWidth>0</wp14:pctWidth>
+                </wp14:sizeRelH>
+                <wp14:sizeRelV relativeFrom="margin">
+                  <wp14:pctHeight>0</wp14:pctHeight>
+                </wp14:sizeRelV>
+              </wp:anchor>
+            </w:drawing>
+          </mc:Choice>
+          <mc:Fallback>
+            <w:pict>
+              <v:group id="Grupa 24" o:spid="_x0000_s1053" style="position:absolute;left:0;text-align:left;margin-left:0;margin-top:35.1pt;width:332.5pt;height:454.95pt;z-index:251705344;mso-wrap-distance-top:14.2pt;mso-wrap-distance-bottom:14.2pt;mso-position-horizontal:center;mso-position-horizontal-relative:margin;mso-width-relative:margin;mso-height-relative:margin" coordorigin="" coordsize="38760,51071" o:gfxdata="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">
+                <v:shape id="Obraz 22" o:spid="_x0000_s1054" type="#_x0000_t75" style="position:absolute;width:38760;height:47846;visibility:visible;mso-wrap-style:square" o:gfxdata="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">
+                  <v:imagedata r:id="rId30" o:title=""/>
+                  <v:path arrowok="t"/>
+                </v:shape>
+                <v:shape id="Pole tekstowe 23" o:spid="_x0000_s1055" type="#_x0000_t202" style="position:absolute;top:48442;width:38760;height:2629;visibility:visible;mso-wrap-style:square;v-text-anchor:top" o:gfxdata="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" stroked="f">
+                  <v:textbox inset="0,0,0,0">
+                    <w:txbxContent>
+                      <w:p>
+                        <w:pPr>
+                          <w:pStyle w:val="Legenda"/>
+                        </w:pPr>
+                        <w:bookmarkStart w:id="80" w:name="_Toc73494366"/>
+                        <w:r>
+                          <w:t xml:space="preserve">Rysunek </w:t>
+                        </w:r>
+                        <w:r>
+                          <w:fldChar w:fldCharType="begin"/>
+                        </w:r>
+                        <w:r>
+                          <w:instrText xml:space="preserve"> SEQ Rysunek \* ARABIC </w:instrText>
+                        </w:r>
+                        <w:r>
+                          <w:fldChar w:fldCharType="separate"/>
+                        </w:r>
+                        <w:r>
+                          <w:rPr>
+                            <w:noProof/>
+                          </w:rPr>
+                          <w:t>10</w:t>
+                        </w:r>
+                        <w:r>
+                          <w:fldChar w:fldCharType="end"/>
+                        </w:r>
+                        <w:r>
+                          <w:t xml:space="preserve"> </w:t>
+                        </w:r>
+                        <w:r>
+                          <w:t>Panel współpracowników z przykładowymi danymi</w:t>
+                        </w:r>
+                        <w:r>
+                          <w:t xml:space="preserve"> (skala szarości)</w:t>
+                        </w:r>
+                        <w:bookmarkEnd w:id="80"/>
+                      </w:p>
+                    </w:txbxContent>
+                  </v:textbox>
+                </v:shape>
+                <w10:wrap type="topAndBottom" anchorx="margin"/>
+              </v:group>
+            </w:pict>
+          </mc:Fallback>
+        </mc:AlternateContent>
+      </w:r>
+      <w:r>
+        <w:t>Lista współpracowników</w:t>
+      </w:r>
+      <w:bookmarkStart w:id="81" w:name="_GoBack"/>
+      <w:bookmarkEnd w:id="81"/>
+    </w:p>
+    <w:p/>
+    <w:p>
+      <w:pPr>
+        <w:pStyle w:val="Nagwek1"/>
+      </w:pPr>
+      <w:bookmarkStart w:id="82" w:name="_Toc73396488"/>
+      <w:bookmarkStart w:id="83" w:name="_Toc73494355"/>
+      <w:r>
+        <w:lastRenderedPageBreak/>
+        <w:t>Bibliografia</w:t>
+      </w:r>
+      <w:bookmarkEnd w:id="82"/>
+      <w:bookmarkEnd w:id="83"/>
+    </w:p>
+    <w:p>
+      <w:pPr>
+        <w:pStyle w:val="Bibliografia"/>
+        <w:ind w:left="720" w:hanging="720"/>
+        <w:rPr>
+          <w:noProof/>
+        </w:rPr>
+      </w:pPr>
+      <w:r>
+        <w:fldChar w:fldCharType="begin"/>
+      </w:r>
+      <w:r>
+        <w:instrText xml:space="preserve"> BIBLIOGRAPHY </w:instrText>
+      </w:r>
+      <w:r>
+        <w:fldChar w:fldCharType="separate"/>
+      </w:r>
+      <w:r>
+        <w:rPr>
+          <w:noProof/>
+        </w:rPr>
+        <w:t xml:space="preserve">© Elsevier B.V. . </w:t>
+      </w:r>
+      <w:r>
+        <w:rPr>
+          <w:noProof/>
+          <w:u w:val="single"/>
+        </w:rPr>
+        <w:t>Dokumentacja Interfejsu Sieciowego SCOPUS</w:t>
+      </w:r>
+      <w:r>
+        <w:rPr>
+          <w:noProof/>
+        </w:rPr>
+        <w:t>. 2021. 30 06 2021 &lt;https://dev.elsevier.com/search.html&gt;.</w:t>
+      </w:r>
+    </w:p>
+    <w:p>
+      <w:pPr>
+        <w:pStyle w:val="Bibliografia"/>
+        <w:ind w:left="720" w:hanging="720"/>
+        <w:rPr>
+          <w:noProof/>
+        </w:rPr>
+      </w:pPr>
+      <w:r>
+        <w:rPr>
+          <w:noProof/>
+        </w:rPr>
+        <w:t xml:space="preserve">Abhinav Gauniyal. </w:t>
+      </w:r>
+      <w:r>
+        <w:rPr>
+          <w:noProof/>
+          <w:u w:val="single"/>
+        </w:rPr>
+        <w:t>Repozytorium projektu rang</w:t>
+      </w:r>
+      <w:r>
+        <w:rPr>
+          <w:noProof/>
+        </w:rPr>
+        <w:t>. 24 11 2018. 31 06 2021 &lt;https://github.com/agauniyal/rang&gt;.</w:t>
+      </w:r>
+    </w:p>
+    <w:p>
+      <w:pPr>
+        <w:pStyle w:val="Bibliografia"/>
+        <w:ind w:left="720" w:hanging="720"/>
+        <w:rPr>
+          <w:noProof/>
+        </w:rPr>
+      </w:pPr>
+      <w:r>
+        <w:rPr>
+          <w:noProof/>
+        </w:rPr>
+        <w:t xml:space="preserve">an-tao. </w:t>
+      </w:r>
+      <w:r>
+        <w:rPr>
+          <w:noProof/>
+          <w:u w:val="single"/>
+        </w:rPr>
+        <w:t>Repozytorium projektu drogoncpp</w:t>
+      </w:r>
+      <w:r>
+        <w:rPr>
+          <w:noProof/>
+        </w:rPr>
+        <w:t>. 10 04 2021. 31 06 2021 &lt;https://github.com/an-tao/drogon&gt;.</w:t>
+      </w:r>
+    </w:p>
+    <w:p>
+      <w:pPr>
+        <w:pStyle w:val="Bibliografia"/>
+        <w:ind w:left="720" w:hanging="720"/>
+        <w:rPr>
+          <w:noProof/>
+          <w:lang w:val="en-US"/>
+        </w:rPr>
+      </w:pPr>
+      <w:r>
+        <w:rPr>
+          <w:noProof/>
+          <w:lang w:val="en-US"/>
+        </w:rPr>
+        <w:t xml:space="preserve">Carmine Gravino i inni. „Does the Documentation of Design Pattern Instances Impact on Source Code Comprehension? Results from Two Controlled Experiments.” </w:t>
+      </w:r>
+      <w:r>
+        <w:rPr>
+          <w:noProof/>
+          <w:u w:val="single"/>
+          <w:lang w:val="en-US"/>
+        </w:rPr>
+        <w:t>2011 18th Working Conference on Reverse Engineering</w:t>
+      </w:r>
+      <w:r>
+        <w:rPr>
+          <w:noProof/>
+          <w:lang w:val="en-US"/>
+        </w:rPr>
+        <w:t>. Limerick, Ireland: IEEE, 2011. 67-76.</w:t>
+      </w:r>
+    </w:p>
+    <w:p>
+      <w:pPr>
+        <w:pStyle w:val="Bibliografia"/>
+        <w:ind w:left="720" w:hanging="720"/>
+        <w:rPr>
+          <w:noProof/>
+        </w:rPr>
+      </w:pPr>
+      <w:r>
+        <w:rPr>
+          <w:noProof/>
+          <w:lang w:val="en-US"/>
+        </w:rPr>
+        <w:t xml:space="preserve">Community Research and Development Information Service. „Strona słownika internetowego Glosbe.” brak daty. </w:t>
+      </w:r>
+      <w:r>
+        <w:rPr>
+          <w:noProof/>
+          <w:u w:val="single"/>
+        </w:rPr>
+        <w:t>Witryna zamieszczonego przykładu, tłumaczącego słowo framework.</w:t>
+      </w:r>
+      <w:r>
+        <w:rPr>
+          <w:noProof/>
+        </w:rPr>
+        <w:t xml:space="preserve"> 31 05 2021 &lt;https://app.glosbe.com/tmem/show?id=-2423176738232212855&gt;.</w:t>
+      </w:r>
+    </w:p>
+    <w:p>
+      <w:pPr>
+        <w:pStyle w:val="Bibliografia"/>
+        <w:ind w:left="720" w:hanging="720"/>
+        <w:rPr>
+          <w:noProof/>
+        </w:rPr>
+      </w:pPr>
+      <w:r>
+        <w:rPr>
+          <w:noProof/>
+          <w:lang w:val="en-US"/>
+        </w:rPr>
+        <w:t xml:space="preserve">Debao Zhang i dand-oss. </w:t>
+      </w:r>
+      <w:r>
+        <w:rPr>
+          <w:noProof/>
+          <w:u w:val="single"/>
+        </w:rPr>
+        <w:t>Repozytorium projektu QtXlsxWriter</w:t>
+      </w:r>
+      <w:r>
+        <w:rPr>
+          <w:noProof/>
+        </w:rPr>
+        <w:t>. 09 12 2020. 31 06 2021 &lt;https://github.com/dand-oss/QtXlsxWriter&gt;.</w:t>
+      </w:r>
+    </w:p>
+    <w:p>
+      <w:pPr>
+        <w:pStyle w:val="Bibliografia"/>
+        <w:ind w:left="720" w:hanging="720"/>
+        <w:rPr>
+          <w:noProof/>
+        </w:rPr>
+      </w:pPr>
+      <w:r>
+        <w:rPr>
+          <w:noProof/>
+        </w:rPr>
+        <w:t xml:space="preserve">Dimitri van Heesch. </w:t>
+      </w:r>
+      <w:r>
+        <w:rPr>
+          <w:noProof/>
+          <w:u w:val="single"/>
+        </w:rPr>
+        <w:t>Strona główna narzędzia Doxygen</w:t>
+      </w:r>
+      <w:r>
+        <w:rPr>
+          <w:noProof/>
+        </w:rPr>
+        <w:t>. 2021. 30 06 2021 &lt;https://www.doxygen.nl/index.html&gt;.</w:t>
+      </w:r>
+    </w:p>
+    <w:p>
+      <w:pPr>
+        <w:pStyle w:val="Bibliografia"/>
+        <w:ind w:left="720" w:hanging="720"/>
+        <w:rPr>
+          <w:noProof/>
+        </w:rPr>
+      </w:pPr>
+      <w:r>
+        <w:rPr>
+          <w:noProof/>
+          <w:u w:val="single"/>
+        </w:rPr>
+        <w:t>Dokumentacja języka C++</w:t>
+      </w:r>
+      <w:r>
+        <w:rPr>
+          <w:noProof/>
+        </w:rPr>
+        <w:t>. 11 08 2020. 30 06 2021 &lt;https://en.cppreference.com/w/&gt;.</w:t>
+      </w:r>
+    </w:p>
+    <w:p>
+      <w:pPr>
+        <w:pStyle w:val="Bibliografia"/>
+        <w:ind w:left="720" w:hanging="720"/>
+        <w:rPr>
+          <w:noProof/>
+          <w:lang w:val="en-US"/>
+        </w:rPr>
+      </w:pPr>
+      <w:r>
+        <w:rPr>
+          <w:noProof/>
+          <w:lang w:val="en-US"/>
+        </w:rPr>
+        <w:t xml:space="preserve">Eirik Tryggeseth. </w:t>
+      </w:r>
+      <w:r>
+        <w:rPr>
+          <w:noProof/>
+          <w:u w:val="single"/>
+          <w:lang w:val="en-US"/>
+        </w:rPr>
+        <w:t>Report from an Experiment: Impact of Documentation on Maintenance</w:t>
+      </w:r>
+      <w:r>
+        <w:rPr>
+          <w:noProof/>
+          <w:lang w:val="en-US"/>
+        </w:rPr>
+        <w:t>. Raport z Eksperymentu. Norwegian University of Science and Technology. Trondheim: Empirical Software Engineering, Kluwer Academic Publishers, 1997.</w:t>
+      </w:r>
+    </w:p>
+    <w:p>
+      <w:pPr>
+        <w:pStyle w:val="Bibliografia"/>
+        <w:ind w:left="720" w:hanging="720"/>
+        <w:rPr>
+          <w:noProof/>
+          <w:lang w:val="en-US"/>
+        </w:rPr>
+      </w:pPr>
+      <w:r>
+        <w:rPr>
+          <w:noProof/>
+          <w:lang w:val="en-US"/>
+        </w:rPr>
+        <w:t xml:space="preserve">Hedegaard Rasmus i Eric W. Weisstein. „Handshake Problem.” brak daty. </w:t>
+      </w:r>
+      <w:r>
+        <w:rPr>
+          <w:noProof/>
+          <w:u w:val="single"/>
+          <w:lang w:val="en-US"/>
+        </w:rPr>
+        <w:t>MathWorld--A Wolfram Web Resource.</w:t>
+      </w:r>
+      <w:r>
+        <w:rPr>
+          <w:noProof/>
+          <w:lang w:val="en-US"/>
+        </w:rPr>
+        <w:t xml:space="preserve"> 01 06 2021 &lt;https://mathworld.wolfram.com/HandshakeProblem.html&gt;.</w:t>
+      </w:r>
+    </w:p>
+    <w:p>
+      <w:pPr>
+        <w:pStyle w:val="Bibliografia"/>
+        <w:ind w:left="720" w:hanging="720"/>
+        <w:rPr>
+          <w:noProof/>
+          <w:lang w:val="en-US"/>
+        </w:rPr>
+      </w:pPr>
+      <w:r>
+        <w:rPr>
+          <w:noProof/>
+          <w:lang w:val="en-US"/>
+        </w:rPr>
+        <w:t xml:space="preserve">Herb Sutter. </w:t>
+      </w:r>
+      <w:r>
+        <w:rPr>
+          <w:noProof/>
+          <w:u w:val="single"/>
+          <w:lang w:val="en-US"/>
+        </w:rPr>
+        <w:t>Herb's last appearance on C9</w:t>
+      </w:r>
+      <w:r>
+        <w:rPr>
+          <w:noProof/>
+          <w:lang w:val="en-US"/>
+        </w:rPr>
+        <w:t xml:space="preserve"> Channel 9 Charles. 07 06 2011.</w:t>
+      </w:r>
+    </w:p>
+    <w:p>
+      <w:pPr>
+        <w:pStyle w:val="Bibliografia"/>
+        <w:ind w:left="720" w:hanging="720"/>
+        <w:rPr>
+          <w:noProof/>
+        </w:rPr>
+      </w:pPr>
+      <w:r>
+        <w:rPr>
+          <w:noProof/>
+          <w:lang w:val="en-US"/>
+        </w:rPr>
+        <w:t xml:space="preserve">Judd Vinet, Aaron Griffin i Levente Polyák. </w:t>
+      </w:r>
+      <w:r>
+        <w:rPr>
+          <w:noProof/>
+          <w:u w:val="single"/>
+        </w:rPr>
+        <w:t>Strona dystrybucji Archlinux</w:t>
+      </w:r>
+      <w:r>
+        <w:rPr>
+          <w:noProof/>
+        </w:rPr>
+        <w:t>. 2002. 30 06 2021 &lt;https://archlinux.org/&gt;.</w:t>
+      </w:r>
+    </w:p>
+    <w:p>
+      <w:pPr>
+        <w:pStyle w:val="Bibliografia"/>
+        <w:ind w:left="720" w:hanging="720"/>
+        <w:rPr>
+          <w:noProof/>
+          <w:lang w:val="en-US"/>
+        </w:rPr>
+      </w:pPr>
+      <w:r>
+        <w:rPr>
+          <w:noProof/>
+        </w:rPr>
+        <w:t xml:space="preserve">Krzysztof Mochocki. </w:t>
+      </w:r>
+      <w:r>
+        <w:rPr>
+          <w:noProof/>
+          <w:u w:val="single"/>
+        </w:rPr>
+        <w:t>Zastosowanie konceptów w Szablonym Meta-Programowaniu</w:t>
+      </w:r>
+      <w:r>
+        <w:rPr>
+          <w:noProof/>
+        </w:rPr>
+        <w:t xml:space="preserve">. </w:t>
+      </w:r>
+      <w:r>
+        <w:rPr>
+          <w:noProof/>
+          <w:lang w:val="en-US"/>
+        </w:rPr>
+        <w:t>14 05 2021. 1 06 2021 &lt;https://en.wikipedia.org/wiki/Template_metaprogramming#Concepts&gt;.</w:t>
+      </w:r>
+    </w:p>
+    <w:p>
+      <w:pPr>
+        <w:pStyle w:val="Bibliografia"/>
+        <w:ind w:left="720" w:hanging="720"/>
+        <w:rPr>
+          <w:noProof/>
+          <w:lang w:val="en-US"/>
+        </w:rPr>
+      </w:pPr>
+      <w:r>
+        <w:rPr>
+          <w:noProof/>
+          <w:lang w:val="en-US"/>
+        </w:rPr>
+        <w:t xml:space="preserve">Microsoft. </w:t>
+      </w:r>
+      <w:r>
+        <w:rPr>
+          <w:noProof/>
+          <w:u w:val="single"/>
+          <w:lang w:val="en-US"/>
+        </w:rPr>
+        <w:t>Guidelines for Keyboard User Interface Design</w:t>
+      </w:r>
+      <w:r>
+        <w:rPr>
+          <w:noProof/>
+          <w:lang w:val="en-US"/>
+        </w:rPr>
+        <w:t>. 04 2002. 02 06 2021 &lt;https://docs.microsoft.com/en-us/previous-versions/windows/desktop/dnacc/guidelines-for-keyboard-user-interface-design&gt;.</w:t>
+      </w:r>
+    </w:p>
+    <w:p>
+      <w:pPr>
+        <w:pStyle w:val="Bibliografia"/>
+        <w:ind w:left="720" w:hanging="720"/>
+        <w:rPr>
+          <w:noProof/>
+        </w:rPr>
+      </w:pPr>
+      <w:r>
+        <w:rPr>
+          <w:noProof/>
+        </w:rPr>
+        <w:t xml:space="preserve">—. </w:t>
+      </w:r>
+      <w:r>
+        <w:rPr>
+          <w:noProof/>
+          <w:u w:val="single"/>
+        </w:rPr>
+        <w:t>Specyfikacja techniczna formatu XLSX</w:t>
+      </w:r>
+      <w:r>
+        <w:rPr>
+          <w:noProof/>
+        </w:rPr>
+        <w:t>. brak daty. 30 06 2021 &lt;https://support.microsoft.com/pl-pl/office/specyfikacje-i-ograniczenia-programu-excel-1672b34d-7043-467e-8e27-269d656771c3&gt;.</w:t>
+      </w:r>
+    </w:p>
+    <w:p>
+      <w:pPr>
+        <w:pStyle w:val="Bibliografia"/>
+        <w:ind w:left="720" w:hanging="720"/>
+        <w:rPr>
+          <w:noProof/>
+        </w:rPr>
+      </w:pPr>
+      <w:r>
+        <w:rPr>
+          <w:noProof/>
+        </w:rPr>
+        <w:lastRenderedPageBreak/>
+        <w:t xml:space="preserve">—. </w:t>
+      </w:r>
+      <w:r>
+        <w:rPr>
+          <w:noProof/>
+          <w:u w:val="single"/>
+        </w:rPr>
+        <w:t>Strona główna projektu Visual Studio Code</w:t>
+      </w:r>
+      <w:r>
+        <w:rPr>
+          <w:noProof/>
+        </w:rPr>
+        <w:t>. 30 06 2021. 30 06 2021 &lt;https://github.com/microsoft/vscode&gt;.</w:t>
+      </w:r>
+    </w:p>
+    <w:p>
+      <w:pPr>
+        <w:pStyle w:val="Bibliografia"/>
+        <w:ind w:left="720" w:hanging="720"/>
+        <w:rPr>
+          <w:noProof/>
+        </w:rPr>
+      </w:pPr>
+      <w:r>
+        <w:rPr>
+          <w:noProof/>
+        </w:rPr>
+        <w:t xml:space="preserve">ORCID. </w:t>
+      </w:r>
+      <w:r>
+        <w:rPr>
+          <w:noProof/>
+          <w:u w:val="single"/>
+        </w:rPr>
+        <w:t>Dokumentacja Interfejsu Sieciowego ORCID</w:t>
+      </w:r>
+      <w:r>
+        <w:rPr>
+          <w:noProof/>
+        </w:rPr>
+        <w:t>. brak daty. 30 06 2021 &lt;https://pub.orcid.org/v3.0/&gt;.</w:t>
+      </w:r>
+    </w:p>
+    <w:p>
+      <w:pPr>
+        <w:pStyle w:val="Bibliografia"/>
+        <w:ind w:left="720" w:hanging="720"/>
+        <w:rPr>
+          <w:noProof/>
+          <w:lang w:val="en-US"/>
+        </w:rPr>
+      </w:pPr>
+      <w:r>
+        <w:rPr>
+          <w:noProof/>
+        </w:rPr>
+        <w:t xml:space="preserve">Philip Müller. </w:t>
+      </w:r>
+      <w:r>
+        <w:rPr>
+          <w:noProof/>
+          <w:u w:val="single"/>
+        </w:rPr>
+        <w:t>Strona dystrybucji Manjaro</w:t>
+      </w:r>
+      <w:r>
+        <w:rPr>
+          <w:noProof/>
+        </w:rPr>
+        <w:t xml:space="preserve">. </w:t>
+      </w:r>
+      <w:r>
+        <w:rPr>
+          <w:noProof/>
+          <w:lang w:val="en-US"/>
+        </w:rPr>
+        <w:t>2011. 30 06 2021 &lt;https://manjaro.org/&gt;.</w:t>
+      </w:r>
+    </w:p>
+    <w:p>
+      <w:pPr>
+        <w:pStyle w:val="Bibliografia"/>
+        <w:ind w:left="720" w:hanging="720"/>
+        <w:rPr>
+          <w:noProof/>
+          <w:lang w:val="en-US"/>
+        </w:rPr>
+      </w:pPr>
+      <w:r>
+        <w:rPr>
+          <w:noProof/>
+          <w:u w:val="single"/>
+          <w:lang w:val="en-US"/>
+        </w:rPr>
+        <w:t>Repozytorium projektu boost-ext/</w:t>
+      </w:r>
+      <w:r>
+        <w:rPr>
+          <w:noProof/>
+          <w:u w:val="single"/>
+        </w:rPr>
+        <w:t>μ</w:t>
+      </w:r>
+      <w:r>
+        <w:rPr>
+          <w:noProof/>
+          <w:u w:val="single"/>
+          <w:lang w:val="en-US"/>
+        </w:rPr>
+        <w:t>t</w:t>
+      </w:r>
+      <w:r>
+        <w:rPr>
+          <w:noProof/>
+          <w:lang w:val="en-US"/>
+        </w:rPr>
+        <w:t>. 13 05 2021. 30 06 2021 &lt;https://github.com/boost-ext/ut&gt;.</w:t>
+      </w:r>
+    </w:p>
+    <w:p>
+      <w:pPr>
+        <w:pStyle w:val="Bibliografia"/>
+        <w:ind w:left="720" w:hanging="720"/>
+        <w:rPr>
+          <w:noProof/>
+        </w:rPr>
+      </w:pPr>
+      <w:r>
+        <w:rPr>
+          <w:noProof/>
+        </w:rPr>
+        <w:t xml:space="preserve">SMARTBEAR. </w:t>
+      </w:r>
+      <w:r>
+        <w:rPr>
+          <w:noProof/>
+          <w:u w:val="single"/>
+        </w:rPr>
+        <w:t>Strona domowa Swagger</w:t>
+      </w:r>
+      <w:r>
+        <w:rPr>
+          <w:noProof/>
+        </w:rPr>
+        <w:t>. brak daty. 30 06 2021 &lt;https://swagger.io/&gt;.</w:t>
+      </w:r>
+    </w:p>
+    <w:p>
+      <w:pPr>
+        <w:pStyle w:val="Bibliografia"/>
+        <w:ind w:left="720" w:hanging="720"/>
+        <w:rPr>
+          <w:noProof/>
+        </w:rPr>
+      </w:pPr>
+      <w:r>
+        <w:rPr>
+          <w:noProof/>
+          <w:u w:val="single"/>
+        </w:rPr>
+        <w:t>Specyfikacja notacji wężowej</w:t>
+      </w:r>
+      <w:r>
+        <w:rPr>
+          <w:noProof/>
+        </w:rPr>
+        <w:t>. 19 05 2021. 30 06 2021 &lt;https://en.wikipedia.org/wiki/Snake_case&gt;.</w:t>
+      </w:r>
+    </w:p>
+    <w:p>
+      <w:pPr>
+        <w:pStyle w:val="Bibliografia"/>
+        <w:ind w:left="720" w:hanging="720"/>
+        <w:rPr>
+          <w:noProof/>
+        </w:rPr>
+      </w:pPr>
+      <w:r>
+        <w:rPr>
+          <w:noProof/>
+          <w:u w:val="single"/>
+        </w:rPr>
+        <w:t>Specyfikacja notacji wielbłądziej</w:t>
+      </w:r>
+      <w:r>
+        <w:rPr>
+          <w:noProof/>
+        </w:rPr>
+        <w:t>. 24 05 2021. 30 06 2021 &lt;https://en.wikipedia.org/wiki/Camel_case&gt;.</w:t>
+      </w:r>
+    </w:p>
+    <w:p>
+      <w:pPr>
+        <w:pStyle w:val="Bibliografia"/>
+        <w:ind w:left="720" w:hanging="720"/>
+        <w:rPr>
+          <w:noProof/>
+        </w:rPr>
+      </w:pPr>
+      <w:r>
+        <w:rPr>
+          <w:noProof/>
+          <w:u w:val="single"/>
+        </w:rPr>
+        <w:t>Specyfikacja plików CSV</w:t>
+      </w:r>
+      <w:r>
+        <w:rPr>
+          <w:noProof/>
+        </w:rPr>
+        <w:t>. brak daty. 30 06 2021 &lt;https://en.wikipedia.org/wiki/Comma-separated_values&gt;.</w:t>
+      </w:r>
+    </w:p>
+    <w:p>
+      <w:pPr>
+        <w:pStyle w:val="Bibliografia"/>
+        <w:ind w:left="720" w:hanging="720"/>
+        <w:rPr>
+          <w:noProof/>
+        </w:rPr>
+      </w:pPr>
+      <w:r>
+        <w:rPr>
+          <w:noProof/>
+        </w:rPr>
+        <w:t xml:space="preserve">SPLENDOR; Biblioteka Główna Politechniki Śląskiej. </w:t>
+      </w:r>
+      <w:r>
+        <w:rPr>
+          <w:noProof/>
+          <w:u w:val="single"/>
+        </w:rPr>
+        <w:t>Strona Główna Wyszukiwarki Bazy Dorobek</w:t>
+      </w:r>
+      <w:r>
+        <w:rPr>
+          <w:noProof/>
+        </w:rPr>
+        <w:t>. 29 05 2021. 30 06 2021 &lt;https://www.bg.polsl.pl/expertus/new/bib/&gt;.</w:t>
+      </w:r>
+    </w:p>
+    <w:p>
+      <w:pPr>
+        <w:pStyle w:val="Bibliografia"/>
+        <w:ind w:left="720" w:hanging="720"/>
+        <w:rPr>
+          <w:noProof/>
+        </w:rPr>
+      </w:pPr>
+      <w:r>
+        <w:rPr>
+          <w:noProof/>
+          <w:u w:val="single"/>
+        </w:rPr>
+        <w:t>Strona główna programu git</w:t>
+      </w:r>
+      <w:r>
+        <w:rPr>
+          <w:noProof/>
+        </w:rPr>
+        <w:t>. 2021. 30 06 2021 &lt;https://git-scm.com/&gt;.</w:t>
+      </w:r>
+    </w:p>
+    <w:p>
+      <w:pPr>
+        <w:pStyle w:val="Bibliografia"/>
+        <w:ind w:left="720" w:hanging="720"/>
+        <w:rPr>
+          <w:noProof/>
+          <w:lang w:val="en-US"/>
+        </w:rPr>
+      </w:pPr>
+      <w:r>
+        <w:rPr>
+          <w:noProof/>
+          <w:u w:val="single"/>
+        </w:rPr>
+        <w:t>Strona projektu Boost</w:t>
+      </w:r>
+      <w:r>
+        <w:rPr>
+          <w:noProof/>
+        </w:rPr>
+        <w:t xml:space="preserve">. </w:t>
+      </w:r>
+      <w:r>
+        <w:rPr>
+          <w:noProof/>
+          <w:lang w:val="en-US"/>
+        </w:rPr>
+        <w:t>11 12 2020. 30 06 2021 &lt;https://www.boost.org/&gt;.</w:t>
+      </w:r>
+    </w:p>
+    <w:p>
+      <w:pPr>
+        <w:pStyle w:val="Bibliografia"/>
+        <w:ind w:left="720" w:hanging="720"/>
+        <w:rPr>
+          <w:noProof/>
+        </w:rPr>
+      </w:pPr>
+      <w:r>
+        <w:rPr>
+          <w:noProof/>
+          <w:lang w:val="en-US"/>
+        </w:rPr>
+        <w:t xml:space="preserve">The Clang Team. </w:t>
+      </w:r>
+      <w:r>
+        <w:rPr>
+          <w:noProof/>
+          <w:u w:val="single"/>
+        </w:rPr>
+        <w:t>Dokumentacja programu clang-tidy</w:t>
+      </w:r>
+      <w:r>
+        <w:rPr>
+          <w:noProof/>
+        </w:rPr>
+        <w:t>. 2021. 30 06 2021 &lt;https://clang.llvm.org/extra/clang-tidy/&gt;.</w:t>
+      </w:r>
+    </w:p>
+    <w:p>
+      <w:pPr>
+        <w:pStyle w:val="Bibliografia"/>
+        <w:ind w:left="720" w:hanging="720"/>
+        <w:rPr>
+          <w:noProof/>
+        </w:rPr>
+      </w:pPr>
+      <w:r>
+        <w:rPr>
+          <w:noProof/>
+        </w:rPr>
+        <w:t xml:space="preserve">Vittorio Bertocci. </w:t>
+      </w:r>
+      <w:r>
+        <w:rPr>
+          <w:noProof/>
+          <w:u w:val="single"/>
+        </w:rPr>
+        <w:t>Bezpieczeństwo protokołu OAuth 2.0</w:t>
+      </w:r>
+      <w:r>
+        <w:rPr>
+          <w:noProof/>
+        </w:rPr>
+        <w:t>. 08 01 2019. 30 06 2021 &lt;https://auth0.com/blog/oauth2-implicit-grant-and-spa/&gt;.</w:t>
+      </w:r>
+    </w:p>
+    <w:p>
+      <w:pPr>
+        <w:pStyle w:val="Bibliografia"/>
+        <w:ind w:left="720" w:hanging="720"/>
+        <w:rPr>
+          <w:noProof/>
+        </w:rPr>
+      </w:pPr>
+      <w:r>
+        <w:rPr>
+          <w:noProof/>
+          <w:lang w:val="en-US"/>
+        </w:rPr>
+        <w:t xml:space="preserve">yeyushengfan258. </w:t>
+      </w:r>
+      <w:r>
+        <w:rPr>
+          <w:noProof/>
+          <w:u w:val="single"/>
+          <w:lang w:val="en-US"/>
+        </w:rPr>
+        <w:t>LyraX Global Theme</w:t>
+      </w:r>
+      <w:r>
+        <w:rPr>
+          <w:noProof/>
+          <w:lang w:val="en-US"/>
+        </w:rPr>
+        <w:t xml:space="preserve">. KDE Store. </w:t>
+      </w:r>
+      <w:r>
+        <w:rPr>
+          <w:noProof/>
+          <w:u w:val="single"/>
+        </w:rPr>
+        <w:t>Motyw systemowy</w:t>
+      </w:r>
+      <w:r>
+        <w:rPr>
+          <w:noProof/>
+        </w:rPr>
+        <w:t>. 2021.</w:t>
+      </w:r>
+    </w:p>
+    <w:p>
+      <w:pPr>
+        <w:spacing w:before="0" w:line="276" w:lineRule="auto"/>
+        <w:ind w:firstLine="0"/>
+        <w:jc w:val="left"/>
+      </w:pPr>
+      <w:r>
+        <w:fldChar w:fldCharType="end"/>
+      </w:r>
     </w:p>
     <w:p>
       <w:pPr>
@@ -6762,767 +8762,26 @@
     </w:p>
     <w:p>
       <w:pPr>
-        <w:pStyle w:val="Nagwek1"/>
-      </w:pPr>
-      <w:bookmarkStart w:id="72" w:name="_Toc73396488"/>
-      <w:bookmarkStart w:id="73" w:name="_Toc73484919"/>
-      <w:r>
-        <w:lastRenderedPageBreak/>
-        <w:t>Bibliografia</w:t>
-      </w:r>
-      <w:bookmarkEnd w:id="72"/>
-      <w:bookmarkEnd w:id="73"/>
-    </w:p>
-    <w:p>
-      <w:pPr>
-        <w:pStyle w:val="Bibliografia"/>
-        <w:ind w:left="720" w:hanging="720"/>
-        <w:rPr>
-          <w:noProof/>
-        </w:rPr>
-      </w:pPr>
-      <w:r>
-        <w:fldChar w:fldCharType="begin"/>
-      </w:r>
-      <w:r>
-        <w:instrText xml:space="preserve"> BIBLIOGRAPHY </w:instrText>
-      </w:r>
-      <w:r>
-        <w:fldChar w:fldCharType="separate"/>
-      </w:r>
-      <w:r>
-        <w:rPr>
-          <w:noProof/>
-        </w:rPr>
-        <w:t xml:space="preserve">© Elsevier B.V. . </w:t>
-      </w:r>
-      <w:r>
-        <w:rPr>
-          <w:noProof/>
-          <w:u w:val="single"/>
-        </w:rPr>
-        <w:t>Dokumentacja Interfejsu Sieciowego SCOPUS</w:t>
-      </w:r>
-      <w:r>
-        <w:rPr>
-          <w:noProof/>
-        </w:rPr>
-        <w:t>. 2021. 30 06 2021 &lt;https://dev.elsevier.com/search.html&gt;.</w:t>
-      </w:r>
-    </w:p>
-    <w:p>
-      <w:pPr>
-        <w:pStyle w:val="Bibliografia"/>
-        <w:ind w:left="720" w:hanging="720"/>
-        <w:rPr>
-          <w:noProof/>
-        </w:rPr>
-      </w:pPr>
-      <w:r>
-        <w:rPr>
-          <w:noProof/>
-        </w:rPr>
-        <w:t xml:space="preserve">Abhinav Gauniyal. </w:t>
-      </w:r>
-      <w:r>
-        <w:rPr>
-          <w:noProof/>
-          <w:u w:val="single"/>
-        </w:rPr>
-        <w:t>Repozytorium projektu rang</w:t>
-      </w:r>
-      <w:r>
-        <w:rPr>
-          <w:noProof/>
-        </w:rPr>
-        <w:t>. 24 11 2018. 31 06 2021 &lt;https://github.com/agauniyal/rang&gt;.</w:t>
-      </w:r>
-    </w:p>
-    <w:p>
-      <w:pPr>
-        <w:pStyle w:val="Bibliografia"/>
-        <w:ind w:left="720" w:hanging="720"/>
-        <w:rPr>
-          <w:noProof/>
-        </w:rPr>
-      </w:pPr>
-      <w:r>
-        <w:rPr>
-          <w:noProof/>
-        </w:rPr>
-        <w:t xml:space="preserve">an-tao. </w:t>
-      </w:r>
-      <w:r>
-        <w:rPr>
-          <w:noProof/>
-          <w:u w:val="single"/>
-        </w:rPr>
-        <w:t>Repozytorium projektu drogoncpp</w:t>
-      </w:r>
-      <w:r>
-        <w:rPr>
-          <w:noProof/>
-        </w:rPr>
-        <w:t>. 10 04 2021. 31 06 2021 &lt;https://github.com/an-tao/drogon&gt;.</w:t>
-      </w:r>
-    </w:p>
-    <w:p>
-      <w:pPr>
-        <w:pStyle w:val="Bibliografia"/>
-        <w:ind w:left="720" w:hanging="720"/>
-        <w:rPr>
-          <w:noProof/>
-          <w:lang w:val="en-US"/>
-        </w:rPr>
-      </w:pPr>
-      <w:r>
-        <w:rPr>
-          <w:noProof/>
-          <w:lang w:val="en-US"/>
-        </w:rPr>
-        <w:t xml:space="preserve">Carmine Gravino i inni. „Does the Documentation of Design Pattern Instances Impact on Source Code Comprehension? Results from Two Controlled Experiments.” </w:t>
-      </w:r>
-      <w:r>
-        <w:rPr>
-          <w:noProof/>
-          <w:u w:val="single"/>
-          <w:lang w:val="en-US"/>
-        </w:rPr>
-        <w:t>2011 18th Working Conference on Reverse Engineering</w:t>
-      </w:r>
-      <w:r>
-        <w:rPr>
-          <w:noProof/>
-          <w:lang w:val="en-US"/>
-        </w:rPr>
-        <w:t>. Limerick, Ireland: IEEE, 2011. 67-76.</w:t>
-      </w:r>
-    </w:p>
-    <w:p>
-      <w:pPr>
-        <w:pStyle w:val="Bibliografia"/>
-        <w:ind w:left="720" w:hanging="720"/>
-        <w:rPr>
-          <w:noProof/>
-        </w:rPr>
-      </w:pPr>
-      <w:r>
-        <w:rPr>
-          <w:noProof/>
-          <w:lang w:val="en-US"/>
-        </w:rPr>
-        <w:t xml:space="preserve">Community Research and Development Information Service. „Strona słownika internetowego Glosbe.” brak daty. </w:t>
-      </w:r>
-      <w:r>
-        <w:rPr>
-          <w:noProof/>
-          <w:u w:val="single"/>
-        </w:rPr>
-        <w:t>Witryna zamieszczonego przykładu, tłumaczącego słowo framework.</w:t>
-      </w:r>
-      <w:r>
-        <w:rPr>
-          <w:noProof/>
-        </w:rPr>
-        <w:t xml:space="preserve"> 31 05 2021 &lt;https://app.glosbe.com/tmem/show?id=-2423176738232212855&gt;.</w:t>
-      </w:r>
-    </w:p>
-    <w:p>
-      <w:pPr>
-        <w:pStyle w:val="Bibliografia"/>
-        <w:ind w:left="720" w:hanging="720"/>
-        <w:rPr>
-          <w:noProof/>
-        </w:rPr>
-      </w:pPr>
-      <w:r>
-        <w:rPr>
-          <w:noProof/>
-          <w:lang w:val="en-US"/>
-        </w:rPr>
-        <w:t xml:space="preserve">Debao Zhang i dand-oss. </w:t>
-      </w:r>
-      <w:r>
-        <w:rPr>
-          <w:noProof/>
-          <w:u w:val="single"/>
-        </w:rPr>
-        <w:t>Repozytorium projektu QtXlsxWriter</w:t>
-      </w:r>
-      <w:r>
-        <w:rPr>
-          <w:noProof/>
-        </w:rPr>
-        <w:t>. 09 12 2020. 31 06 2021 &lt;https://github.com/dand-oss/QtXlsxWriter&gt;.</w:t>
-      </w:r>
-    </w:p>
-    <w:p>
-      <w:pPr>
-        <w:pStyle w:val="Bibliografia"/>
-        <w:ind w:left="720" w:hanging="720"/>
-        <w:rPr>
-          <w:noProof/>
-        </w:rPr>
-      </w:pPr>
-      <w:r>
-        <w:rPr>
-          <w:noProof/>
-        </w:rPr>
-        <w:t xml:space="preserve">Dimitri van Heesch. </w:t>
-      </w:r>
-      <w:r>
-        <w:rPr>
-          <w:noProof/>
-          <w:u w:val="single"/>
-        </w:rPr>
-        <w:t>Strona główna narzędzia Doxygen</w:t>
-      </w:r>
-      <w:r>
-        <w:rPr>
-          <w:noProof/>
-        </w:rPr>
-        <w:t>. 2021. 30 06 2021 &lt;https://www.doxygen.nl/index.html&gt;.</w:t>
-      </w:r>
-    </w:p>
-    <w:p>
-      <w:pPr>
-        <w:pStyle w:val="Bibliografia"/>
-        <w:ind w:left="720" w:hanging="720"/>
-        <w:rPr>
-          <w:noProof/>
-        </w:rPr>
-      </w:pPr>
-      <w:r>
-        <w:rPr>
-          <w:noProof/>
-          <w:u w:val="single"/>
-        </w:rPr>
-        <w:t>Dokumentacja języka C++</w:t>
-      </w:r>
-      <w:r>
-        <w:rPr>
-          <w:noProof/>
-        </w:rPr>
-        <w:t>. 11 08 2020. 30 06 2021 &lt;https://en.cppreference.com/w/&gt;.</w:t>
-      </w:r>
-    </w:p>
-    <w:p>
-      <w:pPr>
-        <w:pStyle w:val="Bibliografia"/>
-        <w:ind w:left="720" w:hanging="720"/>
-        <w:rPr>
-          <w:noProof/>
-          <w:lang w:val="en-US"/>
-        </w:rPr>
-      </w:pPr>
-      <w:r>
-        <w:rPr>
-          <w:noProof/>
-          <w:lang w:val="en-US"/>
-        </w:rPr>
-        <w:t xml:space="preserve">Eirik Tryggeseth. </w:t>
-      </w:r>
-      <w:r>
-        <w:rPr>
-          <w:noProof/>
-          <w:u w:val="single"/>
-          <w:lang w:val="en-US"/>
-        </w:rPr>
-        <w:t>Report from an Experiment: Impact of Documentation on Maintenance</w:t>
-      </w:r>
-      <w:r>
-        <w:rPr>
-          <w:noProof/>
-          <w:lang w:val="en-US"/>
-        </w:rPr>
-        <w:t>. Raport z Eksperymentu. Norwegian University of Science and Technology. Trondheim: Empirical Software Engineering, Kluwer Academic Publishers, 1997.</w:t>
-      </w:r>
-    </w:p>
-    <w:p>
-      <w:pPr>
-        <w:pStyle w:val="Bibliografia"/>
-        <w:ind w:left="720" w:hanging="720"/>
-        <w:rPr>
-          <w:noProof/>
-          <w:lang w:val="en-US"/>
-        </w:rPr>
-      </w:pPr>
-      <w:r>
-        <w:rPr>
-          <w:noProof/>
-          <w:lang w:val="en-US"/>
-        </w:rPr>
-        <w:t xml:space="preserve">Hedegaard Rasmus i Eric W. Weisstein. „Handshake Problem.” brak daty. </w:t>
-      </w:r>
-      <w:r>
-        <w:rPr>
-          <w:noProof/>
-          <w:u w:val="single"/>
-          <w:lang w:val="en-US"/>
-        </w:rPr>
-        <w:t>MathWorld--A Wolfram Web Resource.</w:t>
-      </w:r>
-      <w:r>
-        <w:rPr>
-          <w:noProof/>
-          <w:lang w:val="en-US"/>
-        </w:rPr>
-        <w:t xml:space="preserve"> 01 06 2021 &lt;https://mathworld.wolfram.com/HandshakeProblem.html&gt;.</w:t>
-      </w:r>
-    </w:p>
-    <w:p>
-      <w:pPr>
-        <w:pStyle w:val="Bibliografia"/>
-        <w:ind w:left="720" w:hanging="720"/>
-        <w:rPr>
-          <w:noProof/>
-        </w:rPr>
-      </w:pPr>
-      <w:r>
-        <w:rPr>
-          <w:noProof/>
-          <w:lang w:val="en-US"/>
-        </w:rPr>
-        <w:t xml:space="preserve">Judd Vinet, Aaron Griffin i Levente Polyák. </w:t>
-      </w:r>
-      <w:r>
-        <w:rPr>
-          <w:noProof/>
-          <w:u w:val="single"/>
-        </w:rPr>
-        <w:t>Strona dystrybucji Archlinux</w:t>
-      </w:r>
-      <w:r>
-        <w:rPr>
-          <w:noProof/>
-        </w:rPr>
-        <w:t>. 2002. 30 06 2021 &lt;https://archlinux.org/&gt;.</w:t>
-      </w:r>
-    </w:p>
-    <w:p>
-      <w:pPr>
-        <w:pStyle w:val="Bibliografia"/>
-        <w:ind w:left="720" w:hanging="720"/>
-        <w:rPr>
-          <w:noProof/>
-        </w:rPr>
-      </w:pPr>
-      <w:r>
-        <w:rPr>
-          <w:noProof/>
-        </w:rPr>
-        <w:t xml:space="preserve">Microsoft. </w:t>
-      </w:r>
-      <w:r>
-        <w:rPr>
-          <w:noProof/>
-          <w:u w:val="single"/>
-        </w:rPr>
-        <w:t>Specyfikacja techniczna formatu XLSX</w:t>
-      </w:r>
-      <w:r>
-        <w:rPr>
-          <w:noProof/>
-        </w:rPr>
-        <w:t>. brak daty. 30 06 2021 &lt;https://support.microsoft.com/pl-pl/office/specyfikacje-i-ograniczenia-programu-excel-1672b34d-7043-467e-8e27-269d656771c3&gt;.</w:t>
-      </w:r>
-    </w:p>
-    <w:p>
-      <w:pPr>
-        <w:pStyle w:val="Bibliografia"/>
-        <w:ind w:left="720" w:hanging="720"/>
-        <w:rPr>
-          <w:noProof/>
-        </w:rPr>
-      </w:pPr>
-      <w:r>
-        <w:rPr>
-          <w:noProof/>
-        </w:rPr>
-        <w:t xml:space="preserve">—. </w:t>
-      </w:r>
-      <w:r>
-        <w:rPr>
-          <w:noProof/>
-          <w:u w:val="single"/>
-        </w:rPr>
-        <w:t>Strona główna projektu Visual Studio Code</w:t>
-      </w:r>
-      <w:r>
-        <w:rPr>
-          <w:noProof/>
-        </w:rPr>
-        <w:t>. 30 06 2021. 30 06 2021 &lt;https://github.com/microsoft/vscode&gt;.</w:t>
-      </w:r>
-    </w:p>
-    <w:p>
-      <w:pPr>
-        <w:pStyle w:val="Bibliografia"/>
-        <w:ind w:left="720" w:hanging="720"/>
-        <w:rPr>
-          <w:noProof/>
-        </w:rPr>
-      </w:pPr>
-      <w:r>
-        <w:rPr>
-          <w:noProof/>
-        </w:rPr>
-        <w:t xml:space="preserve">ORCID. </w:t>
-      </w:r>
-      <w:r>
-        <w:rPr>
-          <w:noProof/>
-          <w:u w:val="single"/>
-        </w:rPr>
-        <w:t>Dokumentacja Interfejsu Sieciowego ORCID</w:t>
-      </w:r>
-      <w:r>
-        <w:rPr>
-          <w:noProof/>
-        </w:rPr>
-        <w:t>. brak daty. 30 06 2021 &lt;https://pub.orcid.org/v3.0/&gt;.</w:t>
-      </w:r>
-    </w:p>
-    <w:p>
-      <w:pPr>
-        <w:pStyle w:val="Bibliografia"/>
-        <w:ind w:left="720" w:hanging="720"/>
-        <w:rPr>
-          <w:noProof/>
-          <w:lang w:val="en-US"/>
-        </w:rPr>
-      </w:pPr>
-      <w:r>
-        <w:rPr>
-          <w:noProof/>
-        </w:rPr>
-        <w:t xml:space="preserve">Philip Müller. </w:t>
-      </w:r>
-      <w:r>
-        <w:rPr>
-          <w:noProof/>
-          <w:u w:val="single"/>
-        </w:rPr>
-        <w:t>Strona dystrybucji Manjaro</w:t>
-      </w:r>
-      <w:r>
-        <w:rPr>
-          <w:noProof/>
-        </w:rPr>
-        <w:t xml:space="preserve">. </w:t>
-      </w:r>
-      <w:r>
-        <w:rPr>
-          <w:noProof/>
-          <w:lang w:val="en-US"/>
-        </w:rPr>
-        <w:t>2011. 30 06 2021 &lt;https://manjaro.org/&gt;.</w:t>
-      </w:r>
-    </w:p>
-    <w:p>
-      <w:pPr>
-        <w:pStyle w:val="Bibliografia"/>
-        <w:ind w:left="720" w:hanging="720"/>
-        <w:rPr>
-          <w:noProof/>
-          <w:lang w:val="en-US"/>
-        </w:rPr>
-      </w:pPr>
-      <w:r>
-        <w:rPr>
-          <w:noProof/>
-          <w:u w:val="single"/>
-          <w:lang w:val="en-US"/>
-        </w:rPr>
-        <w:t>Repozytorium projektu boost-ext/</w:t>
-      </w:r>
-      <w:r>
-        <w:rPr>
-          <w:noProof/>
-          <w:u w:val="single"/>
-        </w:rPr>
-        <w:t>μ</w:t>
-      </w:r>
-      <w:r>
-        <w:rPr>
-          <w:noProof/>
-          <w:u w:val="single"/>
-          <w:lang w:val="en-US"/>
-        </w:rPr>
-        <w:t>t</w:t>
-      </w:r>
-      <w:r>
-        <w:rPr>
-          <w:noProof/>
-          <w:lang w:val="en-US"/>
-        </w:rPr>
-        <w:t>. 13 05 2021. 30 06 2021 &lt;https://github.com/boost-ext/ut&gt;.</w:t>
-      </w:r>
-    </w:p>
-    <w:p>
-      <w:pPr>
-        <w:pStyle w:val="Bibliografia"/>
-        <w:ind w:left="720" w:hanging="720"/>
-        <w:rPr>
-          <w:noProof/>
-        </w:rPr>
-      </w:pPr>
-      <w:r>
-        <w:rPr>
-          <w:noProof/>
-        </w:rPr>
-        <w:lastRenderedPageBreak/>
-        <w:t xml:space="preserve">SMARTBEAR. </w:t>
-      </w:r>
-      <w:r>
-        <w:rPr>
-          <w:noProof/>
-          <w:u w:val="single"/>
-        </w:rPr>
-        <w:t>Strona domowa Swagger</w:t>
-      </w:r>
-      <w:r>
-        <w:rPr>
-          <w:noProof/>
-        </w:rPr>
-        <w:t>. brak daty. 30 06 2021 &lt;https://swagger.io/&gt;.</w:t>
-      </w:r>
-    </w:p>
-    <w:p>
-      <w:pPr>
-        <w:pStyle w:val="Bibliografia"/>
-        <w:ind w:left="720" w:hanging="720"/>
-        <w:rPr>
-          <w:noProof/>
-        </w:rPr>
-      </w:pPr>
-      <w:r>
-        <w:rPr>
-          <w:noProof/>
-          <w:u w:val="single"/>
-        </w:rPr>
-        <w:t>Specyfikacja notacji wężowej</w:t>
-      </w:r>
-      <w:r>
-        <w:rPr>
-          <w:noProof/>
-        </w:rPr>
-        <w:t>. 19 05 2021. 30 06 2021 &lt;https://en.wikipedia.org/wiki/Snake_case&gt;.</w:t>
-      </w:r>
-    </w:p>
-    <w:p>
-      <w:pPr>
-        <w:pStyle w:val="Bibliografia"/>
-        <w:ind w:left="720" w:hanging="720"/>
-        <w:rPr>
-          <w:noProof/>
-        </w:rPr>
-      </w:pPr>
-      <w:r>
-        <w:rPr>
-          <w:noProof/>
-          <w:u w:val="single"/>
-        </w:rPr>
-        <w:t>Specyfikacja notacji wielbłądziej</w:t>
-      </w:r>
-      <w:r>
-        <w:rPr>
-          <w:noProof/>
-        </w:rPr>
-        <w:t>. 24 05 2021. 30 06 2021 &lt;https://en.wikipedia.org/wiki/Camel_case&gt;.</w:t>
-      </w:r>
-    </w:p>
-    <w:p>
-      <w:pPr>
-        <w:pStyle w:val="Bibliografia"/>
-        <w:ind w:left="720" w:hanging="720"/>
-        <w:rPr>
-          <w:noProof/>
-        </w:rPr>
-      </w:pPr>
-      <w:r>
-        <w:rPr>
-          <w:noProof/>
-          <w:u w:val="single"/>
-        </w:rPr>
-        <w:t>Specyfikacja plików CSV</w:t>
-      </w:r>
-      <w:r>
-        <w:rPr>
-          <w:noProof/>
-        </w:rPr>
-        <w:t>. brak daty. 30 06 2021 &lt;https://en.wikipedia.org/wiki/Comma-separated_values&gt;.</w:t>
-      </w:r>
-    </w:p>
-    <w:p>
-      <w:pPr>
-        <w:pStyle w:val="Bibliografia"/>
-        <w:ind w:left="720" w:hanging="720"/>
-        <w:rPr>
-          <w:noProof/>
-        </w:rPr>
-      </w:pPr>
-      <w:r>
-        <w:rPr>
-          <w:noProof/>
-        </w:rPr>
-        <w:t xml:space="preserve">SPLENDOR; Biblioteka Główna Politechniki Śląskiej. </w:t>
-      </w:r>
-      <w:r>
-        <w:rPr>
-          <w:noProof/>
-          <w:u w:val="single"/>
-        </w:rPr>
-        <w:t>Strona Główna Wyszukiwarki Bazy Dorobek</w:t>
-      </w:r>
-      <w:r>
-        <w:rPr>
-          <w:noProof/>
-        </w:rPr>
-        <w:t>. 29 05 2021. 30 06 2021 &lt;https://www.bg.polsl.pl/expertus/new/bib/&gt;.</w:t>
-      </w:r>
-    </w:p>
-    <w:p>
-      <w:pPr>
-        <w:pStyle w:val="Bibliografia"/>
-        <w:ind w:left="720" w:hanging="720"/>
-        <w:rPr>
-          <w:noProof/>
-        </w:rPr>
-      </w:pPr>
-      <w:r>
-        <w:rPr>
-          <w:noProof/>
-          <w:u w:val="single"/>
-        </w:rPr>
-        <w:t>Strona główna programu git</w:t>
-      </w:r>
-      <w:r>
-        <w:rPr>
-          <w:noProof/>
-        </w:rPr>
-        <w:t>. 2021. 30 06 2021 &lt;https://git-scm.com/&gt;.</w:t>
-      </w:r>
-    </w:p>
-    <w:p>
-      <w:pPr>
-        <w:pStyle w:val="Bibliografia"/>
-        <w:ind w:left="720" w:hanging="720"/>
-        <w:rPr>
-          <w:noProof/>
-          <w:lang w:val="en-US"/>
-        </w:rPr>
-      </w:pPr>
-      <w:r>
-        <w:rPr>
-          <w:noProof/>
-          <w:u w:val="single"/>
-        </w:rPr>
-        <w:t>Strona projektu Boost</w:t>
-      </w:r>
-      <w:r>
-        <w:rPr>
-          <w:noProof/>
-        </w:rPr>
-        <w:t xml:space="preserve">. </w:t>
-      </w:r>
-      <w:r>
-        <w:rPr>
-          <w:noProof/>
-          <w:lang w:val="en-US"/>
-        </w:rPr>
-        <w:t>11 12 2020. 30 06 2021 &lt;https://www.boost.org/&gt;.</w:t>
-      </w:r>
-    </w:p>
-    <w:p>
-      <w:pPr>
-        <w:pStyle w:val="Bibliografia"/>
-        <w:ind w:left="720" w:hanging="720"/>
-        <w:rPr>
-          <w:noProof/>
-        </w:rPr>
-      </w:pPr>
-      <w:r>
-        <w:rPr>
-          <w:noProof/>
-          <w:lang w:val="en-US"/>
-        </w:rPr>
-        <w:t xml:space="preserve">The Clang Team. </w:t>
-      </w:r>
-      <w:r>
-        <w:rPr>
-          <w:noProof/>
-          <w:u w:val="single"/>
-        </w:rPr>
-        <w:t>Dokumentacja programu clang-tidy</w:t>
-      </w:r>
-      <w:r>
-        <w:rPr>
-          <w:noProof/>
-        </w:rPr>
-        <w:t>. 2021. 30 06 2021 &lt;https://clang.llvm.org/extra/clang-tidy/&gt;.</w:t>
-      </w:r>
-    </w:p>
-    <w:p>
-      <w:pPr>
-        <w:pStyle w:val="Bibliografia"/>
-        <w:ind w:left="720" w:hanging="720"/>
-        <w:rPr>
-          <w:noProof/>
-        </w:rPr>
-      </w:pPr>
-      <w:r>
-        <w:rPr>
-          <w:noProof/>
-        </w:rPr>
-        <w:t xml:space="preserve">Vittorio Bertocci. </w:t>
-      </w:r>
-      <w:r>
-        <w:rPr>
-          <w:noProof/>
-          <w:u w:val="single"/>
-        </w:rPr>
-        <w:t>Bezpieczeństwo protokołu OAuth 2.0</w:t>
-      </w:r>
-      <w:r>
-        <w:rPr>
-          <w:noProof/>
-        </w:rPr>
-        <w:t>. 08 01 2019. 30 06 2021 &lt;https://auth0.com/blog/oauth2-implicit-grant-and-spa/&gt;.</w:t>
-      </w:r>
-    </w:p>
-    <w:p>
-      <w:pPr>
         <w:spacing w:before="0" w:line="276" w:lineRule="auto"/>
         <w:ind w:firstLine="0"/>
         <w:jc w:val="left"/>
       </w:pPr>
-      <w:r>
-        <w:fldChar w:fldCharType="end"/>
-      </w:r>
-    </w:p>
-    <w:p>
-      <w:pPr>
-        <w:spacing w:before="0" w:line="276" w:lineRule="auto"/>
-        <w:ind w:firstLine="0"/>
-        <w:jc w:val="left"/>
-      </w:pPr>
-      <w:r>
-        <w:br w:type="page"/>
-      </w:r>
     </w:p>
     <w:p>
       <w:pPr>
         <w:pStyle w:val="Nagwek1"/>
       </w:pPr>
-      <w:bookmarkStart w:id="74" w:name="_Toc73396489"/>
-      <w:bookmarkStart w:id="75" w:name="_Toc73484920"/>
+      <w:bookmarkStart w:id="84" w:name="_Toc73396489"/>
+      <w:bookmarkStart w:id="85" w:name="_Toc73494356"/>
       <w:r>
         <w:lastRenderedPageBreak/>
-        <w:t>Spis Ilustracji</w:t>
-      </w:r>
-      <w:bookmarkEnd w:id="74"/>
-      <w:bookmarkEnd w:id="75"/>
+        <w:t>Spis i</w:t>
+      </w:r>
+      <w:r>
+        <w:t>lustracji</w:t>
+      </w:r>
+      <w:bookmarkEnd w:id="84"/>
+      <w:bookmarkEnd w:id="85"/>
     </w:p>
     <w:p>
       <w:pPr>
@@ -7546,7 +8805,7 @@
       <w:r>
         <w:fldChar w:fldCharType="separate"/>
       </w:r>
-      <w:hyperlink r:id="rId25" w:anchor="_Toc73484921" w:history="1">
+      <w:hyperlink r:id="rId31" w:anchor="_Toc73494357" w:history="1">
         <w:r>
           <w:rPr>
             <w:rStyle w:val="Hipercze"/>
@@ -7573,7 +8832,7 @@
             <w:noProof/>
             <w:webHidden/>
           </w:rPr>
-          <w:instrText xml:space="preserve"> PAGEREF _Toc73484921 \h </w:instrText>
+          <w:instrText xml:space="preserve"> PAGEREF _Toc73494357 \h </w:instrText>
         </w:r>
         <w:r>
           <w:rPr>
@@ -7617,7 +8876,7 @@
           <w:lang w:eastAsia="pl-PL"/>
         </w:rPr>
       </w:pPr>
-      <w:hyperlink r:id="rId26" w:anchor="_Toc73484922" w:history="1">
+      <w:hyperlink r:id="rId32" w:anchor="_Toc73494358" w:history="1">
         <w:r>
           <w:rPr>
             <w:rStyle w:val="Hipercze"/>
@@ -7644,7 +8903,7 @@
             <w:noProof/>
             <w:webHidden/>
           </w:rPr>
-          <w:instrText xml:space="preserve"> PAGEREF _Toc73484922 \h </w:instrText>
+          <w:instrText xml:space="preserve"> PAGEREF _Toc73494358 \h </w:instrText>
         </w:r>
         <w:r>
           <w:rPr>
@@ -7688,7 +8947,7 @@
           <w:lang w:eastAsia="pl-PL"/>
         </w:rPr>
       </w:pPr>
-      <w:hyperlink r:id="rId27" w:anchor="_Toc73484923" w:history="1">
+      <w:hyperlink r:id="rId33" w:anchor="_Toc73494359" w:history="1">
         <w:r>
           <w:rPr>
             <w:rStyle w:val="Hipercze"/>
@@ -7715,7 +8974,7 @@
             <w:noProof/>
             <w:webHidden/>
           </w:rPr>
-          <w:instrText xml:space="preserve"> PAGEREF _Toc73484923 \h </w:instrText>
+          <w:instrText xml:space="preserve"> PAGEREF _Toc73494359 \h </w:instrText>
         </w:r>
         <w:r>
           <w:rPr>
@@ -7759,7 +9018,7 @@
           <w:lang w:eastAsia="pl-PL"/>
         </w:rPr>
       </w:pPr>
-      <w:hyperlink r:id="rId28" w:anchor="_Toc73484924" w:history="1">
+      <w:hyperlink r:id="rId34" w:anchor="_Toc73494360" w:history="1">
         <w:r>
           <w:rPr>
             <w:rStyle w:val="Hipercze"/>
@@ -7786,7 +9045,7 @@
             <w:noProof/>
             <w:webHidden/>
           </w:rPr>
-          <w:instrText xml:space="preserve"> PAGEREF _Toc73484924 \h </w:instrText>
+          <w:instrText xml:space="preserve"> PAGEREF _Toc73494360 \h </w:instrText>
         </w:r>
         <w:r>
           <w:rPr>
@@ -7830,7 +9089,7 @@
           <w:lang w:eastAsia="pl-PL"/>
         </w:rPr>
       </w:pPr>
-      <w:hyperlink r:id="rId29" w:anchor="_Toc73484925" w:history="1">
+      <w:hyperlink r:id="rId35" w:anchor="_Toc73494361" w:history="1">
         <w:r>
           <w:rPr>
             <w:rStyle w:val="Hipercze"/>
@@ -7857,7 +9116,7 @@
             <w:noProof/>
             <w:webHidden/>
           </w:rPr>
-          <w:instrText xml:space="preserve"> PAGEREF _Toc73484925 \h </w:instrText>
+          <w:instrText xml:space="preserve"> PAGEREF _Toc73494361 \h </w:instrText>
         </w:r>
         <w:r>
           <w:rPr>
@@ -7901,7 +9160,7 @@
           <w:lang w:eastAsia="pl-PL"/>
         </w:rPr>
       </w:pPr>
-      <w:hyperlink r:id="rId30" w:anchor="_Toc73484926" w:history="1">
+      <w:hyperlink r:id="rId36" w:anchor="_Toc73494362" w:history="1">
         <w:r>
           <w:rPr>
             <w:rStyle w:val="Hipercze"/>
@@ -7928,7 +9187,7 @@
             <w:noProof/>
             <w:webHidden/>
           </w:rPr>
-          <w:instrText xml:space="preserve"> PAGEREF _Toc73484926 \h </w:instrText>
+          <w:instrText xml:space="preserve"> PAGEREF _Toc73494362 \h </w:instrText>
         </w:r>
         <w:r>
           <w:rPr>
@@ -7972,7 +9231,7 @@
           <w:lang w:eastAsia="pl-PL"/>
         </w:rPr>
       </w:pPr>
-      <w:hyperlink r:id="rId31" w:anchor="_Toc73484927" w:history="1">
+      <w:hyperlink r:id="rId37" w:anchor="_Toc73494363" w:history="1">
         <w:r>
           <w:rPr>
             <w:rStyle w:val="Hipercze"/>
@@ -7999,7 +9258,7 @@
             <w:noProof/>
             <w:webHidden/>
           </w:rPr>
-          <w:instrText xml:space="preserve"> PAGEREF _Toc73484927 \h </w:instrText>
+          <w:instrText xml:space="preserve"> PAGEREF _Toc73494363 \h </w:instrText>
         </w:r>
         <w:r>
           <w:rPr>
@@ -8020,6 +9279,219 @@
             <w:webHidden/>
           </w:rPr>
           <w:t>19</w:t>
+        </w:r>
+        <w:r>
+          <w:rPr>
+            <w:noProof/>
+            <w:webHidden/>
+          </w:rPr>
+          <w:fldChar w:fldCharType="end"/>
+        </w:r>
+      </w:hyperlink>
+    </w:p>
+    <w:p>
+      <w:pPr>
+        <w:pStyle w:val="Spisilustracji"/>
+        <w:tabs>
+          <w:tab w:val="right" w:leader="dot" w:pos="9061"/>
+        </w:tabs>
+        <w:rPr>
+          <w:rFonts w:asciiTheme="minorHAnsi" w:eastAsiaTheme="minorEastAsia" w:hAnsiTheme="minorHAnsi"/>
+          <w:noProof/>
+          <w:sz w:val="22"/>
+          <w:lang w:eastAsia="pl-PL"/>
+        </w:rPr>
+      </w:pPr>
+      <w:hyperlink r:id="rId38" w:anchor="_Toc73494364" w:history="1">
+        <w:r>
+          <w:rPr>
+            <w:rStyle w:val="Hipercze"/>
+            <w:noProof/>
+          </w:rPr>
+          <w:t>Rysunek 8 Domyślny widok panelu wyszukiwania</w:t>
+        </w:r>
+        <w:r>
+          <w:rPr>
+            <w:noProof/>
+            <w:webHidden/>
+          </w:rPr>
+          <w:tab/>
+        </w:r>
+        <w:r>
+          <w:rPr>
+            <w:noProof/>
+            <w:webHidden/>
+          </w:rPr>
+          <w:fldChar w:fldCharType="begin"/>
+        </w:r>
+        <w:r>
+          <w:rPr>
+            <w:noProof/>
+            <w:webHidden/>
+          </w:rPr>
+          <w:instrText xml:space="preserve"> PAGEREF _Toc73494364 \h </w:instrText>
+        </w:r>
+        <w:r>
+          <w:rPr>
+            <w:noProof/>
+            <w:webHidden/>
+          </w:rPr>
+        </w:r>
+        <w:r>
+          <w:rPr>
+            <w:noProof/>
+            <w:webHidden/>
+          </w:rPr>
+          <w:fldChar w:fldCharType="separate"/>
+        </w:r>
+        <w:r>
+          <w:rPr>
+            <w:noProof/>
+            <w:webHidden/>
+          </w:rPr>
+          <w:t>21</w:t>
+        </w:r>
+        <w:r>
+          <w:rPr>
+            <w:noProof/>
+            <w:webHidden/>
+          </w:rPr>
+          <w:fldChar w:fldCharType="end"/>
+        </w:r>
+      </w:hyperlink>
+    </w:p>
+    <w:p>
+      <w:pPr>
+        <w:pStyle w:val="Spisilustracji"/>
+        <w:tabs>
+          <w:tab w:val="right" w:leader="dot" w:pos="9061"/>
+        </w:tabs>
+        <w:rPr>
+          <w:rFonts w:asciiTheme="minorHAnsi" w:eastAsiaTheme="minorEastAsia" w:hAnsiTheme="minorHAnsi"/>
+          <w:noProof/>
+          <w:sz w:val="22"/>
+          <w:lang w:eastAsia="pl-PL"/>
+        </w:rPr>
+      </w:pPr>
+      <w:hyperlink r:id="rId39" w:anchor="_Toc73494365" w:history="1">
+        <w:r>
+          <w:rPr>
+            <w:rStyle w:val="Hipercze"/>
+            <w:noProof/>
+          </w:rPr>
+          <w:t>Rysunek 9 Alternatywny widok panelu wyszukiwania</w:t>
+        </w:r>
+        <w:r>
+          <w:rPr>
+            <w:noProof/>
+            <w:webHidden/>
+          </w:rPr>
+          <w:tab/>
+        </w:r>
+        <w:r>
+          <w:rPr>
+            <w:noProof/>
+            <w:webHidden/>
+          </w:rPr>
+          <w:fldChar w:fldCharType="begin"/>
+        </w:r>
+        <w:r>
+          <w:rPr>
+            <w:noProof/>
+            <w:webHidden/>
+          </w:rPr>
+          <w:instrText xml:space="preserve"> PAGEREF _Toc73494365 \h </w:instrText>
+        </w:r>
+        <w:r>
+          <w:rPr>
+            <w:noProof/>
+            <w:webHidden/>
+          </w:rPr>
+        </w:r>
+        <w:r>
+          <w:rPr>
+            <w:noProof/>
+            <w:webHidden/>
+          </w:rPr>
+          <w:fldChar w:fldCharType="separate"/>
+        </w:r>
+        <w:r>
+          <w:rPr>
+            <w:noProof/>
+            <w:webHidden/>
+          </w:rPr>
+          <w:t>21</w:t>
+        </w:r>
+        <w:r>
+          <w:rPr>
+            <w:noProof/>
+            <w:webHidden/>
+          </w:rPr>
+          <w:fldChar w:fldCharType="end"/>
+        </w:r>
+      </w:hyperlink>
+    </w:p>
+    <w:p>
+      <w:pPr>
+        <w:pStyle w:val="Spisilustracji"/>
+        <w:tabs>
+          <w:tab w:val="right" w:leader="dot" w:pos="9061"/>
+        </w:tabs>
+        <w:rPr>
+          <w:rFonts w:asciiTheme="minorHAnsi" w:eastAsiaTheme="minorEastAsia" w:hAnsiTheme="minorHAnsi"/>
+          <w:noProof/>
+          <w:sz w:val="22"/>
+          <w:lang w:eastAsia="pl-PL"/>
+        </w:rPr>
+      </w:pPr>
+      <w:hyperlink r:id="rId40" w:anchor="_Toc73494366" w:history="1">
+        <w:r>
+          <w:rPr>
+            <w:rStyle w:val="Hipercze"/>
+            <w:noProof/>
+          </w:rPr>
+          <w:t>Rysunek 10 Panel współpracowników z przykładowymi danymi (skala szarości)</w:t>
+        </w:r>
+        <w:r>
+          <w:rPr>
+            <w:noProof/>
+            <w:webHidden/>
+          </w:rPr>
+          <w:tab/>
+        </w:r>
+        <w:r>
+          <w:rPr>
+            <w:noProof/>
+            <w:webHidden/>
+          </w:rPr>
+          <w:fldChar w:fldCharType="begin"/>
+        </w:r>
+        <w:r>
+          <w:rPr>
+            <w:noProof/>
+            <w:webHidden/>
+          </w:rPr>
+          <w:instrText xml:space="preserve"> PAGEREF _Toc73494366 \h </w:instrText>
+        </w:r>
+        <w:r>
+          <w:rPr>
+            <w:noProof/>
+            <w:webHidden/>
+          </w:rPr>
+        </w:r>
+        <w:r>
+          <w:rPr>
+            <w:noProof/>
+            <w:webHidden/>
+          </w:rPr>
+          <w:fldChar w:fldCharType="separate"/>
+        </w:r>
+        <w:r>
+          <w:rPr>
+            <w:noProof/>
+            <w:webHidden/>
+          </w:rPr>
+          <w:t>22</w:t>
         </w:r>
         <w:r>
           <w:rPr>
@@ -8041,9 +9513,9 @@
       </w:r>
     </w:p>
     <w:sectPr>
-      <w:headerReference w:type="even" r:id="rId32"/>
-      <w:footerReference w:type="even" r:id="rId33"/>
-      <w:footerReference w:type="default" r:id="rId34"/>
+      <w:headerReference w:type="even" r:id="rId41"/>
+      <w:footerReference w:type="even" r:id="rId42"/>
+      <w:footerReference w:type="default" r:id="rId43"/>
       <w:pgSz w:w="11906" w:h="16838" w:code="9"/>
       <w:pgMar w:top="1418" w:right="1134" w:bottom="1418" w:left="1134" w:header="709" w:footer="765" w:gutter="567"/>
       <w:cols w:space="708"/>
@@ -8056,7 +9528,7 @@
 
 <file path=word/comments.xml><?xml version="1.0" encoding="utf-8"?>
 <w:comments xmlns:wpc="http://schemas.microsoft.com/office/word/2010/wordprocessingCanvas" xmlns:mc="http://schemas.openxmlformats.org/markup-compatibility/2006" xmlns:o="urn:schemas-microsoft-com:office:office" xmlns:r="http://schemas.openxmlformats.org/officeDocument/2006/relationships" xmlns:m="http://schemas.openxmlformats.org/officeDocument/2006/math" xmlns:v="urn:schemas-microsoft-com:vml" xmlns:wp14="http://schemas.microsoft.com/office/word/2010/wordprocessingDrawing" xmlns:wp="http://schemas.openxmlformats.org/drawingml/2006/wordprocessingDrawing" xmlns:w10="urn:schemas-microsoft-com:office:word" xmlns:w="http://schemas.openxmlformats.org/wordprocessingml/2006/main" xmlns:w14="http://schemas.microsoft.com/office/word/2010/wordml" xmlns:wpg="http://schemas.microsoft.com/office/word/2010/wordprocessingGroup" xmlns:wpi="http://schemas.microsoft.com/office/word/2010/wordprocessingInk" xmlns:wne="http://schemas.microsoft.com/office/word/2006/wordml" xmlns:wps="http://schemas.microsoft.com/office/word/2010/wordprocessingShape" mc:Ignorable="w14 wp14">
-  <w:comment w:id="60" w:author="Krzysztof Mochocki" w:date="2021-05-31T20:36:00Z" w:initials="KM">
+  <w:comment w:id="42" w:author="Krzysztof Mochocki" w:date="2021-06-02T00:43:00Z" w:initials="KM">
     <w:p>
       <w:pPr>
         <w:pStyle w:val="Tekstkomentarza"/>
@@ -8068,11 +9540,27 @@
         <w:annotationRef/>
       </w:r>
       <w:r>
+        <w:t>Potrzebuję upewnić się czy tutaj te kolory są w pożądku</w:t>
+      </w:r>
+    </w:p>
+  </w:comment>
+  <w:comment w:id="61" w:author="Krzysztof Mochocki" w:date="2021-05-31T20:36:00Z" w:initials="KM">
+    <w:p>
+      <w:pPr>
+        <w:pStyle w:val="Tekstkomentarza"/>
+      </w:pPr>
+      <w:r>
+        <w:rPr>
+          <w:rStyle w:val="Odwoaniedokomentarza"/>
+        </w:rPr>
+        <w:annotationRef/>
+      </w:r>
+      <w:r>
         <w:t>Nie umiem się zdecydować, co lepiej brzmi wspierająca / narzędziowa</w:t>
       </w:r>
     </w:p>
   </w:comment>
-  <w:comment w:id="63" w:author="Krzysztof Mochocki" w:date="2021-05-31T23:13:00Z" w:initials="KM">
+  <w:comment w:id="64" w:author="Krzysztof Mochocki" w:date="2021-05-31T23:13:00Z" w:initials="KM">
     <w:p>
       <w:pPr>
         <w:pStyle w:val="Tekstkomentarza"/>
@@ -8088,7 +9576,7 @@
       </w:r>
     </w:p>
   </w:comment>
-  <w:comment w:id="66" w:author="Krzysztof Mochocki" w:date="2021-06-01T04:17:00Z" w:initials="KM">
+  <w:comment w:id="67" w:author="Krzysztof Mochocki" w:date="2021-06-01T04:17:00Z" w:initials="KM">
     <w:p>
       <w:pPr>
         <w:pStyle w:val="Tekstkomentarza"/>
@@ -8101,6 +9589,82 @@
       </w:r>
       <w:r>
         <w:t>Tutaj bardziej mi pasuje cechy projektu</w:t>
+      </w:r>
+    </w:p>
+  </w:comment>
+  <w:comment w:id="72" w:author="Krzysztof Mochocki" w:date="2021-06-02T00:42:00Z" w:initials="KM">
+    <w:p>
+      <w:pPr>
+        <w:pStyle w:val="Tekstkomentarza"/>
+      </w:pPr>
+      <w:r>
+        <w:rPr>
+          <w:rStyle w:val="Odwoaniedokomentarza"/>
+        </w:rPr>
+        <w:annotationRef/>
+      </w:r>
+      <w:r>
+        <w:t>Nie jestem pewien czy ten rysunek nie powinien być wyszarzonoy, jednakże w tym punkcie zależy mi nakolorach</w:t>
+      </w:r>
+    </w:p>
+  </w:comment>
+  <w:comment w:id="73" w:author="Krzysztof Mochocki" w:date="2021-06-02T00:46:00Z" w:initials="KM">
+    <w:p>
+      <w:pPr>
+        <w:pStyle w:val="Tekstkomentarza"/>
+      </w:pPr>
+      <w:r>
+        <w:rPr>
+          <w:rStyle w:val="Odwoaniedokomentarza"/>
+        </w:rPr>
+        <w:annotationRef/>
+      </w:r>
+      <w:r>
+        <w:t xml:space="preserve">Zachodnim / europejskim? </w:t>
+      </w:r>
+    </w:p>
+  </w:comment>
+  <w:comment w:id="74" w:author="Krzysztof Mochocki" w:date="2021-06-02T00:45:00Z" w:initials="KM">
+    <w:p>
+      <w:pPr>
+        <w:pStyle w:val="Tekstkomentarza"/>
+      </w:pPr>
+      <w:r>
+        <w:rPr>
+          <w:rStyle w:val="Odwoaniedokomentarza"/>
+        </w:rPr>
+        <w:annotationRef/>
+      </w:r>
+      <w:r>
+        <w:t>Nałożony styl wymusza same wielkie litery, jednakże nazwa firmy to Microsoft, nie MICROSOFT</w:t>
+      </w:r>
+    </w:p>
+    <w:p>
+      <w:pPr>
+        <w:pStyle w:val="Tekstkomentarza"/>
+      </w:pPr>
+    </w:p>
+    <w:p>
+      <w:pPr>
+        <w:pStyle w:val="Tekstkomentarza"/>
+      </w:pPr>
+      <w:r>
+        <w:t xml:space="preserve">Dodatkowe pytanie, czy tutja nie powinno być </w:t>
+      </w:r>
+      <w:r>
+        <w:rPr>
+          <w:rFonts w:cs="Arial"/>
+        </w:rPr>
+        <w:t>™</w:t>
+      </w:r>
+      <w:r>
+        <w:t xml:space="preserve"> albo </w:t>
+      </w:r>
+      <w:r>
+        <w:rPr>
+          <w:rFonts w:cs="Arial"/>
+        </w:rPr>
+        <w:t>®</w:t>
       </w:r>
     </w:p>
   </w:comment>
@@ -8232,7 +9796,7 @@
       <w:rPr>
         <w:noProof/>
       </w:rPr>
-      <w:t>19</w:t>
+      <w:t>22</w:t>
     </w:r>
     <w:r>
       <w:fldChar w:fldCharType="end"/>
@@ -8253,7 +9817,7 @@
       <w:rPr>
         <w:noProof/>
       </w:rPr>
-      <w:t>23</w:t>
+      <w:t>26</w:t>
     </w:r>
     <w:r>
       <w:fldChar w:fldCharType="end"/>
@@ -9889,12 +11453,12 @@
     <w:uiPriority w:val="35"/>
     <w:unhideWhenUsed/>
     <w:qFormat/>
-    <w:rsid w:val="00F9381E"/>
+    <w:rsid w:val="00674B55"/>
     <w:pPr>
       <w:framePr w:wrap="around" w:vAnchor="text" w:hAnchor="page" w:xAlign="center" w:y="1"/>
       <w:pBdr>
         <w:top w:val="single" w:sz="4" w:space="4" w:color="auto"/>
-        <w:left w:val="single" w:sz="4" w:space="1" w:color="auto"/>
+        <w:left w:val="single" w:sz="4" w:space="0" w:color="auto"/>
         <w:bottom w:val="single" w:sz="4" w:space="1" w:color="auto"/>
         <w:right w:val="single" w:sz="4" w:space="0" w:color="auto"/>
       </w:pBdr>
@@ -10075,6 +11639,11 @@
       <w:sz w:val="24"/>
       <w:lang w:val="en-US"/>
     </w:rPr>
+  </w:style>
+  <w:style w:type="character" w:customStyle="1" w:styleId="hgkelc">
+    <w:name w:val="hgkelc"/>
+    <w:basedOn w:val="Domylnaczcionkaakapitu"/>
+    <w:rsid w:val="00721C53"/>
   </w:style>
 </w:styles>
 </file>
@@ -10857,12 +12426,12 @@
     <w:uiPriority w:val="35"/>
     <w:unhideWhenUsed/>
     <w:qFormat/>
-    <w:rsid w:val="00F9381E"/>
+    <w:rsid w:val="00674B55"/>
     <w:pPr>
       <w:framePr w:wrap="around" w:vAnchor="text" w:hAnchor="page" w:xAlign="center" w:y="1"/>
       <w:pBdr>
         <w:top w:val="single" w:sz="4" w:space="4" w:color="auto"/>
-        <w:left w:val="single" w:sz="4" w:space="1" w:color="auto"/>
+        <w:left w:val="single" w:sz="4" w:space="0" w:color="auto"/>
         <w:bottom w:val="single" w:sz="4" w:space="1" w:color="auto"/>
         <w:right w:val="single" w:sz="4" w:space="0" w:color="auto"/>
       </w:pBdr>
@@ -11043,6 +12612,11 @@
       <w:sz w:val="24"/>
       <w:lang w:val="en-US"/>
     </w:rPr>
+  </w:style>
+  <w:style w:type="character" w:customStyle="1" w:styleId="hgkelc">
+    <w:name w:val="hgkelc"/>
+    <w:basedOn w:val="Domylnaczcionkaakapitu"/>
+    <w:rsid w:val="00721C53"/>
   </w:style>
 </w:styles>
 </file>
@@ -11917,11 +13491,29 @@
     <b:Comments>https://store.kde.org/p/1481624</b:Comments>
     <b:RefOrder>28</b:RefOrder>
   </b:Source>
+  <b:Source>
+    <b:Tag>Mic02</b:Tag>
+    <b:SourceType>InternetSite</b:SourceType>
+    <b:Guid>{A40AEEFC-230D-462B-9067-5F5A515CC68C}</b:Guid>
+    <b:Title>Guidelines for Keyboard User Interface Design</b:Title>
+    <b:Year>2002</b:Year>
+    <b:Author>
+      <b:Author>
+        <b:Corporate>Microsoft</b:Corporate>
+      </b:Author>
+    </b:Author>
+    <b:Month>04</b:Month>
+    <b:YearAccessed>2021</b:YearAccessed>
+    <b:MonthAccessed>06</b:MonthAccessed>
+    <b:DayAccessed>02</b:DayAccessed>
+    <b:URL>https://docs.microsoft.com/en-us/previous-versions/windows/desktop/dnacc/guidelines-for-keyboard-user-interface-design</b:URL>
+    <b:RefOrder>29</b:RefOrder>
+  </b:Source>
 </b:Sources>
 </file>
 
 <file path=customXml/itemProps1.xml><?xml version="1.0" encoding="utf-8"?>
-<ds:datastoreItem xmlns:ds="http://schemas.openxmlformats.org/officeDocument/2006/customXml" ds:itemID="{A8B77100-1F16-4A69-B2E8-A96BF8C41190}">
+<ds:datastoreItem xmlns:ds="http://schemas.openxmlformats.org/officeDocument/2006/customXml" ds:itemID="{A48A1BC8-11E3-4B3A-8C71-D84F6B3731C1}">
   <ds:schemaRefs>
     <ds:schemaRef ds:uri="http://schemas.openxmlformats.org/officeDocument/2006/bibliography"/>
   </ds:schemaRefs>

</xml_diff>

<commit_message>
finished description of GUI
</commit_message>
<xml_diff>
--- a/engeener_docx/engeneer_project.docx
+++ b/engeener_docx/engeneer_project.docx
@@ -270,7 +270,7 @@
         </w:rPr>
       </w:pPr>
       <w:bookmarkStart w:id="0" w:name="_Toc73396467"/>
-      <w:bookmarkStart w:id="1" w:name="_Toc73494332"/>
+      <w:bookmarkStart w:id="1" w:name="_Toc73498209"/>
       <w:r>
         <w:rPr>
           <w:rFonts w:eastAsiaTheme="minorHAnsi"/>
@@ -311,7 +311,7 @@
       <w:r>
         <w:fldChar w:fldCharType="separate"/>
       </w:r>
-      <w:hyperlink w:anchor="_Toc73494332" w:history="1">
+      <w:hyperlink w:anchor="_Toc73498209" w:history="1">
         <w:r>
           <w:rPr>
             <w:rStyle w:val="Hipercze"/>
@@ -355,7 +355,7 @@
             <w:noProof/>
             <w:webHidden/>
           </w:rPr>
-          <w:instrText xml:space="preserve"> PAGEREF _Toc73494332 \h </w:instrText>
+          <w:instrText xml:space="preserve"> PAGEREF _Toc73498209 \h </w:instrText>
         </w:r>
         <w:r>
           <w:rPr>
@@ -401,7 +401,7 @@
           <w:lang w:eastAsia="pl-PL"/>
         </w:rPr>
       </w:pPr>
-      <w:hyperlink w:anchor="_Toc73494333" w:history="1">
+      <w:hyperlink w:anchor="_Toc73498210" w:history="1">
         <w:r>
           <w:rPr>
             <w:rStyle w:val="Hipercze"/>
@@ -445,7 +445,7 @@
             <w:noProof/>
             <w:webHidden/>
           </w:rPr>
-          <w:instrText xml:space="preserve"> PAGEREF _Toc73494333 \h </w:instrText>
+          <w:instrText xml:space="preserve"> PAGEREF _Toc73498210 \h </w:instrText>
         </w:r>
         <w:r>
           <w:rPr>
@@ -491,7 +491,7 @@
           <w:lang w:eastAsia="pl-PL"/>
         </w:rPr>
       </w:pPr>
-      <w:hyperlink w:anchor="_Toc73494334" w:history="1">
+      <w:hyperlink w:anchor="_Toc73498211" w:history="1">
         <w:r>
           <w:rPr>
             <w:rStyle w:val="Hipercze"/>
@@ -535,7 +535,7 @@
             <w:noProof/>
             <w:webHidden/>
           </w:rPr>
-          <w:instrText xml:space="preserve"> PAGEREF _Toc73494334 \h </w:instrText>
+          <w:instrText xml:space="preserve"> PAGEREF _Toc73498211 \h </w:instrText>
         </w:r>
         <w:r>
           <w:rPr>
@@ -581,7 +581,7 @@
           <w:lang w:eastAsia="pl-PL"/>
         </w:rPr>
       </w:pPr>
-      <w:hyperlink w:anchor="_Toc73494335" w:history="1">
+      <w:hyperlink w:anchor="_Toc73498212" w:history="1">
         <w:r>
           <w:rPr>
             <w:rStyle w:val="Hipercze"/>
@@ -625,7 +625,7 @@
             <w:noProof/>
             <w:webHidden/>
           </w:rPr>
-          <w:instrText xml:space="preserve"> PAGEREF _Toc73494335 \h </w:instrText>
+          <w:instrText xml:space="preserve"> PAGEREF _Toc73498212 \h </w:instrText>
         </w:r>
         <w:r>
           <w:rPr>
@@ -671,7 +671,7 @@
           <w:lang w:eastAsia="pl-PL"/>
         </w:rPr>
       </w:pPr>
-      <w:hyperlink w:anchor="_Toc73494336" w:history="1">
+      <w:hyperlink w:anchor="_Toc73498213" w:history="1">
         <w:r>
           <w:rPr>
             <w:rStyle w:val="Hipercze"/>
@@ -715,7 +715,7 @@
             <w:noProof/>
             <w:webHidden/>
           </w:rPr>
-          <w:instrText xml:space="preserve"> PAGEREF _Toc73494336 \h </w:instrText>
+          <w:instrText xml:space="preserve"> PAGEREF _Toc73498213 \h </w:instrText>
         </w:r>
         <w:r>
           <w:rPr>
@@ -761,7 +761,7 @@
           <w:lang w:eastAsia="pl-PL"/>
         </w:rPr>
       </w:pPr>
-      <w:hyperlink w:anchor="_Toc73494337" w:history="1">
+      <w:hyperlink w:anchor="_Toc73498214" w:history="1">
         <w:r>
           <w:rPr>
             <w:rStyle w:val="Hipercze"/>
@@ -805,7 +805,7 @@
             <w:noProof/>
             <w:webHidden/>
           </w:rPr>
-          <w:instrText xml:space="preserve"> PAGEREF _Toc73494337 \h </w:instrText>
+          <w:instrText xml:space="preserve"> PAGEREF _Toc73498214 \h </w:instrText>
         </w:r>
         <w:r>
           <w:rPr>
@@ -851,7 +851,7 @@
           <w:lang w:eastAsia="pl-PL"/>
         </w:rPr>
       </w:pPr>
-      <w:hyperlink w:anchor="_Toc73494338" w:history="1">
+      <w:hyperlink w:anchor="_Toc73498215" w:history="1">
         <w:r>
           <w:rPr>
             <w:rStyle w:val="Hipercze"/>
@@ -895,7 +895,7 @@
             <w:noProof/>
             <w:webHidden/>
           </w:rPr>
-          <w:instrText xml:space="preserve"> PAGEREF _Toc73494338 \h </w:instrText>
+          <w:instrText xml:space="preserve"> PAGEREF _Toc73498215 \h </w:instrText>
         </w:r>
         <w:r>
           <w:rPr>
@@ -941,7 +941,7 @@
           <w:lang w:eastAsia="pl-PL"/>
         </w:rPr>
       </w:pPr>
-      <w:hyperlink w:anchor="_Toc73494339" w:history="1">
+      <w:hyperlink w:anchor="_Toc73498216" w:history="1">
         <w:r>
           <w:rPr>
             <w:rStyle w:val="Hipercze"/>
@@ -985,7 +985,7 @@
             <w:noProof/>
             <w:webHidden/>
           </w:rPr>
-          <w:instrText xml:space="preserve"> PAGEREF _Toc73494339 \h </w:instrText>
+          <w:instrText xml:space="preserve"> PAGEREF _Toc73498216 \h </w:instrText>
         </w:r>
         <w:r>
           <w:rPr>
@@ -1031,7 +1031,7 @@
           <w:lang w:eastAsia="pl-PL"/>
         </w:rPr>
       </w:pPr>
-      <w:hyperlink w:anchor="_Toc73494340" w:history="1">
+      <w:hyperlink w:anchor="_Toc73498217" w:history="1">
         <w:r>
           <w:rPr>
             <w:rStyle w:val="Hipercze"/>
@@ -1075,7 +1075,7 @@
             <w:noProof/>
             <w:webHidden/>
           </w:rPr>
-          <w:instrText xml:space="preserve"> PAGEREF _Toc73494340 \h </w:instrText>
+          <w:instrText xml:space="preserve"> PAGEREF _Toc73498217 \h </w:instrText>
         </w:r>
         <w:r>
           <w:rPr>
@@ -1121,7 +1121,7 @@
           <w:lang w:eastAsia="pl-PL"/>
         </w:rPr>
       </w:pPr>
-      <w:hyperlink w:anchor="_Toc73494341" w:history="1">
+      <w:hyperlink w:anchor="_Toc73498218" w:history="1">
         <w:r>
           <w:rPr>
             <w:rStyle w:val="Hipercze"/>
@@ -1165,7 +1165,7 @@
             <w:noProof/>
             <w:webHidden/>
           </w:rPr>
-          <w:instrText xml:space="preserve"> PAGEREF _Toc73494341 \h </w:instrText>
+          <w:instrText xml:space="preserve"> PAGEREF _Toc73498218 \h </w:instrText>
         </w:r>
         <w:r>
           <w:rPr>
@@ -1211,7 +1211,7 @@
           <w:lang w:eastAsia="pl-PL"/>
         </w:rPr>
       </w:pPr>
-      <w:hyperlink w:anchor="_Toc73494342" w:history="1">
+      <w:hyperlink w:anchor="_Toc73498219" w:history="1">
         <w:r>
           <w:rPr>
             <w:rStyle w:val="Hipercze"/>
@@ -1255,7 +1255,7 @@
             <w:noProof/>
             <w:webHidden/>
           </w:rPr>
-          <w:instrText xml:space="preserve"> PAGEREF _Toc73494342 \h </w:instrText>
+          <w:instrText xml:space="preserve"> PAGEREF _Toc73498219 \h </w:instrText>
         </w:r>
         <w:r>
           <w:rPr>
@@ -1301,7 +1301,7 @@
           <w:lang w:eastAsia="pl-PL"/>
         </w:rPr>
       </w:pPr>
-      <w:hyperlink w:anchor="_Toc73494343" w:history="1">
+      <w:hyperlink w:anchor="_Toc73498220" w:history="1">
         <w:r>
           <w:rPr>
             <w:rStyle w:val="Hipercze"/>
@@ -1345,7 +1345,7 @@
             <w:noProof/>
             <w:webHidden/>
           </w:rPr>
-          <w:instrText xml:space="preserve"> PAGEREF _Toc73494343 \h </w:instrText>
+          <w:instrText xml:space="preserve"> PAGEREF _Toc73498220 \h </w:instrText>
         </w:r>
         <w:r>
           <w:rPr>
@@ -1391,7 +1391,7 @@
           <w:lang w:eastAsia="pl-PL"/>
         </w:rPr>
       </w:pPr>
-      <w:hyperlink w:anchor="_Toc73494344" w:history="1">
+      <w:hyperlink w:anchor="_Toc73498221" w:history="1">
         <w:r>
           <w:rPr>
             <w:rStyle w:val="Hipercze"/>
@@ -1435,7 +1435,7 @@
             <w:noProof/>
             <w:webHidden/>
           </w:rPr>
-          <w:instrText xml:space="preserve"> PAGEREF _Toc73494344 \h </w:instrText>
+          <w:instrText xml:space="preserve"> PAGEREF _Toc73498221 \h </w:instrText>
         </w:r>
         <w:r>
           <w:rPr>
@@ -1481,7 +1481,7 @@
           <w:lang w:eastAsia="pl-PL"/>
         </w:rPr>
       </w:pPr>
-      <w:hyperlink w:anchor="_Toc73494345" w:history="1">
+      <w:hyperlink w:anchor="_Toc73498222" w:history="1">
         <w:r>
           <w:rPr>
             <w:rStyle w:val="Hipercze"/>
@@ -1525,7 +1525,7 @@
             <w:noProof/>
             <w:webHidden/>
           </w:rPr>
-          <w:instrText xml:space="preserve"> PAGEREF _Toc73494345 \h </w:instrText>
+          <w:instrText xml:space="preserve"> PAGEREF _Toc73498222 \h </w:instrText>
         </w:r>
         <w:r>
           <w:rPr>
@@ -1571,7 +1571,7 @@
           <w:lang w:eastAsia="pl-PL"/>
         </w:rPr>
       </w:pPr>
-      <w:hyperlink w:anchor="_Toc73494346" w:history="1">
+      <w:hyperlink w:anchor="_Toc73498223" w:history="1">
         <w:r>
           <w:rPr>
             <w:rStyle w:val="Hipercze"/>
@@ -1615,7 +1615,7 @@
             <w:noProof/>
             <w:webHidden/>
           </w:rPr>
-          <w:instrText xml:space="preserve"> PAGEREF _Toc73494346 \h </w:instrText>
+          <w:instrText xml:space="preserve"> PAGEREF _Toc73498223 \h </w:instrText>
         </w:r>
         <w:r>
           <w:rPr>
@@ -1661,7 +1661,7 @@
           <w:lang w:eastAsia="pl-PL"/>
         </w:rPr>
       </w:pPr>
-      <w:hyperlink w:anchor="_Toc73494347" w:history="1">
+      <w:hyperlink w:anchor="_Toc73498224" w:history="1">
         <w:r>
           <w:rPr>
             <w:rStyle w:val="Hipercze"/>
@@ -1705,7 +1705,7 @@
             <w:noProof/>
             <w:webHidden/>
           </w:rPr>
-          <w:instrText xml:space="preserve"> PAGEREF _Toc73494347 \h </w:instrText>
+          <w:instrText xml:space="preserve"> PAGEREF _Toc73498224 \h </w:instrText>
         </w:r>
         <w:r>
           <w:rPr>
@@ -1751,7 +1751,7 @@
           <w:lang w:eastAsia="pl-PL"/>
         </w:rPr>
       </w:pPr>
-      <w:hyperlink w:anchor="_Toc73494348" w:history="1">
+      <w:hyperlink w:anchor="_Toc73498225" w:history="1">
         <w:r>
           <w:rPr>
             <w:rStyle w:val="Hipercze"/>
@@ -1795,7 +1795,7 @@
             <w:noProof/>
             <w:webHidden/>
           </w:rPr>
-          <w:instrText xml:space="preserve"> PAGEREF _Toc73494348 \h </w:instrText>
+          <w:instrText xml:space="preserve"> PAGEREF _Toc73498225 \h </w:instrText>
         </w:r>
         <w:r>
           <w:rPr>
@@ -1841,7 +1841,7 @@
           <w:lang w:eastAsia="pl-PL"/>
         </w:rPr>
       </w:pPr>
-      <w:hyperlink w:anchor="_Toc73494349" w:history="1">
+      <w:hyperlink w:anchor="_Toc73498226" w:history="1">
         <w:r>
           <w:rPr>
             <w:rStyle w:val="Hipercze"/>
@@ -1885,7 +1885,7 @@
             <w:noProof/>
             <w:webHidden/>
           </w:rPr>
-          <w:instrText xml:space="preserve"> PAGEREF _Toc73494349 \h </w:instrText>
+          <w:instrText xml:space="preserve"> PAGEREF _Toc73498226 \h </w:instrText>
         </w:r>
         <w:r>
           <w:rPr>
@@ -1931,7 +1931,7 @@
           <w:lang w:eastAsia="pl-PL"/>
         </w:rPr>
       </w:pPr>
-      <w:hyperlink w:anchor="_Toc73494350" w:history="1">
+      <w:hyperlink w:anchor="_Toc73498227" w:history="1">
         <w:r>
           <w:rPr>
             <w:rStyle w:val="Hipercze"/>
@@ -1975,7 +1975,7 @@
             <w:noProof/>
             <w:webHidden/>
           </w:rPr>
-          <w:instrText xml:space="preserve"> PAGEREF _Toc73494350 \h </w:instrText>
+          <w:instrText xml:space="preserve"> PAGEREF _Toc73498227 \h </w:instrText>
         </w:r>
         <w:r>
           <w:rPr>
@@ -2021,7 +2021,7 @@
           <w:lang w:eastAsia="pl-PL"/>
         </w:rPr>
       </w:pPr>
-      <w:hyperlink w:anchor="_Toc73494351" w:history="1">
+      <w:hyperlink w:anchor="_Toc73498228" w:history="1">
         <w:r>
           <w:rPr>
             <w:rStyle w:val="Hipercze"/>
@@ -2065,7 +2065,7 @@
             <w:noProof/>
             <w:webHidden/>
           </w:rPr>
-          <w:instrText xml:space="preserve"> PAGEREF _Toc73494351 \h </w:instrText>
+          <w:instrText xml:space="preserve"> PAGEREF _Toc73498228 \h </w:instrText>
         </w:r>
         <w:r>
           <w:rPr>
@@ -2111,7 +2111,7 @@
           <w:lang w:eastAsia="pl-PL"/>
         </w:rPr>
       </w:pPr>
-      <w:hyperlink w:anchor="_Toc73494352" w:history="1">
+      <w:hyperlink w:anchor="_Toc73498229" w:history="1">
         <w:r>
           <w:rPr>
             <w:rStyle w:val="Hipercze"/>
@@ -2155,7 +2155,7 @@
             <w:noProof/>
             <w:webHidden/>
           </w:rPr>
-          <w:instrText xml:space="preserve"> PAGEREF _Toc73494352 \h </w:instrText>
+          <w:instrText xml:space="preserve"> PAGEREF _Toc73498229 \h </w:instrText>
         </w:r>
         <w:r>
           <w:rPr>
@@ -2201,7 +2201,7 @@
           <w:lang w:eastAsia="pl-PL"/>
         </w:rPr>
       </w:pPr>
-      <w:hyperlink w:anchor="_Toc73494353" w:history="1">
+      <w:hyperlink w:anchor="_Toc73498230" w:history="1">
         <w:r>
           <w:rPr>
             <w:rStyle w:val="Hipercze"/>
@@ -2245,7 +2245,7 @@
             <w:noProof/>
             <w:webHidden/>
           </w:rPr>
-          <w:instrText xml:space="preserve"> PAGEREF _Toc73494353 \h </w:instrText>
+          <w:instrText xml:space="preserve"> PAGEREF _Toc73498230 \h </w:instrText>
         </w:r>
         <w:r>
           <w:rPr>
@@ -2291,7 +2291,7 @@
           <w:lang w:eastAsia="pl-PL"/>
         </w:rPr>
       </w:pPr>
-      <w:hyperlink w:anchor="_Toc73494354" w:history="1">
+      <w:hyperlink w:anchor="_Toc73498231" w:history="1">
         <w:r>
           <w:rPr>
             <w:rStyle w:val="Hipercze"/>
@@ -2335,7 +2335,7 @@
             <w:noProof/>
             <w:webHidden/>
           </w:rPr>
-          <w:instrText xml:space="preserve"> PAGEREF _Toc73494354 \h </w:instrText>
+          <w:instrText xml:space="preserve"> PAGEREF _Toc73498231 \h </w:instrText>
         </w:r>
         <w:r>
           <w:rPr>
@@ -2381,7 +2381,7 @@
           <w:lang w:eastAsia="pl-PL"/>
         </w:rPr>
       </w:pPr>
-      <w:hyperlink w:anchor="_Toc73494355" w:history="1">
+      <w:hyperlink w:anchor="_Toc73498232" w:history="1">
         <w:r>
           <w:rPr>
             <w:rStyle w:val="Hipercze"/>
@@ -2425,7 +2425,7 @@
             <w:noProof/>
             <w:webHidden/>
           </w:rPr>
-          <w:instrText xml:space="preserve"> PAGEREF _Toc73494355 \h </w:instrText>
+          <w:instrText xml:space="preserve"> PAGEREF _Toc73498232 \h </w:instrText>
         </w:r>
         <w:r>
           <w:rPr>
@@ -2445,7 +2445,7 @@
             <w:noProof/>
             <w:webHidden/>
           </w:rPr>
-          <w:t>23</w:t>
+          <w:t>26</w:t>
         </w:r>
         <w:r>
           <w:rPr>
@@ -2471,7 +2471,7 @@
           <w:lang w:eastAsia="pl-PL"/>
         </w:rPr>
       </w:pPr>
-      <w:hyperlink w:anchor="_Toc73494356" w:history="1">
+      <w:hyperlink w:anchor="_Toc73498233" w:history="1">
         <w:r>
           <w:rPr>
             <w:rStyle w:val="Hipercze"/>
@@ -2515,7 +2515,7 @@
             <w:noProof/>
             <w:webHidden/>
           </w:rPr>
-          <w:instrText xml:space="preserve"> PAGEREF _Toc73494356 \h </w:instrText>
+          <w:instrText xml:space="preserve"> PAGEREF _Toc73498233 \h </w:instrText>
         </w:r>
         <w:r>
           <w:rPr>
@@ -2535,7 +2535,7 @@
             <w:noProof/>
             <w:webHidden/>
           </w:rPr>
-          <w:t>26</w:t>
+          <w:t>28</w:t>
         </w:r>
         <w:r>
           <w:rPr>
@@ -2573,7 +2573,7 @@
         <w:pStyle w:val="Nagwek1"/>
       </w:pPr>
       <w:bookmarkStart w:id="2" w:name="_Toc73396468"/>
-      <w:bookmarkStart w:id="3" w:name="_Toc73494333"/>
+      <w:bookmarkStart w:id="3" w:name="_Toc73498210"/>
       <w:r>
         <w:lastRenderedPageBreak/>
         <w:t>Wstęp</w:t>
@@ -2586,7 +2586,7 @@
         <w:pStyle w:val="Nagwek2"/>
       </w:pPr>
       <w:bookmarkStart w:id="4" w:name="_Toc73396469"/>
-      <w:bookmarkStart w:id="5" w:name="_Toc73494334"/>
+      <w:bookmarkStart w:id="5" w:name="_Toc73498211"/>
       <w:r>
         <w:t>Inspiracja</w:t>
       </w:r>
@@ -2630,7 +2630,7 @@
         <w:pStyle w:val="Nagwek2"/>
       </w:pPr>
       <w:bookmarkStart w:id="6" w:name="_Toc73396470"/>
-      <w:bookmarkStart w:id="7" w:name="_Toc73494335"/>
+      <w:bookmarkStart w:id="7" w:name="_Toc73498212"/>
       <w:r>
         <w:t>Cel</w:t>
       </w:r>
@@ -2824,7 +2824,7 @@
         <w:pStyle w:val="Nagwek1"/>
       </w:pPr>
       <w:bookmarkStart w:id="8" w:name="_Toc73396471"/>
-      <w:bookmarkStart w:id="9" w:name="_Toc73494336"/>
+      <w:bookmarkStart w:id="9" w:name="_Toc73498213"/>
       <w:r>
         <w:lastRenderedPageBreak/>
         <w:t>Zakres p</w:t>
@@ -2840,7 +2840,7 @@
         <w:pStyle w:val="Nagwek2"/>
       </w:pPr>
       <w:bookmarkStart w:id="10" w:name="_Toc73396472"/>
-      <w:bookmarkStart w:id="11" w:name="_Toc73494337"/>
+      <w:bookmarkStart w:id="11" w:name="_Toc73498214"/>
       <w:r>
         <w:t xml:space="preserve">Przegląd </w:t>
       </w:r>
@@ -2864,7 +2864,7 @@
         <w:pStyle w:val="Nagwek3"/>
       </w:pPr>
       <w:bookmarkStart w:id="12" w:name="_Toc73396473"/>
-      <w:bookmarkStart w:id="13" w:name="_Toc73494338"/>
+      <w:bookmarkStart w:id="13" w:name="_Toc73498215"/>
       <w:r>
         <w:t xml:space="preserve">Podobne </w:t>
       </w:r>
@@ -2916,7 +2916,7 @@
         <w:pStyle w:val="Nagwek3"/>
       </w:pPr>
       <w:bookmarkStart w:id="14" w:name="_Toc73396474"/>
-      <w:bookmarkStart w:id="15" w:name="_Toc73494339"/>
+      <w:bookmarkStart w:id="15" w:name="_Toc73498216"/>
       <w:r>
         <w:t>Aktualny m</w:t>
       </w:r>
@@ -3519,7 +3519,7 @@
                                 </w:rPr>
                               </w:pPr>
                               <w:bookmarkStart w:id="16" w:name="_Toc73225956"/>
-                              <w:bookmarkStart w:id="17" w:name="_Toc73494357"/>
+                              <w:bookmarkStart w:id="17" w:name="_Toc73498234"/>
                               <w:r>
                                 <w:t xml:space="preserve">Rysunek </w:t>
                               </w:r>
@@ -3616,7 +3616,7 @@
                           </w:rPr>
                         </w:pPr>
                         <w:bookmarkStart w:id="18" w:name="_Toc73225956"/>
-                        <w:bookmarkStart w:id="19" w:name="_Toc73494357"/>
+                        <w:bookmarkStart w:id="19" w:name="_Toc73498234"/>
                         <w:r>
                           <w:t xml:space="preserve">Rysunek </w:t>
                         </w:r>
@@ -3713,7 +3713,7 @@
         <w:pStyle w:val="Nagwek3"/>
       </w:pPr>
       <w:bookmarkStart w:id="20" w:name="_Toc73396475"/>
-      <w:bookmarkStart w:id="21" w:name="_Toc73494340"/>
+      <w:bookmarkStart w:id="21" w:name="_Toc73498217"/>
       <w:r>
         <w:t>Dostępne źródła wiedzy w alternatywnych serwisach</w:t>
       </w:r>
@@ -3899,7 +3899,7 @@
                                 </w:rPr>
                               </w:pPr>
                               <w:bookmarkStart w:id="22" w:name="_Toc73225957"/>
-                              <w:bookmarkStart w:id="23" w:name="_Toc73494358"/>
+                              <w:bookmarkStart w:id="23" w:name="_Toc73498235"/>
                               <w:r>
                                 <w:t xml:space="preserve">Rysunek </w:t>
                               </w:r>
@@ -3985,7 +3985,7 @@
                           </w:rPr>
                         </w:pPr>
                         <w:bookmarkStart w:id="24" w:name="_Toc73225957"/>
-                        <w:bookmarkStart w:id="25" w:name="_Toc73494358"/>
+                        <w:bookmarkStart w:id="25" w:name="_Toc73498235"/>
                         <w:r>
                           <w:t xml:space="preserve">Rysunek </w:t>
                         </w:r>
@@ -4192,7 +4192,7 @@
                                 <w:pStyle w:val="Legenda"/>
                               </w:pPr>
                               <w:bookmarkStart w:id="26" w:name="_Toc73225958"/>
-                              <w:bookmarkStart w:id="27" w:name="_Toc73494359"/>
+                              <w:bookmarkStart w:id="27" w:name="_Toc73498236"/>
                               <w:r>
                                 <w:t xml:space="preserve">Rysunek </w:t>
                               </w:r>
@@ -4262,7 +4262,7 @@
                           <w:pStyle w:val="Legenda"/>
                         </w:pPr>
                         <w:bookmarkStart w:id="28" w:name="_Toc73225958"/>
-                        <w:bookmarkStart w:id="29" w:name="_Toc73494359"/>
+                        <w:bookmarkStart w:id="29" w:name="_Toc73498236"/>
                         <w:r>
                           <w:t xml:space="preserve">Rysunek </w:t>
                         </w:r>
@@ -4389,7 +4389,7 @@
         <w:pStyle w:val="Nagwek2"/>
       </w:pPr>
       <w:bookmarkStart w:id="30" w:name="_Toc73396476"/>
-      <w:bookmarkStart w:id="31" w:name="_Toc73494341"/>
+      <w:bookmarkStart w:id="31" w:name="_Toc73498218"/>
       <w:r>
         <w:lastRenderedPageBreak/>
         <w:t>Przegląd wybranych technologii</w:t>
@@ -4402,7 +4402,7 @@
         <w:pStyle w:val="Nagwek3"/>
       </w:pPr>
       <w:bookmarkStart w:id="32" w:name="_Toc73396477"/>
-      <w:bookmarkStart w:id="33" w:name="_Toc73494342"/>
+      <w:bookmarkStart w:id="33" w:name="_Toc73498219"/>
       <w:r>
         <w:t>System operacyjny</w:t>
       </w:r>
@@ -4520,7 +4520,7 @@
         <w:pStyle w:val="Nagwek3"/>
       </w:pPr>
       <w:bookmarkStart w:id="34" w:name="_Toc73396478"/>
-      <w:bookmarkStart w:id="35" w:name="_Toc73494343"/>
+      <w:bookmarkStart w:id="35" w:name="_Toc73498220"/>
       <w:r>
         <w:t>Język programowania</w:t>
       </w:r>
@@ -4655,7 +4655,7 @@
         <w:pStyle w:val="Nagwek3"/>
       </w:pPr>
       <w:bookmarkStart w:id="36" w:name="_Toc73396479"/>
-      <w:bookmarkStart w:id="37" w:name="_Toc73494344"/>
+      <w:bookmarkStart w:id="37" w:name="_Toc73498221"/>
       <w:r>
         <w:lastRenderedPageBreak/>
         <w:t>Styl</w:t>
@@ -4752,7 +4752,7 @@
         <w:pStyle w:val="Nagwek3"/>
       </w:pPr>
       <w:bookmarkStart w:id="38" w:name="_Toc73396480"/>
-      <w:bookmarkStart w:id="39" w:name="_Toc73494345"/>
+      <w:bookmarkStart w:id="39" w:name="_Toc73498222"/>
       <w:r>
         <w:t>System kontroli wersji</w:t>
       </w:r>
@@ -4787,7 +4787,7 @@
         <w:pStyle w:val="Nagwek3"/>
       </w:pPr>
       <w:bookmarkStart w:id="40" w:name="_Toc73396481"/>
-      <w:bookmarkStart w:id="41" w:name="_Toc73494346"/>
+      <w:bookmarkStart w:id="41" w:name="_Toc73498223"/>
       <w:r>
         <w:t>Dokumentacja</w:t>
       </w:r>
@@ -4940,7 +4940,7 @@
                                 </w:rPr>
                               </w:pPr>
                               <w:bookmarkStart w:id="43" w:name="_Toc73225960"/>
-                              <w:bookmarkStart w:id="44" w:name="_Toc73494360"/>
+                              <w:bookmarkStart w:id="44" w:name="_Toc73498237"/>
                               <w:r>
                                 <w:t xml:space="preserve">Rysunek </w:t>
                               </w:r>
@@ -5013,7 +5013,7 @@
                           </w:rPr>
                         </w:pPr>
                         <w:bookmarkStart w:id="45" w:name="_Toc73225960"/>
-                        <w:bookmarkStart w:id="46" w:name="_Toc73494360"/>
+                        <w:bookmarkStart w:id="46" w:name="_Toc73498237"/>
                         <w:r>
                           <w:t xml:space="preserve">Rysunek </w:t>
                         </w:r>
@@ -5144,7 +5144,7 @@
                                 <w:pStyle w:val="Legenda"/>
                               </w:pPr>
                               <w:bookmarkStart w:id="47" w:name="_Toc73225959"/>
-                              <w:bookmarkStart w:id="48" w:name="_Toc73494361"/>
+                              <w:bookmarkStart w:id="48" w:name="_Toc73498238"/>
                               <w:r>
                                 <w:t xml:space="preserve">Rysunek </w:t>
                               </w:r>
@@ -5223,7 +5223,7 @@
                           <w:pStyle w:val="Legenda"/>
                         </w:pPr>
                         <w:bookmarkStart w:id="49" w:name="_Toc73225959"/>
-                        <w:bookmarkStart w:id="50" w:name="_Toc73494361"/>
+                        <w:bookmarkStart w:id="50" w:name="_Toc73498238"/>
                         <w:r>
                           <w:t xml:space="preserve">Rysunek </w:t>
                         </w:r>
@@ -5291,7 +5291,7 @@
         <w:pStyle w:val="Nagwek3"/>
       </w:pPr>
       <w:bookmarkStart w:id="51" w:name="_Toc73396482"/>
-      <w:bookmarkStart w:id="52" w:name="_Toc73494347"/>
+      <w:bookmarkStart w:id="52" w:name="_Toc73498224"/>
       <w:r>
         <w:rPr>
           <w:lang w:eastAsia="pl-PL"/>
@@ -5383,7 +5383,7 @@
                                   <w:u w:val="single"/>
                                 </w:rPr>
                               </w:pPr>
-                              <w:bookmarkStart w:id="53" w:name="_Toc73494362"/>
+                              <w:bookmarkStart w:id="53" w:name="_Toc73498239"/>
                               <w:r>
                                 <w:t xml:space="preserve">Rysunek </w:t>
                               </w:r>
@@ -5450,7 +5450,7 @@
                             <w:u w:val="single"/>
                           </w:rPr>
                         </w:pPr>
-                        <w:bookmarkStart w:id="54" w:name="_Toc73494362"/>
+                        <w:bookmarkStart w:id="54" w:name="_Toc73498239"/>
                         <w:r>
                           <w:t xml:space="preserve">Rysunek </w:t>
                         </w:r>
@@ -5540,7 +5540,7 @@
         <w:pStyle w:val="Nagwek3"/>
       </w:pPr>
       <w:bookmarkStart w:id="55" w:name="_Toc73396483"/>
-      <w:bookmarkStart w:id="56" w:name="_Toc73494348"/>
+      <w:bookmarkStart w:id="56" w:name="_Toc73498225"/>
       <w:r>
         <w:t>System budowy</w:t>
       </w:r>
@@ -5628,7 +5628,7 @@
         <w:pStyle w:val="Nagwek3"/>
       </w:pPr>
       <w:bookmarkStart w:id="57" w:name="_Toc73396484"/>
-      <w:bookmarkStart w:id="58" w:name="_Toc73494349"/>
+      <w:bookmarkStart w:id="58" w:name="_Toc73498226"/>
       <w:r>
         <w:lastRenderedPageBreak/>
         <w:t>Środowisko deweloperskie</w:t>
@@ -5673,7 +5673,7 @@
         <w:pStyle w:val="Nagwek3"/>
       </w:pPr>
       <w:bookmarkStart w:id="59" w:name="_Toc73396485"/>
-      <w:bookmarkStart w:id="60" w:name="_Toc73494350"/>
+      <w:bookmarkStart w:id="60" w:name="_Toc73498227"/>
       <w:r>
         <w:t>Biblioteki</w:t>
       </w:r>
@@ -6305,7 +6305,7 @@
         <w:pStyle w:val="Nagwek2"/>
       </w:pPr>
       <w:bookmarkStart w:id="62" w:name="_Toc73396486"/>
-      <w:bookmarkStart w:id="63" w:name="_Toc73494351"/>
+      <w:bookmarkStart w:id="63" w:name="_Toc73498228"/>
       <w:commentRangeStart w:id="64"/>
       <w:r>
         <w:lastRenderedPageBreak/>
@@ -6336,7 +6336,7 @@
       <w:pPr>
         <w:pStyle w:val="Nagwek3"/>
       </w:pPr>
-      <w:bookmarkStart w:id="66" w:name="_Toc73494352"/>
+      <w:bookmarkStart w:id="66" w:name="_Toc73498229"/>
       <w:commentRangeStart w:id="67"/>
       <w:r>
         <w:t>Założeń</w:t>
@@ -6711,7 +6711,7 @@
       <w:pPr>
         <w:pStyle w:val="Nagwek2"/>
       </w:pPr>
-      <w:bookmarkStart w:id="68" w:name="_Toc73494353"/>
+      <w:bookmarkStart w:id="68" w:name="_Toc73498230"/>
       <w:r>
         <w:t>Realizacja</w:t>
       </w:r>
@@ -6724,7 +6724,7 @@
       <w:pPr>
         <w:pStyle w:val="Nagwek3"/>
       </w:pPr>
-      <w:bookmarkStart w:id="69" w:name="_Toc73494354"/>
+      <w:bookmarkStart w:id="69" w:name="_Toc73498231"/>
       <w:r>
         <w:t xml:space="preserve">Interfejs </w:t>
       </w:r>
@@ -6832,7 +6832,7 @@
                                   <w:sz w:val="24"/>
                                 </w:rPr>
                               </w:pPr>
-                              <w:bookmarkStart w:id="70" w:name="_Toc73494363"/>
+                              <w:bookmarkStart w:id="70" w:name="_Toc73498240"/>
                               <w:r>
                                 <w:t xml:space="preserve">Rysunek </w:t>
                               </w:r>
@@ -6894,7 +6894,7 @@
                             <w:sz w:val="24"/>
                           </w:rPr>
                         </w:pPr>
-                        <w:bookmarkStart w:id="71" w:name="_Toc73494363"/>
+                        <w:bookmarkStart w:id="71" w:name="_Toc73498240"/>
                         <w:r>
                           <w:t xml:space="preserve">Rysunek </w:t>
                         </w:r>
@@ -7145,7 +7145,16 @@
         <w:t xml:space="preserve"> (Rysunek 8)</w:t>
       </w:r>
       <w:r>
-        <w:t>, oczekuje od użytkownika zadanie numeru ORCID, który ma zostać poddany komparacji przez algorytm</w:t>
+        <w:t xml:space="preserve">, oczekuje od użytkownika zadanie numeru </w:t>
+      </w:r>
+      <w:r>
+        <w:rPr>
+          <w:rStyle w:val="NazwyWasneZnak"/>
+        </w:rPr>
+        <w:t>ORCID</w:t>
+      </w:r>
+      <w:r>
+        <w:t>, który ma zostać poddany komparacji przez algorytm</w:t>
       </w:r>
       <w:r>
         <w:t xml:space="preserve"> wewnętrzny aplikacji.</w:t>
@@ -7153,10 +7162,37 @@
     </w:p>
     <w:p>
       <w:r>
-        <w:t xml:space="preserve">Wejście składa się z czterech pól, których uzupełnianie powoduje przechodzenie do kolejnych komórek. Mechanizm smukłego przechodzenia, nie jest funkcjonalnością oferowaną przez środowisko Qt i wymagała ręcznego zaimplementowania. Ta sama kwestia dotyczy walidacji wprowadzonych danych. Mimo istnienia w graficznym edytorze interfejsu użytkownika opcji, wymuszających na użytkowniku podanie wyłącznie liczb, pole mimo to przyjmuje dowolne znaki. Funkcjonalność automatycznego przechodzenia do kolejnych pól wejściowych identyfikatora ORCID, jest sprzężona z modelem weryfikacji i automatycznej korekty danych wejściowych. Implementacja ciągłości </w:t>
-      </w:r>
-      <w:r>
-        <w:t>czterech pól była również konieczna, aby użytkownik miał możliwość wklejenia numeru ORCID. Brak takiej funkcji, spotkałoby się najprawdopodobniej z irytacją i koniecznością ręcznego przepisania danych ze strony wprowadzającego dane.</w:t>
+        <w:t xml:space="preserve">Wejście składa się z czterech pól, których uzupełnianie powoduje przechodzenie do kolejnych komórek. Mechanizm smukłego przechodzenia, nie jest funkcjonalnością oferowaną przez środowisko </w:t>
+      </w:r>
+      <w:r>
+        <w:rPr>
+          <w:rStyle w:val="NazwyWasneZnak"/>
+        </w:rPr>
+        <w:t>Qt</w:t>
+      </w:r>
+      <w:r>
+        <w:t xml:space="preserve"> i wymagała ręcznego zaimplementowania. Ta sama kwestia dotyczy walidacji wprowadzonych danych. Mimo istnienia w graficznym edytorze interfejsu użytkownika opcji, wymuszających na użytkowniku podanie wyłącznie liczb, pole mimo to przyjmuje dowolne znaki. Funkcjonalność automatycznego przechodzenia do kolejnych pól wejściowych identyfikatora </w:t>
+      </w:r>
+      <w:r>
+        <w:rPr>
+          <w:rStyle w:val="NazwyWasneZnak"/>
+        </w:rPr>
+        <w:t>ORCID</w:t>
+      </w:r>
+      <w:r>
+        <w:t xml:space="preserve">, jest sprzężona z modelem weryfikacji i automatycznej korekty danych wejściowych. Implementacja ciągłości </w:t>
+      </w:r>
+      <w:r>
+        <w:t xml:space="preserve">czterech pól była również konieczna, aby użytkownik miał możliwość wklejenia numeru </w:t>
+      </w:r>
+      <w:r>
+        <w:rPr>
+          <w:rStyle w:val="NazwyWasneZnak"/>
+        </w:rPr>
+        <w:t>ORCID</w:t>
+      </w:r>
+      <w:r>
+        <w:t>. Brak takiej funkcji, spotkałoby się najprawdopodobniej z irytacją i koniecznością ręcznego przepisania danych ze strony wprowadzającego dane.</w:t>
       </w:r>
       <w:r>
         <w:rPr>
@@ -7263,7 +7299,7 @@
                                   <w:sz w:val="24"/>
                                 </w:rPr>
                               </w:pPr>
-                              <w:bookmarkStart w:id="75" w:name="_Toc73494364"/>
+                              <w:bookmarkStart w:id="75" w:name="_Toc73498241"/>
                               <w:r>
                                 <w:t xml:space="preserve">Rysunek </w:t>
                               </w:r>
@@ -7326,7 +7362,7 @@
                             <w:sz w:val="24"/>
                           </w:rPr>
                         </w:pPr>
-                        <w:bookmarkStart w:id="76" w:name="_Toc73494364"/>
+                        <w:bookmarkStart w:id="76" w:name="_Toc73498241"/>
                         <w:r>
                           <w:t xml:space="preserve">Rysunek </w:t>
                         </w:r>
@@ -7451,7 +7487,7 @@
                               <w:pPr>
                                 <w:pStyle w:val="Legenda"/>
                               </w:pPr>
-                              <w:bookmarkStart w:id="77" w:name="_Toc73494365"/>
+                              <w:bookmarkStart w:id="77" w:name="_Toc73498242"/>
                               <w:r>
                                 <w:t xml:space="preserve">Rysunek </w:t>
                               </w:r>
@@ -7516,7 +7552,7 @@
                         <w:pPr>
                           <w:pStyle w:val="Legenda"/>
                         </w:pPr>
-                        <w:bookmarkStart w:id="78" w:name="_Toc73494365"/>
+                        <w:bookmarkStart w:id="78" w:name="_Toc73498242"/>
                         <w:r>
                           <w:t xml:space="preserve">Rysunek </w:t>
                         </w:r>
@@ -7562,50 +7598,68 @@
         <w:t xml:space="preserve"> </w:t>
       </w:r>
       <w:r>
-        <w:t xml:space="preserve">Nie posiada tak zaawansowanej walidacji, jak poprzedni widok, ponieważ w tym wypadku wystarczyło wymuszenie polskiej lokalizacji w polach wejściowych. Jedyną restrykcją w przypadku tych pól jest ograniczenie długości imienia, do nieco dłuższego, niż najdłuższe trzynastoliterowe </w:t>
-      </w:r>
-      <w:r>
-        <w:t>polskie</w:t>
-      </w:r>
-      <w:r>
-        <w:t xml:space="preserve"> </w:t>
-      </w:r>
-      <w:r>
-        <w:t>imi</w:t>
-      </w:r>
-      <w:r>
-        <w:t xml:space="preserve">ę: </w:t>
+        <w:t xml:space="preserve">Nie posiada tak zaawansowanej walidacji, jak poprzedni widok, ponieważ w tym wypadku wystarczyło wymuszenie polskiej lokalizacji w polach wejściowych. Jedyną restrykcją w przypadku tych pól jest ograniczenie długości imienia, do nieco dłuższego, niż najdłuższe trzynastoliterowe polskie imię: </w:t>
       </w:r>
       <w:r>
         <w:rPr>
           <w:rStyle w:val="hgkelc"/>
         </w:rPr>
-        <w:t>Wierzchosława</w:t>
-      </w:r>
-      <w:r>
+        <w:t>Wierzchosława.</w:t>
+      </w:r>
+    </w:p>
+    <w:p>
+      <w:pPr>
         <w:rPr>
           <w:rStyle w:val="hgkelc"/>
         </w:rPr>
-        <w:t>.</w:t>
-      </w:r>
-    </w:p>
-    <w:p>
-      <w:pPr>
+      </w:pPr>
+      <w:r>
         <w:rPr>
           <w:rStyle w:val="hgkelc"/>
         </w:rPr>
-      </w:pPr>
+        <w:t xml:space="preserve">Ustawienie domyślnej formy wyszukiwania, jako identyfikator </w:t>
+      </w:r>
+      <w:r>
+        <w:rPr>
+          <w:rStyle w:val="NazwyWasneZnak"/>
+        </w:rPr>
+        <w:t>ORCID</w:t>
+      </w:r>
       <w:r>
         <w:rPr>
           <w:rStyle w:val="hgkelc"/>
         </w:rPr>
-        <w:t xml:space="preserve">Ustawienie domyślnej formy wyszukiwania, jako identyfikator ORCID, nie jest przypadkowe i jest związane z tworzeniem zapytań do wspieranych baz. W przypadku podania imienia i nazwiska, wątki odpowiedzialne za odpytanie zewnętrznych serwisów muszą poczekać na wątek odpytujący bazę dorobek, który to podane imię i nazwisko </w:t>
+        <w:t xml:space="preserve">, nie jest przypadkowe i jest związane z tworzeniem zapytań do wspieranych baz. </w:t>
       </w:r>
       <w:r>
         <w:rPr>
           <w:rStyle w:val="hgkelc"/>
         </w:rPr>
-        <w:t xml:space="preserve">tłumaczy na numer ORCID. Po jego wyłuskaniu kolejne wątki rozpoczynają pracę. W przypadku podania identyfikatora, taki problem nie występuję. </w:t>
+        <w:br/>
+      </w:r>
+      <w:r>
+        <w:rPr>
+          <w:rStyle w:val="hgkelc"/>
+        </w:rPr>
+        <w:t xml:space="preserve">W przypadku podania imienia i nazwiska, wątki odpowiedzialne za odpytanie zewnętrznych serwisów muszą poczekać na wątek odpytujący bazę dorobek, który to podane imię i nazwisko </w:t>
+      </w:r>
+      <w:r>
+        <w:rPr>
+          <w:rStyle w:val="hgkelc"/>
+        </w:rPr>
+        <w:t xml:space="preserve">tłumaczy na numer </w:t>
+      </w:r>
+      <w:r>
+        <w:rPr>
+          <w:rStyle w:val="NazwyWasneZnak"/>
+        </w:rPr>
+        <w:t>ORCID</w:t>
+      </w:r>
+      <w:r>
+        <w:rPr>
+          <w:rStyle w:val="hgkelc"/>
+        </w:rPr>
+        <w:t xml:space="preserve">. Po jego wyłuskaniu kolejne wątki rozpoczynają pracę. W przypadku podania identyfikatora, taki problem nie występuję. </w:t>
       </w:r>
     </w:p>
     <w:p>
@@ -7674,18 +7728,18 @@
         <mc:AlternateContent>
           <mc:Choice Requires="wpg">
             <w:drawing>
-              <wp:anchor distT="180340" distB="180340" distL="114300" distR="114300" simplePos="0" relativeHeight="251705344" behindDoc="0" locked="0" layoutInCell="1" allowOverlap="1">
+              <wp:anchor distT="180340" distB="180340" distL="114300" distR="114300" simplePos="0" relativeHeight="251709440" behindDoc="0" locked="0" layoutInCell="1" allowOverlap="1" wp14:anchorId="13718119" wp14:editId="04726A89">
                 <wp:simplePos x="0" y="0"/>
-                <wp:positionH relativeFrom="margin">
-                  <wp:align>center</wp:align>
+                <wp:positionH relativeFrom="column">
+                  <wp:posOffset>855345</wp:posOffset>
                 </wp:positionH>
                 <wp:positionV relativeFrom="paragraph">
-                  <wp:posOffset>445770</wp:posOffset>
+                  <wp:posOffset>548005</wp:posOffset>
                 </wp:positionV>
-                <wp:extent cx="4222750" cy="5777865"/>
-                <wp:effectExtent l="0" t="0" r="6350" b="0"/>
+                <wp:extent cx="4225925" cy="5558155"/>
+                <wp:effectExtent l="19050" t="19050" r="22225" b="4445"/>
                 <wp:wrapTopAndBottom/>
-                <wp:docPr id="24" name="Grupa 24"/>
+                <wp:docPr id="33" name="Grupa 33"/>
                 <wp:cNvGraphicFramePr/>
                 <a:graphic xmlns:a="http://schemas.openxmlformats.org/drawingml/2006/main">
                   <a:graphicData uri="http://schemas.microsoft.com/office/word/2010/wordprocessingGroup">
@@ -7694,14 +7748,14 @@
                       <wpg:grpSpPr>
                         <a:xfrm>
                           <a:off x="0" y="0"/>
-                          <a:ext cx="4222800" cy="5778000"/>
-                          <a:chOff x="1" y="0"/>
-                          <a:chExt cx="3876040" cy="5107134"/>
+                          <a:ext cx="4225925" cy="5558155"/>
+                          <a:chOff x="-2780" y="0"/>
+                          <a:chExt cx="3876040" cy="5096633"/>
                         </a:xfrm>
                       </wpg:grpSpPr>
                       <pic:pic xmlns:pic="http://schemas.openxmlformats.org/drawingml/2006/picture">
                         <pic:nvPicPr>
-                          <pic:cNvPr id="22" name="Obraz 22"/>
+                          <pic:cNvPr id="25" name="Obraz 25"/>
                           <pic:cNvPicPr>
                             <a:picLocks noChangeAspect="1"/>
                           </pic:cNvPicPr>
@@ -7714,21 +7768,26 @@
                         </pic:blipFill>
                         <pic:spPr>
                           <a:xfrm>
-                            <a:off x="1" y="0"/>
-                            <a:ext cx="3876040" cy="4784642"/>
+                            <a:off x="0" y="0"/>
+                            <a:ext cx="3873260" cy="4787661"/>
                           </a:xfrm>
                           <a:prstGeom prst="rect">
                             <a:avLst/>
                           </a:prstGeom>
+                          <a:ln>
+                            <a:solidFill>
+                              <a:schemeClr val="tx1"/>
+                            </a:solidFill>
+                          </a:ln>
                         </pic:spPr>
                       </pic:pic>
                       <wps:wsp>
-                        <wps:cNvPr id="23" name="Pole tekstowe 23"/>
+                        <wps:cNvPr id="32" name="Pole tekstowe 32"/>
                         <wps:cNvSpPr txBox="1"/>
                         <wps:spPr>
                           <a:xfrm>
-                            <a:off x="1" y="4844241"/>
-                            <a:ext cx="3876040" cy="262893"/>
+                            <a:off x="-2780" y="4833291"/>
+                            <a:ext cx="3876040" cy="263342"/>
                           </a:xfrm>
                           <a:prstGeom prst="rect">
                             <a:avLst/>
@@ -7746,8 +7805,12 @@
                             <w:p>
                               <w:pPr>
                                 <w:pStyle w:val="Legenda"/>
+                                <w:rPr>
+                                  <w:bCs w:val="0"/>
+                                  <w:sz w:val="24"/>
+                                </w:rPr>
                               </w:pPr>
-                              <w:bookmarkStart w:id="79" w:name="_Toc73494366"/>
+                              <w:bookmarkStart w:id="79" w:name="_Toc73498243"/>
                               <w:r>
                                 <w:t xml:space="preserve">Rysunek </w:t>
                               </w:r>
@@ -7773,10 +7836,7 @@
                                 <w:t xml:space="preserve"> </w:t>
                               </w:r>
                               <w:r>
-                                <w:t>Panel współpracowników z przykładowymi danymi</w:t>
-                              </w:r>
-                              <w:r>
-                                <w:t xml:space="preserve"> (skala szarości)</w:t>
+                                <w:t>Panel współpracowników z przykładowymi danymi (skala szarości)</w:t>
                               </w:r>
                               <w:bookmarkEnd w:id="79"/>
                             </w:p>
@@ -7803,19 +7863,23 @@
           </mc:Choice>
           <mc:Fallback>
             <w:pict>
-              <v:group id="Grupa 24" o:spid="_x0000_s1053" style="position:absolute;left:0;text-align:left;margin-left:0;margin-top:35.1pt;width:332.5pt;height:454.95pt;z-index:251705344;mso-wrap-distance-top:14.2pt;mso-wrap-distance-bottom:14.2pt;mso-position-horizontal:center;mso-position-horizontal-relative:margin;mso-width-relative:margin;mso-height-relative:margin" coordorigin="" coordsize="38760,51071" o:gfxdata="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">
-                <v:shape id="Obraz 22" o:spid="_x0000_s1054" type="#_x0000_t75" style="position:absolute;width:38760;height:47846;visibility:visible;mso-wrap-style:square" o:gfxdata="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">
+              <v:group id="Grupa 33" o:spid="_x0000_s1053" style="position:absolute;left:0;text-align:left;margin-left:67.35pt;margin-top:43.15pt;width:332.75pt;height:437.65pt;z-index:251709440;mso-wrap-distance-top:14.2pt;mso-wrap-distance-bottom:14.2pt;mso-width-relative:margin;mso-height-relative:margin" coordorigin="-27" coordsize="38760,50966" o:gfxdata="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">
+                <v:shape id="Obraz 25" o:spid="_x0000_s1054" type="#_x0000_t75" style="position:absolute;width:38732;height:47876;visibility:visible;mso-wrap-style:square" o:gfxdata="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" stroked="t" strokecolor="black [3213]">
                   <v:imagedata r:id="rId30" o:title=""/>
                   <v:path arrowok="t"/>
                 </v:shape>
-                <v:shape id="Pole tekstowe 23" o:spid="_x0000_s1055" type="#_x0000_t202" style="position:absolute;top:48442;width:38760;height:2629;visibility:visible;mso-wrap-style:square;v-text-anchor:top" o:gfxdata="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" stroked="f">
+                <v:shape id="Pole tekstowe 32" o:spid="_x0000_s1055" type="#_x0000_t202" style="position:absolute;left:-27;top:48332;width:38759;height:2634;visibility:visible;mso-wrap-style:square;v-text-anchor:top" o:gfxdata="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" stroked="f">
                   <v:textbox inset="0,0,0,0">
                     <w:txbxContent>
                       <w:p>
                         <w:pPr>
                           <w:pStyle w:val="Legenda"/>
+                          <w:rPr>
+                            <w:bCs w:val="0"/>
+                            <w:sz w:val="24"/>
+                          </w:rPr>
                         </w:pPr>
-                        <w:bookmarkStart w:id="80" w:name="_Toc73494366"/>
+                        <w:bookmarkStart w:id="80" w:name="_Toc73498243"/>
                         <w:r>
                           <w:t xml:space="preserve">Rysunek </w:t>
                         </w:r>
@@ -7841,12 +7905,469 @@
                           <w:t xml:space="preserve"> </w:t>
                         </w:r>
                         <w:r>
-                          <w:t>Panel współpracowników z przykładowymi danymi</w:t>
+                          <w:t>Panel współpracowników z przykładowymi danymi (skala szarości)</w:t>
+                        </w:r>
+                        <w:bookmarkEnd w:id="80"/>
+                      </w:p>
+                    </w:txbxContent>
+                  </v:textbox>
+                </v:shape>
+                <w10:wrap type="topAndBottom"/>
+              </v:group>
+            </w:pict>
+          </mc:Fallback>
+        </mc:AlternateContent>
+      </w:r>
+      <w:r>
+        <w:t xml:space="preserve">Lista </w:t>
+      </w:r>
+      <w:r>
+        <w:t>współpracowników</w:t>
+      </w:r>
+    </w:p>
+    <w:p>
+      <w:r>
+        <w:t xml:space="preserve">Imiona i nazwiska wraz identyfikatorami </w:t>
+      </w:r>
+      <w:r>
+        <w:rPr>
+          <w:i/>
+          <w:caps/>
+        </w:rPr>
+        <w:t>ORCID</w:t>
+      </w:r>
+      <w:r>
+        <w:t xml:space="preserve">, są wyświetlane w trakcie procesu wyszukiwania, jako efekt uboczny procesu przetwarzania danych z bazy </w:t>
+      </w:r>
+      <w:r>
+        <w:rPr>
+          <w:i/>
+          <w:caps/>
+        </w:rPr>
+        <w:t>dorobek</w:t>
+      </w:r>
+      <w:r>
+        <w:t xml:space="preserve">. </w:t>
+      </w:r>
+      <w:r>
+        <w:t xml:space="preserve">Pierwotne założenia </w:t>
+      </w:r>
+      <w:r>
+        <w:t>zakresu prac</w:t>
+      </w:r>
+      <w:r>
+        <w:t xml:space="preserve"> nie zakładały istnienia tej części interfejsu, jednakże pomysł okazał się na tyle </w:t>
+      </w:r>
+      <w:r>
+        <w:t>przyjazny dla użytkownika</w:t>
+      </w:r>
+      <w:r>
+        <w:t>, że znalazł się w ostatecznej wersji aplikacji.</w:t>
+      </w:r>
+    </w:p>
+    <w:p>
+      <w:r>
+        <w:t>Zakończenie wyszukiwania objawia się w dwojaki sposób. Pierwszym z nich jest pasek postępu, który wskazuję postęp procesu poboru i przetwarzania danych. Drugim indykatorem zakończenia przetwarzania jest zmiana barw w interfejsie spowodowana ponownym aktywowaniem kluczowych elementów interfejsu po zakończeniu obróbki danych. Pasek postępu jest używany przez dwie kluczowe funkcjonalności programu, czyli przez część związaną z przetwarzaniem, oraz raportowaniem. Ciężko dostrzec aktualizacje paska postępu w przypadku używania go przez część raportową i jest to spowodowane bardzo szybkim procesem generowania raportu, nawet na sporej ilości danych.</w:t>
+      </w:r>
+    </w:p>
+    <w:p>
+      <w:r>
+        <w:t>Pozycje na liście oznaczonej, jako „Współpracownicy” są posortowane według ilości wspólnych publikacji z wyszukiwanym podmiotem, znajdującym się zawsze na górze listy. Wybieranie dowolnej pozycji spowoduje wyświetlenie, na prawym panelu (opisanym w kolejnym podrozdziale) listy wspólnych publikacji. Tego typu rozwiązanie umożliwia dodatkową weryfikację poprawności danych ze strony użytkownika.</w:t>
+      </w:r>
+    </w:p>
+    <w:p>
+      <w:r>
+        <w:t>Podwójne kliknięcie w pozycję na tej liście sprawi, że identyfikator wybranej osoby, zostanie przepisany do panelu szukania. Ważnym jest, żeby zaznaczyć, że proces wyszukiwania nie nastąpi, do momentu ponownego wyboru przycisku szukaj. Natychmiastowe rozpoczęcie wyszukiwania, w przypadku przypadkowego podwójnego kliknięcia, mogłoby wywołać konsternację u obsługującego, co nie jest pożądanym odczuciem przy korzystaniu z aplikacji.</w:t>
+      </w:r>
+    </w:p>
+    <w:p>
+      <w:pPr>
+        <w:pStyle w:val="Nagwek4"/>
+      </w:pPr>
+      <w:r>
+        <w:t>Lista publikacji</w:t>
+      </w:r>
+    </w:p>
+    <w:p>
+      <w:r>
+        <w:t>Największym panelem aplikacji, jest pole zawierające wynik działania aplikacji. Są to kolejne publikacje posortowane za pomocą trzech zaznaczonych kluczy. Najważniejszy czynnik wpływający na kolejność to ilość serwisów, w jakich udało się dopasować daną pozycję. Informację tą uwidacznia kolor pozycji. Zielony wskazuje, że publikacja została odnaleziona we wszystkich wspieranych bazach. Pomarańczowy informuje o częściowym dopasowaniu, natomiast czerwony ma za zadanie wyróżnić pozycje bez żadnego dopasowania. Kolejne dwa czynniki wpływające na kolejność to rok zapisany w kwadratowych nawiasach oraz tytuł publikacji.</w:t>
+      </w:r>
+    </w:p>
+    <w:p>
+      <w:r>
+        <w:t>Przedstawione informacje nie są jednak kompletne, ponieważ wciąż brakuje informacji, w których serwisach prace nie zostały odnalezione. Jeżeli użytkownik potrzebuje takiej informacji, ma dwie możliwości. Pierwszą z nich jest podwójne kliknięcie, które wyświetli okienko ze szczegółami, lub może wygenerować raport.</w:t>
+      </w:r>
+    </w:p>
+    <w:p>
+      <w:pPr>
+        <w:pStyle w:val="Nagwek4"/>
+      </w:pPr>
+      <w:bookmarkStart w:id="81" w:name="_GoBack"/>
+      <w:bookmarkEnd w:id="81"/>
+      <w:r>
+        <w:rPr>
+          <w:lang w:eastAsia="pl-PL"/>
+        </w:rPr>
+        <mc:AlternateContent>
+          <mc:Choice Requires="wpg">
+            <w:drawing>
+              <wp:anchor distT="180340" distB="180340" distL="114300" distR="114300" simplePos="0" relativeHeight="251717632" behindDoc="0" locked="0" layoutInCell="1" allowOverlap="0" wp14:anchorId="1786BAC8" wp14:editId="26B85B81">
+                <wp:simplePos x="0" y="0"/>
+                <wp:positionH relativeFrom="column">
+                  <wp:posOffset>711835</wp:posOffset>
+                </wp:positionH>
+                <wp:positionV relativeFrom="paragraph">
+                  <wp:posOffset>3166745</wp:posOffset>
+                </wp:positionV>
+                <wp:extent cx="4401185" cy="3733800"/>
+                <wp:effectExtent l="0" t="0" r="0" b="0"/>
+                <wp:wrapTopAndBottom/>
+                <wp:docPr id="39" name="Grupa 39"/>
+                <wp:cNvGraphicFramePr/>
+                <a:graphic xmlns:a="http://schemas.openxmlformats.org/drawingml/2006/main">
+                  <a:graphicData uri="http://schemas.microsoft.com/office/word/2010/wordprocessingGroup">
+                    <wpg:wgp>
+                      <wpg:cNvGrpSpPr/>
+                      <wpg:grpSpPr>
+                        <a:xfrm>
+                          <a:off x="0" y="0"/>
+                          <a:ext cx="4401185" cy="3733800"/>
+                          <a:chOff x="0" y="0"/>
+                          <a:chExt cx="5436870" cy="4610735"/>
+                        </a:xfrm>
+                      </wpg:grpSpPr>
+                      <pic:pic xmlns:pic="http://schemas.openxmlformats.org/drawingml/2006/picture">
+                        <pic:nvPicPr>
+                          <pic:cNvPr id="37" name="Obraz 37"/>
+                          <pic:cNvPicPr>
+                            <a:picLocks noChangeAspect="1"/>
+                          </pic:cNvPicPr>
+                        </pic:nvPicPr>
+                        <pic:blipFill>
+                          <a:blip r:embed="rId31"/>
+                          <a:stretch>
+                            <a:fillRect/>
+                          </a:stretch>
+                        </pic:blipFill>
+                        <pic:spPr>
+                          <a:xfrm>
+                            <a:off x="0" y="0"/>
+                            <a:ext cx="5435194" cy="4279392"/>
+                          </a:xfrm>
+                          <a:prstGeom prst="rect">
+                            <a:avLst/>
+                          </a:prstGeom>
+                        </pic:spPr>
+                      </pic:pic>
+                      <wps:wsp>
+                        <wps:cNvPr id="38" name="Pole tekstowe 38"/>
+                        <wps:cNvSpPr txBox="1"/>
+                        <wps:spPr>
+                          <a:xfrm>
+                            <a:off x="0" y="4337685"/>
+                            <a:ext cx="5436870" cy="273050"/>
+                          </a:xfrm>
+                          <a:prstGeom prst="rect">
+                            <a:avLst/>
+                          </a:prstGeom>
+                          <a:solidFill>
+                            <a:prstClr val="white"/>
+                          </a:solidFill>
+                          <a:ln>
+                            <a:noFill/>
+                          </a:ln>
+                          <a:effectLst/>
+                        </wps:spPr>
+                        <wps:txbx>
+                          <w:txbxContent>
+                            <w:p>
+                              <w:pPr>
+                                <w:pStyle w:val="Legenda"/>
+                                <w:rPr>
+                                  <w:sz w:val="24"/>
+                                </w:rPr>
+                              </w:pPr>
+                              <w:bookmarkStart w:id="82" w:name="_Toc73498244"/>
+                              <w:r>
+                                <w:t xml:space="preserve">Rysunek </w:t>
+                              </w:r>
+                              <w:r>
+                                <w:fldChar w:fldCharType="begin"/>
+                              </w:r>
+                              <w:r>
+                                <w:instrText xml:space="preserve"> SEQ Rysunek \* ARABIC </w:instrText>
+                              </w:r>
+                              <w:r>
+                                <w:fldChar w:fldCharType="separate"/>
+                              </w:r>
+                              <w:r>
+                                <w:rPr>
+                                  <w:noProof/>
+                                </w:rPr>
+                                <w:t>11</w:t>
+                              </w:r>
+                              <w:r>
+                                <w:fldChar w:fldCharType="end"/>
+                              </w:r>
+                              <w:r>
+                                <w:t xml:space="preserve"> Okienko dialogowe, ze szczegółami przeszukiwania</w:t>
+                              </w:r>
+                              <w:bookmarkEnd w:id="82"/>
+                            </w:p>
+                          </w:txbxContent>
+                        </wps:txbx>
+                        <wps:bodyPr rot="0" spcFirstLastPara="0" vertOverflow="overflow" horzOverflow="overflow" vert="horz" wrap="square" lIns="0" tIns="0" rIns="0" bIns="0" numCol="1" spcCol="0" rtlCol="0" fromWordArt="0" anchor="t" anchorCtr="0" forceAA="0" compatLnSpc="1">
+                          <a:prstTxWarp prst="textNoShape">
+                            <a:avLst/>
+                          </a:prstTxWarp>
+                          <a:noAutofit/>
+                        </wps:bodyPr>
+                      </wps:wsp>
+                    </wpg:wgp>
+                  </a:graphicData>
+                </a:graphic>
+                <wp14:sizeRelH relativeFrom="margin">
+                  <wp14:pctWidth>0</wp14:pctWidth>
+                </wp14:sizeRelH>
+                <wp14:sizeRelV relativeFrom="margin">
+                  <wp14:pctHeight>0</wp14:pctHeight>
+                </wp14:sizeRelV>
+              </wp:anchor>
+            </w:drawing>
+          </mc:Choice>
+          <mc:Fallback>
+            <w:pict>
+              <v:group id="Grupa 39" o:spid="_x0000_s1056" style="position:absolute;left:0;text-align:left;margin-left:56.05pt;margin-top:249.35pt;width:346.55pt;height:294pt;z-index:251717632;mso-wrap-distance-top:14.2pt;mso-wrap-distance-bottom:14.2pt;mso-width-relative:margin;mso-height-relative:margin" coordsize="54368,46107" o:gfxdata="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